<commit_message>
Correction bug excitateurs (liens en weak_ptr) + application distorsion paramétrable pour précision des faibles volumes/excitations
</commit_message>
<xml_diff>
--- a/SpatCommon/Manuals/Manuel FR.docx
+++ b/SpatCommon/Manuals/Manuel FR.docx
@@ -37,6 +37,14 @@
       </w:r>
     </w:p>
     <w:p>
+      <w:pPr>
+        <w:pStyle w:val="Titre2"/>
+      </w:pPr>
+      <w:r>
+        <w:t>Présentation rapide</w:t>
+      </w:r>
+    </w:p>
+    <w:p>
       <w:r>
         <w:t>Le projet MIAM Spat (</w:t>
       </w:r>
@@ -179,6 +187,47 @@
     <w:p>
       <w:r>
         <w:t>Les concepts seront décrits un peu plus en détail dans les sections 3 et 4 de ce manuel.</w:t>
+      </w:r>
+    </w:p>
+    <w:p>
+      <w:pPr>
+        <w:pStyle w:val="Titre2"/>
+      </w:pPr>
+      <w:r>
+        <w:t>Remarques générales</w:t>
+      </w:r>
+    </w:p>
+    <w:p>
+      <w:r>
+        <w:t>Les logiciels fournis sont issus d’un projet de recherche en cours, et sont donc amenés à évoluer. Étant toujours en développement, les versions des logiciels ne sont pas encore des versions stables et des bugs subsistent très probablement.</w:t>
+      </w:r>
+    </w:p>
+    <w:p>
+      <w:r>
+        <w:t xml:space="preserve">Il est donc conseillé de faire le plus régulièrement possible des sauvegardes des sessions de travail, c’est-à-dire </w:t>
+      </w:r>
+      <w:r>
+        <w:t xml:space="preserve">de faire </w:t>
+      </w:r>
+      <w:r>
+        <w:t xml:space="preserve">des copies </w:t>
+      </w:r>
+      <w:r>
+        <w:t xml:space="preserve">fréquentes </w:t>
+      </w:r>
+      <w:bookmarkStart w:id="0" w:name="_GoBack"/>
+      <w:bookmarkEnd w:id="0"/>
+      <w:r>
+        <w:t xml:space="preserve">des fichiers </w:t>
+      </w:r>
+      <w:r>
+        <w:rPr>
+          <w:rFonts w:ascii="CMU Serif Roman" w:hAnsi="CMU Serif Roman"/>
+        </w:rPr>
+        <w:t>.mspat</w:t>
+      </w:r>
+      <w:r>
+        <w:t>.</w:t>
       </w:r>
     </w:p>
     <w:p>
@@ -289,27 +338,14 @@
       <w:r>
         <w:t xml:space="preserve">Figure </w:t>
       </w:r>
-      <w:r>
-        <w:fldChar w:fldCharType="begin"/>
-      </w:r>
-      <w:r>
-        <w:instrText xml:space="preserve"> SEQ Figure \* ARABIC </w:instrText>
-      </w:r>
-      <w:r>
-        <w:fldChar w:fldCharType="separate"/>
-      </w:r>
-      <w:r>
-        <w:rPr>
-          <w:noProof/>
-        </w:rPr>
-        <w:t>1</w:t>
-      </w:r>
-      <w:r>
-        <w:rPr>
-          <w:noProof/>
-        </w:rPr>
-        <w:fldChar w:fldCharType="end"/>
-      </w:r>
+      <w:fldSimple w:instr=" SEQ Figure \* ARABIC ">
+        <w:r>
+          <w:rPr>
+            <w:noProof/>
+          </w:rPr>
+          <w:t>1</w:t>
+        </w:r>
+      </w:fldSimple>
       <w:r>
         <w:t xml:space="preserve"> - MIAM Editor</w:t>
       </w:r>
@@ -435,30 +471,14 @@
       <w:r>
         <w:t xml:space="preserve">Figure </w:t>
       </w:r>
-      <w:r>
-        <w:fldChar w:fldCharType="begin"/>
-      </w:r>
-      <w:r>
-        <w:instrText xml:space="preserve"> </w:instrText>
-      </w:r>
-      <w:r>
-        <w:instrText xml:space="preserve">SEQ Figure \* ARABIC </w:instrText>
-      </w:r>
-      <w:r>
-        <w:fldChar w:fldCharType="separate"/>
-      </w:r>
-      <w:r>
-        <w:rPr>
-          <w:noProof/>
-        </w:rPr>
-        <w:t>2</w:t>
-      </w:r>
-      <w:r>
-        <w:rPr>
-          <w:noProof/>
-        </w:rPr>
-        <w:fldChar w:fldCharType="end"/>
-      </w:r>
+      <w:fldSimple w:instr=" SEQ Figure \* ARABIC ">
+        <w:r>
+          <w:rPr>
+            <w:noProof/>
+          </w:rPr>
+          <w:t>2</w:t>
+        </w:r>
+      </w:fldSimple>
       <w:r>
         <w:t xml:space="preserve"> - Système de spatialisation avec MIAM Spat Player, et MIAM Matrix Router en tant que plug-in</w:t>
       </w:r>
@@ -536,27 +556,14 @@
       <w:r>
         <w:t xml:space="preserve">Figure </w:t>
       </w:r>
-      <w:r>
-        <w:fldChar w:fldCharType="begin"/>
-      </w:r>
-      <w:r>
-        <w:instrText xml:space="preserve"> SEQ Figure \* ARABIC </w:instrText>
-      </w:r>
-      <w:r>
-        <w:fldChar w:fldCharType="separate"/>
-      </w:r>
-      <w:r>
-        <w:rPr>
-          <w:noProof/>
-        </w:rPr>
-        <w:t>3</w:t>
-      </w:r>
-      <w:r>
-        <w:rPr>
-          <w:noProof/>
-        </w:rPr>
-        <w:fldChar w:fldCharType="end"/>
-      </w:r>
+      <w:fldSimple w:instr=" SEQ Figure \* ARABIC ">
+        <w:r>
+          <w:rPr>
+            <w:noProof/>
+          </w:rPr>
+          <w:t>3</w:t>
+        </w:r>
+      </w:fldSimple>
       <w:r>
         <w:t xml:space="preserve"> - Système de spatialisation avec MIAM Spat Player, et MIAM Matrix Router en tant </w:t>
       </w:r>
@@ -781,13 +788,7 @@
         <w:t>l</w:t>
       </w:r>
       <w:r>
-        <w:t>lera un « </w:t>
-      </w:r>
-      <w:r>
-        <w:t>état de spatialisation</w:t>
-      </w:r>
-      <w:r>
-        <w:t> ». Par exemple, c</w:t>
+        <w:t>lera un « état de spatialisation ». Par exemple, c</w:t>
       </w:r>
       <w:r>
         <w:t>i-dessous, on va considérer quelques</w:t>
@@ -834,6 +835,9 @@
               <w:jc w:val="center"/>
             </w:pPr>
             <w:r>
+              <w:rPr>
+                <w:noProof/>
+              </w:rPr>
               <w:drawing>
                 <wp:inline distT="0" distB="0" distL="0" distR="0" wp14:anchorId="75F1ADFF" wp14:editId="2C42C509">
                   <wp:extent cx="1872442" cy="612517"/>
@@ -878,14 +882,27 @@
             <w:r>
               <w:t xml:space="preserve">Figure </w:t>
             </w:r>
-            <w:fldSimple w:instr=" SEQ Figure \* ARABIC ">
-              <w:r>
-                <w:rPr>
-                  <w:noProof/>
-                </w:rPr>
-                <w:t>4</w:t>
-              </w:r>
-            </w:fldSimple>
+            <w:r>
+              <w:fldChar w:fldCharType="begin"/>
+            </w:r>
+            <w:r>
+              <w:instrText xml:space="preserve"> SEQ Figure \* ARABIC </w:instrText>
+            </w:r>
+            <w:r>
+              <w:fldChar w:fldCharType="separate"/>
+            </w:r>
+            <w:r>
+              <w:rPr>
+                <w:noProof/>
+              </w:rPr>
+              <w:t>4</w:t>
+            </w:r>
+            <w:r>
+              <w:rPr>
+                <w:noProof/>
+              </w:rPr>
+              <w:fldChar w:fldCharType="end"/>
+            </w:r>
             <w:r>
               <w:t xml:space="preserve"> - Matrice représentant l'état de spatialisation "Haut-parleurs neutres</w:t>
             </w:r>
@@ -907,6 +924,9 @@
               <w:jc w:val="center"/>
             </w:pPr>
             <w:r>
+              <w:rPr>
+                <w:noProof/>
+              </w:rPr>
               <w:drawing>
                 <wp:inline distT="0" distB="0" distL="0" distR="0" wp14:anchorId="61BAFAE6" wp14:editId="7696D6C4">
                   <wp:extent cx="1924371" cy="644108"/>
@@ -951,14 +971,27 @@
             <w:r>
               <w:t xml:space="preserve">Figure </w:t>
             </w:r>
-            <w:fldSimple w:instr=" SEQ Figure \* ARABIC ">
-              <w:r>
-                <w:rPr>
-                  <w:noProof/>
-                </w:rPr>
-                <w:t>5</w:t>
-              </w:r>
-            </w:fldSimple>
+            <w:r>
+              <w:fldChar w:fldCharType="begin"/>
+            </w:r>
+            <w:r>
+              <w:instrText xml:space="preserve"> SEQ Figure \* ARABIC </w:instrText>
+            </w:r>
+            <w:r>
+              <w:fldChar w:fldCharType="separate"/>
+            </w:r>
+            <w:r>
+              <w:rPr>
+                <w:noProof/>
+              </w:rPr>
+              <w:t>5</w:t>
+            </w:r>
+            <w:r>
+              <w:rPr>
+                <w:noProof/>
+              </w:rPr>
+              <w:fldChar w:fldCharType="end"/>
+            </w:r>
             <w:r>
               <w:t xml:space="preserve"> - Matrice représentant l'état de spatialisation "Subwoofers</w:t>
             </w:r>
@@ -982,6 +1015,9 @@
               <w:jc w:val="center"/>
             </w:pPr>
             <w:r>
+              <w:rPr>
+                <w:noProof/>
+              </w:rPr>
               <w:drawing>
                 <wp:inline distT="0" distB="0" distL="0" distR="0" wp14:anchorId="5BB6DB9A" wp14:editId="51DCB57D">
                   <wp:extent cx="1892684" cy="636130"/>
@@ -1026,14 +1062,27 @@
             <w:r>
               <w:t xml:space="preserve">Figure </w:t>
             </w:r>
-            <w:fldSimple w:instr=" SEQ Figure \* ARABIC ">
-              <w:r>
-                <w:rPr>
-                  <w:noProof/>
-                </w:rPr>
-                <w:t>6</w:t>
-              </w:r>
-            </w:fldSimple>
+            <w:r>
+              <w:fldChar w:fldCharType="begin"/>
+            </w:r>
+            <w:r>
+              <w:instrText xml:space="preserve"> SEQ Figure \* ARABIC </w:instrText>
+            </w:r>
+            <w:r>
+              <w:fldChar w:fldCharType="separate"/>
+            </w:r>
+            <w:r>
+              <w:rPr>
+                <w:noProof/>
+              </w:rPr>
+              <w:t>6</w:t>
+            </w:r>
+            <w:r>
+              <w:rPr>
+                <w:noProof/>
+              </w:rPr>
+              <w:fldChar w:fldCharType="end"/>
+            </w:r>
             <w:r>
               <w:t xml:space="preserve"> - Matrice représentant l'état de spatialisation "Haut-parleurs de gauche à -6dB"</w:t>
             </w:r>
@@ -1049,6 +1098,9 @@
               <w:jc w:val="center"/>
             </w:pPr>
             <w:r>
+              <w:rPr>
+                <w:noProof/>
+              </w:rPr>
               <w:drawing>
                 <wp:inline distT="0" distB="0" distL="0" distR="0" wp14:anchorId="56E6C12A" wp14:editId="1A46DF56">
                   <wp:extent cx="1926806" cy="647599"/>
@@ -1093,14 +1145,27 @@
             <w:r>
               <w:t xml:space="preserve">Figure </w:t>
             </w:r>
-            <w:fldSimple w:instr=" SEQ Figure \* ARABIC ">
-              <w:r>
-                <w:rPr>
-                  <w:noProof/>
-                </w:rPr>
-                <w:t>7</w:t>
-              </w:r>
-            </w:fldSimple>
+            <w:r>
+              <w:fldChar w:fldCharType="begin"/>
+            </w:r>
+            <w:r>
+              <w:instrText xml:space="preserve"> SEQ Figure \* ARABIC </w:instrText>
+            </w:r>
+            <w:r>
+              <w:fldChar w:fldCharType="separate"/>
+            </w:r>
+            <w:r>
+              <w:rPr>
+                <w:noProof/>
+              </w:rPr>
+              <w:t>7</w:t>
+            </w:r>
+            <w:r>
+              <w:rPr>
+                <w:noProof/>
+              </w:rPr>
+              <w:fldChar w:fldCharType="end"/>
+            </w:r>
             <w:r>
               <w:t xml:space="preserve"> - Matrice représentant l'état de spatialisation "Haut-parleurs de droite à -20dB"</w:t>
             </w:r>
@@ -1172,12 +1237,7 @@
         <w:t xml:space="preserve"> sur les polygones associés</w:t>
       </w:r>
       <w:r>
-        <w:t>)</w:t>
-      </w:r>
-      <w:bookmarkStart w:id="0" w:name="_GoBack"/>
-      <w:bookmarkEnd w:id="0"/>
-      <w:r>
-        <w:t>.</w:t>
+        <w:t>).</w:t>
       </w:r>
     </w:p>
     <w:p>
@@ -1381,10 +1441,7 @@
     </w:p>
     <w:p>
       <w:r>
-        <w:t>Pour repasser à l’édition des scènes et des formes géométriques : dé</w:t>
-      </w:r>
-      <w:r>
-        <w:t>cocher « </w:t>
+        <w:t>Pour repasser à l’édition des scènes et des formes géométriques : décocher « </w:t>
       </w:r>
       <w:r>
         <w:rPr>
@@ -1760,10 +1817,7 @@
         <w:t>Remarque</w:t>
       </w:r>
       <w:r>
-        <w:t xml:space="preserve"> : </w:t>
-      </w:r>
-      <w:r>
-        <w:t>sous macOS, seul le plug-in AU est fonctionnel.</w:t>
+        <w:t> : sous macOS, seul le plug-in AU est fonctionnel.</w:t>
       </w:r>
     </w:p>
     <w:p>
@@ -2483,27 +2537,14 @@
       <w:r>
         <w:t xml:space="preserve">Figure </w:t>
       </w:r>
-      <w:r>
-        <w:fldChar w:fldCharType="begin"/>
-      </w:r>
-      <w:r>
-        <w:instrText xml:space="preserve"> SEQ Figure \* ARABIC </w:instrText>
-      </w:r>
-      <w:r>
-        <w:fldChar w:fldCharType="separate"/>
-      </w:r>
-      <w:r>
-        <w:rPr>
-          <w:noProof/>
-        </w:rPr>
-        <w:t>8</w:t>
-      </w:r>
-      <w:r>
-        <w:rPr>
-          <w:noProof/>
-        </w:rPr>
-        <w:fldChar w:fldCharType="end"/>
-      </w:r>
+      <w:fldSimple w:instr=" SEQ Figure \* ARABIC ">
+        <w:r>
+          <w:rPr>
+            <w:noProof/>
+          </w:rPr>
+          <w:t>8</w:t>
+        </w:r>
+      </w:fldSimple>
       <w:r>
         <w:t xml:space="preserve"> - Matrice de routage non-diagonale</w:t>
       </w:r>
@@ -2638,27 +2679,14 @@
       <w:r>
         <w:t xml:space="preserve">Figure </w:t>
       </w:r>
-      <w:r>
-        <w:fldChar w:fldCharType="begin"/>
-      </w:r>
-      <w:r>
-        <w:instrText xml:space="preserve"> SEQ Figure \* ARABIC </w:instrText>
-      </w:r>
-      <w:r>
-        <w:fldChar w:fldCharType="separate"/>
-      </w:r>
-      <w:r>
-        <w:rPr>
-          <w:noProof/>
-        </w:rPr>
-        <w:t>9</w:t>
-      </w:r>
-      <w:r>
-        <w:rPr>
-          <w:noProof/>
-        </w:rPr>
-        <w:fldChar w:fldCharType="end"/>
-      </w:r>
+      <w:fldSimple w:instr=" SEQ Figure \* ARABIC ">
+        <w:r>
+          <w:rPr>
+            <w:noProof/>
+          </w:rPr>
+          <w:t>9</w:t>
+        </w:r>
+      </w:fldSimple>
       <w:r>
         <w:t xml:space="preserve"> - Matrice de routage inversant la stéréo gauche/droite pour les paires de canaux 5-6, 7-8, et 9-10</w:t>
       </w:r>
@@ -2761,27 +2789,14 @@
       <w:r>
         <w:t xml:space="preserve">Figure </w:t>
       </w:r>
-      <w:r>
-        <w:fldChar w:fldCharType="begin"/>
-      </w:r>
-      <w:r>
-        <w:instrText xml:space="preserve"> SEQ Figure \* ARABIC </w:instrText>
-      </w:r>
-      <w:r>
-        <w:fldChar w:fldCharType="separate"/>
-      </w:r>
-      <w:r>
-        <w:rPr>
-          <w:noProof/>
-        </w:rPr>
-        <w:t>10</w:t>
-      </w:r>
-      <w:r>
-        <w:rPr>
-          <w:noProof/>
-        </w:rPr>
-        <w:fldChar w:fldCharType="end"/>
-      </w:r>
+      <w:fldSimple w:instr=" SEQ Figure \* ARABIC ">
+        <w:r>
+          <w:rPr>
+            <w:noProof/>
+          </w:rPr>
+          <w:t>10</w:t>
+        </w:r>
+      </w:fldSimple>
       <w:r>
         <w:t xml:space="preserve"> - Vue du mixeur Ableton Live pour le routage présenté en figure précédente. Filtre « EQ Eight » sur les signaux des haut-parleurs 9 et 10.</w:t>
       </w:r>
@@ -2987,7 +3002,7 @@
         <w:noProof/>
         <w:color w:val="808080" w:themeColor="background1" w:themeShade="80"/>
       </w:rPr>
-      <w:t>4</w:t>
+      <w:t>1</w:t>
     </w:r>
     <w:r>
       <w:rPr>
@@ -8048,6 +8063,7 @@
     <w:rsidRoot w:val="00E356A5"/>
     <w:rsid w:val="000261C4"/>
     <w:rsid w:val="00050142"/>
+    <w:rsid w:val="0010049B"/>
     <w:rsid w:val="00142CAD"/>
     <w:rsid w:val="0019254C"/>
     <w:rsid w:val="001A0EAF"/>
@@ -8943,7 +8959,7 @@
 </file>
 
 <file path=customXml/itemProps1.xml><?xml version="1.0" encoding="utf-8"?>
-<ds:datastoreItem xmlns:ds="http://schemas.openxmlformats.org/officeDocument/2006/customXml" ds:itemID="{E28A6FF8-DFC0-0145-91B2-FABE403A68D1}">
+<ds:datastoreItem xmlns:ds="http://schemas.openxmlformats.org/officeDocument/2006/customXml" ds:itemID="{2F5420B2-BD20-764A-AE76-1094F85F3EFC}">
   <ds:schemaRefs>
     <ds:schemaRef ds:uri="http://schemas.openxmlformats.org/officeDocument/2006/bibliography"/>
   </ds:schemaRefs>

</xml_diff>

<commit_message>
Scène par défaut complétée
</commit_message>
<xml_diff>
--- a/SpatCommon/Manuals/Manuel FR.docx
+++ b/SpatCommon/Manuals/Manuel FR.docx
@@ -6,6 +6,7 @@
       <w:pPr>
         <w:pStyle w:val="Titre"/>
       </w:pPr>
+      <w:proofErr w:type="spellStart"/>
       <w:r>
         <w:t>Sys</w:t>
       </w:r>
@@ -13,20 +14,36 @@
         <w:t>t</w:t>
       </w:r>
       <w:r>
-        <w:t>ème MIAM Spat :</w:t>
-      </w:r>
+        <w:t>ème</w:t>
+      </w:r>
+      <w:proofErr w:type="spellEnd"/>
+      <w:r>
+        <w:t xml:space="preserve"> MIAM </w:t>
+      </w:r>
+      <w:proofErr w:type="gramStart"/>
+      <w:r>
+        <w:t>Spat :</w:t>
+      </w:r>
+      <w:proofErr w:type="gramEnd"/>
       <w:r>
         <w:br/>
       </w:r>
       <w:r>
         <w:t xml:space="preserve">Multimodal Interface for </w:t>
       </w:r>
+      <w:proofErr w:type="spellStart"/>
       <w:r>
         <w:t>electroAcoustic</w:t>
       </w:r>
-      <w:r>
-        <w:t xml:space="preserve"> Music Spatialization</w:t>
-      </w:r>
+      <w:proofErr w:type="spellEnd"/>
+      <w:r>
+        <w:t xml:space="preserve"> Music </w:t>
+      </w:r>
+      <w:proofErr w:type="spellStart"/>
+      <w:r>
+        <w:t>Spatialization</w:t>
+      </w:r>
+      <w:proofErr w:type="spellEnd"/>
     </w:p>
     <w:p>
       <w:pPr>
@@ -58,7 +75,14 @@
         <w:rPr>
           <w:i/>
         </w:rPr>
-        <w:t>ltimodal Interface for electroA</w:t>
+        <w:t xml:space="preserve">ltimodal Interface for </w:t>
+      </w:r>
+      <w:proofErr w:type="spellStart"/>
+      <w:r>
+        <w:rPr>
+          <w:i/>
+        </w:rPr>
+        <w:t>electroA</w:t>
       </w:r>
       <w:r>
         <w:rPr>
@@ -76,8 +100,23 @@
         <w:rPr>
           <w:i/>
         </w:rPr>
-        <w:t>ic Music Spatialization</w:t>
-      </w:r>
+        <w:t>ic</w:t>
+      </w:r>
+      <w:proofErr w:type="spellEnd"/>
+      <w:r>
+        <w:rPr>
+          <w:i/>
+        </w:rPr>
+        <w:t xml:space="preserve"> Music </w:t>
+      </w:r>
+      <w:proofErr w:type="spellStart"/>
+      <w:r>
+        <w:rPr>
+          <w:i/>
+        </w:rPr>
+        <w:t>Spatialization</w:t>
+      </w:r>
+      <w:proofErr w:type="spellEnd"/>
       <w:r>
         <w:t>) propose une nouvelle manière de spatialiser de la musique</w:t>
       </w:r>
@@ -194,7 +233,7 @@
         <w:pStyle w:val="Titre2"/>
       </w:pPr>
       <w:r>
-        <w:t>Remarques générales</w:t>
+        <w:t>Remarque générale</w:t>
       </w:r>
     </w:p>
     <w:p>
@@ -215,17 +254,28 @@
       <w:r>
         <w:t xml:space="preserve">fréquentes </w:t>
       </w:r>
-      <w:bookmarkStart w:id="0" w:name="_GoBack"/>
-      <w:bookmarkEnd w:id="0"/>
-      <w:r>
-        <w:t xml:space="preserve">des fichiers </w:t>
+      <w:r>
+        <w:t xml:space="preserve">des </w:t>
+      </w:r>
+      <w:proofErr w:type="gramStart"/>
+      <w:r>
+        <w:t xml:space="preserve">fichiers </w:t>
       </w:r>
       <w:r>
         <w:rPr>
           <w:rFonts w:ascii="CMU Serif Roman" w:hAnsi="CMU Serif Roman"/>
         </w:rPr>
-        <w:t>.mspat</w:t>
-      </w:r>
+        <w:t>.</w:t>
+      </w:r>
+      <w:proofErr w:type="spellStart"/>
+      <w:r>
+        <w:rPr>
+          <w:rFonts w:ascii="CMU Serif Roman" w:hAnsi="CMU Serif Roman"/>
+        </w:rPr>
+        <w:t>mspat</w:t>
+      </w:r>
+      <w:proofErr w:type="spellEnd"/>
+      <w:proofErr w:type="gramEnd"/>
       <w:r>
         <w:t>.</w:t>
       </w:r>
@@ -338,14 +388,27 @@
       <w:r>
         <w:t xml:space="preserve">Figure </w:t>
       </w:r>
-      <w:fldSimple w:instr=" SEQ Figure \* ARABIC ">
-        <w:r>
-          <w:rPr>
-            <w:noProof/>
-          </w:rPr>
-          <w:t>1</w:t>
-        </w:r>
-      </w:fldSimple>
+      <w:r>
+        <w:fldChar w:fldCharType="begin"/>
+      </w:r>
+      <w:r>
+        <w:instrText xml:space="preserve"> SEQ Figure \* ARABIC </w:instrText>
+      </w:r>
+      <w:r>
+        <w:fldChar w:fldCharType="separate"/>
+      </w:r>
+      <w:r>
+        <w:rPr>
+          <w:noProof/>
+        </w:rPr>
+        <w:t>1</w:t>
+      </w:r>
+      <w:r>
+        <w:rPr>
+          <w:noProof/>
+        </w:rPr>
+        <w:fldChar w:fldCharType="end"/>
+      </w:r>
       <w:r>
         <w:t xml:space="preserve"> - MIAM Editor</w:t>
       </w:r>
@@ -408,12 +471,14 @@
       <w:r>
         <w:t xml:space="preserve">Un logiciel qui effectue la spatialisation, et qui est donc situé sur l’ordinateur relié aux interfaces audionumériques : MIAM Matrix Router, qui peut être utilisé comme plug-in (figure 3) ou en version </w:t>
       </w:r>
+      <w:proofErr w:type="spellStart"/>
       <w:r>
         <w:rPr>
           <w:i/>
         </w:rPr>
         <w:t>standalone</w:t>
       </w:r>
+      <w:proofErr w:type="spellEnd"/>
       <w:r>
         <w:t xml:space="preserve"> (figure 4)</w:t>
       </w:r>
@@ -471,14 +536,27 @@
       <w:r>
         <w:t xml:space="preserve">Figure </w:t>
       </w:r>
-      <w:fldSimple w:instr=" SEQ Figure \* ARABIC ">
-        <w:r>
-          <w:rPr>
-            <w:noProof/>
-          </w:rPr>
-          <w:t>2</w:t>
-        </w:r>
-      </w:fldSimple>
+      <w:r>
+        <w:fldChar w:fldCharType="begin"/>
+      </w:r>
+      <w:r>
+        <w:instrText xml:space="preserve"> SEQ Figure \* ARABIC </w:instrText>
+      </w:r>
+      <w:r>
+        <w:fldChar w:fldCharType="separate"/>
+      </w:r>
+      <w:r>
+        <w:rPr>
+          <w:noProof/>
+        </w:rPr>
+        <w:t>2</w:t>
+      </w:r>
+      <w:r>
+        <w:rPr>
+          <w:noProof/>
+        </w:rPr>
+        <w:fldChar w:fldCharType="end"/>
+      </w:r>
       <w:r>
         <w:t xml:space="preserve"> - Système de spatialisation avec MIAM Spat Player, et MIAM Matrix Router en tant que plug-in</w:t>
       </w:r>
@@ -556,26 +634,41 @@
       <w:r>
         <w:t xml:space="preserve">Figure </w:t>
       </w:r>
-      <w:fldSimple w:instr=" SEQ Figure \* ARABIC ">
-        <w:r>
-          <w:rPr>
-            <w:noProof/>
-          </w:rPr>
-          <w:t>3</w:t>
-        </w:r>
-      </w:fldSimple>
+      <w:r>
+        <w:fldChar w:fldCharType="begin"/>
+      </w:r>
+      <w:r>
+        <w:instrText xml:space="preserve"> SEQ Figure \* ARABIC </w:instrText>
+      </w:r>
+      <w:r>
+        <w:fldChar w:fldCharType="separate"/>
+      </w:r>
+      <w:r>
+        <w:rPr>
+          <w:noProof/>
+        </w:rPr>
+        <w:t>3</w:t>
+      </w:r>
+      <w:r>
+        <w:rPr>
+          <w:noProof/>
+        </w:rPr>
+        <w:fldChar w:fldCharType="end"/>
+      </w:r>
       <w:r>
         <w:t xml:space="preserve"> - Système de spatialisation avec MIAM Spat Player, et MIAM Matrix Router en tant </w:t>
       </w:r>
       <w:r>
         <w:t xml:space="preserve">que logiciel </w:t>
       </w:r>
+      <w:proofErr w:type="spellStart"/>
       <w:r>
         <w:rPr>
           <w:i/>
         </w:rPr>
         <w:t>standalone</w:t>
       </w:r>
+      <w:proofErr w:type="spellEnd"/>
       <w:r>
         <w:t xml:space="preserve"> (toujours en version de test)</w:t>
       </w:r>
@@ -753,7 +846,15 @@
         </w:numPr>
       </w:pPr>
       <w:r>
-        <w:t>2 subwoofers gauche/droite, canaux de sortie 3/4</w:t>
+        <w:t xml:space="preserve">2 </w:t>
+      </w:r>
+      <w:proofErr w:type="spellStart"/>
+      <w:r>
+        <w:t>subwoofers</w:t>
+      </w:r>
+      <w:proofErr w:type="spellEnd"/>
+      <w:r>
+        <w:t xml:space="preserve"> gauche/droite, canaux de sortie 3/4</w:t>
       </w:r>
     </w:p>
     <w:p>
@@ -882,27 +983,14 @@
             <w:r>
               <w:t xml:space="preserve">Figure </w:t>
             </w:r>
-            <w:r>
-              <w:fldChar w:fldCharType="begin"/>
-            </w:r>
-            <w:r>
-              <w:instrText xml:space="preserve"> SEQ Figure \* ARABIC </w:instrText>
-            </w:r>
-            <w:r>
-              <w:fldChar w:fldCharType="separate"/>
-            </w:r>
-            <w:r>
-              <w:rPr>
-                <w:noProof/>
-              </w:rPr>
-              <w:t>4</w:t>
-            </w:r>
-            <w:r>
-              <w:rPr>
-                <w:noProof/>
-              </w:rPr>
-              <w:fldChar w:fldCharType="end"/>
-            </w:r>
+            <w:fldSimple w:instr=" SEQ Figure \* ARABIC ">
+              <w:r>
+                <w:rPr>
+                  <w:noProof/>
+                </w:rPr>
+                <w:t>4</w:t>
+              </w:r>
+            </w:fldSimple>
             <w:r>
               <w:t xml:space="preserve"> - Matrice représentant l'état de spatialisation "Haut-parleurs neutres</w:t>
             </w:r>
@@ -971,30 +1059,22 @@
             <w:r>
               <w:t xml:space="preserve">Figure </w:t>
             </w:r>
+            <w:fldSimple w:instr=" SEQ Figure \* ARABIC ">
+              <w:r>
+                <w:rPr>
+                  <w:noProof/>
+                </w:rPr>
+                <w:t>5</w:t>
+              </w:r>
+            </w:fldSimple>
             <w:r>
-              <w:fldChar w:fldCharType="begin"/>
+              <w:t xml:space="preserve"> - Matrice représentant l'état de spatialisation "</w:t>
             </w:r>
+            <w:proofErr w:type="spellStart"/>
             <w:r>
-              <w:instrText xml:space="preserve"> SEQ Figure \* ARABIC </w:instrText>
+              <w:t>Subwoofers</w:t>
             </w:r>
-            <w:r>
-              <w:fldChar w:fldCharType="separate"/>
-            </w:r>
-            <w:r>
-              <w:rPr>
-                <w:noProof/>
-              </w:rPr>
-              <w:t>5</w:t>
-            </w:r>
-            <w:r>
-              <w:rPr>
-                <w:noProof/>
-              </w:rPr>
-              <w:fldChar w:fldCharType="end"/>
-            </w:r>
-            <w:r>
-              <w:t xml:space="preserve"> - Matrice représentant l'état de spatialisation "Subwoofers</w:t>
-            </w:r>
+            <w:proofErr w:type="spellEnd"/>
             <w:r>
               <w:t xml:space="preserve"> à 0dB</w:t>
             </w:r>
@@ -1062,27 +1142,14 @@
             <w:r>
               <w:t xml:space="preserve">Figure </w:t>
             </w:r>
-            <w:r>
-              <w:fldChar w:fldCharType="begin"/>
-            </w:r>
-            <w:r>
-              <w:instrText xml:space="preserve"> SEQ Figure \* ARABIC </w:instrText>
-            </w:r>
-            <w:r>
-              <w:fldChar w:fldCharType="separate"/>
-            </w:r>
-            <w:r>
-              <w:rPr>
-                <w:noProof/>
-              </w:rPr>
-              <w:t>6</w:t>
-            </w:r>
-            <w:r>
-              <w:rPr>
-                <w:noProof/>
-              </w:rPr>
-              <w:fldChar w:fldCharType="end"/>
-            </w:r>
+            <w:fldSimple w:instr=" SEQ Figure \* ARABIC ">
+              <w:r>
+                <w:rPr>
+                  <w:noProof/>
+                </w:rPr>
+                <w:t>6</w:t>
+              </w:r>
+            </w:fldSimple>
             <w:r>
               <w:t xml:space="preserve"> - Matrice représentant l'état de spatialisation "Haut-parleurs de gauche à -6dB"</w:t>
             </w:r>
@@ -1145,27 +1212,14 @@
             <w:r>
               <w:t xml:space="preserve">Figure </w:t>
             </w:r>
-            <w:r>
-              <w:fldChar w:fldCharType="begin"/>
-            </w:r>
-            <w:r>
-              <w:instrText xml:space="preserve"> SEQ Figure \* ARABIC </w:instrText>
-            </w:r>
-            <w:r>
-              <w:fldChar w:fldCharType="separate"/>
-            </w:r>
-            <w:r>
-              <w:rPr>
-                <w:noProof/>
-              </w:rPr>
-              <w:t>7</w:t>
-            </w:r>
-            <w:r>
-              <w:rPr>
-                <w:noProof/>
-              </w:rPr>
-              <w:fldChar w:fldCharType="end"/>
-            </w:r>
+            <w:fldSimple w:instr=" SEQ Figure \* ARABIC ">
+              <w:r>
+                <w:rPr>
+                  <w:noProof/>
+                </w:rPr>
+                <w:t>7</w:t>
+              </w:r>
+            </w:fldSimple>
             <w:r>
               <w:t xml:space="preserve"> - Matrice représentant l'état de spatialisation "Haut-parleurs de droite à -20dB"</w:t>
             </w:r>
@@ -1248,7 +1302,56 @@
         <w:t>OLYGONES QUI REPRESENTENT LES ZO</w:t>
       </w:r>
       <w:r>
-        <w:t>NES DU DESSUS + ON DIT QU’ON A 2 SCÈNES AFFICHÉES À LA FOIS (MAIS PAS OBLIGATOIRE DE LES UTILISER LES 2 EN MEME TEMPS</w:t>
+        <w:t xml:space="preserve">NES DU DESSUS + ON DIT QU’ON A 2 SCÈNES AFFICHÉES À LA FOIS </w:t>
+      </w:r>
+      <w:bookmarkStart w:id="0" w:name="_GoBack"/>
+      <w:bookmarkEnd w:id="0"/>
+    </w:p>
+    <w:p>
+      <w:pPr>
+        <w:ind w:left="1134" w:hanging="1134"/>
+      </w:pPr>
+      <w:r>
+        <w:rPr>
+          <w:b/>
+          <w:u w:val="single"/>
+        </w:rPr>
+        <w:t>Remarque</w:t>
+      </w:r>
+      <w:r>
+        <w:t xml:space="preserve"> : </w:t>
+      </w:r>
+      <w:r>
+        <w:t>dans les futures versions du logiciel, les états de spatialisation ne seront plus uniquement basés</w:t>
+      </w:r>
+      <w:r>
+        <w:t xml:space="preserve"> sur de simples matrices de routage.</w:t>
+      </w:r>
+      <w:r>
+        <w:t xml:space="preserve"> </w:t>
+      </w:r>
+      <w:r>
+        <w:t xml:space="preserve">Ils pourront décrire des </w:t>
+      </w:r>
+      <w:r>
+        <w:t>effets de spatialisation par</w:t>
+      </w:r>
+      <w:r>
+        <w:t xml:space="preserve"> </w:t>
+      </w:r>
+      <w:proofErr w:type="spellStart"/>
+      <w:r>
+        <w:t>ambisonie</w:t>
+      </w:r>
+      <w:proofErr w:type="spellEnd"/>
+      <w:r>
+        <w:t xml:space="preserve"> (HOA), VBAP,</w:t>
+      </w:r>
+      <w:r>
+        <w:t xml:space="preserve"> ou</w:t>
+      </w:r>
+      <w:r>
+        <w:t xml:space="preserve"> par synthèse de front d’onde (WFS), selon les haut-parleurs disponibles pour la restitution.</w:t>
       </w:r>
     </w:p>
     <w:p>
@@ -1256,12 +1359,12 @@
         <w:pStyle w:val="Titre2"/>
       </w:pPr>
       <w:r>
+        <w:lastRenderedPageBreak/>
         <w:t>Excitateurs</w:t>
       </w:r>
     </w:p>
     <w:p>
       <w:r>
-        <w:lastRenderedPageBreak/>
         <w:t>À la manière d’un plectre pour une guitare ou d’un archet pour un violon, les excitate</w:t>
       </w:r>
       <w:r>
@@ -1366,6 +1469,556 @@
     </w:p>
     <w:p>
       <w:pPr>
+        <w:ind w:left="1134" w:hanging="1134"/>
+      </w:pPr>
+      <w:r>
+        <w:rPr>
+          <w:b/>
+          <w:u w:val="single"/>
+        </w:rPr>
+        <w:t>Remarque</w:t>
+      </w:r>
+      <w:r>
+        <w:t xml:space="preserve"> : </w:t>
+      </w:r>
+      <w:r>
+        <w:t>lorsque MIAM Spat Player calcule la transition d’un état de spatialisation à un autre (d’une matrice à une autre), le volume total en s</w:t>
+      </w:r>
+      <w:r>
+        <w:t>ortie des haut-parleur</w:t>
+      </w:r>
+      <w:r>
+        <w:t xml:space="preserve">s sera constant si </w:t>
+      </w:r>
+      <w:r>
+        <w:t>le</w:t>
+      </w:r>
+      <w:r>
+        <w:t> volume total </w:t>
+      </w:r>
+      <w:r>
+        <w:t xml:space="preserve">de chaque matrice sous-jacente est identique. Le volume total d’une matrice est la somme en décibels des volumes de chaque case, et les </w:t>
+      </w:r>
+      <w:r>
+        <w:t>données</w:t>
+      </w:r>
+      <w:r>
+        <w:t xml:space="preserve"> ci-dessous pourront être utilisées pour calcul le volume total :</w:t>
+      </w:r>
+    </w:p>
+    <w:tbl>
+      <w:tblPr>
+        <w:tblStyle w:val="Grilledutableau"/>
+        <w:tblW w:w="0" w:type="auto"/>
+        <w:tblInd w:w="1134" w:type="dxa"/>
+        <w:tblBorders>
+          <w:top w:val="none" w:sz="0" w:space="0" w:color="auto"/>
+          <w:left w:val="none" w:sz="0" w:space="0" w:color="auto"/>
+          <w:bottom w:val="none" w:sz="0" w:space="0" w:color="auto"/>
+          <w:right w:val="none" w:sz="0" w:space="0" w:color="auto"/>
+          <w:insideH w:val="none" w:sz="0" w:space="0" w:color="auto"/>
+          <w:insideV w:val="none" w:sz="0" w:space="0" w:color="auto"/>
+        </w:tblBorders>
+        <w:tblLook w:val="04A0" w:firstRow="1" w:lastRow="0" w:firstColumn="1" w:lastColumn="0" w:noHBand="0" w:noVBand="1"/>
+      </w:tblPr>
+      <w:tblGrid>
+        <w:gridCol w:w="316"/>
+        <w:gridCol w:w="808"/>
+        <w:gridCol w:w="706"/>
+        <w:gridCol w:w="2155"/>
+        <w:gridCol w:w="316"/>
+        <w:gridCol w:w="4537"/>
+      </w:tblGrid>
+      <w:tr>
+        <w:tc>
+          <w:tcPr>
+            <w:tcW w:w="316" w:type="dxa"/>
+          </w:tcPr>
+          <w:p>
+            <w:r>
+              <w:t>1</w:t>
+            </w:r>
+          </w:p>
+        </w:tc>
+        <w:tc>
+          <w:tcPr>
+            <w:tcW w:w="808" w:type="dxa"/>
+          </w:tcPr>
+          <w:p>
+            <w:proofErr w:type="gramStart"/>
+            <w:r>
+              <w:t>case</w:t>
+            </w:r>
+            <w:proofErr w:type="gramEnd"/>
+            <w:r>
+              <w:t xml:space="preserve"> à</w:t>
+            </w:r>
+          </w:p>
+        </w:tc>
+        <w:tc>
+          <w:tcPr>
+            <w:tcW w:w="706" w:type="dxa"/>
+          </w:tcPr>
+          <w:p>
+            <w:r>
+              <w:t>0</w:t>
+            </w:r>
+          </w:p>
+        </w:tc>
+        <w:tc>
+          <w:tcPr>
+            <w:tcW w:w="2155" w:type="dxa"/>
+          </w:tcPr>
+          <w:p>
+            <w:proofErr w:type="gramStart"/>
+            <w:r>
+              <w:t>dB</w:t>
+            </w:r>
+            <w:proofErr w:type="gramEnd"/>
+            <w:r>
+              <w:t xml:space="preserve"> </w:t>
+            </w:r>
+            <w:r>
+              <w:t>donne un total de</w:t>
+            </w:r>
+          </w:p>
+        </w:tc>
+        <w:tc>
+          <w:tcPr>
+            <w:tcW w:w="316" w:type="dxa"/>
+          </w:tcPr>
+          <w:p>
+            <w:r>
+              <w:t>0</w:t>
+            </w:r>
+          </w:p>
+        </w:tc>
+        <w:tc>
+          <w:tcPr>
+            <w:tcW w:w="4537" w:type="dxa"/>
+          </w:tcPr>
+          <w:p>
+            <w:proofErr w:type="gramStart"/>
+            <w:r>
+              <w:t>dB</w:t>
+            </w:r>
+            <w:proofErr w:type="gramEnd"/>
+          </w:p>
+        </w:tc>
+      </w:tr>
+      <w:tr>
+        <w:tc>
+          <w:tcPr>
+            <w:tcW w:w="316" w:type="dxa"/>
+          </w:tcPr>
+          <w:p>
+            <w:r>
+              <w:t>2</w:t>
+            </w:r>
+          </w:p>
+        </w:tc>
+        <w:tc>
+          <w:tcPr>
+            <w:tcW w:w="808" w:type="dxa"/>
+          </w:tcPr>
+          <w:p>
+            <w:proofErr w:type="gramStart"/>
+            <w:r>
+              <w:t>cases</w:t>
+            </w:r>
+            <w:proofErr w:type="gramEnd"/>
+            <w:r>
+              <w:t xml:space="preserve"> à</w:t>
+            </w:r>
+          </w:p>
+        </w:tc>
+        <w:tc>
+          <w:tcPr>
+            <w:tcW w:w="706" w:type="dxa"/>
+          </w:tcPr>
+          <w:p>
+            <w:r>
+              <w:t>-6</w:t>
+            </w:r>
+          </w:p>
+        </w:tc>
+        <w:tc>
+          <w:tcPr>
+            <w:tcW w:w="2155" w:type="dxa"/>
+          </w:tcPr>
+          <w:p>
+            <w:proofErr w:type="gramStart"/>
+            <w:r>
+              <w:t>dB</w:t>
+            </w:r>
+            <w:proofErr w:type="gramEnd"/>
+            <w:r>
+              <w:t xml:space="preserve"> donnent un total de</w:t>
+            </w:r>
+          </w:p>
+        </w:tc>
+        <w:tc>
+          <w:tcPr>
+            <w:tcW w:w="316" w:type="dxa"/>
+          </w:tcPr>
+          <w:p>
+            <w:r>
+              <w:t>0</w:t>
+            </w:r>
+          </w:p>
+        </w:tc>
+        <w:tc>
+          <w:tcPr>
+            <w:tcW w:w="4537" w:type="dxa"/>
+          </w:tcPr>
+          <w:p>
+            <w:proofErr w:type="gramStart"/>
+            <w:r>
+              <w:t>dB</w:t>
+            </w:r>
+            <w:proofErr w:type="gramEnd"/>
+          </w:p>
+        </w:tc>
+      </w:tr>
+      <w:tr>
+        <w:tc>
+          <w:tcPr>
+            <w:tcW w:w="316" w:type="dxa"/>
+          </w:tcPr>
+          <w:p>
+            <w:r>
+              <w:t>3</w:t>
+            </w:r>
+          </w:p>
+        </w:tc>
+        <w:tc>
+          <w:tcPr>
+            <w:tcW w:w="808" w:type="dxa"/>
+          </w:tcPr>
+          <w:p>
+            <w:proofErr w:type="gramStart"/>
+            <w:r>
+              <w:t>cases</w:t>
+            </w:r>
+            <w:proofErr w:type="gramEnd"/>
+            <w:r>
+              <w:t xml:space="preserve"> à</w:t>
+            </w:r>
+          </w:p>
+        </w:tc>
+        <w:tc>
+          <w:tcPr>
+            <w:tcW w:w="706" w:type="dxa"/>
+          </w:tcPr>
+          <w:p>
+            <w:r>
+              <w:t>-9,5</w:t>
+            </w:r>
+          </w:p>
+        </w:tc>
+        <w:tc>
+          <w:tcPr>
+            <w:tcW w:w="2155" w:type="dxa"/>
+          </w:tcPr>
+          <w:p>
+            <w:proofErr w:type="gramStart"/>
+            <w:r>
+              <w:t>dB</w:t>
+            </w:r>
+            <w:proofErr w:type="gramEnd"/>
+            <w:r>
+              <w:t xml:space="preserve"> donnent un total de</w:t>
+            </w:r>
+          </w:p>
+        </w:tc>
+        <w:tc>
+          <w:tcPr>
+            <w:tcW w:w="316" w:type="dxa"/>
+          </w:tcPr>
+          <w:p>
+            <w:r>
+              <w:t>0</w:t>
+            </w:r>
+          </w:p>
+        </w:tc>
+        <w:tc>
+          <w:tcPr>
+            <w:tcW w:w="4537" w:type="dxa"/>
+          </w:tcPr>
+          <w:p>
+            <w:proofErr w:type="gramStart"/>
+            <w:r>
+              <w:t>dB</w:t>
+            </w:r>
+            <w:proofErr w:type="gramEnd"/>
+          </w:p>
+        </w:tc>
+      </w:tr>
+      <w:tr>
+        <w:tc>
+          <w:tcPr>
+            <w:tcW w:w="316" w:type="dxa"/>
+          </w:tcPr>
+          <w:p>
+            <w:r>
+              <w:t>4</w:t>
+            </w:r>
+          </w:p>
+        </w:tc>
+        <w:tc>
+          <w:tcPr>
+            <w:tcW w:w="808" w:type="dxa"/>
+          </w:tcPr>
+          <w:p>
+            <w:proofErr w:type="gramStart"/>
+            <w:r>
+              <w:t>cases</w:t>
+            </w:r>
+            <w:proofErr w:type="gramEnd"/>
+            <w:r>
+              <w:t xml:space="preserve"> à</w:t>
+            </w:r>
+          </w:p>
+        </w:tc>
+        <w:tc>
+          <w:tcPr>
+            <w:tcW w:w="706" w:type="dxa"/>
+          </w:tcPr>
+          <w:p>
+            <w:r>
+              <w:t>-12</w:t>
+            </w:r>
+          </w:p>
+        </w:tc>
+        <w:tc>
+          <w:tcPr>
+            <w:tcW w:w="2155" w:type="dxa"/>
+          </w:tcPr>
+          <w:p>
+            <w:proofErr w:type="gramStart"/>
+            <w:r>
+              <w:t>dB</w:t>
+            </w:r>
+            <w:proofErr w:type="gramEnd"/>
+            <w:r>
+              <w:t xml:space="preserve"> donnent un total de</w:t>
+            </w:r>
+          </w:p>
+        </w:tc>
+        <w:tc>
+          <w:tcPr>
+            <w:tcW w:w="316" w:type="dxa"/>
+          </w:tcPr>
+          <w:p>
+            <w:r>
+              <w:t>0</w:t>
+            </w:r>
+          </w:p>
+        </w:tc>
+        <w:tc>
+          <w:tcPr>
+            <w:tcW w:w="4537" w:type="dxa"/>
+          </w:tcPr>
+          <w:p>
+            <w:proofErr w:type="gramStart"/>
+            <w:r>
+              <w:t>dB</w:t>
+            </w:r>
+            <w:proofErr w:type="gramEnd"/>
+          </w:p>
+        </w:tc>
+      </w:tr>
+      <w:tr>
+        <w:tc>
+          <w:tcPr>
+            <w:tcW w:w="316" w:type="dxa"/>
+          </w:tcPr>
+          <w:p>
+            <w:r>
+              <w:t>6</w:t>
+            </w:r>
+          </w:p>
+        </w:tc>
+        <w:tc>
+          <w:tcPr>
+            <w:tcW w:w="808" w:type="dxa"/>
+          </w:tcPr>
+          <w:p>
+            <w:proofErr w:type="gramStart"/>
+            <w:r>
+              <w:t>cases</w:t>
+            </w:r>
+            <w:proofErr w:type="gramEnd"/>
+            <w:r>
+              <w:t xml:space="preserve"> à</w:t>
+            </w:r>
+          </w:p>
+        </w:tc>
+        <w:tc>
+          <w:tcPr>
+            <w:tcW w:w="706" w:type="dxa"/>
+          </w:tcPr>
+          <w:p>
+            <w:r>
+              <w:t>-15,5</w:t>
+            </w:r>
+          </w:p>
+        </w:tc>
+        <w:tc>
+          <w:tcPr>
+            <w:tcW w:w="2155" w:type="dxa"/>
+          </w:tcPr>
+          <w:p>
+            <w:proofErr w:type="gramStart"/>
+            <w:r>
+              <w:t>dB</w:t>
+            </w:r>
+            <w:proofErr w:type="gramEnd"/>
+            <w:r>
+              <w:t xml:space="preserve"> donnent un total de</w:t>
+            </w:r>
+          </w:p>
+        </w:tc>
+        <w:tc>
+          <w:tcPr>
+            <w:tcW w:w="316" w:type="dxa"/>
+          </w:tcPr>
+          <w:p>
+            <w:r>
+              <w:t>0</w:t>
+            </w:r>
+          </w:p>
+        </w:tc>
+        <w:tc>
+          <w:tcPr>
+            <w:tcW w:w="4537" w:type="dxa"/>
+          </w:tcPr>
+          <w:p>
+            <w:proofErr w:type="gramStart"/>
+            <w:r>
+              <w:t>dB</w:t>
+            </w:r>
+            <w:proofErr w:type="gramEnd"/>
+          </w:p>
+        </w:tc>
+      </w:tr>
+      <w:tr>
+        <w:trPr>
+          <w:trHeight w:val="375"/>
+        </w:trPr>
+        <w:tc>
+          <w:tcPr>
+            <w:tcW w:w="316" w:type="dxa"/>
+          </w:tcPr>
+          <w:p>
+            <w:r>
+              <w:t>8</w:t>
+            </w:r>
+          </w:p>
+        </w:tc>
+        <w:tc>
+          <w:tcPr>
+            <w:tcW w:w="808" w:type="dxa"/>
+          </w:tcPr>
+          <w:p>
+            <w:proofErr w:type="gramStart"/>
+            <w:r>
+              <w:t>cases</w:t>
+            </w:r>
+            <w:proofErr w:type="gramEnd"/>
+            <w:r>
+              <w:t xml:space="preserve"> à</w:t>
+            </w:r>
+          </w:p>
+        </w:tc>
+        <w:tc>
+          <w:tcPr>
+            <w:tcW w:w="706" w:type="dxa"/>
+          </w:tcPr>
+          <w:p>
+            <w:r>
+              <w:t>-18</w:t>
+            </w:r>
+          </w:p>
+        </w:tc>
+        <w:tc>
+          <w:tcPr>
+            <w:tcW w:w="2155" w:type="dxa"/>
+          </w:tcPr>
+          <w:p>
+            <w:proofErr w:type="gramStart"/>
+            <w:r>
+              <w:t>dB</w:t>
+            </w:r>
+            <w:proofErr w:type="gramEnd"/>
+            <w:r>
+              <w:t xml:space="preserve"> donnent un total de</w:t>
+            </w:r>
+          </w:p>
+        </w:tc>
+        <w:tc>
+          <w:tcPr>
+            <w:tcW w:w="316" w:type="dxa"/>
+          </w:tcPr>
+          <w:p>
+            <w:r>
+              <w:t>0</w:t>
+            </w:r>
+          </w:p>
+        </w:tc>
+        <w:tc>
+          <w:tcPr>
+            <w:tcW w:w="4537" w:type="dxa"/>
+          </w:tcPr>
+          <w:p>
+            <w:proofErr w:type="gramStart"/>
+            <w:r>
+              <w:t>dB</w:t>
+            </w:r>
+            <w:proofErr w:type="gramEnd"/>
+          </w:p>
+        </w:tc>
+      </w:tr>
+    </w:tbl>
+    <w:p>
+      <w:pPr>
+        <w:ind w:left="1134"/>
+      </w:pPr>
+      <w:r>
+        <w:t>Si l’on veut un total inférieur à 0dB, par exemple -10dB, il suffit de soustraire 10dB au volume de chaque case de la matrice.</w:t>
+      </w:r>
+    </w:p>
+    <w:p>
+      <w:pPr>
+        <w:ind w:left="1134"/>
+      </w:pPr>
+      <w:r>
+        <w:t>En général : p</w:t>
+      </w:r>
+      <w:r>
+        <w:t>our obtenir 0dB avec N cases, le volume</w:t>
+      </w:r>
+      <w:r>
+        <w:t xml:space="preserve"> en dB</w:t>
+      </w:r>
+      <w:r>
+        <w:t xml:space="preserve"> de chaque case doit être de </w:t>
+      </w:r>
+      <w:r>
+        <w:t>-20log</w:t>
+      </w:r>
+      <w:r>
+        <w:rPr>
+          <w:vertAlign w:val="subscript"/>
+        </w:rPr>
+        <w:t>10</w:t>
+      </w:r>
+      <w:r>
+        <w:t>(N)</w:t>
+      </w:r>
+    </w:p>
+    <w:p>
+      <w:pPr>
         <w:pStyle w:val="Titre2"/>
       </w:pPr>
       <w:r>
@@ -1429,25 +2082,69 @@
       <w:r>
         <w:t>Pour passer en mode d’édition de l’état initial d’une scène, lorsque cette scène est sélectionnée, cocher « </w:t>
       </w:r>
+      <w:proofErr w:type="spellStart"/>
       <w:r>
         <w:rPr>
           <w:i/>
         </w:rPr>
-        <w:t>Exciters edition mode</w:t>
-      </w:r>
-      <w:r>
-        <w:t> ».</w:t>
-      </w:r>
-    </w:p>
-    <w:p>
-      <w:r>
-        <w:t>Pour repasser à l’édition des scènes et des formes géométriques : décocher « </w:t>
-      </w:r>
+        <w:t>Exciters</w:t>
+      </w:r>
+      <w:proofErr w:type="spellEnd"/>
       <w:r>
         <w:rPr>
           <w:i/>
         </w:rPr>
-        <w:t>Exciters edition mode</w:t>
+        <w:t xml:space="preserve"> </w:t>
+      </w:r>
+      <w:proofErr w:type="spellStart"/>
+      <w:r>
+        <w:rPr>
+          <w:i/>
+        </w:rPr>
+        <w:t>edition</w:t>
+      </w:r>
+      <w:proofErr w:type="spellEnd"/>
+      <w:r>
+        <w:rPr>
+          <w:i/>
+        </w:rPr>
+        <w:t xml:space="preserve"> mode</w:t>
+      </w:r>
+      <w:r>
+        <w:t> ».</w:t>
+      </w:r>
+    </w:p>
+    <w:p>
+      <w:r>
+        <w:t>Pour repasser à l’édition des scènes et des formes géométriques : décocher « </w:t>
+      </w:r>
+      <w:proofErr w:type="spellStart"/>
+      <w:r>
+        <w:rPr>
+          <w:i/>
+        </w:rPr>
+        <w:t>Exciters</w:t>
+      </w:r>
+      <w:proofErr w:type="spellEnd"/>
+      <w:r>
+        <w:rPr>
+          <w:i/>
+        </w:rPr>
+        <w:t xml:space="preserve"> </w:t>
+      </w:r>
+      <w:proofErr w:type="spellStart"/>
+      <w:r>
+        <w:rPr>
+          <w:i/>
+        </w:rPr>
+        <w:t>edition</w:t>
+      </w:r>
+      <w:proofErr w:type="spellEnd"/>
+      <w:r>
+        <w:rPr>
+          <w:i/>
+        </w:rPr>
+        <w:t xml:space="preserve"> mode</w:t>
       </w:r>
       <w:r>
         <w:t> ».</w:t>
@@ -1528,12 +2225,14 @@
       <w:r>
         <w:t xml:space="preserve">Le principal intérêt d’utiliser MIAM Matrix Router en tant que plug-in, plutôt qu’en tant que logiciel </w:t>
       </w:r>
+      <w:proofErr w:type="spellStart"/>
       <w:r>
         <w:rPr>
           <w:i/>
         </w:rPr>
         <w:t>standalone</w:t>
       </w:r>
+      <w:proofErr w:type="spellEnd"/>
       <w:r>
         <w:t xml:space="preserve"> est la possibilité d’enregistrer et de lire des courbes d’automation</w:t>
       </w:r>
@@ -1623,8 +2322,16 @@
         <w:rPr>
           <w:i/>
         </w:rPr>
-        <w:t>Digital Audio Workstations</w:t>
-      </w:r>
+        <w:t xml:space="preserve">Digital Audio </w:t>
+      </w:r>
+      <w:proofErr w:type="spellStart"/>
+      <w:r>
+        <w:rPr>
+          <w:i/>
+        </w:rPr>
+        <w:t>Workstations</w:t>
+      </w:r>
+      <w:proofErr w:type="spellEnd"/>
       <w:r>
         <w:t xml:space="preserve"> (DAW) permettant de travailler sur des pistes de 64 canaux audio, son utilisation </w:t>
       </w:r>
@@ -1650,7 +2357,15 @@
         <w:t xml:space="preserve">être </w:t>
       </w:r>
       <w:r>
-        <w:t>effectuée sans employer logiciel de routage type JACK, Soundflower, etc.</w:t>
+        <w:t xml:space="preserve">effectuée sans employer logiciel de routage type JACK, </w:t>
+      </w:r>
+      <w:proofErr w:type="spellStart"/>
+      <w:r>
+        <w:t>Soundflower</w:t>
+      </w:r>
+      <w:proofErr w:type="spellEnd"/>
+      <w:r>
+        <w:t>, etc.</w:t>
       </w:r>
     </w:p>
     <w:p>
@@ -1676,11 +2391,33 @@
       <w:r>
         <w:t xml:space="preserve"> la latence et améliorer l’expérience de spatialisation, il faut désactiver le « </w:t>
       </w:r>
+      <w:proofErr w:type="spellStart"/>
       <w:r>
         <w:rPr>
           <w:i/>
         </w:rPr>
-        <w:t>Anticipating FX processing buffer </w:t>
+        <w:t>Anticipating</w:t>
+      </w:r>
+      <w:proofErr w:type="spellEnd"/>
+      <w:r>
+        <w:rPr>
+          <w:i/>
+        </w:rPr>
+        <w:t xml:space="preserve"> FX </w:t>
+      </w:r>
+      <w:proofErr w:type="spellStart"/>
+      <w:r>
+        <w:rPr>
+          <w:i/>
+        </w:rPr>
+        <w:t>processing</w:t>
+      </w:r>
+      <w:proofErr w:type="spellEnd"/>
+      <w:r>
+        <w:rPr>
+          <w:i/>
+        </w:rPr>
+        <w:t xml:space="preserve"> buffer </w:t>
       </w:r>
       <w:r>
         <w:t>». Pour cela, dans les préférences de REAPER, dans la catégorie « </w:t>
@@ -1694,20 +2431,44 @@
       <w:r>
         <w:t> », cliquer sur la catégorie « </w:t>
       </w:r>
+      <w:proofErr w:type="spellStart"/>
       <w:r>
         <w:rPr>
           <w:i/>
         </w:rPr>
         <w:t>Buffering</w:t>
       </w:r>
+      <w:proofErr w:type="spellEnd"/>
       <w:r>
         <w:t> », puis décocher l’option « </w:t>
       </w:r>
+      <w:proofErr w:type="spellStart"/>
       <w:r>
         <w:rPr>
           <w:i/>
         </w:rPr>
-        <w:t>Anticipating FX processing buffer</w:t>
+        <w:t>Anticipating</w:t>
+      </w:r>
+      <w:proofErr w:type="spellEnd"/>
+      <w:r>
+        <w:rPr>
+          <w:i/>
+        </w:rPr>
+        <w:t xml:space="preserve"> FX </w:t>
+      </w:r>
+      <w:proofErr w:type="spellStart"/>
+      <w:r>
+        <w:rPr>
+          <w:i/>
+        </w:rPr>
+        <w:t>processing</w:t>
+      </w:r>
+      <w:proofErr w:type="spellEnd"/>
+      <w:r>
+        <w:rPr>
+          <w:i/>
+        </w:rPr>
+        <w:t xml:space="preserve"> buffer</w:t>
       </w:r>
       <w:r>
         <w:t> »</w:t>
@@ -1730,7 +2491,15 @@
         <w:t xml:space="preserve"> des automations</w:t>
       </w:r>
       <w:r>
-        <w:t>, il est conseillé de n’utiliser que 3 modes dans Reaper :</w:t>
+        <w:t xml:space="preserve">, il est conseillé de n’utiliser que 3 modes dans </w:t>
+      </w:r>
+      <w:proofErr w:type="spellStart"/>
+      <w:r>
+        <w:t>Reaper</w:t>
+      </w:r>
+      <w:proofErr w:type="spellEnd"/>
+      <w:r>
+        <w:t> :</w:t>
       </w:r>
     </w:p>
     <w:p>
@@ -1798,11 +2567,33 @@
       <w:r>
         <w:t>Le mode « </w:t>
       </w:r>
+      <w:proofErr w:type="spellStart"/>
       <w:r>
         <w:rPr>
           <w:i/>
         </w:rPr>
-        <w:t>Latch Preview </w:t>
+        <w:t>Latch</w:t>
+      </w:r>
+      <w:proofErr w:type="spellEnd"/>
+      <w:r>
+        <w:rPr>
+          <w:i/>
+        </w:rPr>
+        <w:t xml:space="preserve"> </w:t>
+      </w:r>
+      <w:proofErr w:type="spellStart"/>
+      <w:r>
+        <w:rPr>
+          <w:i/>
+        </w:rPr>
+        <w:t>Preview</w:t>
+      </w:r>
+      <w:proofErr w:type="spellEnd"/>
+      <w:r>
+        <w:rPr>
+          <w:i/>
+        </w:rPr>
+        <w:t> </w:t>
       </w:r>
       <w:r>
         <w:t>» pour que REAPER ne contrôle pas la matrice de routage. La matrice de routage peut être librement contrôlée par MIAM Spat Player, par OSC.</w:t>
@@ -1817,15 +2608,28 @@
         <w:t>Remarque</w:t>
       </w:r>
       <w:r>
-        <w:t> : sous macOS, seul le plug-in AU est fonctionnel.</w:t>
+        <w:t xml:space="preserve"> : sous </w:t>
+      </w:r>
+      <w:proofErr w:type="spellStart"/>
+      <w:r>
+        <w:t>macOS</w:t>
+      </w:r>
+      <w:proofErr w:type="spellEnd"/>
+      <w:r>
+        <w:t>, seul le plug-in AU est fonctionnel.</w:t>
       </w:r>
     </w:p>
     <w:p>
       <w:pPr>
         <w:pStyle w:val="Titre2"/>
       </w:pPr>
-      <w:r>
-        <w:t>Ableton Live</w:t>
+      <w:proofErr w:type="spellStart"/>
+      <w:r>
+        <w:t>Ableton</w:t>
+      </w:r>
+      <w:proofErr w:type="spellEnd"/>
+      <w:r>
+        <w:t xml:space="preserve"> Live</w:t>
       </w:r>
       <w:r>
         <w:t xml:space="preserve"> (voir exemple 6.3.2)</w:t>
@@ -1838,8 +2642,13 @@
       <w:r>
         <w:t xml:space="preserve"> </w:t>
       </w:r>
-      <w:r>
-        <w:t xml:space="preserve">Ableton </w:t>
+      <w:proofErr w:type="spellStart"/>
+      <w:r>
+        <w:t>Ableton</w:t>
+      </w:r>
+      <w:proofErr w:type="spellEnd"/>
+      <w:r>
+        <w:t xml:space="preserve"> </w:t>
       </w:r>
       <w:r>
         <w:t xml:space="preserve">Live 9 </w:t>
@@ -1878,7 +2687,15 @@
         <w:t xml:space="preserve"> </w:t>
       </w:r>
       <w:r>
-        <w:t xml:space="preserve">Dans Ableton Live, </w:t>
+        <w:t xml:space="preserve">Dans </w:t>
+      </w:r>
+      <w:proofErr w:type="spellStart"/>
+      <w:r>
+        <w:t>Ableton</w:t>
+      </w:r>
+      <w:proofErr w:type="spellEnd"/>
+      <w:r>
+        <w:t xml:space="preserve"> Live, </w:t>
       </w:r>
       <w:r>
         <w:t xml:space="preserve">lorsqu’un plug-in déclare travailler sur plus de 2 pistes, </w:t>
@@ -1890,7 +2707,15 @@
         <w:t xml:space="preserve"> router les canaux supplémentaires vers d’autre</w:t>
       </w:r>
       <w:r>
-        <w:t>s pistes audio. Ces pistes</w:t>
+        <w:t xml:space="preserve">s </w:t>
+      </w:r>
+      <w:proofErr w:type="gramStart"/>
+      <w:r>
+        <w:t>pistes audio</w:t>
+      </w:r>
+      <w:proofErr w:type="gramEnd"/>
+      <w:r>
+        <w:t>. Ces pistes</w:t>
       </w:r>
       <w:r>
         <w:t xml:space="preserve"> peuvent</w:t>
@@ -1907,7 +2732,15 @@
         <w:t xml:space="preserve">aussi </w:t>
       </w:r>
       <w:r>
-        <w:t>dans Ableton Live.</w:t>
+        <w:t xml:space="preserve">dans </w:t>
+      </w:r>
+      <w:proofErr w:type="spellStart"/>
+      <w:r>
+        <w:t>Ableton</w:t>
+      </w:r>
+      <w:proofErr w:type="spellEnd"/>
+      <w:r>
+        <w:t xml:space="preserve"> Live.</w:t>
       </w:r>
     </w:p>
     <w:p>
@@ -1919,7 +2752,15 @@
         <w:t>Remarque</w:t>
       </w:r>
       <w:r>
-        <w:t> : sous macOS, seul le plug-in AU est fonctionnel.</w:t>
+        <w:t xml:space="preserve"> : sous </w:t>
+      </w:r>
+      <w:proofErr w:type="spellStart"/>
+      <w:r>
+        <w:t>macOS</w:t>
+      </w:r>
+      <w:proofErr w:type="spellEnd"/>
+      <w:r>
+        <w:t>, seul le plug-in AU est fonctionnel.</w:t>
       </w:r>
     </w:p>
     <w:p>
@@ -1930,9 +2771,11 @@
         <w:lastRenderedPageBreak/>
         <w:t xml:space="preserve">Autres </w:t>
       </w:r>
+      <w:proofErr w:type="spellStart"/>
       <w:r>
         <w:t>DAWs</w:t>
       </w:r>
+      <w:proofErr w:type="spellEnd"/>
     </w:p>
     <w:p>
       <w:r>
@@ -1945,22 +2788,40 @@
         <w:t>s</w:t>
       </w:r>
       <w:r>
-        <w:t xml:space="preserve"> n’a pas été testé dans tous les DAWs et risque de ne pas fonctionner parfaitement.</w:t>
-      </w:r>
-    </w:p>
-    <w:p>
-      <w:r>
-        <w:t xml:space="preserve">Le faible nombre de canaux par piste (souvent 8 canaux au maximum) dans les différents DAWs </w:t>
+        <w:t xml:space="preserve"> n’a pas été testé dans tous les </w:t>
+      </w:r>
+      <w:proofErr w:type="spellStart"/>
+      <w:r>
+        <w:t>DAWs</w:t>
+      </w:r>
+      <w:proofErr w:type="spellEnd"/>
+      <w:r>
+        <w:t xml:space="preserve"> et risque de ne pas fonctionner parfaitement.</w:t>
+      </w:r>
+    </w:p>
+    <w:p>
+      <w:r>
+        <w:t xml:space="preserve">Le faible nombre de canaux par piste (souvent 8 canaux au maximum) dans les différents </w:t>
+      </w:r>
+      <w:proofErr w:type="spellStart"/>
+      <w:r>
+        <w:t>DAWs</w:t>
+      </w:r>
+      <w:proofErr w:type="spellEnd"/>
+      <w:r>
+        <w:t xml:space="preserve"> </w:t>
       </w:r>
       <w:r>
         <w:t xml:space="preserve">empêchera dans certains l’utilisation de MIAM Matrix Router en tant que plug-in, il faudra alors utiliser la version </w:t>
       </w:r>
+      <w:proofErr w:type="spellStart"/>
       <w:r>
         <w:rPr>
           <w:i/>
         </w:rPr>
         <w:t>standalone</w:t>
       </w:r>
+      <w:proofErr w:type="spellEnd"/>
       <w:r>
         <w:t xml:space="preserve"> (toujours en développement fin 2017).</w:t>
       </w:r>
@@ -2190,12 +3051,14 @@
       <w:r>
         <w:t xml:space="preserve"> MIAM Matrix Router en tant que logiciel audio </w:t>
       </w:r>
+      <w:proofErr w:type="spellStart"/>
       <w:r>
         <w:rPr>
           <w:i/>
         </w:rPr>
         <w:t>standalone</w:t>
       </w:r>
+      <w:proofErr w:type="spellEnd"/>
       <w:r>
         <w:t>.</w:t>
       </w:r>
@@ -2262,7 +3125,15 @@
         <w:t>s</w:t>
       </w:r>
       <w:r>
-        <w:t xml:space="preserve"> (via JACK, Soundflower, ...)</w:t>
+        <w:t xml:space="preserve"> (via JACK, </w:t>
+      </w:r>
+      <w:proofErr w:type="spellStart"/>
+      <w:r>
+        <w:t>Soundflower</w:t>
+      </w:r>
+      <w:proofErr w:type="spellEnd"/>
+      <w:r>
+        <w:t>, ...)</w:t>
       </w:r>
       <w:r>
         <w:t xml:space="preserve"> </w:t>
@@ -2393,7 +3264,15 @@
       </w:pPr>
       <w:r>
         <w:lastRenderedPageBreak/>
-        <w:t xml:space="preserve">Exemple dans Ableton Live : </w:t>
+        <w:t xml:space="preserve">Exemple dans </w:t>
+      </w:r>
+      <w:proofErr w:type="spellStart"/>
+      <w:r>
+        <w:t>Ableton</w:t>
+      </w:r>
+      <w:proofErr w:type="spellEnd"/>
+      <w:r>
+        <w:t xml:space="preserve"> Live : </w:t>
       </w:r>
       <w:r>
         <w:t>m</w:t>
@@ -2537,14 +3416,27 @@
       <w:r>
         <w:t xml:space="preserve">Figure </w:t>
       </w:r>
-      <w:fldSimple w:instr=" SEQ Figure \* ARABIC ">
-        <w:r>
-          <w:rPr>
-            <w:noProof/>
-          </w:rPr>
-          <w:t>8</w:t>
-        </w:r>
-      </w:fldSimple>
+      <w:r>
+        <w:fldChar w:fldCharType="begin"/>
+      </w:r>
+      <w:r>
+        <w:instrText xml:space="preserve"> SEQ Figure \* ARABIC </w:instrText>
+      </w:r>
+      <w:r>
+        <w:fldChar w:fldCharType="separate"/>
+      </w:r>
+      <w:r>
+        <w:rPr>
+          <w:noProof/>
+        </w:rPr>
+        <w:t>8</w:t>
+      </w:r>
+      <w:r>
+        <w:rPr>
+          <w:noProof/>
+        </w:rPr>
+        <w:fldChar w:fldCharType="end"/>
+      </w:r>
       <w:r>
         <w:t xml:space="preserve"> - Matrice de routage non-diagonale</w:t>
       </w:r>
@@ -2679,14 +3571,27 @@
       <w:r>
         <w:t xml:space="preserve">Figure </w:t>
       </w:r>
-      <w:fldSimple w:instr=" SEQ Figure \* ARABIC ">
-        <w:r>
-          <w:rPr>
-            <w:noProof/>
-          </w:rPr>
-          <w:t>9</w:t>
-        </w:r>
-      </w:fldSimple>
+      <w:r>
+        <w:fldChar w:fldCharType="begin"/>
+      </w:r>
+      <w:r>
+        <w:instrText xml:space="preserve"> SEQ Figure \* ARABIC </w:instrText>
+      </w:r>
+      <w:r>
+        <w:fldChar w:fldCharType="separate"/>
+      </w:r>
+      <w:r>
+        <w:rPr>
+          <w:noProof/>
+        </w:rPr>
+        <w:t>9</w:t>
+      </w:r>
+      <w:r>
+        <w:rPr>
+          <w:noProof/>
+        </w:rPr>
+        <w:fldChar w:fldCharType="end"/>
+      </w:r>
       <w:r>
         <w:t xml:space="preserve"> - Matrice de routage inversant la stéréo gauche/droite pour les paires de canaux 5-6, 7-8, et 9-10</w:t>
       </w:r>
@@ -2789,16 +3694,45 @@
       <w:r>
         <w:t xml:space="preserve">Figure </w:t>
       </w:r>
-      <w:fldSimple w:instr=" SEQ Figure \* ARABIC ">
-        <w:r>
-          <w:rPr>
-            <w:noProof/>
-          </w:rPr>
-          <w:t>10</w:t>
-        </w:r>
-      </w:fldSimple>
-      <w:r>
-        <w:t xml:space="preserve"> - Vue du mixeur Ableton Live pour le routage présenté en figure précédente. Filtre « EQ Eight » sur les signaux des haut-parleurs 9 et 10.</w:t>
+      <w:r>
+        <w:fldChar w:fldCharType="begin"/>
+      </w:r>
+      <w:r>
+        <w:instrText xml:space="preserve"> SEQ Figure \* ARABIC </w:instrText>
+      </w:r>
+      <w:r>
+        <w:fldChar w:fldCharType="separate"/>
+      </w:r>
+      <w:r>
+        <w:rPr>
+          <w:noProof/>
+        </w:rPr>
+        <w:t>10</w:t>
+      </w:r>
+      <w:r>
+        <w:rPr>
+          <w:noProof/>
+        </w:rPr>
+        <w:fldChar w:fldCharType="end"/>
+      </w:r>
+      <w:r>
+        <w:t xml:space="preserve"> - Vue du mixeur </w:t>
+      </w:r>
+      <w:proofErr w:type="spellStart"/>
+      <w:r>
+        <w:t>Ableton</w:t>
+      </w:r>
+      <w:proofErr w:type="spellEnd"/>
+      <w:r>
+        <w:t xml:space="preserve"> Live pour le routage présenté en figure précédente. Filtre « EQ </w:t>
+      </w:r>
+      <w:proofErr w:type="spellStart"/>
+      <w:r>
+        <w:t>Eight</w:t>
+      </w:r>
+      <w:proofErr w:type="spellEnd"/>
+      <w:r>
+        <w:t> » sur les signaux des haut-parleurs 9 et 10.</w:t>
       </w:r>
     </w:p>
     <w:p>
@@ -3002,7 +3936,7 @@
         <w:noProof/>
         <w:color w:val="808080" w:themeColor="background1" w:themeShade="80"/>
       </w:rPr>
-      <w:t>1</w:t>
+      <w:t>4</w:t>
     </w:r>
     <w:r>
       <w:rPr>
@@ -8114,6 +9048,7 @@
     <w:rsid w:val="00E4427D"/>
     <w:rsid w:val="00E44C13"/>
     <w:rsid w:val="00F43FAC"/>
+    <w:rsid w:val="00F96F8F"/>
     <w:rsid w:val="00FE348B"/>
   </w:rsids>
   <m:mathPr>
@@ -8959,7 +9894,7 @@
 </file>
 
 <file path=customXml/itemProps1.xml><?xml version="1.0" encoding="utf-8"?>
-<ds:datastoreItem xmlns:ds="http://schemas.openxmlformats.org/officeDocument/2006/customXml" ds:itemID="{2F5420B2-BD20-764A-AE76-1094F85F3EFC}">
+<ds:datastoreItem xmlns:ds="http://schemas.openxmlformats.org/officeDocument/2006/customXml" ds:itemID="{38284AD1-F88F-324B-85CC-6CFC3AE8A1BA}">
   <ds:schemaRefs>
     <ds:schemaRef ds:uri="http://schemas.openxmlformats.org/officeDocument/2006/bibliography"/>
   </ds:schemaRefs>

</xml_diff>

<commit_message>
Session par défaut avec tous les excitateurs [recherche du bug sur ceux qui disparaissent]
</commit_message>
<xml_diff>
--- a/SpatCommon/Manuals/Manuel FR.docx
+++ b/SpatCommon/Manuals/Manuel FR.docx
@@ -6,7 +6,6 @@
       <w:pPr>
         <w:pStyle w:val="Titre"/>
       </w:pPr>
-      <w:proofErr w:type="spellStart"/>
       <w:r>
         <w:t>Sys</w:t>
       </w:r>
@@ -14,36 +13,20 @@
         <w:t>t</w:t>
       </w:r>
       <w:r>
-        <w:t>ème</w:t>
-      </w:r>
-      <w:proofErr w:type="spellEnd"/>
-      <w:r>
-        <w:t xml:space="preserve"> MIAM </w:t>
-      </w:r>
-      <w:proofErr w:type="gramStart"/>
-      <w:r>
-        <w:t>Spat :</w:t>
-      </w:r>
-      <w:proofErr w:type="gramEnd"/>
+        <w:t>ème MIAM Spat :</w:t>
+      </w:r>
       <w:r>
         <w:br/>
       </w:r>
       <w:r>
         <w:t xml:space="preserve">Multimodal Interface for </w:t>
       </w:r>
-      <w:proofErr w:type="spellStart"/>
       <w:r>
         <w:t>electroAcoustic</w:t>
       </w:r>
-      <w:proofErr w:type="spellEnd"/>
-      <w:r>
-        <w:t xml:space="preserve"> Music </w:t>
-      </w:r>
-      <w:proofErr w:type="spellStart"/>
-      <w:r>
-        <w:t>Spatialization</w:t>
-      </w:r>
-      <w:proofErr w:type="spellEnd"/>
+      <w:r>
+        <w:t xml:space="preserve"> Music Spatialization</w:t>
+      </w:r>
     </w:p>
     <w:p>
       <w:pPr>
@@ -75,14 +58,7 @@
         <w:rPr>
           <w:i/>
         </w:rPr>
-        <w:t xml:space="preserve">ltimodal Interface for </w:t>
-      </w:r>
-      <w:proofErr w:type="spellStart"/>
-      <w:r>
-        <w:rPr>
-          <w:i/>
-        </w:rPr>
-        <w:t>electroA</w:t>
+        <w:t>ltimodal Interface for electroA</w:t>
       </w:r>
       <w:r>
         <w:rPr>
@@ -100,23 +76,8 @@
         <w:rPr>
           <w:i/>
         </w:rPr>
-        <w:t>ic</w:t>
-      </w:r>
-      <w:proofErr w:type="spellEnd"/>
-      <w:r>
-        <w:rPr>
-          <w:i/>
-        </w:rPr>
-        <w:t xml:space="preserve"> Music </w:t>
-      </w:r>
-      <w:proofErr w:type="spellStart"/>
-      <w:r>
-        <w:rPr>
-          <w:i/>
-        </w:rPr>
-        <w:t>Spatialization</w:t>
-      </w:r>
-      <w:proofErr w:type="spellEnd"/>
+        <w:t>ic Music Spatialization</w:t>
+      </w:r>
       <w:r>
         <w:t>) propose une nouvelle manière de spatialiser de la musique</w:t>
       </w:r>
@@ -138,7 +99,10 @@
         </w:rPr>
       </w:pPr>
       <w:r>
-        <w:t>En concert par exemple, l</w:t>
+        <w:t>Pour réaliser une performance de spatialisation en</w:t>
+      </w:r>
+      <w:r>
+        <w:t xml:space="preserve"> concert par exemple, l</w:t>
       </w:r>
       <w:r>
         <w:t>es effets tridimensionnels</w:t>
@@ -216,123 +180,6 @@
       </w:r>
       <w:r>
         <w:t>tre les doigts et ces surfaces.</w:t>
-      </w:r>
-    </w:p>
-    <w:p>
-      <w:r>
-        <w:t>IMAGE DE MIAM SPAT PLAYER</w:t>
-      </w:r>
-    </w:p>
-    <w:p>
-      <w:r>
-        <w:t>Les concepts seront décrits un peu plus en détail dans les sections 3 et 4 de ce manuel.</w:t>
-      </w:r>
-    </w:p>
-    <w:p>
-      <w:pPr>
-        <w:pStyle w:val="Titre2"/>
-      </w:pPr>
-      <w:r>
-        <w:t>Remarque générale</w:t>
-      </w:r>
-    </w:p>
-    <w:p>
-      <w:r>
-        <w:t>Les logiciels fournis sont issus d’un projet de recherche en cours, et sont donc amenés à évoluer. Étant toujours en développement, les versions des logiciels ne sont pas encore des versions stables et des bugs subsistent très probablement.</w:t>
-      </w:r>
-    </w:p>
-    <w:p>
-      <w:r>
-        <w:t xml:space="preserve">Il est donc conseillé de faire le plus régulièrement possible des sauvegardes des sessions de travail, c’est-à-dire </w:t>
-      </w:r>
-      <w:r>
-        <w:t xml:space="preserve">de faire </w:t>
-      </w:r>
-      <w:r>
-        <w:t xml:space="preserve">des copies </w:t>
-      </w:r>
-      <w:r>
-        <w:t xml:space="preserve">fréquentes </w:t>
-      </w:r>
-      <w:r>
-        <w:t xml:space="preserve">des </w:t>
-      </w:r>
-      <w:proofErr w:type="gramStart"/>
-      <w:r>
-        <w:t xml:space="preserve">fichiers </w:t>
-      </w:r>
-      <w:r>
-        <w:rPr>
-          <w:rFonts w:ascii="CMU Serif Roman" w:hAnsi="CMU Serif Roman"/>
-        </w:rPr>
-        <w:t>.</w:t>
-      </w:r>
-      <w:proofErr w:type="spellStart"/>
-      <w:r>
-        <w:rPr>
-          <w:rFonts w:ascii="CMU Serif Roman" w:hAnsi="CMU Serif Roman"/>
-        </w:rPr>
-        <w:t>mspat</w:t>
-      </w:r>
-      <w:proofErr w:type="spellEnd"/>
-      <w:proofErr w:type="gramEnd"/>
-      <w:r>
-        <w:t>.</w:t>
-      </w:r>
-    </w:p>
-    <w:p>
-      <w:pPr>
-        <w:widowControl/>
-        <w:tabs>
-          <w:tab w:val="clear" w:pos="560"/>
-          <w:tab w:val="clear" w:pos="1120"/>
-          <w:tab w:val="clear" w:pos="1680"/>
-          <w:tab w:val="clear" w:pos="2240"/>
-          <w:tab w:val="clear" w:pos="2800"/>
-          <w:tab w:val="clear" w:pos="3360"/>
-          <w:tab w:val="clear" w:pos="3920"/>
-          <w:tab w:val="clear" w:pos="4480"/>
-          <w:tab w:val="clear" w:pos="5040"/>
-          <w:tab w:val="clear" w:pos="5600"/>
-          <w:tab w:val="clear" w:pos="6160"/>
-          <w:tab w:val="clear" w:pos="6720"/>
-        </w:tabs>
-        <w:autoSpaceDE/>
-        <w:autoSpaceDN/>
-        <w:adjustRightInd/>
-        <w:spacing w:before="0"/>
-        <w:jc w:val="left"/>
-        <w:rPr>
-          <w:rFonts w:ascii="DIN Alternate" w:hAnsi="DIN Alternate" w:cs="CMU Serif Bold Extended Roman"/>
-          <w:sz w:val="32"/>
-          <w:szCs w:val="24"/>
-        </w:rPr>
-      </w:pPr>
-      <w:r>
-        <w:br w:type="page"/>
-      </w:r>
-    </w:p>
-    <w:p>
-      <w:pPr>
-        <w:pStyle w:val="Titre1"/>
-      </w:pPr>
-      <w:r>
-        <w:lastRenderedPageBreak/>
-        <w:t>Vue d’ensemble du système</w:t>
-      </w:r>
-    </w:p>
-    <w:p>
-      <w:r>
-        <w:t>Le système MIAM Spat repose sur une spatialisation séparée en 2 étapes. La 1</w:t>
-      </w:r>
-      <w:r>
-        <w:rPr>
-          <w:vertAlign w:val="superscript"/>
-        </w:rPr>
-        <w:t>ière</w:t>
-      </w:r>
-      <w:r>
-        <w:t xml:space="preserve"> étape, avant la performance de spatialisation, consiste à préparer tous les éléments dans un logiciel séparé : MIAM Editor.</w:t>
       </w:r>
     </w:p>
     <w:p>
@@ -345,10 +192,10 @@
           <w:noProof/>
         </w:rPr>
         <w:drawing>
-          <wp:inline distT="0" distB="0" distL="0" distR="0" wp14:anchorId="11F60219" wp14:editId="01B8FBFB">
-            <wp:extent cx="5916949" cy="2184528"/>
-            <wp:effectExtent l="0" t="0" r="1270" b="0"/>
-            <wp:docPr id="1" name="Image 1"/>
+          <wp:inline distT="0" distB="0" distL="0" distR="0" wp14:anchorId="5D419A76" wp14:editId="1558E03B">
+            <wp:extent cx="4359753" cy="3104222"/>
+            <wp:effectExtent l="0" t="0" r="0" b="0"/>
+            <wp:docPr id="9" name="Image 9" descr="../../../../Desktop/Capture%20d’écran%202017-11-30%20à%2009.39.0"/>
             <wp:cNvGraphicFramePr>
               <a:graphicFrameLocks xmlns:a="http://schemas.openxmlformats.org/drawingml/2006/main" noChangeAspect="1"/>
             </wp:cNvGraphicFramePr>
@@ -356,23 +203,36 @@
               <a:graphicData uri="http://schemas.openxmlformats.org/drawingml/2006/picture">
                 <pic:pic xmlns:pic="http://schemas.openxmlformats.org/drawingml/2006/picture">
                   <pic:nvPicPr>
-                    <pic:cNvPr id="1" name=""/>
-                    <pic:cNvPicPr/>
+                    <pic:cNvPr id="0" name="Picture 2" descr="../../../../Desktop/Capture%20d’écran%202017-11-30%20à%2009.39.0"/>
+                    <pic:cNvPicPr>
+                      <a:picLocks noChangeAspect="1" noChangeArrowheads="1"/>
+                    </pic:cNvPicPr>
                   </pic:nvPicPr>
                   <pic:blipFill>
-                    <a:blip r:embed="rId8"/>
+                    <a:blip r:embed="rId8">
+                      <a:extLst>
+                        <a:ext uri="{28A0092B-C50C-407E-A947-70E740481C1C}">
+                          <a14:useLocalDpi xmlns:a14="http://schemas.microsoft.com/office/drawing/2010/main" val="0"/>
+                        </a:ext>
+                      </a:extLst>
+                    </a:blip>
+                    <a:srcRect/>
                     <a:stretch>
                       <a:fillRect/>
                     </a:stretch>
                   </pic:blipFill>
-                  <pic:spPr>
+                  <pic:spPr bwMode="auto">
                     <a:xfrm>
                       <a:off x="0" y="0"/>
-                      <a:ext cx="5923556" cy="2186967"/>
+                      <a:ext cx="4415470" cy="3143893"/>
                     </a:xfrm>
                     <a:prstGeom prst="rect">
                       <a:avLst/>
                     </a:prstGeom>
+                    <a:noFill/>
+                    <a:ln>
+                      <a:noFill/>
+                    </a:ln>
                   </pic:spPr>
                 </pic:pic>
               </a:graphicData>
@@ -410,77 +270,82 @@
         <w:fldChar w:fldCharType="end"/>
       </w:r>
       <w:r>
-        <w:t xml:space="preserve"> - MIAM Editor</w:t>
-      </w:r>
-      <w:r>
-        <w:t xml:space="preserve"> (et légende des schémas)</w:t>
-      </w:r>
-    </w:p>
-    <w:p>
-      <w:r>
-        <w:t xml:space="preserve">Ensuite, </w:t>
-      </w:r>
-      <w:r>
-        <w:t>la 2</w:t>
+        <w:t xml:space="preserve"> - Capture d'écran de MIAM Spat Player</w:t>
+      </w:r>
+    </w:p>
+    <w:p>
+      <w:r>
+        <w:t>Les concepts seront décrits un peu plus en détail dans les sections 3 et 4 de ce manuel.</w:t>
+      </w:r>
+    </w:p>
+    <w:p>
+      <w:pPr>
+        <w:pStyle w:val="Titre2"/>
+      </w:pPr>
+      <w:r>
+        <w:lastRenderedPageBreak/>
+        <w:t>Remarque générale</w:t>
+      </w:r>
+    </w:p>
+    <w:p>
+      <w:r>
+        <w:t>Les logiciels fournis sont issus d’un projet de recherche en cours, et sont donc amenés à évoluer. Étant toujours en développement, les versions des logiciels ne sont pas encore des versions stables et des bugs subsistent très probablement.</w:t>
+      </w:r>
+    </w:p>
+    <w:p>
+      <w:r>
+        <w:t xml:space="preserve">Il est donc conseillé de faire le plus régulièrement possible des sauvegardes des sessions de travail, c’est-à-dire </w:t>
+      </w:r>
+      <w:r>
+        <w:t xml:space="preserve">de faire </w:t>
+      </w:r>
+      <w:r>
+        <w:t xml:space="preserve">des copies </w:t>
+      </w:r>
+      <w:r>
+        <w:t xml:space="preserve">fréquentes </w:t>
+      </w:r>
+      <w:r>
+        <w:t xml:space="preserve">des fichiers </w:t>
+      </w:r>
+      <w:r>
+        <w:rPr>
+          <w:rFonts w:ascii="CMU Serif Roman" w:hAnsi="CMU Serif Roman"/>
+        </w:rPr>
+        <w:t>.mspat</w:t>
+      </w:r>
+      <w:r>
+        <w:t>.</w:t>
+      </w:r>
+    </w:p>
+    <w:p>
+      <w:pPr>
+        <w:pStyle w:val="Titre1"/>
+      </w:pPr>
+      <w:r>
+        <w:t>Vue d’ensemble du système</w:t>
+      </w:r>
+    </w:p>
+    <w:p>
+      <w:pPr>
+        <w:pStyle w:val="Titre2"/>
+      </w:pPr>
+      <w:r>
+        <w:t>Préparation des scènes dans MIAM Editor</w:t>
+      </w:r>
+    </w:p>
+    <w:p>
+      <w:r>
+        <w:t>Le système MIAM Spat repose sur une spatialisation séparée en 2 étapes. La 1</w:t>
       </w:r>
       <w:r>
         <w:rPr>
           <w:vertAlign w:val="superscript"/>
         </w:rPr>
-        <w:t>nde</w:t>
-      </w:r>
-      <w:r>
-        <w:t xml:space="preserve"> étape est </w:t>
-      </w:r>
-      <w:r>
-        <w:t>la performance de spatialisation</w:t>
-      </w:r>
-      <w:r>
-        <w:t>, et elle</w:t>
-      </w:r>
-      <w:r>
-        <w:t xml:space="preserve"> repose sur </w:t>
-      </w:r>
-      <w:r>
-        <w:t>deux</w:t>
-      </w:r>
-      <w:r>
-        <w:t xml:space="preserve"> autres logiciels : </w:t>
-      </w:r>
-    </w:p>
-    <w:p>
-      <w:pPr>
-        <w:pStyle w:val="Pardeliste"/>
-        <w:numPr>
-          <w:ilvl w:val="0"/>
-          <w:numId w:val="27"/>
-        </w:numPr>
-      </w:pPr>
-      <w:r>
-        <w:t>Un logiciel qui fonctionne sur ordinateur (ou tablette) muni d’une interface tactile : MIAM Spat Player</w:t>
-      </w:r>
-    </w:p>
-    <w:p>
-      <w:pPr>
-        <w:pStyle w:val="Pardeliste"/>
-        <w:numPr>
-          <w:ilvl w:val="0"/>
-          <w:numId w:val="27"/>
-        </w:numPr>
-      </w:pPr>
-      <w:r>
-        <w:t xml:space="preserve">Un logiciel qui effectue la spatialisation, et qui est donc situé sur l’ordinateur relié aux interfaces audionumériques : MIAM Matrix Router, qui peut être utilisé comme plug-in (figure 3) ou en version </w:t>
-      </w:r>
-      <w:proofErr w:type="spellStart"/>
-      <w:r>
-        <w:rPr>
-          <w:i/>
-        </w:rPr>
-        <w:t>standalone</w:t>
-      </w:r>
-      <w:proofErr w:type="spellEnd"/>
-      <w:r>
-        <w:t xml:space="preserve"> (figure 4)</w:t>
+        <w:t>ière</w:t>
+      </w:r>
+      <w:r>
+        <w:t xml:space="preserve"> étape, avant la performance de spatialisation, consiste à préparer tous les éléments dans un logiciel séparé : MIAM Editor.</w:t>
       </w:r>
     </w:p>
     <w:p>
@@ -493,10 +358,10 @@
           <w:noProof/>
         </w:rPr>
         <w:drawing>
-          <wp:inline distT="0" distB="0" distL="0" distR="0" wp14:anchorId="295EBCEC" wp14:editId="328275B6">
-            <wp:extent cx="5473700" cy="3149600"/>
-            <wp:effectExtent l="0" t="0" r="12700" b="0"/>
-            <wp:docPr id="8" name="Image 8"/>
+          <wp:inline distT="0" distB="0" distL="0" distR="0" wp14:anchorId="691DA1FA" wp14:editId="30DBF440">
+            <wp:extent cx="5461000" cy="1333500"/>
+            <wp:effectExtent l="0" t="0" r="0" b="12700"/>
+            <wp:docPr id="1" name="Image 1"/>
             <wp:cNvGraphicFramePr>
               <a:graphicFrameLocks xmlns:a="http://schemas.openxmlformats.org/drawingml/2006/main" noChangeAspect="1"/>
             </wp:cNvGraphicFramePr>
@@ -516,7 +381,7 @@
                   <pic:spPr>
                     <a:xfrm>
                       <a:off x="0" y="0"/>
-                      <a:ext cx="5473700" cy="3149600"/>
+                      <a:ext cx="5461000" cy="1333500"/>
                     </a:xfrm>
                     <a:prstGeom prst="rect">
                       <a:avLst/>
@@ -558,7 +423,256 @@
         <w:fldChar w:fldCharType="end"/>
       </w:r>
       <w:r>
+        <w:t xml:space="preserve"> - MIAM Editor</w:t>
+      </w:r>
+      <w:r>
+        <w:t xml:space="preserve"> (et légende des schémas)</w:t>
+      </w:r>
+    </w:p>
+    <w:p>
+      <w:pPr>
+        <w:pStyle w:val="Titre2"/>
+      </w:pPr>
+      <w:r>
+        <w:t>Exécution de la spatialisation avec MIAM Spat Player</w:t>
+      </w:r>
+    </w:p>
+    <w:p>
+      <w:r>
+        <w:t>L</w:t>
+      </w:r>
+      <w:r>
+        <w:t>a 2</w:t>
+      </w:r>
+      <w:r>
+        <w:rPr>
+          <w:vertAlign w:val="superscript"/>
+        </w:rPr>
+        <w:t>nde</w:t>
+      </w:r>
+      <w:r>
+        <w:t xml:space="preserve"> étape est </w:t>
+      </w:r>
+      <w:r>
+        <w:t>la performance de spatialisation</w:t>
+      </w:r>
+      <w:r>
+        <w:t>.</w:t>
+      </w:r>
+      <w:r>
+        <w:t xml:space="preserve"> </w:t>
+      </w:r>
+      <w:r>
+        <w:t>E</w:t>
+      </w:r>
+      <w:r>
+        <w:t>lle</w:t>
+      </w:r>
+      <w:r>
+        <w:t xml:space="preserve"> repose sur </w:t>
+      </w:r>
+      <w:r>
+        <w:t>deux</w:t>
+      </w:r>
+      <w:r>
+        <w:t xml:space="preserve"> autres logiciels : </w:t>
+      </w:r>
+    </w:p>
+    <w:p>
+      <w:pPr>
+        <w:pStyle w:val="Pardeliste"/>
+        <w:numPr>
+          <w:ilvl w:val="0"/>
+          <w:numId w:val="27"/>
+        </w:numPr>
+      </w:pPr>
+      <w:r>
+        <w:t>Un logiciel qui fonctionne sur ordinateur (ou tablette) muni d’une interface tactile : MIAM Spat Player</w:t>
+      </w:r>
+    </w:p>
+    <w:p>
+      <w:pPr>
+        <w:pStyle w:val="Pardeliste"/>
+        <w:numPr>
+          <w:ilvl w:val="0"/>
+          <w:numId w:val="27"/>
+        </w:numPr>
+      </w:pPr>
+      <w:r>
+        <w:t xml:space="preserve">Un logiciel qui effectue la spatialisation, et qui est donc situé sur l’ordinateur relié aux interfaces audionumériques : MIAM Matrix Router, qui peut être utilisé comme plug-in (figure 3) ou en version </w:t>
+      </w:r>
+      <w:r>
+        <w:rPr>
+          <w:i/>
+        </w:rPr>
+        <w:t>standalone</w:t>
+      </w:r>
+      <w:r>
+        <w:t xml:space="preserve"> (figure 4)</w:t>
+      </w:r>
+    </w:p>
+    <w:p>
+      <w:pPr>
+        <w:keepNext/>
+        <w:jc w:val="center"/>
+      </w:pPr>
+      <w:r>
+        <w:rPr>
+          <w:noProof/>
+        </w:rPr>
+        <w:lastRenderedPageBreak/>
+        <w:drawing>
+          <wp:inline distT="0" distB="0" distL="0" distR="0" wp14:anchorId="295EBCEC" wp14:editId="220B9D22">
+            <wp:extent cx="5399226" cy="3106747"/>
+            <wp:effectExtent l="0" t="0" r="11430" b="0"/>
+            <wp:docPr id="8" name="Image 8"/>
+            <wp:cNvGraphicFramePr>
+              <a:graphicFrameLocks xmlns:a="http://schemas.openxmlformats.org/drawingml/2006/main" noChangeAspect="1"/>
+            </wp:cNvGraphicFramePr>
+            <a:graphic xmlns:a="http://schemas.openxmlformats.org/drawingml/2006/main">
+              <a:graphicData uri="http://schemas.openxmlformats.org/drawingml/2006/picture">
+                <pic:pic xmlns:pic="http://schemas.openxmlformats.org/drawingml/2006/picture">
+                  <pic:nvPicPr>
+                    <pic:cNvPr id="1" name=""/>
+                    <pic:cNvPicPr/>
+                  </pic:nvPicPr>
+                  <pic:blipFill>
+                    <a:blip r:embed="rId10"/>
+                    <a:stretch>
+                      <a:fillRect/>
+                    </a:stretch>
+                  </pic:blipFill>
+                  <pic:spPr>
+                    <a:xfrm>
+                      <a:off x="0" y="0"/>
+                      <a:ext cx="5408676" cy="3112185"/>
+                    </a:xfrm>
+                    <a:prstGeom prst="rect">
+                      <a:avLst/>
+                    </a:prstGeom>
+                  </pic:spPr>
+                </pic:pic>
+              </a:graphicData>
+            </a:graphic>
+          </wp:inline>
+        </w:drawing>
+      </w:r>
+    </w:p>
+    <w:p>
+      <w:pPr>
+        <w:pStyle w:val="Lgende"/>
+      </w:pPr>
+      <w:r>
+        <w:t xml:space="preserve">Figure </w:t>
+      </w:r>
+      <w:r>
+        <w:fldChar w:fldCharType="begin"/>
+      </w:r>
+      <w:r>
+        <w:instrText xml:space="preserve"> SEQ Figure \* ARABI</w:instrText>
+      </w:r>
+      <w:r>
+        <w:instrText xml:space="preserve">C </w:instrText>
+      </w:r>
+      <w:r>
+        <w:fldChar w:fldCharType="separate"/>
+      </w:r>
+      <w:r>
+        <w:rPr>
+          <w:noProof/>
+        </w:rPr>
+        <w:t>3</w:t>
+      </w:r>
+      <w:r>
+        <w:rPr>
+          <w:noProof/>
+        </w:rPr>
+        <w:fldChar w:fldCharType="end"/>
+      </w:r>
+      <w:r>
         <w:t xml:space="preserve"> - Système de spatialisation avec MIAM Spat Player, et MIAM Matrix Router en tant que plug-in</w:t>
+      </w:r>
+    </w:p>
+    <w:p>
+      <w:pPr>
+        <w:rPr>
+          <w:sz w:val="21"/>
+        </w:rPr>
+      </w:pPr>
+      <w:r>
+        <w:rPr>
+          <w:noProof/>
+          <w:sz w:val="36"/>
+        </w:rPr>
+        <mc:AlternateContent>
+          <mc:Choice Requires="wps">
+            <w:drawing>
+              <wp:anchor distT="0" distB="0" distL="114300" distR="114300" simplePos="0" relativeHeight="251659264" behindDoc="0" locked="0" layoutInCell="1" allowOverlap="1" wp14:anchorId="7CD7EFA1" wp14:editId="72C3A9CC">
+                <wp:simplePos x="0" y="0"/>
+                <wp:positionH relativeFrom="column">
+                  <wp:posOffset>21049</wp:posOffset>
+                </wp:positionH>
+                <wp:positionV relativeFrom="paragraph">
+                  <wp:posOffset>97432</wp:posOffset>
+                </wp:positionV>
+                <wp:extent cx="6286500" cy="0"/>
+                <wp:effectExtent l="0" t="0" r="12700" b="25400"/>
+                <wp:wrapNone/>
+                <wp:docPr id="15" name="Connecteur droit 15"/>
+                <wp:cNvGraphicFramePr/>
+                <a:graphic xmlns:a="http://schemas.openxmlformats.org/drawingml/2006/main">
+                  <a:graphicData uri="http://schemas.microsoft.com/office/word/2010/wordprocessingShape">
+                    <wps:wsp>
+                      <wps:cNvCnPr/>
+                      <wps:spPr>
+                        <a:xfrm>
+                          <a:off x="0" y="0"/>
+                          <a:ext cx="6286500" cy="0"/>
+                        </a:xfrm>
+                        <a:prstGeom prst="line">
+                          <a:avLst/>
+                        </a:prstGeom>
+                        <a:ln>
+                          <a:solidFill>
+                            <a:schemeClr val="bg1">
+                              <a:lumMod val="50000"/>
+                            </a:schemeClr>
+                          </a:solidFill>
+                        </a:ln>
+                      </wps:spPr>
+                      <wps:style>
+                        <a:lnRef idx="1">
+                          <a:schemeClr val="accent3"/>
+                        </a:lnRef>
+                        <a:fillRef idx="0">
+                          <a:schemeClr val="accent3"/>
+                        </a:fillRef>
+                        <a:effectRef idx="0">
+                          <a:schemeClr val="accent3"/>
+                        </a:effectRef>
+                        <a:fontRef idx="minor">
+                          <a:schemeClr val="tx1"/>
+                        </a:fontRef>
+                      </wps:style>
+                      <wps:bodyPr/>
+                    </wps:wsp>
+                  </a:graphicData>
+                </a:graphic>
+              </wp:anchor>
+            </w:drawing>
+          </mc:Choice>
+          <mc:Fallback>
+            <w:pict>
+              <v:line w14:anchorId="7CF0EF09" id="Connecteur droit 15" o:spid="_x0000_s1026" style="position:absolute;z-index:251659264;visibility:visible;mso-wrap-style:square;mso-wrap-distance-left:9pt;mso-wrap-distance-top:0;mso-wrap-distance-right:9pt;mso-wrap-distance-bottom:0;mso-position-horizontal:absolute;mso-position-horizontal-relative:text;mso-position-vertical:absolute;mso-position-vertical-relative:text" from="1.65pt,7.65pt" to="496.65pt,7.65pt" o:gfxdata="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" strokecolor="#7f7f7f [1612]"/>
+            </w:pict>
+          </mc:Fallback>
+        </mc:AlternateContent>
+      </w:r>
+      <w:r>
+        <w:rPr>
+          <w:sz w:val="40"/>
+        </w:rPr>
+        <w:t xml:space="preserve"> </w:t>
       </w:r>
     </w:p>
     <w:p>
@@ -589,12 +703,11 @@
         <w:rPr>
           <w:noProof/>
         </w:rPr>
-        <w:lastRenderedPageBreak/>
         <w:drawing>
-          <wp:inline distT="0" distB="0" distL="0" distR="0" wp14:anchorId="031C08BD" wp14:editId="6587FACC">
-            <wp:extent cx="5118100" cy="4737100"/>
-            <wp:effectExtent l="0" t="0" r="12700" b="12700"/>
-            <wp:docPr id="3" name="Image 3"/>
+          <wp:inline distT="0" distB="0" distL="0" distR="0" wp14:anchorId="517ADF6C" wp14:editId="3F19D5AA">
+            <wp:extent cx="5016129" cy="4207076"/>
+            <wp:effectExtent l="0" t="0" r="0" b="9525"/>
+            <wp:docPr id="10" name="Image 10"/>
             <wp:cNvGraphicFramePr>
               <a:graphicFrameLocks xmlns:a="http://schemas.openxmlformats.org/drawingml/2006/main" noChangeAspect="1"/>
             </wp:cNvGraphicFramePr>
@@ -606,7 +719,7 @@
                     <pic:cNvPicPr/>
                   </pic:nvPicPr>
                   <pic:blipFill>
-                    <a:blip r:embed="rId10"/>
+                    <a:blip r:embed="rId11"/>
                     <a:stretch>
                       <a:fillRect/>
                     </a:stretch>
@@ -614,7 +727,7 @@
                   <pic:spPr>
                     <a:xfrm>
                       <a:off x="0" y="0"/>
-                      <a:ext cx="5118100" cy="4737100"/>
+                      <a:ext cx="5019424" cy="4209840"/>
                     </a:xfrm>
                     <a:prstGeom prst="rect">
                       <a:avLst/>
@@ -647,7 +760,7 @@
         <w:rPr>
           <w:noProof/>
         </w:rPr>
-        <w:t>3</w:t>
+        <w:t>4</w:t>
       </w:r>
       <w:r>
         <w:rPr>
@@ -661,48 +774,14 @@
       <w:r>
         <w:t xml:space="preserve">que logiciel </w:t>
       </w:r>
-      <w:proofErr w:type="spellStart"/>
       <w:r>
         <w:rPr>
           <w:i/>
         </w:rPr>
         <w:t>standalone</w:t>
       </w:r>
-      <w:proofErr w:type="spellEnd"/>
       <w:r>
         <w:t xml:space="preserve"> (toujours en version de test)</w:t>
-      </w:r>
-    </w:p>
-    <w:p>
-      <w:pPr>
-        <w:widowControl/>
-        <w:tabs>
-          <w:tab w:val="clear" w:pos="560"/>
-          <w:tab w:val="clear" w:pos="1120"/>
-          <w:tab w:val="clear" w:pos="1680"/>
-          <w:tab w:val="clear" w:pos="2240"/>
-          <w:tab w:val="clear" w:pos="2800"/>
-          <w:tab w:val="clear" w:pos="3360"/>
-          <w:tab w:val="clear" w:pos="3920"/>
-          <w:tab w:val="clear" w:pos="4480"/>
-          <w:tab w:val="clear" w:pos="5040"/>
-          <w:tab w:val="clear" w:pos="5600"/>
-          <w:tab w:val="clear" w:pos="6160"/>
-          <w:tab w:val="clear" w:pos="6720"/>
-        </w:tabs>
-        <w:autoSpaceDE/>
-        <w:autoSpaceDN/>
-        <w:adjustRightInd/>
-        <w:spacing w:before="0"/>
-        <w:jc w:val="center"/>
-        <w:rPr>
-          <w:rFonts w:ascii="DIN Alternate" w:hAnsi="DIN Alternate" w:cs="CMU Serif Bold Extended Roman"/>
-          <w:sz w:val="32"/>
-          <w:szCs w:val="24"/>
-        </w:rPr>
-      </w:pPr>
-      <w:r>
-        <w:br w:type="page"/>
       </w:r>
     </w:p>
     <w:p>
@@ -846,15 +925,7 @@
         </w:numPr>
       </w:pPr>
       <w:r>
-        <w:t xml:space="preserve">2 </w:t>
-      </w:r>
-      <w:proofErr w:type="spellStart"/>
-      <w:r>
-        <w:t>subwoofers</w:t>
-      </w:r>
-      <w:proofErr w:type="spellEnd"/>
-      <w:r>
-        <w:t xml:space="preserve"> gauche/droite, canaux de sortie 3/4</w:t>
+        <w:t>2 subwoofers gauche/droite, canaux de sortie 3/4</w:t>
       </w:r>
     </w:p>
     <w:p>
@@ -955,7 +1026,7 @@
                           <pic:cNvPicPr/>
                         </pic:nvPicPr>
                         <pic:blipFill>
-                          <a:blip r:embed="rId11"/>
+                          <a:blip r:embed="rId12"/>
                           <a:stretch>
                             <a:fillRect/>
                           </a:stretch>
@@ -988,7 +1059,7 @@
                 <w:rPr>
                   <w:noProof/>
                 </w:rPr>
-                <w:t>4</w:t>
+                <w:t>5</w:t>
               </w:r>
             </w:fldSimple>
             <w:r>
@@ -1031,7 +1102,7 @@
                           <pic:cNvPicPr/>
                         </pic:nvPicPr>
                         <pic:blipFill>
-                          <a:blip r:embed="rId12"/>
+                          <a:blip r:embed="rId13"/>
                           <a:stretch>
                             <a:fillRect/>
                           </a:stretch>
@@ -1064,17 +1135,12 @@
                 <w:rPr>
                   <w:noProof/>
                 </w:rPr>
-                <w:t>5</w:t>
+                <w:t>6</w:t>
               </w:r>
             </w:fldSimple>
             <w:r>
-              <w:t xml:space="preserve"> - Matrice représentant l'état de spatialisation "</w:t>
+              <w:t xml:space="preserve"> - Matrice représentant l'état de spatialisation "Subwoofers</w:t>
             </w:r>
-            <w:proofErr w:type="spellStart"/>
-            <w:r>
-              <w:t>Subwoofers</w:t>
-            </w:r>
-            <w:proofErr w:type="spellEnd"/>
             <w:r>
               <w:t xml:space="preserve"> à 0dB</w:t>
             </w:r>
@@ -1114,7 +1180,7 @@
                           <pic:cNvPicPr/>
                         </pic:nvPicPr>
                         <pic:blipFill>
-                          <a:blip r:embed="rId13"/>
+                          <a:blip r:embed="rId14"/>
                           <a:stretch>
                             <a:fillRect/>
                           </a:stretch>
@@ -1147,7 +1213,7 @@
                 <w:rPr>
                   <w:noProof/>
                 </w:rPr>
-                <w:t>6</w:t>
+                <w:t>7</w:t>
               </w:r>
             </w:fldSimple>
             <w:r>
@@ -1184,7 +1250,7 @@
                           <pic:cNvPicPr/>
                         </pic:nvPicPr>
                         <pic:blipFill>
-                          <a:blip r:embed="rId14"/>
+                          <a:blip r:embed="rId15"/>
                           <a:stretch>
                             <a:fillRect/>
                           </a:stretch>
@@ -1217,7 +1283,7 @@
                 <w:rPr>
                   <w:noProof/>
                 </w:rPr>
-                <w:t>7</w:t>
+                <w:t>8</w:t>
               </w:r>
             </w:fldSimple>
             <w:r>
@@ -1295,17 +1361,29 @@
       </w:r>
     </w:p>
     <w:p>
-      <w:r>
+      <w:pPr>
+        <w:rPr>
+          <w:color w:val="FF0000"/>
+        </w:rPr>
+      </w:pPr>
+      <w:r>
+        <w:rPr>
+          <w:color w:val="FF0000"/>
+        </w:rPr>
         <w:t>IMAGE MIAM SPAT AVEC DES P</w:t>
       </w:r>
       <w:r>
+        <w:rPr>
+          <w:color w:val="FF0000"/>
+        </w:rPr>
         <w:t>OLYGONES QUI REPRESENTENT LES ZO</w:t>
       </w:r>
       <w:r>
+        <w:rPr>
+          <w:color w:val="FF0000"/>
+        </w:rPr>
         <w:t xml:space="preserve">NES DU DESSUS + ON DIT QU’ON A 2 SCÈNES AFFICHÉES À LA FOIS </w:t>
       </w:r>
-      <w:bookmarkStart w:id="0" w:name="_GoBack"/>
-      <w:bookmarkEnd w:id="0"/>
     </w:p>
     <w:p>
       <w:pPr>
@@ -1319,10 +1397,7 @@
         <w:t>Remarque</w:t>
       </w:r>
       <w:r>
-        <w:t xml:space="preserve"> : </w:t>
-      </w:r>
-      <w:r>
-        <w:t>dans les futures versions du logiciel, les états de spatialisation ne seront plus uniquement basés</w:t>
+        <w:t> : dans les futures versions du logiciel, les états de spatialisation ne seront plus uniquement basés</w:t>
       </w:r>
       <w:r>
         <w:t xml:space="preserve"> sur de simples matrices de routage.</w:t>
@@ -1339,11 +1414,9 @@
       <w:r>
         <w:t xml:space="preserve"> </w:t>
       </w:r>
-      <w:proofErr w:type="spellStart"/>
       <w:r>
         <w:t>ambisonie</w:t>
       </w:r>
-      <w:proofErr w:type="spellEnd"/>
       <w:r>
         <w:t xml:space="preserve"> (HOA), VBAP,</w:t>
       </w:r>
@@ -1415,56 +1488,6 @@
     <w:p>
       <w:r>
         <w:t>La superposition de matrices de routage, ainsi que les transitions d’une matrice de routage à l’autre sont calculées par MIAM Spat Player, puis transmises via OSC au MIAM Matrix Router qui effectue la spatialisation.</w:t>
-      </w:r>
-    </w:p>
-    <w:p>
-      <w:pPr>
-        <w:widowControl/>
-        <w:tabs>
-          <w:tab w:val="clear" w:pos="560"/>
-          <w:tab w:val="clear" w:pos="1120"/>
-          <w:tab w:val="clear" w:pos="1680"/>
-          <w:tab w:val="clear" w:pos="2240"/>
-          <w:tab w:val="clear" w:pos="2800"/>
-          <w:tab w:val="clear" w:pos="3360"/>
-          <w:tab w:val="clear" w:pos="3920"/>
-          <w:tab w:val="clear" w:pos="4480"/>
-          <w:tab w:val="clear" w:pos="5040"/>
-          <w:tab w:val="clear" w:pos="5600"/>
-          <w:tab w:val="clear" w:pos="6160"/>
-          <w:tab w:val="clear" w:pos="6720"/>
-        </w:tabs>
-        <w:autoSpaceDE/>
-        <w:autoSpaceDN/>
-        <w:adjustRightInd/>
-        <w:spacing w:before="0"/>
-        <w:jc w:val="left"/>
-        <w:rPr>
-          <w:rFonts w:ascii="DIN Alternate" w:hAnsi="DIN Alternate"/>
-          <w:b/>
-          <w:sz w:val="32"/>
-          <w:szCs w:val="32"/>
-        </w:rPr>
-      </w:pPr>
-      <w:r>
-        <w:br w:type="page"/>
-      </w:r>
-    </w:p>
-    <w:p>
-      <w:pPr>
-        <w:pStyle w:val="Titre1"/>
-      </w:pPr>
-      <w:r>
-        <w:lastRenderedPageBreak/>
-        <w:t>MIAM Spat Editor</w:t>
-      </w:r>
-    </w:p>
-    <w:p>
-      <w:pPr>
-        <w:pStyle w:val="Titre2"/>
-      </w:pPr>
-      <w:r>
-        <w:t>Matrices de routage</w:t>
       </w:r>
     </w:p>
     <w:p>
@@ -1482,7 +1505,46 @@
         <w:t xml:space="preserve"> : </w:t>
       </w:r>
       <w:r>
-        <w:t>lorsque MIAM Spat Player calcule la transition d’un état de spatialisation à un autre (d’une matrice à une autre), le volume total en s</w:t>
+        <w:t>pour assurer un fonctionnement temps-réel robuste, MIAM Spat fait du traitement à haute fréquence et consomme donc de l’énergie. Il est conseillé de laisser la tablette (ou l’ordinateur) exécutant MIAM Spat branchée à son alimentation secteur, ou bien à une batterie USB externe.</w:t>
+      </w:r>
+      <w:bookmarkStart w:id="0" w:name="_GoBack"/>
+      <w:bookmarkEnd w:id="0"/>
+    </w:p>
+    <w:p>
+      <w:pPr>
+        <w:pStyle w:val="Titre1"/>
+      </w:pPr>
+      <w:r>
+        <w:t>MIAM Spat Editor</w:t>
+      </w:r>
+    </w:p>
+    <w:p>
+      <w:pPr>
+        <w:pStyle w:val="Titre2"/>
+      </w:pPr>
+      <w:r>
+        <w:t>Matrices de routage</w:t>
+      </w:r>
+    </w:p>
+    <w:p>
+      <w:pPr>
+        <w:ind w:left="1134" w:hanging="1134"/>
+      </w:pPr>
+      <w:r>
+        <w:rPr>
+          <w:b/>
+          <w:u w:val="single"/>
+        </w:rPr>
+        <w:t>Remarque</w:t>
+      </w:r>
+      <w:r>
+        <w:t> : lorsque MIAM Spat Player calcule la transition d’un état de spatialisation à un autre</w:t>
+      </w:r>
+      <w:r>
+        <w:t xml:space="preserve">, </w:t>
+      </w:r>
+      <w:r>
+        <w:t>le volume total en s</w:t>
       </w:r>
       <w:r>
         <w:t>ortie des haut-parleur</w:t>
@@ -1545,13 +1607,8 @@
             <w:tcW w:w="808" w:type="dxa"/>
           </w:tcPr>
           <w:p>
-            <w:proofErr w:type="gramStart"/>
             <w:r>
-              <w:t>case</w:t>
-            </w:r>
-            <w:proofErr w:type="gramEnd"/>
-            <w:r>
-              <w:t xml:space="preserve"> à</w:t>
+              <w:t>case à</w:t>
             </w:r>
           </w:p>
         </w:tc>
@@ -1570,16 +1627,8 @@
             <w:tcW w:w="2155" w:type="dxa"/>
           </w:tcPr>
           <w:p>
-            <w:proofErr w:type="gramStart"/>
             <w:r>
-              <w:t>dB</w:t>
-            </w:r>
-            <w:proofErr w:type="gramEnd"/>
-            <w:r>
-              <w:t xml:space="preserve"> </w:t>
-            </w:r>
-            <w:r>
-              <w:t>donne un total de</w:t>
+              <w:t>dB donne un total de</w:t>
             </w:r>
           </w:p>
         </w:tc>
@@ -1598,11 +1647,9 @@
             <w:tcW w:w="4537" w:type="dxa"/>
           </w:tcPr>
           <w:p>
-            <w:proofErr w:type="gramStart"/>
             <w:r>
               <w:t>dB</w:t>
             </w:r>
-            <w:proofErr w:type="gramEnd"/>
           </w:p>
         </w:tc>
       </w:tr>
@@ -1622,13 +1669,8 @@
             <w:tcW w:w="808" w:type="dxa"/>
           </w:tcPr>
           <w:p>
-            <w:proofErr w:type="gramStart"/>
             <w:r>
-              <w:t>cases</w:t>
-            </w:r>
-            <w:proofErr w:type="gramEnd"/>
-            <w:r>
-              <w:t xml:space="preserve"> à</w:t>
+              <w:t>cases à</w:t>
             </w:r>
           </w:p>
         </w:tc>
@@ -1647,13 +1689,8 @@
             <w:tcW w:w="2155" w:type="dxa"/>
           </w:tcPr>
           <w:p>
-            <w:proofErr w:type="gramStart"/>
             <w:r>
-              <w:t>dB</w:t>
-            </w:r>
-            <w:proofErr w:type="gramEnd"/>
-            <w:r>
-              <w:t xml:space="preserve"> donnent un total de</w:t>
+              <w:t>dB donnent un total de</w:t>
             </w:r>
           </w:p>
         </w:tc>
@@ -1672,11 +1709,9 @@
             <w:tcW w:w="4537" w:type="dxa"/>
           </w:tcPr>
           <w:p>
-            <w:proofErr w:type="gramStart"/>
             <w:r>
               <w:t>dB</w:t>
             </w:r>
-            <w:proofErr w:type="gramEnd"/>
           </w:p>
         </w:tc>
       </w:tr>
@@ -1696,13 +1731,8 @@
             <w:tcW w:w="808" w:type="dxa"/>
           </w:tcPr>
           <w:p>
-            <w:proofErr w:type="gramStart"/>
             <w:r>
-              <w:t>cases</w:t>
-            </w:r>
-            <w:proofErr w:type="gramEnd"/>
-            <w:r>
-              <w:t xml:space="preserve"> à</w:t>
+              <w:t>cases à</w:t>
             </w:r>
           </w:p>
         </w:tc>
@@ -1721,13 +1751,8 @@
             <w:tcW w:w="2155" w:type="dxa"/>
           </w:tcPr>
           <w:p>
-            <w:proofErr w:type="gramStart"/>
             <w:r>
-              <w:t>dB</w:t>
-            </w:r>
-            <w:proofErr w:type="gramEnd"/>
-            <w:r>
-              <w:t xml:space="preserve"> donnent un total de</w:t>
+              <w:t>dB donnent un total de</w:t>
             </w:r>
           </w:p>
         </w:tc>
@@ -1746,11 +1771,9 @@
             <w:tcW w:w="4537" w:type="dxa"/>
           </w:tcPr>
           <w:p>
-            <w:proofErr w:type="gramStart"/>
             <w:r>
               <w:t>dB</w:t>
             </w:r>
-            <w:proofErr w:type="gramEnd"/>
           </w:p>
         </w:tc>
       </w:tr>
@@ -1770,13 +1793,8 @@
             <w:tcW w:w="808" w:type="dxa"/>
           </w:tcPr>
           <w:p>
-            <w:proofErr w:type="gramStart"/>
             <w:r>
-              <w:t>cases</w:t>
-            </w:r>
-            <w:proofErr w:type="gramEnd"/>
-            <w:r>
-              <w:t xml:space="preserve"> à</w:t>
+              <w:t>cases à</w:t>
             </w:r>
           </w:p>
         </w:tc>
@@ -1795,13 +1813,8 @@
             <w:tcW w:w="2155" w:type="dxa"/>
           </w:tcPr>
           <w:p>
-            <w:proofErr w:type="gramStart"/>
             <w:r>
-              <w:t>dB</w:t>
-            </w:r>
-            <w:proofErr w:type="gramEnd"/>
-            <w:r>
-              <w:t xml:space="preserve"> donnent un total de</w:t>
+              <w:t>dB donnent un total de</w:t>
             </w:r>
           </w:p>
         </w:tc>
@@ -1820,11 +1833,9 @@
             <w:tcW w:w="4537" w:type="dxa"/>
           </w:tcPr>
           <w:p>
-            <w:proofErr w:type="gramStart"/>
             <w:r>
               <w:t>dB</w:t>
             </w:r>
-            <w:proofErr w:type="gramEnd"/>
           </w:p>
         </w:tc>
       </w:tr>
@@ -1844,13 +1855,8 @@
             <w:tcW w:w="808" w:type="dxa"/>
           </w:tcPr>
           <w:p>
-            <w:proofErr w:type="gramStart"/>
             <w:r>
-              <w:t>cases</w:t>
-            </w:r>
-            <w:proofErr w:type="gramEnd"/>
-            <w:r>
-              <w:t xml:space="preserve"> à</w:t>
+              <w:t>cases à</w:t>
             </w:r>
           </w:p>
         </w:tc>
@@ -1869,13 +1875,8 @@
             <w:tcW w:w="2155" w:type="dxa"/>
           </w:tcPr>
           <w:p>
-            <w:proofErr w:type="gramStart"/>
             <w:r>
-              <w:t>dB</w:t>
-            </w:r>
-            <w:proofErr w:type="gramEnd"/>
-            <w:r>
-              <w:t xml:space="preserve"> donnent un total de</w:t>
+              <w:t>dB donnent un total de</w:t>
             </w:r>
           </w:p>
         </w:tc>
@@ -1894,11 +1895,9 @@
             <w:tcW w:w="4537" w:type="dxa"/>
           </w:tcPr>
           <w:p>
-            <w:proofErr w:type="gramStart"/>
             <w:r>
               <w:t>dB</w:t>
             </w:r>
-            <w:proofErr w:type="gramEnd"/>
           </w:p>
         </w:tc>
       </w:tr>
@@ -1921,13 +1920,8 @@
             <w:tcW w:w="808" w:type="dxa"/>
           </w:tcPr>
           <w:p>
-            <w:proofErr w:type="gramStart"/>
             <w:r>
-              <w:t>cases</w:t>
-            </w:r>
-            <w:proofErr w:type="gramEnd"/>
-            <w:r>
-              <w:t xml:space="preserve"> à</w:t>
+              <w:t>cases à</w:t>
             </w:r>
           </w:p>
         </w:tc>
@@ -1946,13 +1940,8 @@
             <w:tcW w:w="2155" w:type="dxa"/>
           </w:tcPr>
           <w:p>
-            <w:proofErr w:type="gramStart"/>
             <w:r>
-              <w:t>dB</w:t>
-            </w:r>
-            <w:proofErr w:type="gramEnd"/>
-            <w:r>
-              <w:t xml:space="preserve"> donnent un total de</w:t>
+              <w:t>dB donnent un total de</w:t>
             </w:r>
           </w:p>
         </w:tc>
@@ -1971,11 +1960,9 @@
             <w:tcW w:w="4537" w:type="dxa"/>
           </w:tcPr>
           <w:p>
-            <w:proofErr w:type="gramStart"/>
             <w:r>
               <w:t>dB</w:t>
             </w:r>
-            <w:proofErr w:type="gramEnd"/>
           </w:p>
         </w:tc>
       </w:tr>
@@ -2025,12 +2012,18 @@
         <w:t>Scènes et formes géométriques</w:t>
       </w:r>
     </w:p>
+    <w:p>
+      <w:r>
+        <w:t>En cliquant sur « Spat Scenes » en haut de la fenêtre, on passe dans le mode d’édition des représentations graphiques des états de spatialisation.</w:t>
+      </w:r>
+    </w:p>
     <w:p/>
     <w:p>
       <w:pPr>
         <w:pStyle w:val="Titre2"/>
       </w:pPr>
       <w:r>
+        <w:lastRenderedPageBreak/>
         <w:t>État initial des scènes : placement initial des excitateurs</w:t>
       </w:r>
     </w:p>
@@ -2082,69 +2075,25 @@
       <w:r>
         <w:t>Pour passer en mode d’édition de l’état initial d’une scène, lorsque cette scène est sélectionnée, cocher « </w:t>
       </w:r>
-      <w:proofErr w:type="spellStart"/>
       <w:r>
         <w:rPr>
           <w:i/>
         </w:rPr>
-        <w:t>Exciters</w:t>
-      </w:r>
-      <w:proofErr w:type="spellEnd"/>
+        <w:t>Exciters edition mode</w:t>
+      </w:r>
+      <w:r>
+        <w:t> ».</w:t>
+      </w:r>
+    </w:p>
+    <w:p>
+      <w:r>
+        <w:t>Pour repasser à l’édition des scènes et des formes géométriques : décocher « </w:t>
+      </w:r>
       <w:r>
         <w:rPr>
           <w:i/>
         </w:rPr>
-        <w:t xml:space="preserve"> </w:t>
-      </w:r>
-      <w:proofErr w:type="spellStart"/>
-      <w:r>
-        <w:rPr>
-          <w:i/>
-        </w:rPr>
-        <w:t>edition</w:t>
-      </w:r>
-      <w:proofErr w:type="spellEnd"/>
-      <w:r>
-        <w:rPr>
-          <w:i/>
-        </w:rPr>
-        <w:t xml:space="preserve"> mode</w:t>
-      </w:r>
-      <w:r>
-        <w:t> ».</w:t>
-      </w:r>
-    </w:p>
-    <w:p>
-      <w:r>
-        <w:t>Pour repasser à l’édition des scènes et des formes géométriques : décocher « </w:t>
-      </w:r>
-      <w:proofErr w:type="spellStart"/>
-      <w:r>
-        <w:rPr>
-          <w:i/>
-        </w:rPr>
-        <w:t>Exciters</w:t>
-      </w:r>
-      <w:proofErr w:type="spellEnd"/>
-      <w:r>
-        <w:rPr>
-          <w:i/>
-        </w:rPr>
-        <w:t xml:space="preserve"> </w:t>
-      </w:r>
-      <w:proofErr w:type="spellStart"/>
-      <w:r>
-        <w:rPr>
-          <w:i/>
-        </w:rPr>
-        <w:t>edition</w:t>
-      </w:r>
-      <w:proofErr w:type="spellEnd"/>
-      <w:r>
-        <w:rPr>
-          <w:i/>
-        </w:rPr>
-        <w:t xml:space="preserve"> mode</w:t>
+        <w:t>Exciters edition mode</w:t>
       </w:r>
       <w:r>
         <w:t> ».</w:t>
@@ -2225,14 +2174,12 @@
       <w:r>
         <w:t xml:space="preserve">Le principal intérêt d’utiliser MIAM Matrix Router en tant que plug-in, plutôt qu’en tant que logiciel </w:t>
       </w:r>
-      <w:proofErr w:type="spellStart"/>
       <w:r>
         <w:rPr>
           <w:i/>
         </w:rPr>
         <w:t>standalone</w:t>
       </w:r>
-      <w:proofErr w:type="spellEnd"/>
       <w:r>
         <w:t xml:space="preserve"> est la possibilité d’enregistrer et de lire des courbes d’automation</w:t>
       </w:r>
@@ -2322,16 +2269,8 @@
         <w:rPr>
           <w:i/>
         </w:rPr>
-        <w:t xml:space="preserve">Digital Audio </w:t>
-      </w:r>
-      <w:proofErr w:type="spellStart"/>
-      <w:r>
-        <w:rPr>
-          <w:i/>
-        </w:rPr>
-        <w:t>Workstations</w:t>
-      </w:r>
-      <w:proofErr w:type="spellEnd"/>
+        <w:t>Digital Audio Workstations</w:t>
+      </w:r>
       <w:r>
         <w:t xml:space="preserve"> (DAW) permettant de travailler sur des pistes de 64 canaux audio, son utilisation </w:t>
       </w:r>
@@ -2357,15 +2296,7 @@
         <w:t xml:space="preserve">être </w:t>
       </w:r>
       <w:r>
-        <w:t xml:space="preserve">effectuée sans employer logiciel de routage type JACK, </w:t>
-      </w:r>
-      <w:proofErr w:type="spellStart"/>
-      <w:r>
-        <w:t>Soundflower</w:t>
-      </w:r>
-      <w:proofErr w:type="spellEnd"/>
-      <w:r>
-        <w:t>, etc.</w:t>
+        <w:t>effectuée sans employer logiciel de routage type JACK, Soundflower, etc.</w:t>
       </w:r>
     </w:p>
     <w:p>
@@ -2391,33 +2322,11 @@
       <w:r>
         <w:t xml:space="preserve"> la latence et améliorer l’expérience de spatialisation, il faut désactiver le « </w:t>
       </w:r>
-      <w:proofErr w:type="spellStart"/>
       <w:r>
         <w:rPr>
           <w:i/>
         </w:rPr>
-        <w:t>Anticipating</w:t>
-      </w:r>
-      <w:proofErr w:type="spellEnd"/>
-      <w:r>
-        <w:rPr>
-          <w:i/>
-        </w:rPr>
-        <w:t xml:space="preserve"> FX </w:t>
-      </w:r>
-      <w:proofErr w:type="spellStart"/>
-      <w:r>
-        <w:rPr>
-          <w:i/>
-        </w:rPr>
-        <w:t>processing</w:t>
-      </w:r>
-      <w:proofErr w:type="spellEnd"/>
-      <w:r>
-        <w:rPr>
-          <w:i/>
-        </w:rPr>
-        <w:t xml:space="preserve"> buffer </w:t>
+        <w:t>Anticipating FX processing buffer </w:t>
       </w:r>
       <w:r>
         <w:t>». Pour cela, dans les préférences de REAPER, dans la catégorie « </w:t>
@@ -2431,44 +2340,20 @@
       <w:r>
         <w:t> », cliquer sur la catégorie « </w:t>
       </w:r>
-      <w:proofErr w:type="spellStart"/>
       <w:r>
         <w:rPr>
           <w:i/>
         </w:rPr>
         <w:t>Buffering</w:t>
       </w:r>
-      <w:proofErr w:type="spellEnd"/>
       <w:r>
         <w:t> », puis décocher l’option « </w:t>
       </w:r>
-      <w:proofErr w:type="spellStart"/>
       <w:r>
         <w:rPr>
           <w:i/>
         </w:rPr>
-        <w:t>Anticipating</w:t>
-      </w:r>
-      <w:proofErr w:type="spellEnd"/>
-      <w:r>
-        <w:rPr>
-          <w:i/>
-        </w:rPr>
-        <w:t xml:space="preserve"> FX </w:t>
-      </w:r>
-      <w:proofErr w:type="spellStart"/>
-      <w:r>
-        <w:rPr>
-          <w:i/>
-        </w:rPr>
-        <w:t>processing</w:t>
-      </w:r>
-      <w:proofErr w:type="spellEnd"/>
-      <w:r>
-        <w:rPr>
-          <w:i/>
-        </w:rPr>
-        <w:t xml:space="preserve"> buffer</w:t>
+        <w:t>Anticipating FX processing buffer</w:t>
       </w:r>
       <w:r>
         <w:t> »</w:t>
@@ -2491,15 +2376,7 @@
         <w:t xml:space="preserve"> des automations</w:t>
       </w:r>
       <w:r>
-        <w:t xml:space="preserve">, il est conseillé de n’utiliser que 3 modes dans </w:t>
-      </w:r>
-      <w:proofErr w:type="spellStart"/>
-      <w:r>
-        <w:t>Reaper</w:t>
-      </w:r>
-      <w:proofErr w:type="spellEnd"/>
-      <w:r>
-        <w:t> :</w:t>
+        <w:t>, il est conseillé de n’utiliser que 3 modes dans Reaper :</w:t>
       </w:r>
     </w:p>
     <w:p>
@@ -2567,33 +2444,11 @@
       <w:r>
         <w:t>Le mode « </w:t>
       </w:r>
-      <w:proofErr w:type="spellStart"/>
       <w:r>
         <w:rPr>
           <w:i/>
         </w:rPr>
-        <w:t>Latch</w:t>
-      </w:r>
-      <w:proofErr w:type="spellEnd"/>
-      <w:r>
-        <w:rPr>
-          <w:i/>
-        </w:rPr>
-        <w:t xml:space="preserve"> </w:t>
-      </w:r>
-      <w:proofErr w:type="spellStart"/>
-      <w:r>
-        <w:rPr>
-          <w:i/>
-        </w:rPr>
-        <w:t>Preview</w:t>
-      </w:r>
-      <w:proofErr w:type="spellEnd"/>
-      <w:r>
-        <w:rPr>
-          <w:i/>
-        </w:rPr>
-        <w:t> </w:t>
+        <w:t>Latch Preview </w:t>
       </w:r>
       <w:r>
         <w:t>» pour que REAPER ne contrôle pas la matrice de routage. La matrice de routage peut être librement contrôlée par MIAM Spat Player, par OSC.</w:t>
@@ -2608,28 +2463,15 @@
         <w:t>Remarque</w:t>
       </w:r>
       <w:r>
-        <w:t xml:space="preserve"> : sous </w:t>
-      </w:r>
-      <w:proofErr w:type="spellStart"/>
-      <w:r>
-        <w:t>macOS</w:t>
-      </w:r>
-      <w:proofErr w:type="spellEnd"/>
-      <w:r>
-        <w:t>, seul le plug-in AU est fonctionnel.</w:t>
+        <w:t> : sous macOS, seul le plug-in AU est fonctionnel.</w:t>
       </w:r>
     </w:p>
     <w:p>
       <w:pPr>
         <w:pStyle w:val="Titre2"/>
       </w:pPr>
-      <w:proofErr w:type="spellStart"/>
-      <w:r>
-        <w:t>Ableton</w:t>
-      </w:r>
-      <w:proofErr w:type="spellEnd"/>
-      <w:r>
-        <w:t xml:space="preserve"> Live</w:t>
+      <w:r>
+        <w:t>Ableton Live</w:t>
       </w:r>
       <w:r>
         <w:t xml:space="preserve"> (voir exemple 6.3.2)</w:t>
@@ -2642,60 +2484,47 @@
       <w:r>
         <w:t xml:space="preserve"> </w:t>
       </w:r>
-      <w:proofErr w:type="spellStart"/>
-      <w:r>
-        <w:t>Ableton</w:t>
-      </w:r>
-      <w:proofErr w:type="spellEnd"/>
+      <w:r>
+        <w:t xml:space="preserve">Ableton </w:t>
+      </w:r>
+      <w:r>
+        <w:t xml:space="preserve">Live 9 </w:t>
+      </w:r>
+      <w:r>
+        <w:t>ait un fonctionnement basé</w:t>
+      </w:r>
       <w:r>
         <w:t xml:space="preserve"> </w:t>
       </w:r>
       <w:r>
-        <w:t xml:space="preserve">Live 9 </w:t>
-      </w:r>
-      <w:r>
-        <w:t>ait un fonctionnement basé</w:t>
+        <w:t>sur</w:t>
+      </w:r>
+      <w:r>
+        <w:t xml:space="preserve"> de</w:t>
+      </w:r>
+      <w:r>
+        <w:t xml:space="preserve">s </w:t>
+      </w:r>
+      <w:r>
+        <w:t>pistes stéréophoniques, il est toujours</w:t>
+      </w:r>
+      <w:r>
+        <w:t xml:space="preserve"> possible d’utiliser MIAM Spat</w:t>
+      </w:r>
+      <w:r>
+        <w:t xml:space="preserve"> avec MIAM Matrix Router en tant que plug-in</w:t>
+      </w:r>
+      <w:r>
+        <w:t xml:space="preserve"> (avec 64 canaux en sortie)</w:t>
+      </w:r>
+      <w:r>
+        <w:t>.</w:t>
       </w:r>
       <w:r>
         <w:t xml:space="preserve"> </w:t>
       </w:r>
       <w:r>
-        <w:t>sur</w:t>
-      </w:r>
-      <w:r>
-        <w:t xml:space="preserve"> de</w:t>
-      </w:r>
-      <w:r>
-        <w:t xml:space="preserve">s </w:t>
-      </w:r>
-      <w:r>
-        <w:t>pistes stéréophoniques, il est toujours</w:t>
-      </w:r>
-      <w:r>
-        <w:t xml:space="preserve"> possible d’utiliser MIAM Spat</w:t>
-      </w:r>
-      <w:r>
-        <w:t xml:space="preserve"> avec MIAM Matrix Router en tant que plug-in</w:t>
-      </w:r>
-      <w:r>
-        <w:t xml:space="preserve"> (avec 64 canaux en sortie)</w:t>
-      </w:r>
-      <w:r>
-        <w:t>.</w:t>
-      </w:r>
-      <w:r>
-        <w:t xml:space="preserve"> </w:t>
-      </w:r>
-      <w:r>
-        <w:t xml:space="preserve">Dans </w:t>
-      </w:r>
-      <w:proofErr w:type="spellStart"/>
-      <w:r>
-        <w:t>Ableton</w:t>
-      </w:r>
-      <w:proofErr w:type="spellEnd"/>
-      <w:r>
-        <w:t xml:space="preserve"> Live, </w:t>
+        <w:t xml:space="preserve">Dans Ableton Live, </w:t>
       </w:r>
       <w:r>
         <w:t xml:space="preserve">lorsqu’un plug-in déclare travailler sur plus de 2 pistes, </w:t>
@@ -2707,15 +2536,7 @@
         <w:t xml:space="preserve"> router les canaux supplémentaires vers d’autre</w:t>
       </w:r>
       <w:r>
-        <w:t xml:space="preserve">s </w:t>
-      </w:r>
-      <w:proofErr w:type="gramStart"/>
-      <w:r>
-        <w:t>pistes audio</w:t>
-      </w:r>
-      <w:proofErr w:type="gramEnd"/>
-      <w:r>
-        <w:t>. Ces pistes</w:t>
+        <w:t>s pistes audio. Ces pistes</w:t>
       </w:r>
       <w:r>
         <w:t xml:space="preserve"> peuvent</w:t>
@@ -2732,15 +2553,7 @@
         <w:t xml:space="preserve">aussi </w:t>
       </w:r>
       <w:r>
-        <w:t xml:space="preserve">dans </w:t>
-      </w:r>
-      <w:proofErr w:type="spellStart"/>
-      <w:r>
-        <w:t>Ableton</w:t>
-      </w:r>
-      <w:proofErr w:type="spellEnd"/>
-      <w:r>
-        <w:t xml:space="preserve"> Live.</w:t>
+        <w:t>dans Ableton Live.</w:t>
       </w:r>
     </w:p>
     <w:p>
@@ -2752,15 +2565,7 @@
         <w:t>Remarque</w:t>
       </w:r>
       <w:r>
-        <w:t xml:space="preserve"> : sous </w:t>
-      </w:r>
-      <w:proofErr w:type="spellStart"/>
-      <w:r>
-        <w:t>macOS</w:t>
-      </w:r>
-      <w:proofErr w:type="spellEnd"/>
-      <w:r>
-        <w:t>, seul le plug-in AU est fonctionnel.</w:t>
+        <w:t> : sous macOS, seul le plug-in AU est fonctionnel.</w:t>
       </w:r>
     </w:p>
     <w:p>
@@ -2771,11 +2576,9 @@
         <w:lastRenderedPageBreak/>
         <w:t xml:space="preserve">Autres </w:t>
       </w:r>
-      <w:proofErr w:type="spellStart"/>
       <w:r>
         <w:t>DAWs</w:t>
       </w:r>
-      <w:proofErr w:type="spellEnd"/>
     </w:p>
     <w:p>
       <w:r>
@@ -2788,40 +2591,22 @@
         <w:t>s</w:t>
       </w:r>
       <w:r>
-        <w:t xml:space="preserve"> n’a pas été testé dans tous les </w:t>
-      </w:r>
-      <w:proofErr w:type="spellStart"/>
-      <w:r>
-        <w:t>DAWs</w:t>
-      </w:r>
-      <w:proofErr w:type="spellEnd"/>
-      <w:r>
-        <w:t xml:space="preserve"> et risque de ne pas fonctionner parfaitement.</w:t>
-      </w:r>
-    </w:p>
-    <w:p>
-      <w:r>
-        <w:t xml:space="preserve">Le faible nombre de canaux par piste (souvent 8 canaux au maximum) dans les différents </w:t>
-      </w:r>
-      <w:proofErr w:type="spellStart"/>
-      <w:r>
-        <w:t>DAWs</w:t>
-      </w:r>
-      <w:proofErr w:type="spellEnd"/>
-      <w:r>
-        <w:t xml:space="preserve"> </w:t>
+        <w:t xml:space="preserve"> n’a pas été testé dans tous les DAWs et risque de ne pas fonctionner parfaitement.</w:t>
+      </w:r>
+    </w:p>
+    <w:p>
+      <w:r>
+        <w:t xml:space="preserve">Le faible nombre de canaux par piste (souvent 8 canaux au maximum) dans les différents DAWs </w:t>
       </w:r>
       <w:r>
         <w:t xml:space="preserve">empêchera dans certains l’utilisation de MIAM Matrix Router en tant que plug-in, il faudra alors utiliser la version </w:t>
       </w:r>
-      <w:proofErr w:type="spellStart"/>
       <w:r>
         <w:rPr>
           <w:i/>
         </w:rPr>
         <w:t>standalone</w:t>
       </w:r>
-      <w:proofErr w:type="spellEnd"/>
       <w:r>
         <w:t xml:space="preserve"> (toujours en développement fin 2017).</w:t>
       </w:r>
@@ -3051,14 +2836,12 @@
       <w:r>
         <w:t xml:space="preserve"> MIAM Matrix Router en tant que logiciel audio </w:t>
       </w:r>
-      <w:proofErr w:type="spellStart"/>
       <w:r>
         <w:rPr>
           <w:i/>
         </w:rPr>
         <w:t>standalone</w:t>
       </w:r>
-      <w:proofErr w:type="spellEnd"/>
       <w:r>
         <w:t>.</w:t>
       </w:r>
@@ -3071,7 +2854,11 @@
         <w:t>Lorsque la composition à spatialiser comporte moins de canaux qu’il n’y a de haut-parleurs, on peut faire un choix de routage fixe vers les haut-parleurs. Dans cet exemple, il faut choisir quels canaux</w:t>
       </w:r>
       <w:r>
-        <w:t xml:space="preserve"> parmi les 8 de la composition seront dupliqués </w:t>
+        <w:t xml:space="preserve"> parmi les 8 de la composition seront </w:t>
+      </w:r>
+      <w:r>
+        <w:lastRenderedPageBreak/>
+        <w:t xml:space="preserve">dupliqués </w:t>
       </w:r>
       <w:r>
         <w:t>afin d’obtenir 16 canaux en sortie de Digital Performer.</w:t>
@@ -3100,179 +2887,162 @@
     </w:p>
     <w:p>
       <w:r>
+        <w:t>Les 16</w:t>
+      </w:r>
+      <w:r>
+        <w:t xml:space="preserve"> </w:t>
+      </w:r>
+      <w:r>
+        <w:t>canaux</w:t>
+      </w:r>
+      <w:r>
+        <w:t xml:space="preserve"> en sortie de </w:t>
+      </w:r>
+      <w:r>
+        <w:t xml:space="preserve">Digital Performer </w:t>
+      </w:r>
+      <w:r>
+        <w:t>devront ê</w:t>
+      </w:r>
+      <w:r>
+        <w:t>tre routé</w:t>
+      </w:r>
+      <w:r>
+        <w:t>s</w:t>
+      </w:r>
+      <w:r>
+        <w:t xml:space="preserve"> (via JACK, Soundflower, ...)</w:t>
+      </w:r>
+      <w:r>
+        <w:t xml:space="preserve"> </w:t>
+      </w:r>
+      <w:r>
+        <w:t>vers</w:t>
+      </w:r>
+      <w:r>
+        <w:t xml:space="preserve"> </w:t>
+      </w:r>
+      <w:r>
+        <w:t>l’</w:t>
+      </w:r>
+      <w:r>
+        <w:t>entrée de MIAM Matrix Router, qui effectuera la spatialisation.</w:t>
+      </w:r>
+      <w:r>
+        <w:t xml:space="preserve"> La spatialisation va alors consister simplement à appliquer un volume sur chaque canal, qui a déjà été assigné à un haut-parleur de fixe. La matrice de MIAM Matrix Router doit donc être diagonale.</w:t>
+      </w:r>
+      <w:r>
+        <w:t xml:space="preserve"> MIAM Matrix Router devra alors envoyer les canaux directement aux haut-parleurs.</w:t>
+      </w:r>
+    </w:p>
+    <w:p>
+      <w:pPr>
+        <w:pStyle w:val="Titre2"/>
+      </w:pPr>
+      <w:r>
+        <w:t>Composition</w:t>
+      </w:r>
+      <w:r>
+        <w:t xml:space="preserve"> à spatialiser sur 2</w:t>
+      </w:r>
+      <w:r>
+        <w:t xml:space="preserve"> canaux</w:t>
+      </w:r>
+      <w:r>
+        <w:t xml:space="preserve">, sortie sur </w:t>
+      </w:r>
+      <w:r>
+        <w:t>16</w:t>
+      </w:r>
+      <w:r>
+        <w:t xml:space="preserve"> haut-parleurs </w:t>
+      </w:r>
+    </w:p>
+    <w:p>
+      <w:pPr>
+        <w:pStyle w:val="Titre3"/>
+      </w:pPr>
+      <w:r>
+        <w:t>Exemple dans REAPER : spatialisation classique, matrices de routage diagonales</w:t>
+      </w:r>
+    </w:p>
+    <w:p>
+      <w:r>
+        <w:t>Comme dans l’exemple précédent, dans REAPER,</w:t>
+      </w:r>
+      <w:r>
+        <w:t xml:space="preserve"> on peut faire un choix de routage fixe de ces 2 canaux vers les 8 haut-parleurs. </w:t>
+      </w:r>
+      <w:r>
+        <w:t>Dans une piste intermédiaire</w:t>
+      </w:r>
+      <w:r>
+        <w:t xml:space="preserve"> de REAPER, à 16</w:t>
+      </w:r>
+      <w:r>
+        <w:t xml:space="preserve"> entrées et </w:t>
+      </w:r>
+      <w:r>
+        <w:t>16</w:t>
+      </w:r>
+      <w:r>
+        <w:t xml:space="preserve"> sorties, on peut alors placer le MIAM Matrix Router</w:t>
+      </w:r>
+      <w:r>
+        <w:t xml:space="preserve"> en tant que plug-in</w:t>
+      </w:r>
+      <w:r>
+        <w:t>.</w:t>
+      </w:r>
+      <w:r>
+        <w:t xml:space="preserve"> Cet exemple peut être transposé à 64 entrées et 64 sorties, ce que REAPER est capable de gérer pour chaque piste.</w:t>
+      </w:r>
+    </w:p>
+    <w:p>
+      <w:r>
+        <w:t>La spatialisation va</w:t>
+      </w:r>
+      <w:r>
+        <w:t xml:space="preserve"> alors consister à appliquer un volume</w:t>
+      </w:r>
+      <w:r>
+        <w:t xml:space="preserve"> sur chaque canal</w:t>
+      </w:r>
+      <w:r>
+        <w:t>,</w:t>
+      </w:r>
+      <w:r>
+        <w:t xml:space="preserve"> avant de l’envoyer au </w:t>
+      </w:r>
+      <w:r>
+        <w:t>haut-parleur qui lui correspond :</w:t>
+      </w:r>
+      <w:r>
+        <w:t xml:space="preserve"> </w:t>
+      </w:r>
+      <w:r>
+        <w:t>l</w:t>
+      </w:r>
+      <w:r>
+        <w:t xml:space="preserve">a matrice de MIAM Matrix Router doit </w:t>
+      </w:r>
+      <w:r>
+        <w:t xml:space="preserve">donc </w:t>
+      </w:r>
+      <w:r>
+        <w:t>être diagonale.</w:t>
+      </w:r>
+      <w:r>
+        <w:t xml:space="preserve"> On pourra noter que ce cas est en fait très similaire au cas 6.1.</w:t>
+      </w:r>
+    </w:p>
+    <w:p>
+      <w:pPr>
+        <w:pStyle w:val="Titre3"/>
+      </w:pPr>
+      <w:r>
         <w:lastRenderedPageBreak/>
-        <w:t>Les 16</w:t>
-      </w:r>
-      <w:r>
-        <w:t xml:space="preserve"> </w:t>
-      </w:r>
-      <w:r>
-        <w:t>canaux</w:t>
-      </w:r>
-      <w:r>
-        <w:t xml:space="preserve"> en sortie de </w:t>
-      </w:r>
-      <w:r>
-        <w:t xml:space="preserve">Digital Performer </w:t>
-      </w:r>
-      <w:r>
-        <w:t>devront ê</w:t>
-      </w:r>
-      <w:r>
-        <w:t>tre routé</w:t>
-      </w:r>
-      <w:r>
-        <w:t>s</w:t>
-      </w:r>
-      <w:r>
-        <w:t xml:space="preserve"> (via JACK, </w:t>
-      </w:r>
-      <w:proofErr w:type="spellStart"/>
-      <w:r>
-        <w:t>Soundflower</w:t>
-      </w:r>
-      <w:proofErr w:type="spellEnd"/>
-      <w:r>
-        <w:t>, ...)</w:t>
-      </w:r>
-      <w:r>
-        <w:t xml:space="preserve"> </w:t>
-      </w:r>
-      <w:r>
-        <w:t>vers</w:t>
-      </w:r>
-      <w:r>
-        <w:t xml:space="preserve"> </w:t>
-      </w:r>
-      <w:r>
-        <w:t>l’</w:t>
-      </w:r>
-      <w:r>
-        <w:t>entrée de MIAM Matrix Router, qui effectuera la spatialisation.</w:t>
-      </w:r>
-      <w:r>
-        <w:t xml:space="preserve"> La spatialisation va alors consister simplement à appliquer un volume sur chaque canal, qui a déjà été assigné à un haut-parleur de fixe. La matrice de MIAM Matrix Router doit donc être diagonale.</w:t>
-      </w:r>
-      <w:r>
-        <w:t xml:space="preserve"> MIAM Matrix Router devra alors envoyer les canaux directement aux haut-parleurs.</w:t>
-      </w:r>
-    </w:p>
-    <w:p>
-      <w:pPr>
-        <w:pStyle w:val="Titre2"/>
-      </w:pPr>
-      <w:r>
-        <w:t>Composition</w:t>
-      </w:r>
-      <w:r>
-        <w:t xml:space="preserve"> à spatialiser sur 2</w:t>
-      </w:r>
-      <w:r>
-        <w:t xml:space="preserve"> canaux</w:t>
-      </w:r>
-      <w:r>
-        <w:t xml:space="preserve">, sortie sur </w:t>
-      </w:r>
-      <w:r>
-        <w:t>16</w:t>
-      </w:r>
-      <w:r>
-        <w:t xml:space="preserve"> haut-parleurs </w:t>
-      </w:r>
-    </w:p>
-    <w:p>
-      <w:pPr>
-        <w:pStyle w:val="Titre3"/>
-      </w:pPr>
-      <w:r>
-        <w:t>Exemple dans REAPER : spatialisation classique, matrices de routage diagonales</w:t>
-      </w:r>
-    </w:p>
-    <w:p>
-      <w:r>
-        <w:t>Comme dans l’exemple précédent, dans REAPER,</w:t>
-      </w:r>
-      <w:r>
-        <w:t xml:space="preserve"> on peut faire un choix de routage fixe de ces 2 canaux vers les 8 haut-parleurs. </w:t>
-      </w:r>
-      <w:r>
-        <w:t>Dans une piste intermédiaire</w:t>
-      </w:r>
-      <w:r>
-        <w:t xml:space="preserve"> de REAPER, à 16</w:t>
-      </w:r>
-      <w:r>
-        <w:t xml:space="preserve"> entrées et </w:t>
-      </w:r>
-      <w:r>
-        <w:t>16</w:t>
-      </w:r>
-      <w:r>
-        <w:t xml:space="preserve"> sorties, on peut alors placer le MIAM Matrix Router</w:t>
-      </w:r>
-      <w:r>
-        <w:t xml:space="preserve"> en tant que plug-in</w:t>
-      </w:r>
-      <w:r>
-        <w:t>.</w:t>
-      </w:r>
-      <w:r>
-        <w:t xml:space="preserve"> Cet exemple peut être transposé à 64 entrées et 64 sorties, ce que REAPER est capable de gérer pour chaque piste.</w:t>
-      </w:r>
-    </w:p>
-    <w:p>
-      <w:r>
-        <w:t>La spatialisation va</w:t>
-      </w:r>
-      <w:r>
-        <w:t xml:space="preserve"> alors consister à appliquer un volume</w:t>
-      </w:r>
-      <w:r>
-        <w:t xml:space="preserve"> sur chaque canal</w:t>
-      </w:r>
-      <w:r>
-        <w:t>,</w:t>
-      </w:r>
-      <w:r>
-        <w:t xml:space="preserve"> avant de l’envoyer au </w:t>
-      </w:r>
-      <w:r>
-        <w:t>haut-parleur qui lui correspond :</w:t>
-      </w:r>
-      <w:r>
-        <w:t xml:space="preserve"> </w:t>
-      </w:r>
-      <w:r>
-        <w:t>l</w:t>
-      </w:r>
-      <w:r>
-        <w:t xml:space="preserve">a matrice de MIAM Matrix Router doit </w:t>
-      </w:r>
-      <w:r>
-        <w:t xml:space="preserve">donc </w:t>
-      </w:r>
-      <w:r>
-        <w:t>être diagonale.</w:t>
-      </w:r>
-      <w:r>
-        <w:t xml:space="preserve"> On pourra noter que ce cas est en fait très similaire au cas 6.1.</w:t>
-      </w:r>
-    </w:p>
-    <w:p>
-      <w:pPr>
-        <w:pStyle w:val="Titre3"/>
-      </w:pPr>
-      <w:r>
-        <w:lastRenderedPageBreak/>
-        <w:t xml:space="preserve">Exemple dans </w:t>
-      </w:r>
-      <w:proofErr w:type="spellStart"/>
-      <w:r>
-        <w:t>Ableton</w:t>
-      </w:r>
-      <w:proofErr w:type="spellEnd"/>
-      <w:r>
-        <w:t xml:space="preserve"> Live : </w:t>
+        <w:t xml:space="preserve">Exemple dans Ableton Live : </w:t>
       </w:r>
       <w:r>
         <w:t>m</w:t>
@@ -3313,7 +3083,7 @@
                     </pic:cNvPicPr>
                   </pic:nvPicPr>
                   <pic:blipFill>
-                    <a:blip r:embed="rId15">
+                    <a:blip r:embed="rId16">
                       <a:extLst>
                         <a:ext uri="{28A0092B-C50C-407E-A947-70E740481C1C}">
                           <a14:useLocalDpi xmlns:a14="http://schemas.microsoft.com/office/drawing/2010/main" val="0"/>
@@ -3372,161 +3142,6 @@
                 <pic:pic xmlns:pic="http://schemas.openxmlformats.org/drawingml/2006/picture">
                   <pic:nvPicPr>
                     <pic:cNvPr id="0" name="Picture 2" descr="../../../../Desktop/Capture%20d’écran%202017-11-03%20à%2000.14.1"/>
-                    <pic:cNvPicPr>
-                      <a:picLocks noChangeAspect="1" noChangeArrowheads="1"/>
-                    </pic:cNvPicPr>
-                  </pic:nvPicPr>
-                  <pic:blipFill>
-                    <a:blip r:embed="rId16">
-                      <a:extLst>
-                        <a:ext uri="{28A0092B-C50C-407E-A947-70E740481C1C}">
-                          <a14:useLocalDpi xmlns:a14="http://schemas.microsoft.com/office/drawing/2010/main" val="0"/>
-                        </a:ext>
-                      </a:extLst>
-                    </a:blip>
-                    <a:srcRect/>
-                    <a:stretch>
-                      <a:fillRect/>
-                    </a:stretch>
-                  </pic:blipFill>
-                  <pic:spPr bwMode="auto">
-                    <a:xfrm>
-                      <a:off x="0" y="0"/>
-                      <a:ext cx="6319520" cy="4608195"/>
-                    </a:xfrm>
-                    <a:prstGeom prst="rect">
-                      <a:avLst/>
-                    </a:prstGeom>
-                    <a:noFill/>
-                    <a:ln>
-                      <a:noFill/>
-                    </a:ln>
-                  </pic:spPr>
-                </pic:pic>
-              </a:graphicData>
-            </a:graphic>
-          </wp:inline>
-        </w:drawing>
-      </w:r>
-    </w:p>
-    <w:p>
-      <w:pPr>
-        <w:pStyle w:val="Lgende"/>
-      </w:pPr>
-      <w:r>
-        <w:t xml:space="preserve">Figure </w:t>
-      </w:r>
-      <w:r>
-        <w:fldChar w:fldCharType="begin"/>
-      </w:r>
-      <w:r>
-        <w:instrText xml:space="preserve"> SEQ Figure \* ARABIC </w:instrText>
-      </w:r>
-      <w:r>
-        <w:fldChar w:fldCharType="separate"/>
-      </w:r>
-      <w:r>
-        <w:rPr>
-          <w:noProof/>
-        </w:rPr>
-        <w:t>8</w:t>
-      </w:r>
-      <w:r>
-        <w:rPr>
-          <w:noProof/>
-        </w:rPr>
-        <w:fldChar w:fldCharType="end"/>
-      </w:r>
-      <w:r>
-        <w:t xml:space="preserve"> - Matrice de routage non-diagonale</w:t>
-      </w:r>
-      <w:r>
-        <w:t>.</w:t>
-      </w:r>
-      <w:r>
-        <w:t xml:space="preserve"> </w:t>
-      </w:r>
-      <w:r>
-        <w:t xml:space="preserve">Pour les paires de canaux 9-10, 11-12, 13-14 et 15-16 : spatialisation </w:t>
-      </w:r>
-      <w:r>
-        <w:t>non-symétrique entre canaux gauches et droits</w:t>
-      </w:r>
-    </w:p>
-    <w:p>
-      <w:pPr>
-        <w:widowControl/>
-        <w:tabs>
-          <w:tab w:val="clear" w:pos="560"/>
-          <w:tab w:val="clear" w:pos="1120"/>
-          <w:tab w:val="clear" w:pos="1680"/>
-          <w:tab w:val="clear" w:pos="2240"/>
-          <w:tab w:val="clear" w:pos="2800"/>
-          <w:tab w:val="clear" w:pos="3360"/>
-          <w:tab w:val="clear" w:pos="3920"/>
-          <w:tab w:val="clear" w:pos="4480"/>
-          <w:tab w:val="clear" w:pos="5040"/>
-          <w:tab w:val="clear" w:pos="5600"/>
-          <w:tab w:val="clear" w:pos="6160"/>
-          <w:tab w:val="clear" w:pos="6720"/>
-        </w:tabs>
-        <w:autoSpaceDE/>
-        <w:autoSpaceDN/>
-        <w:adjustRightInd/>
-        <w:spacing w:before="0"/>
-        <w:jc w:val="left"/>
-      </w:pPr>
-      <w:r>
-        <w:br w:type="page"/>
-      </w:r>
-    </w:p>
-    <w:p>
-      <w:r>
-        <w:lastRenderedPageBreak/>
-        <w:t>On peut également choisir de faire un routage original, par exemple en inversant la stéréophonie des pistes comme ci-dessous :</w:t>
-      </w:r>
-    </w:p>
-    <w:p>
-      <w:pPr>
-        <w:keepNext/>
-        <w:widowControl/>
-        <w:tabs>
-          <w:tab w:val="clear" w:pos="560"/>
-          <w:tab w:val="clear" w:pos="1120"/>
-          <w:tab w:val="clear" w:pos="1680"/>
-          <w:tab w:val="clear" w:pos="2240"/>
-          <w:tab w:val="clear" w:pos="2800"/>
-          <w:tab w:val="clear" w:pos="3360"/>
-          <w:tab w:val="clear" w:pos="3920"/>
-          <w:tab w:val="clear" w:pos="4480"/>
-          <w:tab w:val="clear" w:pos="5040"/>
-          <w:tab w:val="clear" w:pos="5600"/>
-          <w:tab w:val="clear" w:pos="6160"/>
-          <w:tab w:val="clear" w:pos="6720"/>
-        </w:tabs>
-        <w:autoSpaceDE/>
-        <w:autoSpaceDN/>
-        <w:adjustRightInd/>
-        <w:spacing w:before="0"/>
-        <w:jc w:val="right"/>
-      </w:pPr>
-      <w:r>
-        <w:rPr>
-          <w:noProof/>
-        </w:rPr>
-        <w:drawing>
-          <wp:inline distT="0" distB="0" distL="0" distR="0" wp14:anchorId="565E50F4" wp14:editId="66070482">
-            <wp:extent cx="6319520" cy="4608195"/>
-            <wp:effectExtent l="0" t="0" r="5080" b="0"/>
-            <wp:docPr id="7" name="Image 7" descr="../../../../Desktop/Capture%20d’écran%202017-11-03%20à%2000.23.0"/>
-            <wp:cNvGraphicFramePr>
-              <a:graphicFrameLocks xmlns:a="http://schemas.openxmlformats.org/drawingml/2006/main" noChangeAspect="1"/>
-            </wp:cNvGraphicFramePr>
-            <a:graphic xmlns:a="http://schemas.openxmlformats.org/drawingml/2006/main">
-              <a:graphicData uri="http://schemas.openxmlformats.org/drawingml/2006/picture">
-                <pic:pic xmlns:pic="http://schemas.openxmlformats.org/drawingml/2006/picture">
-                  <pic:nvPicPr>
-                    <pic:cNvPr id="0" name="Picture 4" descr="../../../../Desktop/Capture%20d’écran%202017-11-03%20à%2000.23.0"/>
                     <pic:cNvPicPr>
                       <a:picLocks noChangeAspect="1" noChangeArrowheads="1"/>
                     </pic:cNvPicPr>
@@ -3593,6 +3208,161 @@
         <w:fldChar w:fldCharType="end"/>
       </w:r>
       <w:r>
+        <w:t xml:space="preserve"> - Matrice de routage non-diagonale</w:t>
+      </w:r>
+      <w:r>
+        <w:t>.</w:t>
+      </w:r>
+      <w:r>
+        <w:t xml:space="preserve"> </w:t>
+      </w:r>
+      <w:r>
+        <w:t xml:space="preserve">Pour les paires de canaux 9-10, 11-12, 13-14 et 15-16 : spatialisation </w:t>
+      </w:r>
+      <w:r>
+        <w:t>non-symétrique entre canaux gauches et droits</w:t>
+      </w:r>
+    </w:p>
+    <w:p>
+      <w:pPr>
+        <w:widowControl/>
+        <w:tabs>
+          <w:tab w:val="clear" w:pos="560"/>
+          <w:tab w:val="clear" w:pos="1120"/>
+          <w:tab w:val="clear" w:pos="1680"/>
+          <w:tab w:val="clear" w:pos="2240"/>
+          <w:tab w:val="clear" w:pos="2800"/>
+          <w:tab w:val="clear" w:pos="3360"/>
+          <w:tab w:val="clear" w:pos="3920"/>
+          <w:tab w:val="clear" w:pos="4480"/>
+          <w:tab w:val="clear" w:pos="5040"/>
+          <w:tab w:val="clear" w:pos="5600"/>
+          <w:tab w:val="clear" w:pos="6160"/>
+          <w:tab w:val="clear" w:pos="6720"/>
+        </w:tabs>
+        <w:autoSpaceDE/>
+        <w:autoSpaceDN/>
+        <w:adjustRightInd/>
+        <w:spacing w:before="0"/>
+        <w:jc w:val="left"/>
+      </w:pPr>
+      <w:r>
+        <w:br w:type="page"/>
+      </w:r>
+    </w:p>
+    <w:p>
+      <w:r>
+        <w:lastRenderedPageBreak/>
+        <w:t>On peut également choisir de faire un routage original, par exemple en inversant la stéréophonie des pistes comme ci-dessous :</w:t>
+      </w:r>
+    </w:p>
+    <w:p>
+      <w:pPr>
+        <w:keepNext/>
+        <w:widowControl/>
+        <w:tabs>
+          <w:tab w:val="clear" w:pos="560"/>
+          <w:tab w:val="clear" w:pos="1120"/>
+          <w:tab w:val="clear" w:pos="1680"/>
+          <w:tab w:val="clear" w:pos="2240"/>
+          <w:tab w:val="clear" w:pos="2800"/>
+          <w:tab w:val="clear" w:pos="3360"/>
+          <w:tab w:val="clear" w:pos="3920"/>
+          <w:tab w:val="clear" w:pos="4480"/>
+          <w:tab w:val="clear" w:pos="5040"/>
+          <w:tab w:val="clear" w:pos="5600"/>
+          <w:tab w:val="clear" w:pos="6160"/>
+          <w:tab w:val="clear" w:pos="6720"/>
+        </w:tabs>
+        <w:autoSpaceDE/>
+        <w:autoSpaceDN/>
+        <w:adjustRightInd/>
+        <w:spacing w:before="0"/>
+        <w:jc w:val="right"/>
+      </w:pPr>
+      <w:r>
+        <w:rPr>
+          <w:noProof/>
+        </w:rPr>
+        <w:drawing>
+          <wp:inline distT="0" distB="0" distL="0" distR="0" wp14:anchorId="565E50F4" wp14:editId="66070482">
+            <wp:extent cx="6319520" cy="4608195"/>
+            <wp:effectExtent l="0" t="0" r="5080" b="0"/>
+            <wp:docPr id="7" name="Image 7" descr="../../../../Desktop/Capture%20d’écran%202017-11-03%20à%2000.23.0"/>
+            <wp:cNvGraphicFramePr>
+              <a:graphicFrameLocks xmlns:a="http://schemas.openxmlformats.org/drawingml/2006/main" noChangeAspect="1"/>
+            </wp:cNvGraphicFramePr>
+            <a:graphic xmlns:a="http://schemas.openxmlformats.org/drawingml/2006/main">
+              <a:graphicData uri="http://schemas.openxmlformats.org/drawingml/2006/picture">
+                <pic:pic xmlns:pic="http://schemas.openxmlformats.org/drawingml/2006/picture">
+                  <pic:nvPicPr>
+                    <pic:cNvPr id="0" name="Picture 4" descr="../../../../Desktop/Capture%20d’écran%202017-11-03%20à%2000.23.0"/>
+                    <pic:cNvPicPr>
+                      <a:picLocks noChangeAspect="1" noChangeArrowheads="1"/>
+                    </pic:cNvPicPr>
+                  </pic:nvPicPr>
+                  <pic:blipFill>
+                    <a:blip r:embed="rId18">
+                      <a:extLst>
+                        <a:ext uri="{28A0092B-C50C-407E-A947-70E740481C1C}">
+                          <a14:useLocalDpi xmlns:a14="http://schemas.microsoft.com/office/drawing/2010/main" val="0"/>
+                        </a:ext>
+                      </a:extLst>
+                    </a:blip>
+                    <a:srcRect/>
+                    <a:stretch>
+                      <a:fillRect/>
+                    </a:stretch>
+                  </pic:blipFill>
+                  <pic:spPr bwMode="auto">
+                    <a:xfrm>
+                      <a:off x="0" y="0"/>
+                      <a:ext cx="6319520" cy="4608195"/>
+                    </a:xfrm>
+                    <a:prstGeom prst="rect">
+                      <a:avLst/>
+                    </a:prstGeom>
+                    <a:noFill/>
+                    <a:ln>
+                      <a:noFill/>
+                    </a:ln>
+                  </pic:spPr>
+                </pic:pic>
+              </a:graphicData>
+            </a:graphic>
+          </wp:inline>
+        </w:drawing>
+      </w:r>
+    </w:p>
+    <w:p>
+      <w:pPr>
+        <w:pStyle w:val="Lgende"/>
+      </w:pPr>
+      <w:r>
+        <w:t xml:space="preserve">Figure </w:t>
+      </w:r>
+      <w:r>
+        <w:fldChar w:fldCharType="begin"/>
+      </w:r>
+      <w:r>
+        <w:instrText xml:space="preserve"> SEQ Figure \* ARABIC </w:instrText>
+      </w:r>
+      <w:r>
+        <w:fldChar w:fldCharType="separate"/>
+      </w:r>
+      <w:r>
+        <w:rPr>
+          <w:noProof/>
+        </w:rPr>
+        <w:t>10</w:t>
+      </w:r>
+      <w:r>
+        <w:rPr>
+          <w:noProof/>
+        </w:rPr>
+        <w:fldChar w:fldCharType="end"/>
+      </w:r>
+      <w:r>
         <w:t xml:space="preserve"> - Matrice de routage inversant la stéréo gauche/droite pour les paires de canaux 5-6, 7-8, et 9-10</w:t>
       </w:r>
     </w:p>
@@ -3655,7 +3425,7 @@
                     </pic:cNvPicPr>
                   </pic:nvPicPr>
                   <pic:blipFill>
-                    <a:blip r:embed="rId18">
+                    <a:blip r:embed="rId19">
                       <a:extLst>
                         <a:ext uri="{28A0092B-C50C-407E-A947-70E740481C1C}">
                           <a14:useLocalDpi xmlns:a14="http://schemas.microsoft.com/office/drawing/2010/main" val="0"/>
@@ -3707,7 +3477,7 @@
         <w:rPr>
           <w:noProof/>
         </w:rPr>
-        <w:t>10</w:t>
+        <w:t>11</w:t>
       </w:r>
       <w:r>
         <w:rPr>
@@ -3716,23 +3486,7 @@
         <w:fldChar w:fldCharType="end"/>
       </w:r>
       <w:r>
-        <w:t xml:space="preserve"> - Vue du mixeur </w:t>
-      </w:r>
-      <w:proofErr w:type="spellStart"/>
-      <w:r>
-        <w:t>Ableton</w:t>
-      </w:r>
-      <w:proofErr w:type="spellEnd"/>
-      <w:r>
-        <w:t xml:space="preserve"> Live pour le routage présenté en figure précédente. Filtre « EQ </w:t>
-      </w:r>
-      <w:proofErr w:type="spellStart"/>
-      <w:r>
-        <w:t>Eight</w:t>
-      </w:r>
-      <w:proofErr w:type="spellEnd"/>
-      <w:r>
-        <w:t> » sur les signaux des haut-parleurs 9 et 10.</w:t>
+        <w:t xml:space="preserve"> - Vue du mixeur Ableton Live pour le routage présenté en figure précédente. Filtre « EQ Eight » sur les signaux des haut-parleurs 9 et 10.</w:t>
       </w:r>
     </w:p>
     <w:p>
@@ -3773,7 +3527,7 @@
       <w:r>
         <w:t xml:space="preserve">Gwendal LE VAILLANT : </w:t>
       </w:r>
-      <w:hyperlink r:id="rId19" w:history="1">
+      <w:hyperlink r:id="rId20" w:history="1">
         <w:r>
           <w:rPr>
             <w:rStyle w:val="Lienhypertexte"/>
@@ -3784,9 +3538,9 @@
     </w:p>
     <w:p/>
     <w:sectPr>
-      <w:headerReference w:type="even" r:id="rId20"/>
-      <w:footerReference w:type="even" r:id="rId21"/>
-      <w:footerReference w:type="default" r:id="rId22"/>
+      <w:headerReference w:type="even" r:id="rId21"/>
+      <w:footerReference w:type="even" r:id="rId22"/>
+      <w:footerReference w:type="default" r:id="rId23"/>
       <w:pgSz w:w="12240" w:h="15840"/>
       <w:pgMar w:top="1418" w:right="1134" w:bottom="1418" w:left="1134" w:header="567" w:footer="567" w:gutter="0"/>
       <w:cols w:space="720"/>
@@ -3936,7 +3690,7 @@
         <w:noProof/>
         <w:color w:val="808080" w:themeColor="background1" w:themeShade="80"/>
       </w:rPr>
-      <w:t>4</w:t>
+      <w:t>5</w:t>
     </w:r>
     <w:r>
       <w:rPr>
@@ -7937,12 +7691,14 @@
     <w:link w:val="Titre1Car"/>
     <w:uiPriority w:val="9"/>
     <w:qFormat/>
-    <w:rsid w:val="0095674A"/>
+    <w:rsid w:val="00DB651B"/>
     <w:pPr>
       <w:numPr>
         <w:numId w:val="32"/>
       </w:numPr>
-      <w:ind w:left="1127"/>
+      <w:spacing w:before="720"/>
+      <w:ind w:left="1134"/>
+      <w:contextualSpacing w:val="0"/>
       <w:outlineLvl w:val="0"/>
     </w:pPr>
     <w:rPr>
@@ -7950,6 +7706,7 @@
       <w:b/>
       <w:sz w:val="32"/>
       <w:szCs w:val="32"/>
+      <w:u w:val="single"/>
     </w:rPr>
   </w:style>
   <w:style w:type="paragraph" w:styleId="Titre2">
@@ -8198,12 +7955,13 @@
     <w:basedOn w:val="Policepardfaut"/>
     <w:link w:val="Titre1"/>
     <w:uiPriority w:val="9"/>
-    <w:rsid w:val="0095674A"/>
+    <w:rsid w:val="00DB651B"/>
     <w:rPr>
       <w:rFonts w:ascii="DIN Alternate" w:hAnsi="DIN Alternate" w:cs="CMU Serif Roman"/>
       <w:b/>
       <w:sz w:val="32"/>
       <w:szCs w:val="32"/>
+      <w:u w:val="single"/>
     </w:rPr>
   </w:style>
   <w:style w:type="paragraph" w:styleId="Titre">
@@ -8936,12 +8694,6 @@
     <w:pitch w:val="fixed"/>
     <w:sig w:usb0="E60022FF" w:usb1="D200F9FB" w:usb2="02000028" w:usb3="00000000" w:csb0="000001DF" w:csb1="00000000"/>
   </w:font>
-  <w:font w:name="CMU Serif Bold Extended Roman">
-    <w:charset w:val="00"/>
-    <w:family w:val="auto"/>
-    <w:pitch w:val="variable"/>
-    <w:sig w:usb0="E10002FF" w:usb1="5201E9EB" w:usb2="02020004" w:usb3="00000000" w:csb0="0000011F" w:csb1="00000000"/>
-  </w:font>
   <w:font w:name="Helvetica">
     <w:panose1 w:val="00000000000000000000"/>
     <w:charset w:val="00"/>
@@ -9033,22 +8785,24 @@
     <w:rsid w:val="00B06CFB"/>
     <w:rsid w:val="00B124F0"/>
     <w:rsid w:val="00B76717"/>
+    <w:rsid w:val="00BA5309"/>
     <w:rsid w:val="00BB67B9"/>
     <w:rsid w:val="00BC3029"/>
     <w:rsid w:val="00BE0A16"/>
     <w:rsid w:val="00CA6757"/>
     <w:rsid w:val="00CB6A8A"/>
     <w:rsid w:val="00CD22C9"/>
+    <w:rsid w:val="00D11988"/>
     <w:rsid w:val="00D529A6"/>
     <w:rsid w:val="00DC48C0"/>
     <w:rsid w:val="00DE46EE"/>
     <w:rsid w:val="00DF290B"/>
+    <w:rsid w:val="00E04A9D"/>
     <w:rsid w:val="00E20DC9"/>
     <w:rsid w:val="00E356A5"/>
     <w:rsid w:val="00E4427D"/>
     <w:rsid w:val="00E44C13"/>
     <w:rsid w:val="00F43FAC"/>
-    <w:rsid w:val="00F96F8F"/>
     <w:rsid w:val="00FE348B"/>
   </w:rsids>
   <m:mathPr>
@@ -9894,7 +9648,7 @@
 </file>
 
 <file path=customXml/itemProps1.xml><?xml version="1.0" encoding="utf-8"?>
-<ds:datastoreItem xmlns:ds="http://schemas.openxmlformats.org/officeDocument/2006/customXml" ds:itemID="{38284AD1-F88F-324B-85CC-6CFC3AE8A1BA}">
+<ds:datastoreItem xmlns:ds="http://schemas.openxmlformats.org/officeDocument/2006/customXml" ds:itemID="{D1D6F4D2-16A8-4F4F-B54F-FF163C4D8755}">
   <ds:schemaRefs>
     <ds:schemaRef ds:uri="http://schemas.openxmlformats.org/officeDocument/2006/bibliography"/>
   </ds:schemaRefs>

</xml_diff>

<commit_message>
Correction bug MIAM SPAT : aucune modif appliquée dans le Modèle lorsque 1 seule zone changeait....
</commit_message>
<xml_diff>
--- a/SpatCommon/Manuals/Manuel FR.docx
+++ b/SpatCommon/Manuals/Manuel FR.docx
@@ -25,23 +25,7 @@
         <w:t>electroAcoustic</w:t>
       </w:r>
       <w:r>
-        <w:t xml:space="preserve"> Music </w:t>
-      </w:r>
-      <w:commentRangeStart w:id="0"/>
-      <w:r>
-        <w:t>Spatialization</w:t>
-      </w:r>
-      <w:commentRangeEnd w:id="0"/>
-      <w:r>
-        <w:rPr>
-          <w:rStyle w:val="Marquedecommentaire"/>
-          <w:rFonts w:ascii="CMU Sans Serif" w:eastAsiaTheme="minorEastAsia" w:hAnsi="CMU Sans Serif" w:cs="CMU Serif Roman"/>
-          <w:color w:val="auto"/>
-          <w:spacing w:val="0"/>
-          <w:kern w:val="0"/>
-          <w:lang w:val="fr-FR"/>
-        </w:rPr>
-        <w:commentReference w:id="0"/>
+        <w:t xml:space="preserve"> Music Spatialization</w:t>
       </w:r>
     </w:p>
     <w:sdt>
@@ -2646,22 +2630,22 @@
       <w:pPr>
         <w:pStyle w:val="Titre1"/>
       </w:pPr>
-      <w:bookmarkStart w:id="1" w:name="_Toc499831126"/>
+      <w:bookmarkStart w:id="0" w:name="_Toc499831126"/>
       <w:r>
         <w:lastRenderedPageBreak/>
         <w:t>Introduction</w:t>
       </w:r>
+      <w:bookmarkEnd w:id="0"/>
+    </w:p>
+    <w:p>
+      <w:pPr>
+        <w:pStyle w:val="Titre2"/>
+      </w:pPr>
+      <w:bookmarkStart w:id="1" w:name="_Toc499831127"/>
+      <w:r>
+        <w:t>Présentation rapide</w:t>
+      </w:r>
       <w:bookmarkEnd w:id="1"/>
-    </w:p>
-    <w:p>
-      <w:pPr>
-        <w:pStyle w:val="Titre2"/>
-      </w:pPr>
-      <w:bookmarkStart w:id="2" w:name="_Toc499831127"/>
-      <w:r>
-        <w:t>Présentation rapide</w:t>
-      </w:r>
-      <w:bookmarkEnd w:id="2"/>
     </w:p>
     <w:p>
       <w:r>
@@ -2753,7 +2737,12 @@
     </w:p>
     <w:p>
       <w:r>
-        <w:t xml:space="preserve">Des écrans tactiles multipoints ont alors été introduits en remplacement des tables de mixage matérielles. Le </w:t>
+        <w:t>Des écrans tactiles multipoint</w:t>
+      </w:r>
+      <w:bookmarkStart w:id="2" w:name="_GoBack"/>
+      <w:bookmarkEnd w:id="2"/>
+      <w:r>
+        <w:t xml:space="preserve"> ont alors été introduits en remplacement des tables de mixage matérielles. Le </w:t>
       </w:r>
       <w:r>
         <w:t>système</w:t>
@@ -2828,7 +2817,7 @@
                     </pic:cNvPicPr>
                   </pic:nvPicPr>
                   <pic:blipFill>
-                    <a:blip r:embed="rId10">
+                    <a:blip r:embed="rId8">
                       <a:extLst>
                         <a:ext uri="{28A0092B-C50C-407E-A947-70E740481C1C}">
                           <a14:useLocalDpi xmlns:a14="http://schemas.microsoft.com/office/drawing/2010/main" val="0"/>
@@ -2909,12 +2898,7 @@
     </w:p>
     <w:p>
       <w:r>
-        <w:t>Les logiciels fournis sont issus d’un projet de recherche en cours, et sont donc amenés à évoluer. Étant toujours en développement, les versions des logiciels ne sont pas enc</w:t>
-      </w:r>
-      <w:bookmarkStart w:id="4" w:name="_GoBack"/>
-      <w:bookmarkEnd w:id="4"/>
-      <w:r>
-        <w:t>ore des versions stables et des bugs subsistent très probablement.</w:t>
+        <w:t>Les logiciels fournis sont issus d’un projet de recherche en cours, et sont donc amenés à évoluer. Étant toujours en développement, les versions des logiciels ne sont pas encore des versions stables et des bugs subsistent très probablement.</w:t>
       </w:r>
     </w:p>
     <w:p>
@@ -2947,22 +2931,22 @@
       <w:pPr>
         <w:pStyle w:val="Titre1"/>
       </w:pPr>
-      <w:bookmarkStart w:id="5" w:name="_Toc499831129"/>
+      <w:bookmarkStart w:id="4" w:name="_Toc499831129"/>
       <w:r>
         <w:lastRenderedPageBreak/>
         <w:t>Vue d’ensemble du système</w:t>
       </w:r>
+      <w:bookmarkEnd w:id="4"/>
+    </w:p>
+    <w:p>
+      <w:pPr>
+        <w:pStyle w:val="Titre2"/>
+      </w:pPr>
+      <w:bookmarkStart w:id="5" w:name="_Toc499831130"/>
+      <w:r>
+        <w:t>Préparation des scènes dans MIAM Editor</w:t>
+      </w:r>
       <w:bookmarkEnd w:id="5"/>
-    </w:p>
-    <w:p>
-      <w:pPr>
-        <w:pStyle w:val="Titre2"/>
-      </w:pPr>
-      <w:bookmarkStart w:id="6" w:name="_Toc499831130"/>
-      <w:r>
-        <w:t>Préparation des scènes dans MIAM Editor</w:t>
-      </w:r>
-      <w:bookmarkEnd w:id="6"/>
     </w:p>
     <w:p>
       <w:r>
@@ -3003,7 +2987,7 @@
                     <pic:cNvPicPr/>
                   </pic:nvPicPr>
                   <pic:blipFill>
-                    <a:blip r:embed="rId11"/>
+                    <a:blip r:embed="rId9"/>
                     <a:stretch>
                       <a:fillRect/>
                     </a:stretch>
@@ -3063,11 +3047,11 @@
       <w:pPr>
         <w:pStyle w:val="Titre2"/>
       </w:pPr>
-      <w:bookmarkStart w:id="7" w:name="_Toc499831131"/>
+      <w:bookmarkStart w:id="6" w:name="_Toc499831131"/>
       <w:r>
         <w:t>Exécution de la spatialisation avec MIAM Spat Player</w:t>
       </w:r>
-      <w:bookmarkEnd w:id="7"/>
+      <w:bookmarkEnd w:id="6"/>
     </w:p>
     <w:p>
       <w:r>
@@ -3168,7 +3152,7 @@
                     <pic:cNvPicPr/>
                   </pic:nvPicPr>
                   <pic:blipFill>
-                    <a:blip r:embed="rId12"/>
+                    <a:blip r:embed="rId10"/>
                     <a:stretch>
                       <a:fillRect/>
                     </a:stretch>
@@ -3266,7 +3250,7 @@
                     <pic:cNvPicPr/>
                   </pic:nvPicPr>
                   <pic:blipFill>
-                    <a:blip r:embed="rId13"/>
+                    <a:blip r:embed="rId11"/>
                     <a:stretch>
                       <a:fillRect/>
                     </a:stretch>
@@ -3369,78 +3353,78 @@
       <w:pPr>
         <w:pStyle w:val="Titre1"/>
       </w:pPr>
-      <w:bookmarkStart w:id="8" w:name="_Toc499831132"/>
+      <w:bookmarkStart w:id="7" w:name="_Toc499831132"/>
       <w:r>
         <w:lastRenderedPageBreak/>
         <w:t>MIAM Spat Player</w:t>
       </w:r>
+      <w:bookmarkEnd w:id="7"/>
+    </w:p>
+    <w:p>
+      <w:r>
+        <w:t>MIAM Spat Player est l</w:t>
+      </w:r>
+      <w:r>
+        <w:t>’interface de</w:t>
+      </w:r>
+      <w:r>
+        <w:t>stinée aux</w:t>
+      </w:r>
+      <w:r>
+        <w:t xml:space="preserve"> performance</w:t>
+      </w:r>
+      <w:r>
+        <w:t>s de spatia</w:t>
+      </w:r>
+      <w:r>
+        <w:t>lisation. Elle est minimaliste :</w:t>
+      </w:r>
+      <w:r>
+        <w:t xml:space="preserve"> on ne peut que déplacer des excitateurs sur des polygones</w:t>
+      </w:r>
+      <w:r>
+        <w:t xml:space="preserve"> </w:t>
+      </w:r>
+      <w:r>
+        <w:t>associés à des matrices de routage</w:t>
+      </w:r>
+      <w:r>
+        <w:t>, à l’aide d’un écran tactile multipoint (ou d’une souris)</w:t>
+      </w:r>
+      <w:r>
+        <w:t>. Elle</w:t>
+      </w:r>
+      <w:r>
+        <w:t xml:space="preserve"> ne permet pas d’</w:t>
+      </w:r>
+      <w:r>
+        <w:t>éditer la position de ces</w:t>
+      </w:r>
+      <w:r>
+        <w:t xml:space="preserve"> polygones, ni d’éditer</w:t>
+      </w:r>
+      <w:r>
+        <w:t xml:space="preserve"> les scènes de manière générale. </w:t>
+      </w:r>
+    </w:p>
+    <w:p>
+      <w:pPr>
+        <w:pStyle w:val="Titre2"/>
+      </w:pPr>
+      <w:bookmarkStart w:id="8" w:name="_Toc499831133"/>
+      <w:r>
+        <w:t>Matrice de routage =</w:t>
+      </w:r>
+      <w:r>
+        <w:t xml:space="preserve"> état de spatialisation,</w:t>
+      </w:r>
+      <w:r>
+        <w:t xml:space="preserve"> et</w:t>
+      </w:r>
+      <w:r>
+        <w:t xml:space="preserve"> polygones associés</w:t>
+      </w:r>
       <w:bookmarkEnd w:id="8"/>
-    </w:p>
-    <w:p>
-      <w:r>
-        <w:t>MIAM Spat Player est l</w:t>
-      </w:r>
-      <w:r>
-        <w:t>’interface de</w:t>
-      </w:r>
-      <w:r>
-        <w:t>stinée aux</w:t>
-      </w:r>
-      <w:r>
-        <w:t xml:space="preserve"> performance</w:t>
-      </w:r>
-      <w:r>
-        <w:t>s de spatia</w:t>
-      </w:r>
-      <w:r>
-        <w:t>lisation. Elle est minimaliste :</w:t>
-      </w:r>
-      <w:r>
-        <w:t xml:space="preserve"> on ne peut que déplacer des excitateurs sur des polygones</w:t>
-      </w:r>
-      <w:r>
-        <w:t xml:space="preserve"> </w:t>
-      </w:r>
-      <w:r>
-        <w:t>associés à des matrices de routage</w:t>
-      </w:r>
-      <w:r>
-        <w:t>, à l’aide d’un écran tactile multipoint (ou d’une souris)</w:t>
-      </w:r>
-      <w:r>
-        <w:t>. Elle</w:t>
-      </w:r>
-      <w:r>
-        <w:t xml:space="preserve"> ne permet pas d’</w:t>
-      </w:r>
-      <w:r>
-        <w:t>éditer la position de ces</w:t>
-      </w:r>
-      <w:r>
-        <w:t xml:space="preserve"> polygones, ni d’éditer</w:t>
-      </w:r>
-      <w:r>
-        <w:t xml:space="preserve"> les scènes de manière générale. </w:t>
-      </w:r>
-    </w:p>
-    <w:p>
-      <w:pPr>
-        <w:pStyle w:val="Titre2"/>
-      </w:pPr>
-      <w:bookmarkStart w:id="9" w:name="_Toc499831133"/>
-      <w:r>
-        <w:t>Matrice de routage =</w:t>
-      </w:r>
-      <w:r>
-        <w:t xml:space="preserve"> état de spatialisation,</w:t>
-      </w:r>
-      <w:r>
-        <w:t xml:space="preserve"> et</w:t>
-      </w:r>
-      <w:r>
-        <w:t xml:space="preserve"> polygones associés</w:t>
-      </w:r>
-      <w:bookmarkEnd w:id="9"/>
     </w:p>
     <w:p>
       <w:r>
@@ -3678,7 +3662,7 @@
                           <pic:cNvPicPr/>
                         </pic:nvPicPr>
                         <pic:blipFill>
-                          <a:blip r:embed="rId14"/>
+                          <a:blip r:embed="rId12"/>
                           <a:stretch>
                             <a:fillRect/>
                           </a:stretch>
@@ -3767,7 +3751,7 @@
                           <pic:cNvPicPr/>
                         </pic:nvPicPr>
                         <pic:blipFill>
-                          <a:blip r:embed="rId15"/>
+                          <a:blip r:embed="rId13"/>
                           <a:stretch>
                             <a:fillRect/>
                           </a:stretch>
@@ -3858,7 +3842,7 @@
                           <pic:cNvPicPr/>
                         </pic:nvPicPr>
                         <pic:blipFill>
-                          <a:blip r:embed="rId16"/>
+                          <a:blip r:embed="rId14"/>
                           <a:stretch>
                             <a:fillRect/>
                           </a:stretch>
@@ -3959,7 +3943,7 @@
                           <pic:cNvPicPr/>
                         </pic:nvPicPr>
                         <pic:blipFill>
-                          <a:blip r:embed="rId17"/>
+                          <a:blip r:embed="rId15"/>
                           <a:stretch>
                             <a:fillRect/>
                           </a:stretch>
@@ -4140,7 +4124,7 @@
                     </pic:cNvPicPr>
                   </pic:nvPicPr>
                   <pic:blipFill>
-                    <a:blip r:embed="rId18">
+                    <a:blip r:embed="rId16">
                       <a:extLst>
                         <a:ext uri="{28A0092B-C50C-407E-A947-70E740481C1C}">
                           <a14:useLocalDpi xmlns:a14="http://schemas.microsoft.com/office/drawing/2010/main" val="0"/>
@@ -4250,18 +4234,80 @@
       <w:pPr>
         <w:pStyle w:val="Titre2"/>
       </w:pPr>
-      <w:bookmarkStart w:id="10" w:name="_Toc499831134"/>
+      <w:bookmarkStart w:id="9" w:name="_Toc499831134"/>
       <w:r>
         <w:t>Excitateurs</w:t>
       </w:r>
-      <w:bookmarkEnd w:id="10"/>
-    </w:p>
-    <w:p>
-      <w:r>
-        <w:t>À la manière d’un plectre pour une guitare ou d’un archet pour un violon, les excitate</w:t>
-      </w:r>
-      <w:r>
-        <w:t>urs vont activer ou non certaines matrices de routage</w:t>
+      <w:bookmarkEnd w:id="9"/>
+    </w:p>
+    <w:p>
+      <w:r>
+        <w:t xml:space="preserve">Les excitateurs sont aux états de spatialisation ce qu’est </w:t>
+      </w:r>
+      <w:r>
+        <w:t xml:space="preserve">un plectre </w:t>
+      </w:r>
+      <w:r>
+        <w:t>à</w:t>
+      </w:r>
+      <w:r>
+        <w:t xml:space="preserve"> une </w:t>
+      </w:r>
+      <w:r>
+        <w:t>guitare, un</w:t>
+      </w:r>
+      <w:r>
+        <w:t xml:space="preserve"> archet </w:t>
+      </w:r>
+      <w:r>
+        <w:t>à</w:t>
+      </w:r>
+      <w:r>
+        <w:t xml:space="preserve"> un violon,</w:t>
+      </w:r>
+      <w:r>
+        <w:t xml:space="preserve"> ou </w:t>
+      </w:r>
+      <w:r>
+        <w:t>encore une baguette à</w:t>
+      </w:r>
+      <w:r>
+        <w:t xml:space="preserve"> un</w:t>
+      </w:r>
+      <w:r>
+        <w:t>e</w:t>
+      </w:r>
+      <w:r>
+        <w:t xml:space="preserve"> batterie</w:t>
+      </w:r>
+      <w:r>
+        <w:t>. Leur fonction est d’apport</w:t>
+      </w:r>
+      <w:r>
+        <w:t>er</w:t>
+      </w:r>
+      <w:r>
+        <w:t xml:space="preserve"> de l’énergie sonore à un objet.</w:t>
+      </w:r>
+    </w:p>
+    <w:p>
+      <w:r>
+        <w:t>Ils pourraient être appelés « activateurs » : ils</w:t>
+      </w:r>
+      <w:r>
+        <w:t xml:space="preserve"> vont activer </w:t>
+      </w:r>
+      <w:r>
+        <w:t>certains états de spatialisation</w:t>
+      </w:r>
+      <w:r>
+        <w:t xml:space="preserve"> (= des matrices de routage)</w:t>
+      </w:r>
+      <w:r>
+        <w:t xml:space="preserve">, à un volume plus ou moins </w:t>
+      </w:r>
+      <w:r>
+        <w:t>élevé</w:t>
       </w:r>
       <w:r>
         <w:t>. En déplaçant ces excitateurs</w:t>
@@ -4334,7 +4380,7 @@
                     <pic:cNvPicPr/>
                   </pic:nvPicPr>
                   <pic:blipFill>
-                    <a:blip r:embed="rId19"/>
+                    <a:blip r:embed="rId17"/>
                     <a:stretch>
                       <a:fillRect/>
                     </a:stretch>
@@ -4457,22 +4503,22 @@
       <w:pPr>
         <w:pStyle w:val="Titre1"/>
       </w:pPr>
-      <w:bookmarkStart w:id="11" w:name="_Toc499831135"/>
+      <w:bookmarkStart w:id="10" w:name="_Toc499831135"/>
       <w:r>
         <w:lastRenderedPageBreak/>
         <w:t>MIAM Spat Editor</w:t>
       </w:r>
+      <w:bookmarkEnd w:id="10"/>
+    </w:p>
+    <w:p>
+      <w:pPr>
+        <w:pStyle w:val="Titre2"/>
+      </w:pPr>
+      <w:bookmarkStart w:id="11" w:name="_Toc499831136"/>
+      <w:r>
+        <w:t>Matrices de routage</w:t>
+      </w:r>
       <w:bookmarkEnd w:id="11"/>
-    </w:p>
-    <w:p>
-      <w:pPr>
-        <w:pStyle w:val="Titre2"/>
-      </w:pPr>
-      <w:bookmarkStart w:id="12" w:name="_Toc499831136"/>
-      <w:r>
-        <w:t>Matrices de routage</w:t>
-      </w:r>
-      <w:bookmarkEnd w:id="12"/>
     </w:p>
     <w:p>
       <w:pPr>
@@ -4499,7 +4545,7 @@
                     <pic:cNvPicPr/>
                   </pic:nvPicPr>
                   <pic:blipFill>
-                    <a:blip r:embed="rId20"/>
+                    <a:blip r:embed="rId18"/>
                     <a:stretch>
                       <a:fillRect/>
                     </a:stretch>
@@ -5051,11 +5097,11 @@
       <w:pPr>
         <w:pStyle w:val="Titre2"/>
       </w:pPr>
-      <w:bookmarkStart w:id="13" w:name="_Toc499831137"/>
+      <w:bookmarkStart w:id="12" w:name="_Toc499831137"/>
       <w:r>
         <w:t>Scènes et formes géométriques</w:t>
       </w:r>
-      <w:bookmarkEnd w:id="13"/>
+      <w:bookmarkEnd w:id="12"/>
     </w:p>
     <w:p>
       <w:pPr>
@@ -5082,7 +5128,7 @@
                     <pic:cNvPicPr/>
                   </pic:nvPicPr>
                   <pic:blipFill>
-                    <a:blip r:embed="rId21"/>
+                    <a:blip r:embed="rId19"/>
                     <a:stretch>
                       <a:fillRect/>
                     </a:stretch>
@@ -5151,11 +5197,11 @@
       <w:pPr>
         <w:pStyle w:val="Titre2"/>
       </w:pPr>
-      <w:bookmarkStart w:id="14" w:name="_Toc499831138"/>
+      <w:bookmarkStart w:id="13" w:name="_Toc499831138"/>
       <w:r>
         <w:t>État initial des scènes : placement initial des excitateurs</w:t>
       </w:r>
-      <w:bookmarkEnd w:id="14"/>
+      <w:bookmarkEnd w:id="13"/>
     </w:p>
     <w:p>
       <w:r>
@@ -5266,7 +5312,7 @@
       <w:pPr>
         <w:pStyle w:val="Titre1"/>
       </w:pPr>
-      <w:bookmarkStart w:id="15" w:name="_Toc499831139"/>
+      <w:bookmarkStart w:id="14" w:name="_Toc499831139"/>
       <w:r>
         <w:lastRenderedPageBreak/>
         <w:t>Remarques</w:t>
@@ -5286,17 +5332,17 @@
       <w:r>
         <w:t xml:space="preserve"> (MIAM Matrix Router)</w:t>
       </w:r>
+      <w:bookmarkEnd w:id="14"/>
+    </w:p>
+    <w:p>
+      <w:pPr>
+        <w:pStyle w:val="Titre2"/>
+      </w:pPr>
+      <w:bookmarkStart w:id="15" w:name="_Toc499831140"/>
+      <w:r>
+        <w:t>Automations</w:t>
+      </w:r>
       <w:bookmarkEnd w:id="15"/>
-    </w:p>
-    <w:p>
-      <w:pPr>
-        <w:pStyle w:val="Titre2"/>
-      </w:pPr>
-      <w:bookmarkStart w:id="16" w:name="_Toc499831140"/>
-      <w:r>
-        <w:t>Automations</w:t>
-      </w:r>
-      <w:bookmarkEnd w:id="16"/>
     </w:p>
     <w:p>
       <w:r>
@@ -5379,7 +5425,7 @@
       <w:pPr>
         <w:pStyle w:val="Titre2"/>
       </w:pPr>
-      <w:bookmarkStart w:id="17" w:name="_Toc499831141"/>
+      <w:bookmarkStart w:id="16" w:name="_Toc499831141"/>
       <w:r>
         <w:t xml:space="preserve">Dans </w:t>
       </w:r>
@@ -5389,7 +5435,7 @@
       <w:r>
         <w:t xml:space="preserve"> (voir exemples 6.1 et 6.3.1)</w:t>
       </w:r>
-      <w:bookmarkEnd w:id="17"/>
+      <w:bookmarkEnd w:id="16"/>
     </w:p>
     <w:p>
       <w:r>
@@ -5663,14 +5709,14 @@
       <w:pPr>
         <w:pStyle w:val="Titre2"/>
       </w:pPr>
-      <w:bookmarkStart w:id="18" w:name="_Toc499831142"/>
+      <w:bookmarkStart w:id="17" w:name="_Toc499831142"/>
       <w:r>
         <w:t>Ableton Live</w:t>
       </w:r>
       <w:r>
         <w:t xml:space="preserve"> (voir exemple 6.3.2)</w:t>
       </w:r>
-      <w:bookmarkEnd w:id="18"/>
+      <w:bookmarkEnd w:id="17"/>
     </w:p>
     <w:p>
       <w:r>
@@ -5774,14 +5820,14 @@
       <w:pPr>
         <w:pStyle w:val="Titre2"/>
       </w:pPr>
-      <w:bookmarkStart w:id="19" w:name="_Toc499831143"/>
+      <w:bookmarkStart w:id="18" w:name="_Toc499831143"/>
       <w:r>
         <w:t xml:space="preserve">Autres </w:t>
       </w:r>
       <w:r>
         <w:t>DAWs</w:t>
       </w:r>
-      <w:bookmarkEnd w:id="19"/>
+      <w:bookmarkEnd w:id="18"/>
     </w:p>
     <w:p>
       <w:r>
@@ -5873,7 +5919,7 @@
       <w:pPr>
         <w:pStyle w:val="Titre1"/>
       </w:pPr>
-      <w:bookmarkStart w:id="20" w:name="_Toc499831144"/>
+      <w:bookmarkStart w:id="19" w:name="_Toc499831144"/>
       <w:r>
         <w:lastRenderedPageBreak/>
         <w:t>Exemples d’utilisation</w:t>
@@ -5884,71 +5930,71 @@
       <w:r>
         <w:t xml:space="preserve"> en pratique</w:t>
       </w:r>
+      <w:bookmarkEnd w:id="19"/>
+    </w:p>
+    <w:p>
+      <w:r>
+        <w:t>Dans les exemples suivants, on se place dans des situations de performance de spatialisation</w:t>
+      </w:r>
+      <w:r>
+        <w:t xml:space="preserve"> d’une composition</w:t>
+      </w:r>
+      <w:r>
+        <w:t xml:space="preserve"> musicale multi</w:t>
+      </w:r>
+      <w:r>
+        <w:t>canal</w:t>
+      </w:r>
+      <w:r>
+        <w:t>. La sortie des systèmes est donc un ensemble de canaux qui seront directement envoyés à des haut-parleurs.</w:t>
+      </w:r>
+    </w:p>
+    <w:p>
+      <w:r>
+        <w:t>Ces exemples p</w:t>
+      </w:r>
+      <w:r>
+        <w:t>euvent t</w:t>
+      </w:r>
+      <w:r>
+        <w:t>out à fait être transposés au cas d’une spatialisation enregistrée en studio</w:t>
+      </w:r>
+      <w:r>
+        <w:t>. Il est alors possible d’enregistrer deux choses : soit les signaux audionumériques résultant de la spatialisation, soit l’évolution des paramètres d’automation lorsque l’on utilise le MIAM Matrix Router comme plug-in dans REAPER.</w:t>
+      </w:r>
+    </w:p>
+    <w:p>
+      <w:r>
+        <w:t>Ces exemples sont également valables si le flux audio n’est pas une composition musicale fixée sur support. On</w:t>
+      </w:r>
+      <w:r>
+        <w:t xml:space="preserve"> peut </w:t>
+      </w:r>
+      <w:r>
+        <w:t xml:space="preserve">spatialiser en temps-réel le son </w:t>
+      </w:r>
+      <w:r>
+        <w:t>de microphones, de synthétiseurs, ...</w:t>
+      </w:r>
+    </w:p>
+    <w:p>
+      <w:pPr>
+        <w:pStyle w:val="Titre2"/>
+      </w:pPr>
+      <w:bookmarkStart w:id="20" w:name="_Toc499831145"/>
+      <w:r>
+        <w:t>Composition</w:t>
+      </w:r>
+      <w:r>
+        <w:t xml:space="preserve"> s</w:t>
+      </w:r>
+      <w:r>
+        <w:t>ur 8 canaux</w:t>
+      </w:r>
+      <w:r>
+        <w:t>, lecture dans REAPER, sortie sur 8 haut-parleurs</w:t>
+      </w:r>
       <w:bookmarkEnd w:id="20"/>
-    </w:p>
-    <w:p>
-      <w:r>
-        <w:t>Dans les exemples suivants, on se place dans des situations de performance de spatialisation</w:t>
-      </w:r>
-      <w:r>
-        <w:t xml:space="preserve"> d’une composition</w:t>
-      </w:r>
-      <w:r>
-        <w:t xml:space="preserve"> musicale multi</w:t>
-      </w:r>
-      <w:r>
-        <w:t>canal</w:t>
-      </w:r>
-      <w:r>
-        <w:t>. La sortie des systèmes est donc un ensemble de canaux qui seront directement envoyés à des haut-parleurs.</w:t>
-      </w:r>
-    </w:p>
-    <w:p>
-      <w:r>
-        <w:t>Ces exemples p</w:t>
-      </w:r>
-      <w:r>
-        <w:t>euvent t</w:t>
-      </w:r>
-      <w:r>
-        <w:t>out à fait être transposés au cas d’une spatialisation enregistrée en studio</w:t>
-      </w:r>
-      <w:r>
-        <w:t>. Il est alors possible d’enregistrer deux choses : soit les signaux audionumériques résultant de la spatialisation, soit l’évolution des paramètres d’automation lorsque l’on utilise le MIAM Matrix Router comme plug-in dans REAPER.</w:t>
-      </w:r>
-    </w:p>
-    <w:p>
-      <w:r>
-        <w:t>Ces exemples sont également valables si le flux audio n’est pas une composition musicale fixée sur support. On</w:t>
-      </w:r>
-      <w:r>
-        <w:t xml:space="preserve"> peut </w:t>
-      </w:r>
-      <w:r>
-        <w:t xml:space="preserve">spatialiser en temps-réel le son </w:t>
-      </w:r>
-      <w:r>
-        <w:t>de microphones, de synthétiseurs, ...</w:t>
-      </w:r>
-    </w:p>
-    <w:p>
-      <w:pPr>
-        <w:pStyle w:val="Titre2"/>
-      </w:pPr>
-      <w:bookmarkStart w:id="21" w:name="_Toc499831145"/>
-      <w:r>
-        <w:t>Composition</w:t>
-      </w:r>
-      <w:r>
-        <w:t xml:space="preserve"> s</w:t>
-      </w:r>
-      <w:r>
-        <w:t>ur 8 canaux</w:t>
-      </w:r>
-      <w:r>
-        <w:t>, lecture dans REAPER, sortie sur 8 haut-parleurs</w:t>
-      </w:r>
-      <w:bookmarkEnd w:id="21"/>
     </w:p>
     <w:p>
       <w:r>
@@ -6033,7 +6079,7 @@
                     </pic:cNvPicPr>
                   </pic:nvPicPr>
                   <pic:blipFill>
-                    <a:blip r:embed="rId22">
+                    <a:blip r:embed="rId20">
                       <a:extLst>
                         <a:ext uri="{28A0092B-C50C-407E-A947-70E740481C1C}">
                           <a14:useLocalDpi xmlns:a14="http://schemas.microsoft.com/office/drawing/2010/main" val="0"/>
@@ -6163,7 +6209,7 @@
                     </pic:cNvPicPr>
                   </pic:nvPicPr>
                   <pic:blipFill>
-                    <a:blip r:embed="rId23">
+                    <a:blip r:embed="rId21">
                       <a:extLst>
                         <a:ext uri="{28A0092B-C50C-407E-A947-70E740481C1C}">
                           <a14:useLocalDpi xmlns:a14="http://schemas.microsoft.com/office/drawing/2010/main" val="0"/>
@@ -6305,7 +6351,7 @@
       <w:pPr>
         <w:pStyle w:val="Titre2"/>
       </w:pPr>
-      <w:bookmarkStart w:id="22" w:name="_Toc499831146"/>
+      <w:bookmarkStart w:id="21" w:name="_Toc499831146"/>
       <w:r>
         <w:t>Composition</w:t>
       </w:r>
@@ -6330,7 +6376,7 @@
       <w:r>
         <w:t xml:space="preserve"> haut-parleurs</w:t>
       </w:r>
-      <w:bookmarkEnd w:id="22"/>
+      <w:bookmarkEnd w:id="21"/>
     </w:p>
     <w:p>
       <w:r>
@@ -6459,7 +6505,7 @@
       <w:pPr>
         <w:pStyle w:val="Titre2"/>
       </w:pPr>
-      <w:bookmarkStart w:id="23" w:name="_Toc499831147"/>
+      <w:bookmarkStart w:id="22" w:name="_Toc499831147"/>
       <w:r>
         <w:lastRenderedPageBreak/>
         <w:t>Composition</w:t>
@@ -6497,115 +6543,115 @@
       <w:r>
         <w:t xml:space="preserve"> haut-parleurs</w:t>
       </w:r>
+      <w:bookmarkEnd w:id="22"/>
+      <w:r>
+        <w:t xml:space="preserve"> </w:t>
+      </w:r>
+    </w:p>
+    <w:p>
+      <w:pPr>
+        <w:pStyle w:val="Titre3"/>
+      </w:pPr>
+      <w:bookmarkStart w:id="23" w:name="_Toc499831148"/>
+      <w:r>
+        <w:t>Exemple dans REAPER : spatialisation classique, matrices de routage diagonales</w:t>
+      </w:r>
       <w:bookmarkEnd w:id="23"/>
+    </w:p>
+    <w:p>
+      <w:r>
+        <w:t>Comme dans l’exemple précédent, dans REAPER,</w:t>
+      </w:r>
+      <w:r>
+        <w:t xml:space="preserve"> on peut faire un choix de routage fixe de ces 2 canaux vers les 8 haut-parleurs. </w:t>
+      </w:r>
+      <w:r>
+        <w:t>Dans une piste intermédiaire</w:t>
+      </w:r>
+      <w:r>
+        <w:t xml:space="preserve"> de REAPER, à 16</w:t>
+      </w:r>
+      <w:r>
+        <w:t xml:space="preserve"> entrées et </w:t>
+      </w:r>
+      <w:r>
+        <w:t>16</w:t>
+      </w:r>
+      <w:r>
+        <w:t xml:space="preserve"> sorties, on peut alors placer le MIAM Matrix Router</w:t>
+      </w:r>
+      <w:r>
+        <w:t xml:space="preserve"> en tant que plug-in</w:t>
+      </w:r>
+      <w:r>
+        <w:t>.</w:t>
+      </w:r>
+      <w:r>
+        <w:t xml:space="preserve"> Cet exemple peut être transposé à 64 entrées et 64 sorties, ce que REAPER est capable de gérer pour chaque piste.</w:t>
+      </w:r>
+    </w:p>
+    <w:p>
+      <w:r>
+        <w:t>La spatialisation va</w:t>
+      </w:r>
+      <w:r>
+        <w:t xml:space="preserve"> alors consister à appliquer un volume</w:t>
+      </w:r>
+      <w:r>
+        <w:t xml:space="preserve"> sur chaque canal</w:t>
+      </w:r>
+      <w:r>
+        <w:t>,</w:t>
+      </w:r>
+      <w:r>
+        <w:t xml:space="preserve"> avant de l’envoyer au </w:t>
+      </w:r>
+      <w:r>
+        <w:t>haut-parleur qui lui correspond :</w:t>
+      </w:r>
       <w:r>
         <w:t xml:space="preserve"> </w:t>
       </w:r>
+      <w:r>
+        <w:t>l</w:t>
+      </w:r>
+      <w:r>
+        <w:t xml:space="preserve">a matrice de MIAM Matrix Router doit </w:t>
+      </w:r>
+      <w:r>
+        <w:t xml:space="preserve">donc </w:t>
+      </w:r>
+      <w:r>
+        <w:t>être diagonale.</w:t>
+      </w:r>
+      <w:r>
+        <w:t xml:space="preserve"> On pourra noter que ce cas est en fait très similaire au cas 6.1.</w:t>
+      </w:r>
     </w:p>
     <w:p>
       <w:pPr>
         <w:pStyle w:val="Titre3"/>
       </w:pPr>
-      <w:bookmarkStart w:id="24" w:name="_Toc499831148"/>
-      <w:r>
-        <w:t>Exemple dans REAPER : spatialisation classique, matrices de routage diagonales</w:t>
+      <w:bookmarkStart w:id="24" w:name="_Toc499831149"/>
+      <w:r>
+        <w:t xml:space="preserve">Exemple dans Ableton Live : </w:t>
+      </w:r>
+      <w:r>
+        <w:t>m</w:t>
+      </w:r>
+      <w:r>
+        <w:t>atrice</w:t>
+      </w:r>
+      <w:r>
+        <w:t>s</w:t>
+      </w:r>
+      <w:r>
+        <w:t xml:space="preserve"> de routage quelconque</w:t>
+      </w:r>
+      <w:r>
+        <w:t>s</w:t>
       </w:r>
       <w:bookmarkEnd w:id="24"/>
-    </w:p>
-    <w:p>
-      <w:r>
-        <w:t>Comme dans l’exemple précédent, dans REAPER,</w:t>
-      </w:r>
-      <w:r>
-        <w:t xml:space="preserve"> on peut faire un choix de routage fixe de ces 2 canaux vers les 8 haut-parleurs. </w:t>
-      </w:r>
-      <w:r>
-        <w:t>Dans une piste intermédiaire</w:t>
-      </w:r>
-      <w:r>
-        <w:t xml:space="preserve"> de REAPER, à 16</w:t>
-      </w:r>
-      <w:r>
-        <w:t xml:space="preserve"> entrées et </w:t>
-      </w:r>
-      <w:r>
-        <w:t>16</w:t>
-      </w:r>
-      <w:r>
-        <w:t xml:space="preserve"> sorties, on peut alors placer le MIAM Matrix Router</w:t>
-      </w:r>
-      <w:r>
-        <w:t xml:space="preserve"> en tant que plug-in</w:t>
-      </w:r>
-      <w:r>
-        <w:t>.</w:t>
-      </w:r>
-      <w:r>
-        <w:t xml:space="preserve"> Cet exemple peut être transposé à 64 entrées et 64 sorties, ce que REAPER est capable de gérer pour chaque piste.</w:t>
-      </w:r>
-    </w:p>
-    <w:p>
-      <w:r>
-        <w:t>La spatialisation va</w:t>
-      </w:r>
-      <w:r>
-        <w:t xml:space="preserve"> alors consister à appliquer un volume</w:t>
-      </w:r>
-      <w:r>
-        <w:t xml:space="preserve"> sur chaque canal</w:t>
-      </w:r>
-      <w:r>
-        <w:t>,</w:t>
-      </w:r>
-      <w:r>
-        <w:t xml:space="preserve"> avant de l’envoyer au </w:t>
-      </w:r>
-      <w:r>
-        <w:t>haut-parleur qui lui correspond :</w:t>
-      </w:r>
-      <w:r>
-        <w:t xml:space="preserve"> </w:t>
-      </w:r>
-      <w:r>
-        <w:t>l</w:t>
-      </w:r>
-      <w:r>
-        <w:t xml:space="preserve">a matrice de MIAM Matrix Router doit </w:t>
-      </w:r>
-      <w:r>
-        <w:t xml:space="preserve">donc </w:t>
-      </w:r>
-      <w:r>
-        <w:t>être diagonale.</w:t>
-      </w:r>
-      <w:r>
-        <w:t xml:space="preserve"> On pourra noter que ce cas est en fait très similaire au cas 6.1.</w:t>
-      </w:r>
-    </w:p>
-    <w:p>
-      <w:pPr>
-        <w:pStyle w:val="Titre3"/>
-      </w:pPr>
-      <w:bookmarkStart w:id="25" w:name="_Toc499831149"/>
-      <w:r>
-        <w:t xml:space="preserve">Exemple dans Ableton Live : </w:t>
-      </w:r>
-      <w:r>
-        <w:t>m</w:t>
-      </w:r>
-      <w:r>
-        <w:t>atrice</w:t>
-      </w:r>
-      <w:r>
-        <w:t>s</w:t>
-      </w:r>
-      <w:r>
-        <w:t xml:space="preserve"> de routage quelconque</w:t>
-      </w:r>
-      <w:r>
-        <w:t>s</w:t>
-      </w:r>
-      <w:bookmarkEnd w:id="25"/>
     </w:p>
     <w:p>
       <w:pPr>
@@ -6634,7 +6680,7 @@
                     </pic:cNvPicPr>
                   </pic:nvPicPr>
                   <pic:blipFill>
-                    <a:blip r:embed="rId24">
+                    <a:blip r:embed="rId22">
                       <a:extLst>
                         <a:ext uri="{28A0092B-C50C-407E-A947-70E740481C1C}">
                           <a14:useLocalDpi xmlns:a14="http://schemas.microsoft.com/office/drawing/2010/main" val="0"/>
@@ -6678,7 +6724,10 @@
         <w:fldChar w:fldCharType="begin"/>
       </w:r>
       <w:r>
-        <w:instrText xml:space="preserve"> SEQ Figure \* ARABIC </w:instrText>
+        <w:instrText xml:space="preserve"> SE</w:instrText>
+      </w:r>
+      <w:r>
+        <w:instrText xml:space="preserve">Q Figure \* ARABIC </w:instrText>
       </w:r>
       <w:r>
         <w:fldChar w:fldCharType="separate"/>
@@ -6738,7 +6787,7 @@
                     </pic:cNvPicPr>
                   </pic:nvPicPr>
                   <pic:blipFill>
-                    <a:blip r:embed="rId25">
+                    <a:blip r:embed="rId23">
                       <a:extLst>
                         <a:ext uri="{28A0092B-C50C-407E-A947-70E740481C1C}">
                           <a14:useLocalDpi xmlns:a14="http://schemas.microsoft.com/office/drawing/2010/main" val="0"/>
@@ -6865,7 +6914,7 @@
                     </pic:cNvPicPr>
                   </pic:nvPicPr>
                   <pic:blipFill>
-                    <a:blip r:embed="rId26">
+                    <a:blip r:embed="rId24">
                       <a:extLst>
                         <a:ext uri="{28A0092B-C50C-407E-A947-70E740481C1C}">
                           <a14:useLocalDpi xmlns:a14="http://schemas.microsoft.com/office/drawing/2010/main" val="0"/>
@@ -6982,7 +7031,7 @@
                     </pic:cNvPicPr>
                   </pic:nvPicPr>
                   <pic:blipFill>
-                    <a:blip r:embed="rId27">
+                    <a:blip r:embed="rId25">
                       <a:extLst>
                         <a:ext uri="{28A0092B-C50C-407E-A947-70E740481C1C}">
                           <a14:useLocalDpi xmlns:a14="http://schemas.microsoft.com/office/drawing/2010/main" val="0"/>
@@ -7102,7 +7151,7 @@
           <w:u w:val="single"/>
         </w:rPr>
       </w:pPr>
-      <w:bookmarkStart w:id="26" w:name="_Toc499831150"/>
+      <w:bookmarkStart w:id="25" w:name="_Toc499831150"/>
       <w:r>
         <w:br w:type="page"/>
       </w:r>
@@ -7115,7 +7164,7 @@
         <w:lastRenderedPageBreak/>
         <w:t>Contact</w:t>
       </w:r>
-      <w:bookmarkEnd w:id="26"/>
+      <w:bookmarkEnd w:id="25"/>
     </w:p>
     <w:p>
       <w:r>
@@ -7157,7 +7206,7 @@
       <w:r>
         <w:t xml:space="preserve"> </w:t>
       </w:r>
-      <w:hyperlink r:id="rId28" w:history="1">
+      <w:hyperlink r:id="rId26" w:history="1">
         <w:r>
           <w:rPr>
             <w:rStyle w:val="Lienhypertexte"/>
@@ -7167,9 +7216,9 @@
       </w:hyperlink>
     </w:p>
     <w:sectPr>
-      <w:headerReference w:type="even" r:id="rId29"/>
-      <w:footerReference w:type="even" r:id="rId30"/>
-      <w:footerReference w:type="default" r:id="rId31"/>
+      <w:headerReference w:type="even" r:id="rId27"/>
+      <w:footerReference w:type="even" r:id="rId28"/>
+      <w:footerReference w:type="default" r:id="rId29"/>
       <w:pgSz w:w="12240" w:h="15840"/>
       <w:pgMar w:top="1418" w:right="1134" w:bottom="1418" w:left="1134" w:header="567" w:footer="567" w:gutter="0"/>
       <w:cols w:space="720"/>
@@ -7177,33 +7226,6 @@
     </w:sectPr>
   </w:body>
 </w:document>
-</file>
-
-<file path=word/comments.xml><?xml version="1.0" encoding="utf-8"?>
-<w:comments xmlns:wpc="http://schemas.microsoft.com/office/word/2010/wordprocessingCanvas" xmlns:mo="http://schemas.microsoft.com/office/mac/office/2008/main" xmlns:mc="http://schemas.openxmlformats.org/markup-compatibility/2006" xmlns:mv="urn:schemas-microsoft-com:mac:vml" xmlns:o="urn:schemas-microsoft-com:office:office" xmlns:r="http://schemas.openxmlformats.org/officeDocument/2006/relationships" xmlns:m="http://schemas.openxmlformats.org/officeDocument/2006/math" xmlns:v="urn:schemas-microsoft-com:vml" xmlns:wp14="http://schemas.microsoft.com/office/word/2010/wordprocessingDrawing" xmlns:wp="http://schemas.openxmlformats.org/drawingml/2006/wordprocessingDrawing" xmlns:w10="urn:schemas-microsoft-com:office:word" xmlns:w="http://schemas.openxmlformats.org/wordprocessingml/2006/main" xmlns:w14="http://schemas.microsoft.com/office/word/2010/wordml" xmlns:w15="http://schemas.microsoft.com/office/word/2012/wordml" xmlns:wpg="http://schemas.microsoft.com/office/word/2010/wordprocessingGroup" xmlns:wpi="http://schemas.microsoft.com/office/word/2010/wordprocessingInk" xmlns:wne="http://schemas.microsoft.com/office/word/2006/wordml" xmlns:wps="http://schemas.microsoft.com/office/word/2010/wordprocessingShape" mc:Ignorable="w14 w15 wp14">
-  <w:comment w:id="0" w:author="Gwendal Le Vaillant" w:date="2017-11-30T19:01:00Z" w:initials="GLV">
-    <w:p>
-      <w:pPr>
-        <w:pStyle w:val="Commentaire"/>
-      </w:pPr>
-      <w:r>
-        <w:rPr>
-          <w:rStyle w:val="Marquedecommentaire"/>
-        </w:rPr>
-        <w:annotationRef/>
-      </w:r>
-      <w:r>
-        <w:t>Pour les liens dans le sommaire : impossible avec Word pour macOS.... Exporter depuis Windows</w:t>
-      </w:r>
-    </w:p>
-  </w:comment>
-</w:comments>
-</file>
-
-<file path=word/commentsExtended.xml><?xml version="1.0" encoding="utf-8"?>
-<w15:commentsEx xmlns:wpc="http://schemas.microsoft.com/office/word/2010/wordprocessingCanvas" xmlns:mo="http://schemas.microsoft.com/office/mac/office/2008/main" xmlns:mc="http://schemas.openxmlformats.org/markup-compatibility/2006" xmlns:mv="urn:schemas-microsoft-com:mac:vml" xmlns:o="urn:schemas-microsoft-com:office:office" xmlns:r="http://schemas.openxmlformats.org/officeDocument/2006/relationships" xmlns:m="http://schemas.openxmlformats.org/officeDocument/2006/math" xmlns:v="urn:schemas-microsoft-com:vml" xmlns:wp14="http://schemas.microsoft.com/office/word/2010/wordprocessingDrawing" xmlns:wp="http://schemas.openxmlformats.org/drawingml/2006/wordprocessingDrawing" xmlns:w10="urn:schemas-microsoft-com:office:word" xmlns:w="http://schemas.openxmlformats.org/wordprocessingml/2006/main" xmlns:w14="http://schemas.microsoft.com/office/word/2010/wordml" xmlns:w15="http://schemas.microsoft.com/office/word/2012/wordml" xmlns:wpg="http://schemas.microsoft.com/office/word/2010/wordprocessingGroup" xmlns:wpi="http://schemas.microsoft.com/office/word/2010/wordprocessingInk" xmlns:wne="http://schemas.microsoft.com/office/word/2006/wordml" xmlns:wps="http://schemas.microsoft.com/office/word/2010/wordprocessingShape" mc:Ignorable="w14 w15 wp14">
-  <w15:commentEx w15:paraId="56069635" w15:done="0"/>
-</w15:commentsEx>
 </file>
 
 <file path=word/endnotes.xml><?xml version="1.0" encoding="utf-8"?>
@@ -7346,7 +7368,7 @@
         <w:noProof/>
         <w:color w:val="808080" w:themeColor="background1" w:themeShade="80"/>
       </w:rPr>
-      <w:t>3</w:t>
+      <w:t>2</w:t>
     </w:r>
     <w:r>
       <w:rPr>
@@ -7463,9 +7485,6 @@
     <w:sdt>
       <w:sdtPr>
         <w:id w:val="171999623"/>
-        <w:placeholder>
-          <w:docPart w:val="C73CCC19FE359A4097C7A0CC356E9144"/>
-        </w:placeholder>
         <w:temporary/>
         <w:showingPlcHdr/>
       </w:sdtPr>
@@ -7482,9 +7501,6 @@
     <w:sdt>
       <w:sdtPr>
         <w:id w:val="171999624"/>
-        <w:placeholder>
-          <w:docPart w:val="80DCE9884B839E469C98636D22DED5EA"/>
-        </w:placeholder>
         <w:temporary/>
         <w:showingPlcHdr/>
       </w:sdtPr>
@@ -12631,764 +12647,6 @@
 </w:styles>
 </file>
 
-<file path=word/glossary/document.xml><?xml version="1.0" encoding="utf-8"?>
-<w:glossaryDocument xmlns:wpc="http://schemas.microsoft.com/office/word/2010/wordprocessingCanvas" xmlns:mo="http://schemas.microsoft.com/office/mac/office/2008/main" xmlns:mc="http://schemas.openxmlformats.org/markup-compatibility/2006" xmlns:mv="urn:schemas-microsoft-com:mac:vml" xmlns:o="urn:schemas-microsoft-com:office:office" xmlns:r="http://schemas.openxmlformats.org/officeDocument/2006/relationships" xmlns:m="http://schemas.openxmlformats.org/officeDocument/2006/math" xmlns:v="urn:schemas-microsoft-com:vml" xmlns:wp14="http://schemas.microsoft.com/office/word/2010/wordprocessingDrawing" xmlns:wp="http://schemas.openxmlformats.org/drawingml/2006/wordprocessingDrawing" xmlns:w10="urn:schemas-microsoft-com:office:word" xmlns:w="http://schemas.openxmlformats.org/wordprocessingml/2006/main" xmlns:w14="http://schemas.microsoft.com/office/word/2010/wordml" xmlns:w15="http://schemas.microsoft.com/office/word/2012/wordml" xmlns:wpg="http://schemas.microsoft.com/office/word/2010/wordprocessingGroup" xmlns:wpi="http://schemas.microsoft.com/office/word/2010/wordprocessingInk" xmlns:wne="http://schemas.microsoft.com/office/word/2006/wordml" xmlns:wps="http://schemas.microsoft.com/office/word/2010/wordprocessingShape" mc:Ignorable="w14 w15 wp14">
-  <w:docParts>
-    <w:docPart>
-      <w:docPartPr>
-        <w:name w:val="C73CCC19FE359A4097C7A0CC356E9144"/>
-        <w:category>
-          <w:name w:val="Général"/>
-          <w:gallery w:val="placeholder"/>
-        </w:category>
-        <w:types>
-          <w:type w:val="bbPlcHdr"/>
-        </w:types>
-        <w:behaviors>
-          <w:behavior w:val="content"/>
-        </w:behaviors>
-        <w:guid w:val="{1EA1FD8C-7381-024B-A88F-37C610F891C9}"/>
-      </w:docPartPr>
-      <w:docPartBody>
-        <w:p>
-          <w:pPr>
-            <w:pStyle w:val="C73CCC19FE359A4097C7A0CC356E9144"/>
-          </w:pPr>
-          <w:r>
-            <w:t>[Tapez le texte]</w:t>
-          </w:r>
-        </w:p>
-      </w:docPartBody>
-    </w:docPart>
-  </w:docParts>
-</w:glossaryDocument>
-</file>
-
-<file path=word/glossary/fontTable.xml><?xml version="1.0" encoding="utf-8"?>
-<w:fonts xmlns:mc="http://schemas.openxmlformats.org/markup-compatibility/2006" xmlns:r="http://schemas.openxmlformats.org/officeDocument/2006/relationships" xmlns:w="http://schemas.openxmlformats.org/wordprocessingml/2006/main" xmlns:w14="http://schemas.microsoft.com/office/word/2010/wordml" xmlns:w15="http://schemas.microsoft.com/office/word/2012/wordml" mc:Ignorable="w14 w15">
-  <w:font w:name="Times New Roman">
-    <w:charset w:val="00"/>
-    <w:family w:val="roman"/>
-    <w:pitch w:val="variable"/>
-    <w:sig w:usb0="00000003" w:usb1="00000000" w:usb2="00000000" w:usb3="00000000" w:csb0="00000001" w:csb1="00000000"/>
-  </w:font>
-  <w:font w:name="Symbol">
-    <w:panose1 w:val="05050102010706020507"/>
-    <w:charset w:val="02"/>
-    <w:family w:val="auto"/>
-    <w:pitch w:val="variable"/>
-    <w:sig w:usb0="00000000" w:usb1="10000000" w:usb2="00000000" w:usb3="00000000" w:csb0="80000000" w:csb1="00000000"/>
-  </w:font>
-  <w:font w:name="Courier New">
-    <w:panose1 w:val="02070309020205020404"/>
-    <w:charset w:val="00"/>
-    <w:family w:val="roman"/>
-    <w:pitch w:val="fixed"/>
-    <w:sig w:usb0="E0002AFF" w:usb1="C0007843" w:usb2="00000009" w:usb3="00000000" w:csb0="000001FF" w:csb1="00000000"/>
-  </w:font>
-  <w:font w:name="Wingdings">
-    <w:panose1 w:val="05000000000000000000"/>
-    <w:charset w:val="02"/>
-    <w:family w:val="auto"/>
-    <w:pitch w:val="variable"/>
-    <w:sig w:usb0="00000000" w:usb1="10000000" w:usb2="00000000" w:usb3="00000000" w:csb0="80000000" w:csb1="00000000"/>
-  </w:font>
-  <w:font w:name="CMU Serif Roman">
-    <w:panose1 w:val="02000603000000000000"/>
-    <w:charset w:val="00"/>
-    <w:family w:val="auto"/>
-    <w:pitch w:val="variable"/>
-    <w:sig w:usb0="E10002FF" w:usb1="5201E9EB" w:usb2="02020004" w:usb3="00000000" w:csb0="0000019F" w:csb1="00000000"/>
-  </w:font>
-  <w:font w:name="ＭＳ 明朝">
-    <w:charset w:val="80"/>
-    <w:family w:val="roman"/>
-    <w:pitch w:val="fixed"/>
-    <w:sig w:usb0="E00002FF" w:usb1="6AC7FDFB" w:usb2="08000012" w:usb3="00000000" w:csb0="0002009F" w:csb1="00000000"/>
-  </w:font>
-  <w:font w:name="ＭＳ ゴシック">
-    <w:charset w:val="80"/>
-    <w:family w:val="swiss"/>
-    <w:pitch w:val="fixed"/>
-    <w:sig w:usb0="E00002FF" w:usb1="6AC7FDFB" w:usb2="08000012" w:usb3="00000000" w:csb0="0002009F" w:csb1="00000000"/>
-  </w:font>
-  <w:font w:name="Cambria">
-    <w:panose1 w:val="02040503050406030204"/>
-    <w:charset w:val="00"/>
-    <w:family w:val="roman"/>
-    <w:pitch w:val="variable"/>
-    <w:sig w:usb0="E00002FF" w:usb1="400004FF" w:usb2="00000000" w:usb3="00000000" w:csb0="0000019F" w:csb1="00000000"/>
-  </w:font>
-  <w:font w:name="CMU Sans Serif">
-    <w:charset w:val="00"/>
-    <w:family w:val="auto"/>
-    <w:pitch w:val="variable"/>
-    <w:sig w:usb0="E10002FF" w:usb1="5201E9EB" w:usb2="00020004" w:usb3="00000000" w:csb0="0000011F" w:csb1="00000000"/>
-  </w:font>
-  <w:font w:name="DIN Alternate">
-    <w:panose1 w:val="020B0500000000000000"/>
-    <w:charset w:val="00"/>
-    <w:family w:val="swiss"/>
-    <w:pitch w:val="variable"/>
-    <w:sig w:usb0="8000002F" w:usb1="10000048" w:usb2="00000000" w:usb3="00000000" w:csb0="00000111" w:csb1="00000000"/>
-  </w:font>
-  <w:font w:name="Calibri">
-    <w:panose1 w:val="020F0502020204030204"/>
-    <w:charset w:val="00"/>
-    <w:family w:val="swiss"/>
-    <w:pitch w:val="variable"/>
-    <w:sig w:usb0="E00002FF" w:usb1="4000ACFF" w:usb2="00000001" w:usb3="00000000" w:csb0="0000019F" w:csb1="00000000"/>
-  </w:font>
-  <w:font w:name="Lucida Grande">
-    <w:panose1 w:val="020B0600040502020204"/>
-    <w:charset w:val="00"/>
-    <w:family w:val="swiss"/>
-    <w:pitch w:val="variable"/>
-    <w:sig w:usb0="E1000AEF" w:usb1="5000A1FF" w:usb2="00000000" w:usb3="00000000" w:csb0="000001BF" w:csb1="00000000"/>
-  </w:font>
-  <w:font w:name="Menlo">
-    <w:panose1 w:val="020B0609030804020204"/>
-    <w:charset w:val="00"/>
-    <w:family w:val="swiss"/>
-    <w:pitch w:val="fixed"/>
-    <w:sig w:usb0="E60022FF" w:usb1="D200F9FB" w:usb2="02000028" w:usb3="00000000" w:csb0="000001DF" w:csb1="00000000"/>
-  </w:font>
-  <w:font w:name="CMU Sans Serif Medium">
-    <w:panose1 w:val="02000603000000000000"/>
-    <w:charset w:val="00"/>
-    <w:family w:val="auto"/>
-    <w:pitch w:val="variable"/>
-    <w:sig w:usb0="E10002FF" w:usb1="5201E9EB" w:usb2="00020004" w:usb3="00000000" w:csb0="0000011F" w:csb1="00000000"/>
-  </w:font>
-  <w:font w:name="Helvetica">
-    <w:panose1 w:val="00000000000000000000"/>
-    <w:charset w:val="00"/>
-    <w:family w:val="swiss"/>
-    <w:pitch w:val="variable"/>
-    <w:sig w:usb0="E00002FF" w:usb1="5000785B" w:usb2="00000000" w:usb3="00000000" w:csb0="0000019F" w:csb1="00000000"/>
-  </w:font>
-  <w:font w:name="Arial">
-    <w:panose1 w:val="020B0604020202020204"/>
-    <w:charset w:val="00"/>
-    <w:family w:val="swiss"/>
-    <w:pitch w:val="variable"/>
-    <w:sig w:usb0="E0002AFF" w:usb1="C0007843" w:usb2="00000009" w:usb3="00000000" w:csb0="000001FF" w:csb1="00000000"/>
-  </w:font>
-  <w:font w:name="Yu Mincho">
-    <w:panose1 w:val="02020400000000000000"/>
-    <w:charset w:val="80"/>
-    <w:family w:val="roman"/>
-    <w:pitch w:val="variable"/>
-    <w:sig w:usb0="800002E7" w:usb1="2AC7FCFF" w:usb2="00000012" w:usb3="00000000" w:csb0="0002009F" w:csb1="00000000"/>
-  </w:font>
-  <w:font w:name="Yu Gothic Light">
-    <w:panose1 w:val="020B0300000000000000"/>
-    <w:charset w:val="80"/>
-    <w:family w:val="auto"/>
-    <w:pitch w:val="variable"/>
-    <w:sig w:usb0="E00002FF" w:usb1="2AC7FDFF" w:usb2="00000016" w:usb3="00000000" w:csb0="0002009F" w:csb1="00000000"/>
-  </w:font>
-  <w:font w:name="Calibri Light">
-    <w:panose1 w:val="020F0302020204030204"/>
-    <w:charset w:val="00"/>
-    <w:family w:val="swiss"/>
-    <w:pitch w:val="variable"/>
-    <w:sig w:usb0="A00002EF" w:usb1="4000207B" w:usb2="00000000" w:usb3="00000000" w:csb0="0000019F" w:csb1="00000000"/>
-  </w:font>
-</w:fonts>
-</file>
-
-<file path=word/glossary/settings.xml><?xml version="1.0" encoding="utf-8"?>
-<w:settings xmlns:mc="http://schemas.openxmlformats.org/markup-compatibility/2006" xmlns:o="urn:schemas-microsoft-com:office:office" xmlns:r="http://schemas.openxmlformats.org/officeDocument/2006/relationships" xmlns:m="http://schemas.openxmlformats.org/officeDocument/2006/math" xmlns:v="urn:schemas-microsoft-com:vml" xmlns:w10="urn:schemas-microsoft-com:office:word" xmlns:w="http://schemas.openxmlformats.org/wordprocessingml/2006/main" xmlns:w14="http://schemas.microsoft.com/office/word/2010/wordml" xmlns:w15="http://schemas.microsoft.com/office/word/2012/wordml" xmlns:sl="http://schemas.openxmlformats.org/schemaLibrary/2006/main" mc:Ignorable="w14 w15">
-  <w:view w:val="normal"/>
-  <w:defaultTabStop w:val="708"/>
-  <w:hyphenationZone w:val="425"/>
-  <w:characterSpacingControl w:val="doNotCompress"/>
-  <w:compat>
-    <w:useFELayout/>
-    <w:compatSetting w:name="compatibilityMode" w:uri="http://schemas.microsoft.com/office/word" w:val="14"/>
-    <w:compatSetting w:name="overrideTableStyleFontSizeAndJustification" w:uri="http://schemas.microsoft.com/office/word" w:val="1"/>
-    <w:compatSetting w:name="enableOpenTypeFeatures" w:uri="http://schemas.microsoft.com/office/word" w:val="1"/>
-    <w:compatSetting w:name="doNotFlipMirrorIndents" w:uri="http://schemas.microsoft.com/office/word" w:val="1"/>
-  </w:compat>
-  <w:rsids>
-    <w:rsidRoot w:val="00E356A5"/>
-    <w:rsid w:val="000261C4"/>
-    <w:rsid w:val="00050142"/>
-    <w:rsid w:val="0010049B"/>
-    <w:rsid w:val="00142CAD"/>
-    <w:rsid w:val="0019254C"/>
-    <w:rsid w:val="001A0EAF"/>
-    <w:rsid w:val="00212511"/>
-    <w:rsid w:val="002E32C2"/>
-    <w:rsid w:val="002E7516"/>
-    <w:rsid w:val="0030180F"/>
-    <w:rsid w:val="00435256"/>
-    <w:rsid w:val="004447DA"/>
-    <w:rsid w:val="00472A00"/>
-    <w:rsid w:val="004904FC"/>
-    <w:rsid w:val="005240F7"/>
-    <w:rsid w:val="00531640"/>
-    <w:rsid w:val="00542FB0"/>
-    <w:rsid w:val="005919F3"/>
-    <w:rsid w:val="005F3274"/>
-    <w:rsid w:val="006278DD"/>
-    <w:rsid w:val="00696365"/>
-    <w:rsid w:val="006B1CE7"/>
-    <w:rsid w:val="00700769"/>
-    <w:rsid w:val="007B272C"/>
-    <w:rsid w:val="007F3108"/>
-    <w:rsid w:val="0083372D"/>
-    <w:rsid w:val="00960027"/>
-    <w:rsid w:val="00976440"/>
-    <w:rsid w:val="009973B1"/>
-    <w:rsid w:val="009B6114"/>
-    <w:rsid w:val="009D7D32"/>
-    <w:rsid w:val="009F0DE0"/>
-    <w:rsid w:val="00A16CD1"/>
-    <w:rsid w:val="00A21D13"/>
-    <w:rsid w:val="00A2566A"/>
-    <w:rsid w:val="00AB4F3C"/>
-    <w:rsid w:val="00B06CFB"/>
-    <w:rsid w:val="00B124F0"/>
-    <w:rsid w:val="00B76717"/>
-    <w:rsid w:val="00BA5309"/>
-    <w:rsid w:val="00BB67B9"/>
-    <w:rsid w:val="00BC3029"/>
-    <w:rsid w:val="00BE0A16"/>
-    <w:rsid w:val="00CA6757"/>
-    <w:rsid w:val="00CB6A8A"/>
-    <w:rsid w:val="00CD22C9"/>
-    <w:rsid w:val="00D529A6"/>
-    <w:rsid w:val="00DC48C0"/>
-    <w:rsid w:val="00DE46EE"/>
-    <w:rsid w:val="00DF290B"/>
-    <w:rsid w:val="00E04A9D"/>
-    <w:rsid w:val="00E20DC9"/>
-    <w:rsid w:val="00E356A5"/>
-    <w:rsid w:val="00E4427D"/>
-    <w:rsid w:val="00E44C13"/>
-    <w:rsid w:val="00F43FAC"/>
-    <w:rsid w:val="00FE348B"/>
-  </w:rsids>
-  <m:mathPr>
-    <m:mathFont m:val="Cambria Math"/>
-    <m:brkBin m:val="before"/>
-    <m:brkBinSub m:val="--"/>
-    <m:smallFrac m:val="0"/>
-    <m:dispDef/>
-    <m:lMargin m:val="0"/>
-    <m:rMargin m:val="0"/>
-    <m:defJc m:val="centerGroup"/>
-    <m:wrapIndent m:val="1440"/>
-    <m:intLim m:val="subSup"/>
-    <m:naryLim m:val="undOvr"/>
-  </m:mathPr>
-  <w:themeFontLang w:val="fr-FR" w:eastAsia="ja-JP"/>
-  <w:clrSchemeMapping w:bg1="light1" w:t1="dark1" w:bg2="light2" w:t2="dark2" w:accent1="accent1" w:accent2="accent2" w:accent3="accent3" w:accent4="accent4" w:accent5="accent5" w:accent6="accent6" w:hyperlink="hyperlink" w:followedHyperlink="followedHyperlink"/>
-  <w:doNotAutoCompressPictures/>
-  <w:decimalSymbol w:val=","/>
-  <w:listSeparator w:val=";"/>
-  <w14:defaultImageDpi w14:val="300"/>
-</w:settings>
-</file>
-
-<file path=word/glossary/styles.xml><?xml version="1.0" encoding="utf-8"?>
-<w:styles xmlns:mc="http://schemas.openxmlformats.org/markup-compatibility/2006" xmlns:r="http://schemas.openxmlformats.org/officeDocument/2006/relationships" xmlns:w="http://schemas.openxmlformats.org/wordprocessingml/2006/main" xmlns:w14="http://schemas.microsoft.com/office/word/2010/wordml" xmlns:w15="http://schemas.microsoft.com/office/word/2012/wordml" mc:Ignorable="w14 w15">
-  <w:docDefaults>
-    <w:rPrDefault>
-      <w:rPr>
-        <w:rFonts w:asciiTheme="minorHAnsi" w:eastAsiaTheme="minorEastAsia" w:hAnsiTheme="minorHAnsi" w:cstheme="minorBidi"/>
-        <w:sz w:val="24"/>
-        <w:szCs w:val="24"/>
-        <w:lang w:val="fr-FR" w:eastAsia="ja-JP" w:bidi="ar-SA"/>
-      </w:rPr>
-    </w:rPrDefault>
-    <w:pPrDefault/>
-  </w:docDefaults>
-  <w:latentStyles w:defLockedState="0" w:defUIPriority="99" w:defSemiHidden="0" w:defUnhideWhenUsed="0" w:defQFormat="0" w:count="382">
-    <w:lsdException w:name="Normal" w:uiPriority="0" w:qFormat="1"/>
-    <w:lsdException w:name="heading 1" w:uiPriority="9" w:qFormat="1"/>
-    <w:lsdException w:name="heading 2" w:semiHidden="1" w:uiPriority="9" w:unhideWhenUsed="1" w:qFormat="1"/>
-    <w:lsdException w:name="heading 3" w:semiHidden="1" w:uiPriority="9" w:unhideWhenUsed="1" w:qFormat="1"/>
-    <w:lsdException w:name="heading 4" w:semiHidden="1" w:uiPriority="9" w:unhideWhenUsed="1" w:qFormat="1"/>
-    <w:lsdException w:name="heading 5" w:semiHidden="1" w:uiPriority="9" w:unhideWhenUsed="1" w:qFormat="1"/>
-    <w:lsdException w:name="heading 6" w:semiHidden="1" w:uiPriority="9" w:unhideWhenUsed="1" w:qFormat="1"/>
-    <w:lsdException w:name="heading 7" w:semiHidden="1" w:uiPriority="9" w:unhideWhenUsed="1" w:qFormat="1"/>
-    <w:lsdException w:name="heading 8" w:semiHidden="1" w:uiPriority="9" w:unhideWhenUsed="1" w:qFormat="1"/>
-    <w:lsdException w:name="heading 9" w:semiHidden="1" w:uiPriority="9" w:unhideWhenUsed="1" w:qFormat="1"/>
-    <w:lsdException w:name="index 1" w:semiHidden="1" w:unhideWhenUsed="1"/>
-    <w:lsdException w:name="index 2" w:semiHidden="1" w:unhideWhenUsed="1"/>
-    <w:lsdException w:name="index 3" w:semiHidden="1" w:unhideWhenUsed="1"/>
-    <w:lsdException w:name="index 4" w:semiHidden="1" w:unhideWhenUsed="1"/>
-    <w:lsdException w:name="index 5" w:semiHidden="1" w:unhideWhenUsed="1"/>
-    <w:lsdException w:name="index 6" w:semiHidden="1" w:unhideWhenUsed="1"/>
-    <w:lsdException w:name="index 7" w:semiHidden="1" w:unhideWhenUsed="1"/>
-    <w:lsdException w:name="index 8" w:semiHidden="1" w:unhideWhenUsed="1"/>
-    <w:lsdException w:name="index 9" w:semiHidden="1" w:unhideWhenUsed="1"/>
-    <w:lsdException w:name="toc 1" w:semiHidden="1" w:uiPriority="39" w:unhideWhenUsed="1"/>
-    <w:lsdException w:name="toc 2" w:semiHidden="1" w:uiPriority="39" w:unhideWhenUsed="1"/>
-    <w:lsdException w:name="toc 3" w:semiHidden="1" w:uiPriority="39" w:unhideWhenUsed="1"/>
-    <w:lsdException w:name="toc 4" w:semiHidden="1" w:uiPriority="39" w:unhideWhenUsed="1"/>
-    <w:lsdException w:name="toc 5" w:semiHidden="1" w:uiPriority="39" w:unhideWhenUsed="1"/>
-    <w:lsdException w:name="toc 6" w:semiHidden="1" w:uiPriority="39" w:unhideWhenUsed="1"/>
-    <w:lsdException w:name="toc 7" w:semiHidden="1" w:uiPriority="39" w:unhideWhenUsed="1"/>
-    <w:lsdException w:name="toc 8" w:semiHidden="1" w:uiPriority="39" w:unhideWhenUsed="1"/>
-    <w:lsdException w:name="toc 9" w:semiHidden="1" w:uiPriority="39" w:unhideWhenUsed="1"/>
-    <w:lsdException w:name="Normal Indent" w:semiHidden="1" w:unhideWhenUsed="1"/>
-    <w:lsdException w:name="footnote text" w:semiHidden="1" w:unhideWhenUsed="1"/>
-    <w:lsdException w:name="annotation text" w:semiHidden="1" w:unhideWhenUsed="1"/>
-    <w:lsdException w:name="header" w:semiHidden="1" w:unhideWhenUsed="1"/>
-    <w:lsdException w:name="footer" w:semiHidden="1" w:unhideWhenUsed="1"/>
-    <w:lsdException w:name="index heading" w:semiHidden="1" w:unhideWhenUsed="1"/>
-    <w:lsdException w:name="caption" w:semiHidden="1" w:uiPriority="35" w:unhideWhenUsed="1" w:qFormat="1"/>
-    <w:lsdException w:name="table of figures" w:semiHidden="1" w:unhideWhenUsed="1"/>
-    <w:lsdException w:name="envelope address" w:semiHidden="1" w:unhideWhenUsed="1"/>
-    <w:lsdException w:name="envelope return" w:semiHidden="1" w:unhideWhenUsed="1"/>
-    <w:lsdException w:name="footnote reference" w:semiHidden="1" w:unhideWhenUsed="1"/>
-    <w:lsdException w:name="annotation reference" w:semiHidden="1" w:unhideWhenUsed="1"/>
-    <w:lsdException w:name="line number" w:semiHidden="1" w:unhideWhenUsed="1"/>
-    <w:lsdException w:name="page number" w:semiHidden="1" w:unhideWhenUsed="1"/>
-    <w:lsdException w:name="endnote reference" w:semiHidden="1" w:unhideWhenUsed="1"/>
-    <w:lsdException w:name="endnote text" w:semiHidden="1" w:unhideWhenUsed="1"/>
-    <w:lsdException w:name="table of authorities" w:semiHidden="1" w:unhideWhenUsed="1"/>
-    <w:lsdException w:name="macro" w:semiHidden="1" w:unhideWhenUsed="1"/>
-    <w:lsdException w:name="toa heading" w:semiHidden="1" w:unhideWhenUsed="1"/>
-    <w:lsdException w:name="List" w:semiHidden="1" w:unhideWhenUsed="1"/>
-    <w:lsdException w:name="List Bullet" w:semiHidden="1" w:unhideWhenUsed="1"/>
-    <w:lsdException w:name="List Number" w:semiHidden="1" w:unhideWhenUsed="1"/>
-    <w:lsdException w:name="List 2" w:semiHidden="1" w:unhideWhenUsed="1"/>
-    <w:lsdException w:name="List 3" w:semiHidden="1" w:unhideWhenUsed="1"/>
-    <w:lsdException w:name="List 4" w:semiHidden="1" w:unhideWhenUsed="1"/>
-    <w:lsdException w:name="List 5" w:semiHidden="1" w:unhideWhenUsed="1"/>
-    <w:lsdException w:name="List Bullet 2" w:semiHidden="1" w:unhideWhenUsed="1"/>
-    <w:lsdException w:name="List Bullet 3" w:semiHidden="1" w:unhideWhenUsed="1"/>
-    <w:lsdException w:name="List Bullet 4" w:semiHidden="1" w:unhideWhenUsed="1"/>
-    <w:lsdException w:name="List Bullet 5" w:semiHidden="1" w:unhideWhenUsed="1"/>
-    <w:lsdException w:name="List Number 2" w:semiHidden="1" w:unhideWhenUsed="1"/>
-    <w:lsdException w:name="List Number 3" w:semiHidden="1" w:unhideWhenUsed="1"/>
-    <w:lsdException w:name="List Number 4" w:semiHidden="1" w:unhideWhenUsed="1"/>
-    <w:lsdException w:name="List Number 5" w:semiHidden="1" w:unhideWhenUsed="1"/>
-    <w:lsdException w:name="Title" w:uiPriority="10" w:qFormat="1"/>
-    <w:lsdException w:name="Closing" w:semiHidden="1" w:unhideWhenUsed="1"/>
-    <w:lsdException w:name="Signature" w:semiHidden="1" w:unhideWhenUsed="1"/>
-    <w:lsdException w:name="Default Paragraph Font" w:semiHidden="1" w:uiPriority="1" w:unhideWhenUsed="1"/>
-    <w:lsdException w:name="Body Text" w:semiHidden="1" w:unhideWhenUsed="1"/>
-    <w:lsdException w:name="Body Text Indent" w:semiHidden="1" w:unhideWhenUsed="1"/>
-    <w:lsdException w:name="List Continue" w:semiHidden="1" w:unhideWhenUsed="1"/>
-    <w:lsdException w:name="List Continue 2" w:semiHidden="1" w:unhideWhenUsed="1"/>
-    <w:lsdException w:name="List Continue 3" w:semiHidden="1" w:unhideWhenUsed="1"/>
-    <w:lsdException w:name="List Continue 4" w:semiHidden="1" w:unhideWhenUsed="1"/>
-    <w:lsdException w:name="List Continue 5" w:semiHidden="1" w:unhideWhenUsed="1"/>
-    <w:lsdException w:name="Message Header" w:semiHidden="1" w:unhideWhenUsed="1"/>
-    <w:lsdException w:name="Subtitle" w:uiPriority="11" w:qFormat="1"/>
-    <w:lsdException w:name="Salutation" w:semiHidden="1" w:unhideWhenUsed="1"/>
-    <w:lsdException w:name="Date" w:semiHidden="1" w:unhideWhenUsed="1"/>
-    <w:lsdException w:name="Body Text First Indent" w:semiHidden="1" w:unhideWhenUsed="1"/>
-    <w:lsdException w:name="Body Text First Indent 2" w:semiHidden="1" w:unhideWhenUsed="1"/>
-    <w:lsdException w:name="Note Heading" w:semiHidden="1" w:unhideWhenUsed="1"/>
-    <w:lsdException w:name="Body Text 2" w:semiHidden="1" w:unhideWhenUsed="1"/>
-    <w:lsdException w:name="Body Text 3" w:semiHidden="1" w:unhideWhenUsed="1"/>
-    <w:lsdException w:name="Body Text Indent 2" w:semiHidden="1" w:unhideWhenUsed="1"/>
-    <w:lsdException w:name="Body Text Indent 3" w:semiHidden="1" w:unhideWhenUsed="1"/>
-    <w:lsdException w:name="Block Text" w:semiHidden="1" w:unhideWhenUsed="1"/>
-    <w:lsdException w:name="Hyperlink" w:semiHidden="1" w:unhideWhenUsed="1"/>
-    <w:lsdException w:name="FollowedHyperlink" w:semiHidden="1" w:unhideWhenUsed="1"/>
-    <w:lsdException w:name="Strong" w:uiPriority="22" w:qFormat="1"/>
-    <w:lsdException w:name="Emphasis" w:uiPriority="20" w:qFormat="1"/>
-    <w:lsdException w:name="Document Map" w:semiHidden="1" w:unhideWhenUsed="1"/>
-    <w:lsdException w:name="Plain Text" w:semiHidden="1" w:unhideWhenUsed="1"/>
-    <w:lsdException w:name="E-mail Signature" w:semiHidden="1" w:unhideWhenUsed="1"/>
-    <w:lsdException w:name="HTML Top of Form" w:semiHidden="1" w:unhideWhenUsed="1"/>
-    <w:lsdException w:name="HTML Bottom of Form" w:semiHidden="1" w:unhideWhenUsed="1"/>
-    <w:lsdException w:name="Normal (Web)" w:semiHidden="1" w:unhideWhenUsed="1"/>
-    <w:lsdException w:name="HTML Acronym" w:semiHidden="1" w:unhideWhenUsed="1"/>
-    <w:lsdException w:name="HTML Address" w:semiHidden="1" w:unhideWhenUsed="1"/>
-    <w:lsdException w:name="HTML Cite" w:semiHidden="1" w:unhideWhenUsed="1"/>
-    <w:lsdException w:name="HTML Code" w:semiHidden="1" w:unhideWhenUsed="1"/>
-    <w:lsdException w:name="HTML Definition" w:semiHidden="1" w:unhideWhenUsed="1"/>
-    <w:lsdException w:name="HTML Keyboard" w:semiHidden="1" w:unhideWhenUsed="1"/>
-    <w:lsdException w:name="HTML Preformatted" w:semiHidden="1" w:unhideWhenUsed="1"/>
-    <w:lsdException w:name="HTML Sample" w:semiHidden="1" w:unhideWhenUsed="1"/>
-    <w:lsdException w:name="HTML Typewriter" w:semiHidden="1" w:unhideWhenUsed="1"/>
-    <w:lsdException w:name="HTML Variable" w:semiHidden="1" w:unhideWhenUsed="1"/>
-    <w:lsdException w:name="Normal Table" w:semiHidden="1" w:unhideWhenUsed="1"/>
-    <w:lsdException w:name="annotation subject" w:semiHidden="1" w:unhideWhenUsed="1"/>
-    <w:lsdException w:name="No List" w:semiHidden="1" w:unhideWhenUsed="1"/>
-    <w:lsdException w:name="Outline List 1" w:semiHidden="1" w:unhideWhenUsed="1"/>
-    <w:lsdException w:name="Outline List 2" w:semiHidden="1" w:unhideWhenUsed="1"/>
-    <w:lsdException w:name="Outline List 3" w:semiHidden="1" w:unhideWhenUsed="1"/>
-    <w:lsdException w:name="Table Simple 1" w:semiHidden="1" w:unhideWhenUsed="1"/>
-    <w:lsdException w:name="Table Simple 2" w:semiHidden="1" w:unhideWhenUsed="1"/>
-    <w:lsdException w:name="Table Simple 3" w:semiHidden="1" w:unhideWhenUsed="1"/>
-    <w:lsdException w:name="Table Classic 1" w:semiHidden="1" w:unhideWhenUsed="1"/>
-    <w:lsdException w:name="Table Classic 2" w:semiHidden="1" w:unhideWhenUsed="1"/>
-    <w:lsdException w:name="Table Classic 3" w:semiHidden="1" w:unhideWhenUsed="1"/>
-    <w:lsdException w:name="Table Classic 4" w:semiHidden="1" w:unhideWhenUsed="1"/>
-    <w:lsdException w:name="Table Colorful 1" w:semiHidden="1" w:unhideWhenUsed="1"/>
-    <w:lsdException w:name="Table Colorful 2" w:semiHidden="1" w:unhideWhenUsed="1"/>
-    <w:lsdException w:name="Table Colorful 3" w:semiHidden="1" w:unhideWhenUsed="1"/>
-    <w:lsdException w:name="Table Columns 1" w:semiHidden="1" w:unhideWhenUsed="1"/>
-    <w:lsdException w:name="Table Columns 2" w:semiHidden="1" w:unhideWhenUsed="1"/>
-    <w:lsdException w:name="Table Columns 3" w:semiHidden="1" w:unhideWhenUsed="1"/>
-    <w:lsdException w:name="Table Columns 4" w:semiHidden="1" w:unhideWhenUsed="1"/>
-    <w:lsdException w:name="Table Columns 5" w:semiHidden="1" w:unhideWhenUsed="1"/>
-    <w:lsdException w:name="Table Grid 1" w:semiHidden="1" w:unhideWhenUsed="1"/>
-    <w:lsdException w:name="Table Grid 2" w:semiHidden="1" w:unhideWhenUsed="1"/>
-    <w:lsdException w:name="Table Grid 3" w:semiHidden="1" w:unhideWhenUsed="1"/>
-    <w:lsdException w:name="Table Grid 4" w:semiHidden="1" w:unhideWhenUsed="1"/>
-    <w:lsdException w:name="Table Grid 5" w:semiHidden="1" w:unhideWhenUsed="1"/>
-    <w:lsdException w:name="Table Grid 6" w:semiHidden="1" w:unhideWhenUsed="1"/>
-    <w:lsdException w:name="Table Grid 7" w:semiHidden="1" w:unhideWhenUsed="1"/>
-    <w:lsdException w:name="Table Grid 8" w:semiHidden="1" w:unhideWhenUsed="1"/>
-    <w:lsdException w:name="Table List 1" w:semiHidden="1" w:unhideWhenUsed="1"/>
-    <w:lsdException w:name="Table List 2" w:semiHidden="1" w:unhideWhenUsed="1"/>
-    <w:lsdException w:name="Table List 3" w:semiHidden="1" w:unhideWhenUsed="1"/>
-    <w:lsdException w:name="Table List 4" w:semiHidden="1" w:unhideWhenUsed="1"/>
-    <w:lsdException w:name="Table List 5" w:semiHidden="1" w:unhideWhenUsed="1"/>
-    <w:lsdException w:name="Table List 6" w:semiHidden="1" w:unhideWhenUsed="1"/>
-    <w:lsdException w:name="Table List 7" w:semiHidden="1" w:unhideWhenUsed="1"/>
-    <w:lsdException w:name="Table List 8" w:semiHidden="1" w:unhideWhenUsed="1"/>
-    <w:lsdException w:name="Table 3D effects 1" w:semiHidden="1" w:unhideWhenUsed="1"/>
-    <w:lsdException w:name="Table 3D effects 2" w:semiHidden="1" w:unhideWhenUsed="1"/>
-    <w:lsdException w:name="Table 3D effects 3" w:semiHidden="1" w:unhideWhenUsed="1"/>
-    <w:lsdException w:name="Table Contemporary" w:semiHidden="1" w:unhideWhenUsed="1"/>
-    <w:lsdException w:name="Table Elegant" w:semiHidden="1" w:unhideWhenUsed="1"/>
-    <w:lsdException w:name="Table Professional" w:semiHidden="1" w:unhideWhenUsed="1"/>
-    <w:lsdException w:name="Table Subtle 1" w:semiHidden="1" w:unhideWhenUsed="1"/>
-    <w:lsdException w:name="Table Subtle 2" w:semiHidden="1" w:unhideWhenUsed="1"/>
-    <w:lsdException w:name="Table Web 1" w:semiHidden="1" w:unhideWhenUsed="1"/>
-    <w:lsdException w:name="Table Web 2" w:semiHidden="1" w:unhideWhenUsed="1"/>
-    <w:lsdException w:name="Table Web 3" w:semiHidden="1" w:unhideWhenUsed="1"/>
-    <w:lsdException w:name="Balloon Text" w:semiHidden="1" w:unhideWhenUsed="1"/>
-    <w:lsdException w:name="Table Grid" w:uiPriority="59"/>
-    <w:lsdException w:name="Table Theme" w:semiHidden="1" w:unhideWhenUsed="1"/>
-    <w:lsdException w:name="Note Level 1" w:semiHidden="1" w:unhideWhenUsed="1"/>
-    <w:lsdException w:name="Note Level 2" w:semiHidden="1" w:unhideWhenUsed="1"/>
-    <w:lsdException w:name="Note Level 3" w:semiHidden="1" w:unhideWhenUsed="1"/>
-    <w:lsdException w:name="Note Level 4" w:semiHidden="1" w:unhideWhenUsed="1"/>
-    <w:lsdException w:name="Note Level 5" w:semiHidden="1" w:unhideWhenUsed="1"/>
-    <w:lsdException w:name="Note Level 6" w:semiHidden="1" w:unhideWhenUsed="1"/>
-    <w:lsdException w:name="Note Level 7" w:semiHidden="1" w:unhideWhenUsed="1"/>
-    <w:lsdException w:name="Note Level 8" w:semiHidden="1" w:unhideWhenUsed="1"/>
-    <w:lsdException w:name="Note Level 9" w:semiHidden="1" w:unhideWhenUsed="1"/>
-    <w:lsdException w:name="Placeholder Text" w:semiHidden="1"/>
-    <w:lsdException w:name="No Spacing" w:uiPriority="1" w:qFormat="1"/>
-    <w:lsdException w:name="Light Shading" w:uiPriority="60"/>
-    <w:lsdException w:name="Light List" w:uiPriority="61"/>
-    <w:lsdException w:name="Light Grid" w:uiPriority="62"/>
-    <w:lsdException w:name="Medium Shading 1" w:uiPriority="63"/>
-    <w:lsdException w:name="Medium Shading 2" w:uiPriority="64"/>
-    <w:lsdException w:name="Medium List 1" w:uiPriority="65"/>
-    <w:lsdException w:name="Medium List 2" w:uiPriority="66"/>
-    <w:lsdException w:name="Medium Grid 1" w:uiPriority="67"/>
-    <w:lsdException w:name="Medium Grid 2" w:uiPriority="68"/>
-    <w:lsdException w:name="Medium Grid 3" w:uiPriority="69"/>
-    <w:lsdException w:name="Dark List" w:uiPriority="70"/>
-    <w:lsdException w:name="Colorful Shading" w:uiPriority="71"/>
-    <w:lsdException w:name="Colorful List" w:uiPriority="72"/>
-    <w:lsdException w:name="Colorful Grid" w:uiPriority="73"/>
-    <w:lsdException w:name="Light Shading Accent 1" w:uiPriority="60"/>
-    <w:lsdException w:name="Light List Accent 1" w:uiPriority="61"/>
-    <w:lsdException w:name="Light Grid Accent 1" w:uiPriority="62"/>
-    <w:lsdException w:name="Medium Shading 1 Accent 1" w:uiPriority="63"/>
-    <w:lsdException w:name="Medium Shading 2 Accent 1" w:uiPriority="64"/>
-    <w:lsdException w:name="Medium List 1 Accent 1" w:uiPriority="65"/>
-    <w:lsdException w:name="Revision" w:semiHidden="1"/>
-    <w:lsdException w:name="List Paragraph" w:uiPriority="34" w:qFormat="1"/>
-    <w:lsdException w:name="Quote" w:uiPriority="29" w:qFormat="1"/>
-    <w:lsdException w:name="Intense Quote" w:uiPriority="30" w:qFormat="1"/>
-    <w:lsdException w:name="Medium List 2 Accent 1" w:uiPriority="66"/>
-    <w:lsdException w:name="Medium Grid 1 Accent 1" w:uiPriority="67"/>
-    <w:lsdException w:name="Medium Grid 2 Accent 1" w:uiPriority="68"/>
-    <w:lsdException w:name="Medium Grid 3 Accent 1" w:uiPriority="69"/>
-    <w:lsdException w:name="Dark List Accent 1" w:uiPriority="70"/>
-    <w:lsdException w:name="Colorful Shading Accent 1" w:uiPriority="71"/>
-    <w:lsdException w:name="Colorful List Accent 1" w:uiPriority="72"/>
-    <w:lsdException w:name="Colorful Grid Accent 1" w:uiPriority="73"/>
-    <w:lsdException w:name="Light Shading Accent 2" w:uiPriority="60"/>
-    <w:lsdException w:name="Light List Accent 2" w:uiPriority="61"/>
-    <w:lsdException w:name="Light Grid Accent 2" w:uiPriority="62"/>
-    <w:lsdException w:name="Medium Shading 1 Accent 2" w:uiPriority="63"/>
-    <w:lsdException w:name="Medium Shading 2 Accent 2" w:uiPriority="64"/>
-    <w:lsdException w:name="Medium List 1 Accent 2" w:uiPriority="65"/>
-    <w:lsdException w:name="Medium List 2 Accent 2" w:uiPriority="66"/>
-    <w:lsdException w:name="Medium Grid 1 Accent 2" w:uiPriority="67"/>
-    <w:lsdException w:name="Medium Grid 2 Accent 2" w:uiPriority="68"/>
-    <w:lsdException w:name="Medium Grid 3 Accent 2" w:uiPriority="69"/>
-    <w:lsdException w:name="Dark List Accent 2" w:uiPriority="70"/>
-    <w:lsdException w:name="Colorful Shading Accent 2" w:uiPriority="71"/>
-    <w:lsdException w:name="Colorful List Accent 2" w:uiPriority="72"/>
-    <w:lsdException w:name="Colorful Grid Accent 2" w:uiPriority="73"/>
-    <w:lsdException w:name="Light Shading Accent 3" w:uiPriority="60"/>
-    <w:lsdException w:name="Light List Accent 3" w:uiPriority="61"/>
-    <w:lsdException w:name="Light Grid Accent 3" w:uiPriority="62"/>
-    <w:lsdException w:name="Medium Shading 1 Accent 3" w:uiPriority="63"/>
-    <w:lsdException w:name="Medium Shading 2 Accent 3" w:uiPriority="64"/>
-    <w:lsdException w:name="Medium List 1 Accent 3" w:uiPriority="65"/>
-    <w:lsdException w:name="Medium List 2 Accent 3" w:uiPriority="66"/>
-    <w:lsdException w:name="Medium Grid 1 Accent 3" w:uiPriority="67"/>
-    <w:lsdException w:name="Medium Grid 2 Accent 3" w:uiPriority="68"/>
-    <w:lsdException w:name="Medium Grid 3 Accent 3" w:uiPriority="69"/>
-    <w:lsdException w:name="Dark List Accent 3" w:uiPriority="70"/>
-    <w:lsdException w:name="Colorful Shading Accent 3" w:uiPriority="71"/>
-    <w:lsdException w:name="Colorful List Accent 3" w:uiPriority="72"/>
-    <w:lsdException w:name="Colorful Grid Accent 3" w:uiPriority="73"/>
-    <w:lsdException w:name="Light Shading Accent 4" w:uiPriority="60"/>
-    <w:lsdException w:name="Light List Accent 4" w:uiPriority="61"/>
-    <w:lsdException w:name="Light Grid Accent 4" w:uiPriority="62"/>
-    <w:lsdException w:name="Medium Shading 1 Accent 4" w:uiPriority="63"/>
-    <w:lsdException w:name="Medium Shading 2 Accent 4" w:uiPriority="64"/>
-    <w:lsdException w:name="Medium List 1 Accent 4" w:uiPriority="65"/>
-    <w:lsdException w:name="Medium List 2 Accent 4" w:uiPriority="66"/>
-    <w:lsdException w:name="Medium Grid 1 Accent 4" w:uiPriority="67"/>
-    <w:lsdException w:name="Medium Grid 2 Accent 4" w:uiPriority="68"/>
-    <w:lsdException w:name="Medium Grid 3 Accent 4" w:uiPriority="69"/>
-    <w:lsdException w:name="Dark List Accent 4" w:uiPriority="70"/>
-    <w:lsdException w:name="Colorful Shading Accent 4" w:uiPriority="71"/>
-    <w:lsdException w:name="Colorful List Accent 4" w:uiPriority="72"/>
-    <w:lsdException w:name="Colorful Grid Accent 4" w:uiPriority="73"/>
-    <w:lsdException w:name="Light Shading Accent 5" w:uiPriority="60"/>
-    <w:lsdException w:name="Light List Accent 5" w:uiPriority="61"/>
-    <w:lsdException w:name="Light Grid Accent 5" w:uiPriority="62"/>
-    <w:lsdException w:name="Medium Shading 1 Accent 5" w:uiPriority="63"/>
-    <w:lsdException w:name="Medium Shading 2 Accent 5" w:uiPriority="64"/>
-    <w:lsdException w:name="Medium List 1 Accent 5" w:uiPriority="65"/>
-    <w:lsdException w:name="Medium List 2 Accent 5" w:uiPriority="66"/>
-    <w:lsdException w:name="Medium Grid 1 Accent 5" w:uiPriority="67"/>
-    <w:lsdException w:name="Medium Grid 2 Accent 5" w:uiPriority="68"/>
-    <w:lsdException w:name="Medium Grid 3 Accent 5" w:uiPriority="69"/>
-    <w:lsdException w:name="Dark List Accent 5" w:uiPriority="70"/>
-    <w:lsdException w:name="Colorful Shading Accent 5" w:uiPriority="71"/>
-    <w:lsdException w:name="Colorful List Accent 5" w:uiPriority="72"/>
-    <w:lsdException w:name="Colorful Grid Accent 5" w:uiPriority="73"/>
-    <w:lsdException w:name="Light Shading Accent 6" w:uiPriority="60"/>
-    <w:lsdException w:name="Light List Accent 6" w:uiPriority="61"/>
-    <w:lsdException w:name="Light Grid Accent 6" w:uiPriority="62"/>
-    <w:lsdException w:name="Medium Shading 1 Accent 6" w:uiPriority="63"/>
-    <w:lsdException w:name="Medium Shading 2 Accent 6" w:uiPriority="64"/>
-    <w:lsdException w:name="Medium List 1 Accent 6" w:uiPriority="65"/>
-    <w:lsdException w:name="Medium List 2 Accent 6" w:uiPriority="66"/>
-    <w:lsdException w:name="Medium Grid 1 Accent 6" w:uiPriority="67"/>
-    <w:lsdException w:name="Medium Grid 2 Accent 6" w:uiPriority="68"/>
-    <w:lsdException w:name="Medium Grid 3 Accent 6" w:uiPriority="69"/>
-    <w:lsdException w:name="Dark List Accent 6" w:uiPriority="70"/>
-    <w:lsdException w:name="Colorful Shading Accent 6" w:uiPriority="71"/>
-    <w:lsdException w:name="Colorful List Accent 6" w:uiPriority="72"/>
-    <w:lsdException w:name="Colorful Grid Accent 6" w:uiPriority="73"/>
-    <w:lsdException w:name="Subtle Emphasis" w:uiPriority="19" w:qFormat="1"/>
-    <w:lsdException w:name="Intense Emphasis" w:uiPriority="21" w:qFormat="1"/>
-    <w:lsdException w:name="Subtle Reference" w:uiPriority="31" w:qFormat="1"/>
-    <w:lsdException w:name="Intense Reference" w:uiPriority="32" w:qFormat="1"/>
-    <w:lsdException w:name="Book Title" w:uiPriority="33" w:qFormat="1"/>
-    <w:lsdException w:name="Bibliography" w:semiHidden="1" w:uiPriority="37" w:unhideWhenUsed="1"/>
-    <w:lsdException w:name="TOC Heading" w:semiHidden="1" w:uiPriority="39" w:unhideWhenUsed="1" w:qFormat="1"/>
-    <w:lsdException w:name="Plain Table 1" w:uiPriority="41"/>
-    <w:lsdException w:name="Plain Table 2" w:uiPriority="42"/>
-    <w:lsdException w:name="Plain Table 3" w:uiPriority="43"/>
-    <w:lsdException w:name="Plain Table 4" w:uiPriority="44"/>
-    <w:lsdException w:name="Plain Table 5" w:uiPriority="45"/>
-    <w:lsdException w:name="Grid Table Light" w:uiPriority="40"/>
-    <w:lsdException w:name="Grid Table 1 Light" w:uiPriority="46"/>
-    <w:lsdException w:name="Grid Table 2" w:uiPriority="47"/>
-    <w:lsdException w:name="Grid Table 3" w:uiPriority="48"/>
-    <w:lsdException w:name="Grid Table 4" w:uiPriority="49"/>
-    <w:lsdException w:name="Grid Table 5 Dark" w:uiPriority="50"/>
-    <w:lsdException w:name="Grid Table 6 Colorful" w:uiPriority="51"/>
-    <w:lsdException w:name="Grid Table 7 Colorful" w:uiPriority="52"/>
-    <w:lsdException w:name="Grid Table 1 Light Accent 1" w:uiPriority="46"/>
-    <w:lsdException w:name="Grid Table 2 Accent 1" w:uiPriority="47"/>
-    <w:lsdException w:name="Grid Table 3 Accent 1" w:uiPriority="48"/>
-    <w:lsdException w:name="Grid Table 4 Accent 1" w:uiPriority="49"/>
-    <w:lsdException w:name="Grid Table 5 Dark Accent 1" w:uiPriority="50"/>
-    <w:lsdException w:name="Grid Table 6 Colorful Accent 1" w:uiPriority="51"/>
-    <w:lsdException w:name="Grid Table 7 Colorful Accent 1" w:uiPriority="52"/>
-    <w:lsdException w:name="Grid Table 1 Light Accent 2" w:uiPriority="46"/>
-    <w:lsdException w:name="Grid Table 2 Accent 2" w:uiPriority="47"/>
-    <w:lsdException w:name="Grid Table 3 Accent 2" w:uiPriority="48"/>
-    <w:lsdException w:name="Grid Table 4 Accent 2" w:uiPriority="49"/>
-    <w:lsdException w:name="Grid Table 5 Dark Accent 2" w:uiPriority="50"/>
-    <w:lsdException w:name="Grid Table 6 Colorful Accent 2" w:uiPriority="51"/>
-    <w:lsdException w:name="Grid Table 7 Colorful Accent 2" w:uiPriority="52"/>
-    <w:lsdException w:name="Grid Table 1 Light Accent 3" w:uiPriority="46"/>
-    <w:lsdException w:name="Grid Table 2 Accent 3" w:uiPriority="47"/>
-    <w:lsdException w:name="Grid Table 3 Accent 3" w:uiPriority="48"/>
-    <w:lsdException w:name="Grid Table 4 Accent 3" w:uiPriority="49"/>
-    <w:lsdException w:name="Grid Table 5 Dark Accent 3" w:uiPriority="50"/>
-    <w:lsdException w:name="Grid Table 6 Colorful Accent 3" w:uiPriority="51"/>
-    <w:lsdException w:name="Grid Table 7 Colorful Accent 3" w:uiPriority="52"/>
-    <w:lsdException w:name="Grid Table 1 Light Accent 4" w:uiPriority="46"/>
-    <w:lsdException w:name="Grid Table 2 Accent 4" w:uiPriority="47"/>
-    <w:lsdException w:name="Grid Table 3 Accent 4" w:uiPriority="48"/>
-    <w:lsdException w:name="Grid Table 4 Accent 4" w:uiPriority="49"/>
-    <w:lsdException w:name="Grid Table 5 Dark Accent 4" w:uiPriority="50"/>
-    <w:lsdException w:name="Grid Table 6 Colorful Accent 4" w:uiPriority="51"/>
-    <w:lsdException w:name="Grid Table 7 Colorful Accent 4" w:uiPriority="52"/>
-    <w:lsdException w:name="Grid Table 1 Light Accent 5" w:uiPriority="46"/>
-    <w:lsdException w:name="Grid Table 2 Accent 5" w:uiPriority="47"/>
-    <w:lsdException w:name="Grid Table 3 Accent 5" w:uiPriority="48"/>
-    <w:lsdException w:name="Grid Table 4 Accent 5" w:uiPriority="49"/>
-    <w:lsdException w:name="Grid Table 5 Dark Accent 5" w:uiPriority="50"/>
-    <w:lsdException w:name="Grid Table 6 Colorful Accent 5" w:uiPriority="51"/>
-    <w:lsdException w:name="Grid Table 7 Colorful Accent 5" w:uiPriority="52"/>
-    <w:lsdException w:name="Grid Table 1 Light Accent 6" w:uiPriority="46"/>
-    <w:lsdException w:name="Grid Table 2 Accent 6" w:uiPriority="47"/>
-    <w:lsdException w:name="Grid Table 3 Accent 6" w:uiPriority="48"/>
-    <w:lsdException w:name="Grid Table 4 Accent 6" w:uiPriority="49"/>
-    <w:lsdException w:name="Grid Table 5 Dark Accent 6" w:uiPriority="50"/>
-    <w:lsdException w:name="Grid Table 6 Colorful Accent 6" w:uiPriority="51"/>
-    <w:lsdException w:name="Grid Table 7 Colorful Accent 6" w:uiPriority="52"/>
-    <w:lsdException w:name="List Table 1 Light" w:uiPriority="46"/>
-    <w:lsdException w:name="List Table 2" w:uiPriority="47"/>
-    <w:lsdException w:name="List Table 3" w:uiPriority="48"/>
-    <w:lsdException w:name="List Table 4" w:uiPriority="49"/>
-    <w:lsdException w:name="List Table 5 Dark" w:uiPriority="50"/>
-    <w:lsdException w:name="List Table 6 Colorful" w:uiPriority="51"/>
-    <w:lsdException w:name="List Table 7 Colorful" w:uiPriority="52"/>
-    <w:lsdException w:name="List Table 1 Light Accent 1" w:uiPriority="46"/>
-    <w:lsdException w:name="List Table 2 Accent 1" w:uiPriority="47"/>
-    <w:lsdException w:name="List Table 3 Accent 1" w:uiPriority="48"/>
-    <w:lsdException w:name="List Table 4 Accent 1" w:uiPriority="49"/>
-    <w:lsdException w:name="List Table 5 Dark Accent 1" w:uiPriority="50"/>
-    <w:lsdException w:name="List Table 6 Colorful Accent 1" w:uiPriority="51"/>
-    <w:lsdException w:name="List Table 7 Colorful Accent 1" w:uiPriority="52"/>
-    <w:lsdException w:name="List Table 1 Light Accent 2" w:uiPriority="46"/>
-    <w:lsdException w:name="List Table 2 Accent 2" w:uiPriority="47"/>
-    <w:lsdException w:name="List Table 3 Accent 2" w:uiPriority="48"/>
-    <w:lsdException w:name="List Table 4 Accent 2" w:uiPriority="49"/>
-    <w:lsdException w:name="List Table 5 Dark Accent 2" w:uiPriority="50"/>
-    <w:lsdException w:name="List Table 6 Colorful Accent 2" w:uiPriority="51"/>
-    <w:lsdException w:name="List Table 7 Colorful Accent 2" w:uiPriority="52"/>
-    <w:lsdException w:name="List Table 1 Light Accent 3" w:uiPriority="46"/>
-    <w:lsdException w:name="List Table 2 Accent 3" w:uiPriority="47"/>
-    <w:lsdException w:name="List Table 3 Accent 3" w:uiPriority="48"/>
-    <w:lsdException w:name="List Table 4 Accent 3" w:uiPriority="49"/>
-    <w:lsdException w:name="List Table 5 Dark Accent 3" w:uiPriority="50"/>
-    <w:lsdException w:name="List Table 6 Colorful Accent 3" w:uiPriority="51"/>
-    <w:lsdException w:name="List Table 7 Colorful Accent 3" w:uiPriority="52"/>
-    <w:lsdException w:name="List Table 1 Light Accent 4" w:uiPriority="46"/>
-    <w:lsdException w:name="List Table 2 Accent 4" w:uiPriority="47"/>
-    <w:lsdException w:name="List Table 3 Accent 4" w:uiPriority="48"/>
-    <w:lsdException w:name="List Table 4 Accent 4" w:uiPriority="49"/>
-    <w:lsdException w:name="List Table 5 Dark Accent 4" w:uiPriority="50"/>
-    <w:lsdException w:name="List Table 6 Colorful Accent 4" w:uiPriority="51"/>
-    <w:lsdException w:name="List Table 7 Colorful Accent 4" w:uiPriority="52"/>
-    <w:lsdException w:name="List Table 1 Light Accent 5" w:uiPriority="46"/>
-    <w:lsdException w:name="List Table 2 Accent 5" w:uiPriority="47"/>
-    <w:lsdException w:name="List Table 3 Accent 5" w:uiPriority="48"/>
-    <w:lsdException w:name="List Table 4 Accent 5" w:uiPriority="49"/>
-    <w:lsdException w:name="List Table 5 Dark Accent 5" w:uiPriority="50"/>
-    <w:lsdException w:name="List Table 6 Colorful Accent 5" w:uiPriority="51"/>
-    <w:lsdException w:name="List Table 7 Colorful Accent 5" w:uiPriority="52"/>
-    <w:lsdException w:name="List Table 1 Light Accent 6" w:uiPriority="46"/>
-    <w:lsdException w:name="List Table 2 Accent 6" w:uiPriority="47"/>
-    <w:lsdException w:name="List Table 3 Accent 6" w:uiPriority="48"/>
-    <w:lsdException w:name="List Table 4 Accent 6" w:uiPriority="49"/>
-    <w:lsdException w:name="List Table 5 Dark Accent 6" w:uiPriority="50"/>
-    <w:lsdException w:name="List Table 6 Colorful Accent 6" w:uiPriority="51"/>
-    <w:lsdException w:name="List Table 7 Colorful Accent 6" w:uiPriority="52"/>
-    <w:lsdException w:name="Mention" w:semiHidden="1" w:unhideWhenUsed="1"/>
-    <w:lsdException w:name="Smart Hyperlink" w:semiHidden="1" w:unhideWhenUsed="1"/>
-  </w:latentStyles>
-  <w:style w:type="paragraph" w:default="1" w:styleId="Normal">
-    <w:name w:val="Normal"/>
-    <w:qFormat/>
-  </w:style>
-  <w:style w:type="character" w:default="1" w:styleId="Policepardfaut">
-    <w:name w:val="Default Paragraph Font"/>
-    <w:uiPriority w:val="1"/>
-    <w:semiHidden/>
-    <w:unhideWhenUsed/>
-  </w:style>
-  <w:style w:type="table" w:default="1" w:styleId="TableauNormal">
-    <w:name w:val="Normal Table"/>
-    <w:uiPriority w:val="99"/>
-    <w:semiHidden/>
-    <w:unhideWhenUsed/>
-    <w:tblPr>
-      <w:tblInd w:w="0" w:type="dxa"/>
-      <w:tblCellMar>
-        <w:top w:w="0" w:type="dxa"/>
-        <w:left w:w="108" w:type="dxa"/>
-        <w:bottom w:w="0" w:type="dxa"/>
-        <w:right w:w="108" w:type="dxa"/>
-      </w:tblCellMar>
-    </w:tblPr>
-  </w:style>
-  <w:style w:type="numbering" w:default="1" w:styleId="Aucuneliste">
-    <w:name w:val="No List"/>
-    <w:uiPriority w:val="99"/>
-    <w:semiHidden/>
-    <w:unhideWhenUsed/>
-  </w:style>
-  <w:style w:type="paragraph" w:customStyle="1" w:styleId="C73CCC19FE359A4097C7A0CC356E9144">
-    <w:name w:val="C73CCC19FE359A4097C7A0CC356E9144"/>
-    <w:rsid w:val="00E356A5"/>
-  </w:style>
-  <w:style w:type="paragraph" w:customStyle="1" w:styleId="80DCE9884B839E469C98636D22DED5EA">
-    <w:name w:val="80DCE9884B839E469C98636D22DED5EA"/>
-    <w:rsid w:val="00E356A5"/>
-  </w:style>
-  <w:style w:type="paragraph" w:customStyle="1" w:styleId="490455DD7C31E844B1FEDAFFC402DB06">
-    <w:name w:val="490455DD7C31E844B1FEDAFFC402DB06"/>
-    <w:rsid w:val="00E356A5"/>
-  </w:style>
-  <w:style w:type="paragraph" w:customStyle="1" w:styleId="7BE8CEC3DCA29A47BC21802397CE6828">
-    <w:name w:val="7BE8CEC3DCA29A47BC21802397CE6828"/>
-    <w:rsid w:val="00E356A5"/>
-  </w:style>
-  <w:style w:type="paragraph" w:customStyle="1" w:styleId="5D1D7238DBBF694AAEC31BE827A033E7">
-    <w:name w:val="5D1D7238DBBF694AAEC31BE827A033E7"/>
-    <w:rsid w:val="00E356A5"/>
-  </w:style>
-  <w:style w:type="paragraph" w:customStyle="1" w:styleId="77F7E3B54D287649A6E1858E9767A2D0">
-    <w:name w:val="77F7E3B54D287649A6E1858E9767A2D0"/>
-    <w:rsid w:val="00E356A5"/>
-  </w:style>
-  <w:style w:type="paragraph" w:customStyle="1" w:styleId="7764E6091BB1AA42A3CB1009AA72E085">
-    <w:name w:val="7764E6091BB1AA42A3CB1009AA72E085"/>
-    <w:rsid w:val="00E356A5"/>
-  </w:style>
-  <w:style w:type="paragraph" w:customStyle="1" w:styleId="5AE5DD5D31A8304FBD1FA57314F2C29C">
-    <w:name w:val="5AE5DD5D31A8304FBD1FA57314F2C29C"/>
-    <w:rsid w:val="00E356A5"/>
-  </w:style>
-  <w:style w:type="paragraph" w:customStyle="1" w:styleId="62A55FC982AF42458E9A5AC57B71F48A">
-    <w:name w:val="62A55FC982AF42458E9A5AC57B71F48A"/>
-    <w:rsid w:val="00E356A5"/>
-  </w:style>
-  <w:style w:type="paragraph" w:customStyle="1" w:styleId="2C01ED25C510AB4D905FB4EA808CCA1A">
-    <w:name w:val="2C01ED25C510AB4D905FB4EA808CCA1A"/>
-    <w:rsid w:val="00E356A5"/>
-  </w:style>
-  <w:style w:type="paragraph" w:customStyle="1" w:styleId="04A9D865B54BF64B96B111FC166AF995">
-    <w:name w:val="04A9D865B54BF64B96B111FC166AF995"/>
-    <w:rsid w:val="00E356A5"/>
-  </w:style>
-  <w:style w:type="paragraph" w:customStyle="1" w:styleId="F2F54002C7B0344A9B4D0314E2BF433C">
-    <w:name w:val="F2F54002C7B0344A9B4D0314E2BF433C"/>
-    <w:rsid w:val="00E356A5"/>
-  </w:style>
-  <w:style w:type="character" w:styleId="Textedelespacerserv">
-    <w:name w:val="Placeholder Text"/>
-    <w:basedOn w:val="Policepardfaut"/>
-    <w:uiPriority w:val="99"/>
-    <w:semiHidden/>
-    <w:rsid w:val="00FE348B"/>
-    <w:rPr>
-      <w:color w:val="808080"/>
-    </w:rPr>
-  </w:style>
-</w:styles>
-</file>
-
-<file path=word/glossary/webSettings.xml><?xml version="1.0" encoding="utf-8"?>
-<w:webSettings xmlns:mc="http://schemas.openxmlformats.org/markup-compatibility/2006" xmlns:r="http://schemas.openxmlformats.org/officeDocument/2006/relationships" xmlns:w="http://schemas.openxmlformats.org/wordprocessingml/2006/main" xmlns:w14="http://schemas.microsoft.com/office/word/2010/wordml" xmlns:w15="http://schemas.microsoft.com/office/word/2012/wordml" mc:Ignorable="w14 w15">
-  <w:allowPNG/>
-  <w:doNotSaveAsSingleFile/>
-</w:webSettings>
-</file>
-
 <file path=word/theme/theme1.xml><?xml version="1.0" encoding="utf-8"?>
 <a:theme xmlns:a="http://schemas.openxmlformats.org/drawingml/2006/main" name="Thème Office">
   <a:themeElements>
@@ -13714,7 +12972,7 @@
 </file>
 
 <file path=customXml/itemProps1.xml><?xml version="1.0" encoding="utf-8"?>
-<ds:datastoreItem xmlns:ds="http://schemas.openxmlformats.org/officeDocument/2006/customXml" ds:itemID="{9578C565-2B7F-2740-A79A-738515A4FD1D}">
+<ds:datastoreItem xmlns:ds="http://schemas.openxmlformats.org/officeDocument/2006/customXml" ds:itemID="{7A277924-A85F-A34B-9CF2-6BC0D7F37ADA}">
   <ds:schemaRefs>
     <ds:schemaRef ds:uri="http://schemas.openxmlformats.org/officeDocument/2006/bibliography"/>
   </ds:schemaRefs>

</xml_diff>

<commit_message>
Haute priorité POSIX pour macOS + priorité d'affichage des infos IGraphicSessionManager
</commit_message>
<xml_diff>
--- a/SpatCommon/Manuals/Manuel FR.docx
+++ b/SpatCommon/Manuals/Manuel FR.docx
@@ -2739,8 +2739,6 @@
       <w:r>
         <w:t>Des écrans tactiles multipoint</w:t>
       </w:r>
-      <w:bookmarkStart w:id="2" w:name="_GoBack"/>
-      <w:bookmarkEnd w:id="2"/>
       <w:r>
         <w:t xml:space="preserve"> ont alors été introduits en remplacement des tables de mixage matérielles. Le </w:t>
       </w:r>
@@ -2856,27 +2854,14 @@
       <w:r>
         <w:t xml:space="preserve">Figure </w:t>
       </w:r>
-      <w:r>
-        <w:fldChar w:fldCharType="begin"/>
-      </w:r>
-      <w:r>
-        <w:instrText xml:space="preserve"> SEQ Figure \* ARABIC </w:instrText>
-      </w:r>
-      <w:r>
-        <w:fldChar w:fldCharType="separate"/>
-      </w:r>
-      <w:r>
-        <w:rPr>
-          <w:noProof/>
-        </w:rPr>
-        <w:t>1</w:t>
-      </w:r>
-      <w:r>
-        <w:rPr>
-          <w:noProof/>
-        </w:rPr>
-        <w:fldChar w:fldCharType="end"/>
-      </w:r>
+      <w:fldSimple w:instr=" SEQ Figure \* ARABIC ">
+        <w:r>
+          <w:rPr>
+            <w:noProof/>
+          </w:rPr>
+          <w:t>1</w:t>
+        </w:r>
+      </w:fldSimple>
       <w:r>
         <w:t xml:space="preserve"> - Capture d'écran de MIAM Spat Player</w:t>
       </w:r>
@@ -2890,11 +2875,11 @@
       <w:pPr>
         <w:pStyle w:val="Titre2"/>
       </w:pPr>
-      <w:bookmarkStart w:id="3" w:name="_Toc499831128"/>
+      <w:bookmarkStart w:id="2" w:name="_Toc499831128"/>
       <w:r>
         <w:t>Remarque générale</w:t>
       </w:r>
-      <w:bookmarkEnd w:id="3"/>
+      <w:bookmarkEnd w:id="2"/>
     </w:p>
     <w:p>
       <w:r>
@@ -2931,22 +2916,22 @@
       <w:pPr>
         <w:pStyle w:val="Titre1"/>
       </w:pPr>
-      <w:bookmarkStart w:id="4" w:name="_Toc499831129"/>
+      <w:bookmarkStart w:id="3" w:name="_Toc499831129"/>
       <w:r>
         <w:lastRenderedPageBreak/>
         <w:t>Vue d’ensemble du système</w:t>
       </w:r>
+      <w:bookmarkEnd w:id="3"/>
+    </w:p>
+    <w:p>
+      <w:pPr>
+        <w:pStyle w:val="Titre2"/>
+      </w:pPr>
+      <w:bookmarkStart w:id="4" w:name="_Toc499831130"/>
+      <w:r>
+        <w:t>Préparation des scènes dans MIAM Editor</w:t>
+      </w:r>
       <w:bookmarkEnd w:id="4"/>
-    </w:p>
-    <w:p>
-      <w:pPr>
-        <w:pStyle w:val="Titre2"/>
-      </w:pPr>
-      <w:bookmarkStart w:id="5" w:name="_Toc499831130"/>
-      <w:r>
-        <w:t>Préparation des scènes dans MIAM Editor</w:t>
-      </w:r>
-      <w:bookmarkEnd w:id="5"/>
     </w:p>
     <w:p>
       <w:r>
@@ -3015,27 +3000,14 @@
       <w:r>
         <w:t xml:space="preserve">Figure </w:t>
       </w:r>
-      <w:r>
-        <w:fldChar w:fldCharType="begin"/>
-      </w:r>
-      <w:r>
-        <w:instrText xml:space="preserve"> SEQ Figure \* ARABIC </w:instrText>
-      </w:r>
-      <w:r>
-        <w:fldChar w:fldCharType="separate"/>
-      </w:r>
-      <w:r>
-        <w:rPr>
-          <w:noProof/>
-        </w:rPr>
-        <w:t>2</w:t>
-      </w:r>
-      <w:r>
-        <w:rPr>
-          <w:noProof/>
-        </w:rPr>
-        <w:fldChar w:fldCharType="end"/>
-      </w:r>
+      <w:fldSimple w:instr=" SEQ Figure \* ARABIC ">
+        <w:r>
+          <w:rPr>
+            <w:noProof/>
+          </w:rPr>
+          <w:t>2</w:t>
+        </w:r>
+      </w:fldSimple>
       <w:r>
         <w:t xml:space="preserve"> - MIAM Editor</w:t>
       </w:r>
@@ -3047,11 +3019,11 @@
       <w:pPr>
         <w:pStyle w:val="Titre2"/>
       </w:pPr>
-      <w:bookmarkStart w:id="6" w:name="_Toc499831131"/>
+      <w:bookmarkStart w:id="5" w:name="_Toc499831131"/>
       <w:r>
         <w:t>Exécution de la spatialisation avec MIAM Spat Player</w:t>
       </w:r>
-      <w:bookmarkEnd w:id="6"/>
+      <w:bookmarkEnd w:id="5"/>
     </w:p>
     <w:p>
       <w:r>
@@ -3180,27 +3152,14 @@
       <w:r>
         <w:t xml:space="preserve">Figure </w:t>
       </w:r>
-      <w:r>
-        <w:fldChar w:fldCharType="begin"/>
-      </w:r>
-      <w:r>
-        <w:instrText xml:space="preserve"> SEQ Figure \* ARABIC </w:instrText>
-      </w:r>
-      <w:r>
-        <w:fldChar w:fldCharType="separate"/>
-      </w:r>
-      <w:r>
-        <w:rPr>
-          <w:noProof/>
-        </w:rPr>
-        <w:t>3</w:t>
-      </w:r>
-      <w:r>
-        <w:rPr>
-          <w:noProof/>
-        </w:rPr>
-        <w:fldChar w:fldCharType="end"/>
-      </w:r>
+      <w:fldSimple w:instr=" SEQ Figure \* ARABIC ">
+        <w:r>
+          <w:rPr>
+            <w:noProof/>
+          </w:rPr>
+          <w:t>3</w:t>
+        </w:r>
+      </w:fldSimple>
       <w:r>
         <w:t xml:space="preserve"> - Système de spatialisation avec MIAM Spat Player, et MIAM Matrix Router en tant que plug-in</w:t>
       </w:r>
@@ -3278,27 +3237,14 @@
       <w:r>
         <w:t xml:space="preserve">Figure </w:t>
       </w:r>
-      <w:r>
-        <w:fldChar w:fldCharType="begin"/>
-      </w:r>
-      <w:r>
-        <w:instrText xml:space="preserve"> SEQ Figure \* ARABIC </w:instrText>
-      </w:r>
-      <w:r>
-        <w:fldChar w:fldCharType="separate"/>
-      </w:r>
-      <w:r>
-        <w:rPr>
-          <w:noProof/>
-        </w:rPr>
-        <w:t>4</w:t>
-      </w:r>
-      <w:r>
-        <w:rPr>
-          <w:noProof/>
-        </w:rPr>
-        <w:fldChar w:fldCharType="end"/>
-      </w:r>
+      <w:fldSimple w:instr=" SEQ Figure \* ARABIC ">
+        <w:r>
+          <w:rPr>
+            <w:noProof/>
+          </w:rPr>
+          <w:t>4</w:t>
+        </w:r>
+      </w:fldSimple>
       <w:r>
         <w:t xml:space="preserve"> - Système de spatialisation avec MIAM Spat Player, et MIAM Matrix Router en tant </w:t>
       </w:r>
@@ -3353,78 +3299,95 @@
       <w:pPr>
         <w:pStyle w:val="Titre1"/>
       </w:pPr>
-      <w:bookmarkStart w:id="7" w:name="_Toc499831132"/>
+      <w:bookmarkStart w:id="6" w:name="_Toc499831132"/>
       <w:r>
         <w:lastRenderedPageBreak/>
         <w:t>MIAM Spat Player</w:t>
       </w:r>
+      <w:bookmarkEnd w:id="6"/>
+    </w:p>
+    <w:p>
+      <w:r>
+        <w:t>MIAM Spat Player est l</w:t>
+      </w:r>
+      <w:r>
+        <w:t>’interface de</w:t>
+      </w:r>
+      <w:r>
+        <w:t>stinée aux</w:t>
+      </w:r>
+      <w:r>
+        <w:t xml:space="preserve"> performance</w:t>
+      </w:r>
+      <w:r>
+        <w:t>s de spatia</w:t>
+      </w:r>
+      <w:r>
+        <w:t>lisation. Elle est minimaliste :</w:t>
+      </w:r>
+      <w:r>
+        <w:t xml:space="preserve"> on ne peut que déplacer des excitateurs sur des polygones</w:t>
+      </w:r>
+      <w:r>
+        <w:t xml:space="preserve"> </w:t>
+      </w:r>
+      <w:r>
+        <w:t>associés à des matrices de routage</w:t>
+      </w:r>
+      <w:r>
+        <w:t xml:space="preserve">, à l’aide d’un écran tactile multipoint (ou d’une </w:t>
+      </w:r>
+      <w:r>
+        <w:t xml:space="preserve">simple </w:t>
+      </w:r>
+      <w:r>
+        <w:t>souris)</w:t>
+      </w:r>
+      <w:r>
+        <w:t>.</w:t>
+      </w:r>
+    </w:p>
+    <w:p>
+      <w:r>
+        <w:t>L’interface MIAM Spat Player</w:t>
+      </w:r>
+      <w:r>
+        <w:t xml:space="preserve"> ne permet pas d’</w:t>
+      </w:r>
+      <w:r>
+        <w:t>éditer la position de ces</w:t>
+      </w:r>
+      <w:r>
+        <w:t xml:space="preserve"> polygones, ni d’éditer</w:t>
+      </w:r>
+      <w:r>
+        <w:t xml:space="preserve"> les scènes de manière générale. </w:t>
+      </w:r>
+      <w:r>
+        <w:t>Elle ne permet pas non plus d’</w:t>
+      </w:r>
+      <w:r>
+        <w:t>éditer les matrices de routage liées aux polygones.</w:t>
+      </w:r>
+    </w:p>
+    <w:p>
+      <w:pPr>
+        <w:pStyle w:val="Titre2"/>
+      </w:pPr>
+      <w:bookmarkStart w:id="7" w:name="_Toc499831133"/>
+      <w:r>
+        <w:t>Matrice de routage =</w:t>
+      </w:r>
+      <w:r>
+        <w:t xml:space="preserve"> état de spatialisation,</w:t>
+      </w:r>
+      <w:r>
+        <w:t xml:space="preserve"> et</w:t>
+      </w:r>
+      <w:r>
+        <w:t xml:space="preserve"> polygones associés</w:t>
+      </w:r>
       <w:bookmarkEnd w:id="7"/>
-    </w:p>
-    <w:p>
-      <w:r>
-        <w:t>MIAM Spat Player est l</w:t>
-      </w:r>
-      <w:r>
-        <w:t>’interface de</w:t>
-      </w:r>
-      <w:r>
-        <w:t>stinée aux</w:t>
-      </w:r>
-      <w:r>
-        <w:t xml:space="preserve"> performance</w:t>
-      </w:r>
-      <w:r>
-        <w:t>s de spatia</w:t>
-      </w:r>
-      <w:r>
-        <w:t>lisation. Elle est minimaliste :</w:t>
-      </w:r>
-      <w:r>
-        <w:t xml:space="preserve"> on ne peut que déplacer des excitateurs sur des polygones</w:t>
-      </w:r>
-      <w:r>
-        <w:t xml:space="preserve"> </w:t>
-      </w:r>
-      <w:r>
-        <w:t>associés à des matrices de routage</w:t>
-      </w:r>
-      <w:r>
-        <w:t>, à l’aide d’un écran tactile multipoint (ou d’une souris)</w:t>
-      </w:r>
-      <w:r>
-        <w:t>. Elle</w:t>
-      </w:r>
-      <w:r>
-        <w:t xml:space="preserve"> ne permet pas d’</w:t>
-      </w:r>
-      <w:r>
-        <w:t>éditer la position de ces</w:t>
-      </w:r>
-      <w:r>
-        <w:t xml:space="preserve"> polygones, ni d’éditer</w:t>
-      </w:r>
-      <w:r>
-        <w:t xml:space="preserve"> les scènes de manière générale. </w:t>
-      </w:r>
-    </w:p>
-    <w:p>
-      <w:pPr>
-        <w:pStyle w:val="Titre2"/>
-      </w:pPr>
-      <w:bookmarkStart w:id="8" w:name="_Toc499831133"/>
-      <w:r>
-        <w:t>Matrice de routage =</w:t>
-      </w:r>
-      <w:r>
-        <w:t xml:space="preserve"> état de spatialisation,</w:t>
-      </w:r>
-      <w:r>
-        <w:t xml:space="preserve"> et</w:t>
-      </w:r>
-      <w:r>
-        <w:t xml:space="preserve"> polygones associés</w:t>
-      </w:r>
-      <w:bookmarkEnd w:id="8"/>
     </w:p>
     <w:p>
       <w:r>
@@ -3690,27 +3653,14 @@
             <w:r>
               <w:t xml:space="preserve">Figure </w:t>
             </w:r>
-            <w:r>
-              <w:fldChar w:fldCharType="begin"/>
-            </w:r>
-            <w:r>
-              <w:instrText xml:space="preserve"> SEQ Figure \* ARABIC </w:instrText>
-            </w:r>
-            <w:r>
-              <w:fldChar w:fldCharType="separate"/>
-            </w:r>
-            <w:r>
-              <w:rPr>
-                <w:noProof/>
-              </w:rPr>
-              <w:t>5</w:t>
-            </w:r>
-            <w:r>
-              <w:rPr>
-                <w:noProof/>
-              </w:rPr>
-              <w:fldChar w:fldCharType="end"/>
-            </w:r>
+            <w:fldSimple w:instr=" SEQ Figure \* ARABIC ">
+              <w:r>
+                <w:rPr>
+                  <w:noProof/>
+                </w:rPr>
+                <w:t>5</w:t>
+              </w:r>
+            </w:fldSimple>
             <w:r>
               <w:t xml:space="preserve"> - Matrice représentant l'état de spatialisation "Haut-parleurs neutres</w:t>
             </w:r>
@@ -3779,27 +3729,14 @@
             <w:r>
               <w:t xml:space="preserve">Figure </w:t>
             </w:r>
-            <w:r>
-              <w:fldChar w:fldCharType="begin"/>
-            </w:r>
-            <w:r>
-              <w:instrText xml:space="preserve"> SEQ Figure \* ARABIC </w:instrText>
-            </w:r>
-            <w:r>
-              <w:fldChar w:fldCharType="separate"/>
-            </w:r>
-            <w:r>
-              <w:rPr>
-                <w:noProof/>
-              </w:rPr>
-              <w:t>6</w:t>
-            </w:r>
-            <w:r>
-              <w:rPr>
-                <w:noProof/>
-              </w:rPr>
-              <w:fldChar w:fldCharType="end"/>
-            </w:r>
+            <w:fldSimple w:instr=" SEQ Figure \* ARABIC ">
+              <w:r>
+                <w:rPr>
+                  <w:noProof/>
+                </w:rPr>
+                <w:t>6</w:t>
+              </w:r>
+            </w:fldSimple>
             <w:r>
               <w:t xml:space="preserve"> - Matrice représentant l'état de spatialisation "Subwoofers</w:t>
             </w:r>
@@ -3870,27 +3807,14 @@
             <w:r>
               <w:t xml:space="preserve">Figure </w:t>
             </w:r>
-            <w:r>
-              <w:fldChar w:fldCharType="begin"/>
-            </w:r>
-            <w:r>
-              <w:instrText xml:space="preserve"> SEQ Figure \* ARABIC </w:instrText>
-            </w:r>
-            <w:r>
-              <w:fldChar w:fldCharType="separate"/>
-            </w:r>
-            <w:r>
-              <w:rPr>
-                <w:noProof/>
-              </w:rPr>
-              <w:t>7</w:t>
-            </w:r>
-            <w:r>
-              <w:rPr>
-                <w:noProof/>
-              </w:rPr>
-              <w:fldChar w:fldCharType="end"/>
-            </w:r>
+            <w:fldSimple w:instr=" SEQ Figure \* ARABIC ">
+              <w:r>
+                <w:rPr>
+                  <w:noProof/>
+                </w:rPr>
+                <w:t>7</w:t>
+              </w:r>
+            </w:fldSimple>
             <w:r>
               <w:t xml:space="preserve"> - Matrice représ</w:t>
             </w:r>
@@ -3971,27 +3895,14 @@
             <w:r>
               <w:t xml:space="preserve">Figure </w:t>
             </w:r>
-            <w:r>
-              <w:fldChar w:fldCharType="begin"/>
-            </w:r>
-            <w:r>
-              <w:instrText xml:space="preserve"> SEQ Figure \* ARABIC </w:instrText>
-            </w:r>
-            <w:r>
-              <w:fldChar w:fldCharType="separate"/>
-            </w:r>
-            <w:r>
-              <w:rPr>
-                <w:noProof/>
-              </w:rPr>
-              <w:t>8</w:t>
-            </w:r>
-            <w:r>
-              <w:rPr>
-                <w:noProof/>
-              </w:rPr>
-              <w:fldChar w:fldCharType="end"/>
-            </w:r>
+            <w:fldSimple w:instr=" SEQ Figure \* ARABIC ">
+              <w:r>
+                <w:rPr>
+                  <w:noProof/>
+                </w:rPr>
+                <w:t>8</w:t>
+              </w:r>
+            </w:fldSimple>
             <w:r>
               <w:t xml:space="preserve"> - Matrice représentant l'état de spatialisation </w:t>
             </w:r>
@@ -4107,10 +4018,10 @@
         </w:rPr>
         <w:lastRenderedPageBreak/>
         <w:drawing>
-          <wp:inline distT="0" distB="0" distL="0" distR="0" wp14:anchorId="3119DDC4" wp14:editId="059CFEFF">
-            <wp:extent cx="6328410" cy="4752975"/>
+          <wp:inline distT="0" distB="0" distL="0" distR="0" wp14:anchorId="339BF2AF" wp14:editId="3EE57491">
+            <wp:extent cx="6329680" cy="4816475"/>
             <wp:effectExtent l="0" t="0" r="0" b="0"/>
-            <wp:docPr id="16" name="Image 16" descr="Images_et_Graphes/Exemple%20scène%20MIAM%20Spat%20Player.png"/>
+            <wp:docPr id="18" name="Image 18" descr="../../../../Desktop/Capture%20d’écran%202017-12-05%20à%2012.56.0"/>
             <wp:cNvGraphicFramePr>
               <a:graphicFrameLocks xmlns:a="http://schemas.openxmlformats.org/drawingml/2006/main" noChangeAspect="1"/>
             </wp:cNvGraphicFramePr>
@@ -4118,7 +4029,7 @@
               <a:graphicData uri="http://schemas.openxmlformats.org/drawingml/2006/picture">
                 <pic:pic xmlns:pic="http://schemas.openxmlformats.org/drawingml/2006/picture">
                   <pic:nvPicPr>
-                    <pic:cNvPr id="0" name="Picture 3" descr="Images_et_Graphes/Exemple%20scène%20MIAM%20Spat%20Player.png"/>
+                    <pic:cNvPr id="0" name="Picture 5" descr="../../../../Desktop/Capture%20d’écran%202017-12-05%20à%2012.56.0"/>
                     <pic:cNvPicPr>
                       <a:picLocks noChangeAspect="1" noChangeArrowheads="1"/>
                     </pic:cNvPicPr>
@@ -4139,7 +4050,7 @@
                   <pic:spPr bwMode="auto">
                     <a:xfrm>
                       <a:off x="0" y="0"/>
-                      <a:ext cx="6328410" cy="4752975"/>
+                      <a:ext cx="6329680" cy="4816475"/>
                     </a:xfrm>
                     <a:prstGeom prst="rect">
                       <a:avLst/>
@@ -4163,27 +4074,14 @@
       <w:r>
         <w:t xml:space="preserve">Figure </w:t>
       </w:r>
-      <w:r>
-        <w:fldChar w:fldCharType="begin"/>
-      </w:r>
-      <w:r>
-        <w:instrText xml:space="preserve"> SEQ Figure \* ARABIC </w:instrText>
-      </w:r>
-      <w:r>
-        <w:fldChar w:fldCharType="separate"/>
-      </w:r>
-      <w:r>
-        <w:rPr>
-          <w:noProof/>
-        </w:rPr>
-        <w:t>9</w:t>
-      </w:r>
-      <w:r>
-        <w:rPr>
-          <w:noProof/>
-        </w:rPr>
-        <w:fldChar w:fldCharType="end"/>
-      </w:r>
+      <w:fldSimple w:instr=" SEQ Figure \* ARABIC ">
+        <w:r>
+          <w:rPr>
+            <w:noProof/>
+          </w:rPr>
+          <w:t>9</w:t>
+        </w:r>
+      </w:fldSimple>
       <w:r>
         <w:t xml:space="preserve"> - Capture d'écran du logiciel MIAM Spat Player, avec des polygones associés aux matrices de routage de la page précédente.</w:t>
       </w:r>
@@ -4234,11 +4132,11 @@
       <w:pPr>
         <w:pStyle w:val="Titre2"/>
       </w:pPr>
-      <w:bookmarkStart w:id="9" w:name="_Toc499831134"/>
+      <w:bookmarkStart w:id="8" w:name="_Toc499831134"/>
       <w:r>
         <w:t>Excitateurs</w:t>
       </w:r>
-      <w:bookmarkEnd w:id="9"/>
+      <w:bookmarkEnd w:id="8"/>
     </w:p>
     <w:p>
       <w:r>
@@ -4360,15 +4258,12 @@
         <w:jc w:val="center"/>
       </w:pPr>
       <w:r>
-        <w:rPr>
-          <w:noProof/>
-        </w:rPr>
         <w:lastRenderedPageBreak/>
         <w:drawing>
-          <wp:inline distT="0" distB="0" distL="0" distR="0" wp14:anchorId="1908839B" wp14:editId="76AD8947">
-            <wp:extent cx="6324600" cy="4749800"/>
+          <wp:inline distT="0" distB="0" distL="0" distR="0" wp14:anchorId="7CCC783F" wp14:editId="0761445C">
+            <wp:extent cx="6332220" cy="4812665"/>
             <wp:effectExtent l="0" t="0" r="0" b="0"/>
-            <wp:docPr id="19" name="Image 19"/>
+            <wp:docPr id="24" name="Image 24"/>
             <wp:cNvGraphicFramePr>
               <a:graphicFrameLocks xmlns:a="http://schemas.openxmlformats.org/drawingml/2006/main" noChangeAspect="1"/>
             </wp:cNvGraphicFramePr>
@@ -4388,7 +4283,7 @@
                   <pic:spPr>
                     <a:xfrm>
                       <a:off x="0" y="0"/>
-                      <a:ext cx="6324600" cy="4749800"/>
+                      <a:ext cx="6332220" cy="4812665"/>
                     </a:xfrm>
                     <a:prstGeom prst="rect">
                       <a:avLst/>
@@ -4408,27 +4303,14 @@
       <w:r>
         <w:t xml:space="preserve">Figure </w:t>
       </w:r>
-      <w:r>
-        <w:fldChar w:fldCharType="begin"/>
-      </w:r>
-      <w:r>
-        <w:instrText xml:space="preserve"> SEQ Figure \* ARABIC </w:instrText>
-      </w:r>
-      <w:r>
-        <w:fldChar w:fldCharType="separate"/>
-      </w:r>
-      <w:r>
-        <w:rPr>
-          <w:noProof/>
-        </w:rPr>
-        <w:t>10</w:t>
-      </w:r>
-      <w:r>
-        <w:rPr>
-          <w:noProof/>
-        </w:rPr>
-        <w:fldChar w:fldCharType="end"/>
-      </w:r>
+      <w:fldSimple w:instr=" SEQ Figure \* ARABIC ">
+        <w:r>
+          <w:rPr>
+            <w:noProof/>
+          </w:rPr>
+          <w:t>10</w:t>
+        </w:r>
+      </w:fldSimple>
       <w:r>
         <w:t xml:space="preserve"> - Capture d'écran de MIAM Spat Player, avec 3 excitateurs entourés en rouge.</w:t>
       </w:r>
@@ -4503,22 +4385,22 @@
       <w:pPr>
         <w:pStyle w:val="Titre1"/>
       </w:pPr>
-      <w:bookmarkStart w:id="10" w:name="_Toc499831135"/>
+      <w:bookmarkStart w:id="9" w:name="_Toc499831135"/>
       <w:r>
         <w:lastRenderedPageBreak/>
         <w:t>MIAM Spat Editor</w:t>
       </w:r>
+      <w:bookmarkEnd w:id="9"/>
+    </w:p>
+    <w:p>
+      <w:pPr>
+        <w:pStyle w:val="Titre2"/>
+      </w:pPr>
+      <w:bookmarkStart w:id="10" w:name="_Toc499831136"/>
+      <w:r>
+        <w:t>Matrices de routage</w:t>
+      </w:r>
       <w:bookmarkEnd w:id="10"/>
-    </w:p>
-    <w:p>
-      <w:pPr>
-        <w:pStyle w:val="Titre2"/>
-      </w:pPr>
-      <w:bookmarkStart w:id="11" w:name="_Toc499831136"/>
-      <w:r>
-        <w:t>Matrices de routage</w:t>
-      </w:r>
-      <w:bookmarkEnd w:id="11"/>
     </w:p>
     <w:p>
       <w:pPr>
@@ -4573,27 +4455,14 @@
       <w:r>
         <w:t xml:space="preserve">Figure </w:t>
       </w:r>
-      <w:r>
-        <w:fldChar w:fldCharType="begin"/>
-      </w:r>
-      <w:r>
-        <w:instrText xml:space="preserve"> SEQ Figure \* ARABIC </w:instrText>
-      </w:r>
-      <w:r>
-        <w:fldChar w:fldCharType="separate"/>
-      </w:r>
-      <w:r>
-        <w:rPr>
-          <w:noProof/>
-        </w:rPr>
-        <w:t>11</w:t>
-      </w:r>
-      <w:r>
-        <w:rPr>
-          <w:noProof/>
-        </w:rPr>
-        <w:fldChar w:fldCharType="end"/>
-      </w:r>
+      <w:fldSimple w:instr=" SEQ Figure \* ARABIC ">
+        <w:r>
+          <w:rPr>
+            <w:noProof/>
+          </w:rPr>
+          <w:t>11</w:t>
+        </w:r>
+      </w:fldSimple>
       <w:r>
         <w:t xml:space="preserve"> - </w:t>
       </w:r>
@@ -5097,11 +4966,11 @@
       <w:pPr>
         <w:pStyle w:val="Titre2"/>
       </w:pPr>
-      <w:bookmarkStart w:id="12" w:name="_Toc499831137"/>
+      <w:bookmarkStart w:id="11" w:name="_Toc499831137"/>
       <w:r>
         <w:t>Scènes et formes géométriques</w:t>
       </w:r>
-      <w:bookmarkEnd w:id="12"/>
+      <w:bookmarkEnd w:id="11"/>
     </w:p>
     <w:p>
       <w:pPr>
@@ -5109,14 +4978,11 @@
         <w:jc w:val="center"/>
       </w:pPr>
       <w:r>
-        <w:rPr>
-          <w:noProof/>
-        </w:rPr>
         <w:drawing>
-          <wp:inline distT="0" distB="0" distL="0" distR="0" wp14:anchorId="43E7E82F" wp14:editId="4418DBF3">
-            <wp:extent cx="6332220" cy="4140835"/>
+          <wp:inline distT="0" distB="0" distL="0" distR="0" wp14:anchorId="2813DFCD" wp14:editId="78893997">
+            <wp:extent cx="6332220" cy="4017645"/>
             <wp:effectExtent l="0" t="0" r="0" b="0"/>
-            <wp:docPr id="21" name="Image 21"/>
+            <wp:docPr id="25" name="Image 25"/>
             <wp:cNvGraphicFramePr>
               <a:graphicFrameLocks xmlns:a="http://schemas.openxmlformats.org/drawingml/2006/main" noChangeAspect="1"/>
             </wp:cNvGraphicFramePr>
@@ -5136,7 +5002,7 @@
                   <pic:spPr>
                     <a:xfrm>
                       <a:off x="0" y="0"/>
-                      <a:ext cx="6332220" cy="4140835"/>
+                      <a:ext cx="6332220" cy="4017645"/>
                     </a:xfrm>
                     <a:prstGeom prst="rect">
                       <a:avLst/>
@@ -5156,27 +5022,14 @@
       <w:r>
         <w:t xml:space="preserve">Figure </w:t>
       </w:r>
-      <w:r>
-        <w:fldChar w:fldCharType="begin"/>
-      </w:r>
-      <w:r>
-        <w:instrText xml:space="preserve"> SEQ Figure \* ARABIC </w:instrText>
-      </w:r>
-      <w:r>
-        <w:fldChar w:fldCharType="separate"/>
-      </w:r>
-      <w:r>
-        <w:rPr>
-          <w:noProof/>
-        </w:rPr>
-        <w:t>12</w:t>
-      </w:r>
-      <w:r>
-        <w:rPr>
-          <w:noProof/>
-        </w:rPr>
-        <w:fldChar w:fldCharType="end"/>
-      </w:r>
+      <w:fldSimple w:instr=" SEQ Figure \* ARABIC ">
+        <w:r>
+          <w:rPr>
+            <w:noProof/>
+          </w:rPr>
+          <w:t>12</w:t>
+        </w:r>
+      </w:fldSimple>
       <w:r>
         <w:t xml:space="preserve"> – Pour </w:t>
       </w:r>
@@ -5197,11 +5050,11 @@
       <w:pPr>
         <w:pStyle w:val="Titre2"/>
       </w:pPr>
-      <w:bookmarkStart w:id="13" w:name="_Toc499831138"/>
+      <w:bookmarkStart w:id="12" w:name="_Toc499831138"/>
       <w:r>
         <w:t>État initial des scènes : placement initial des excitateurs</w:t>
       </w:r>
-      <w:bookmarkEnd w:id="13"/>
+      <w:bookmarkEnd w:id="12"/>
     </w:p>
     <w:p>
       <w:r>
@@ -5312,7 +5165,7 @@
       <w:pPr>
         <w:pStyle w:val="Titre1"/>
       </w:pPr>
-      <w:bookmarkStart w:id="14" w:name="_Toc499831139"/>
+      <w:bookmarkStart w:id="13" w:name="_Toc499831139"/>
       <w:r>
         <w:lastRenderedPageBreak/>
         <w:t>Remarques</w:t>
@@ -5332,17 +5185,17 @@
       <w:r>
         <w:t xml:space="preserve"> (MIAM Matrix Router)</w:t>
       </w:r>
+      <w:bookmarkEnd w:id="13"/>
+    </w:p>
+    <w:p>
+      <w:pPr>
+        <w:pStyle w:val="Titre2"/>
+      </w:pPr>
+      <w:bookmarkStart w:id="14" w:name="_Toc499831140"/>
+      <w:r>
+        <w:t>Automations</w:t>
+      </w:r>
       <w:bookmarkEnd w:id="14"/>
-    </w:p>
-    <w:p>
-      <w:pPr>
-        <w:pStyle w:val="Titre2"/>
-      </w:pPr>
-      <w:bookmarkStart w:id="15" w:name="_Toc499831140"/>
-      <w:r>
-        <w:t>Automations</w:t>
-      </w:r>
-      <w:bookmarkEnd w:id="15"/>
     </w:p>
     <w:p>
       <w:r>
@@ -5425,7 +5278,7 @@
       <w:pPr>
         <w:pStyle w:val="Titre2"/>
       </w:pPr>
-      <w:bookmarkStart w:id="16" w:name="_Toc499831141"/>
+      <w:bookmarkStart w:id="15" w:name="_Toc499831141"/>
       <w:r>
         <w:t xml:space="preserve">Dans </w:t>
       </w:r>
@@ -5435,7 +5288,7 @@
       <w:r>
         <w:t xml:space="preserve"> (voir exemples 6.1 et 6.3.1)</w:t>
       </w:r>
-      <w:bookmarkEnd w:id="16"/>
+      <w:bookmarkEnd w:id="15"/>
     </w:p>
     <w:p>
       <w:r>
@@ -5709,14 +5562,14 @@
       <w:pPr>
         <w:pStyle w:val="Titre2"/>
       </w:pPr>
-      <w:bookmarkStart w:id="17" w:name="_Toc499831142"/>
+      <w:bookmarkStart w:id="16" w:name="_Toc499831142"/>
       <w:r>
         <w:t>Ableton Live</w:t>
       </w:r>
       <w:r>
         <w:t xml:space="preserve"> (voir exemple 6.3.2)</w:t>
       </w:r>
-      <w:bookmarkEnd w:id="17"/>
+      <w:bookmarkEnd w:id="16"/>
     </w:p>
     <w:p>
       <w:r>
@@ -5820,14 +5673,14 @@
       <w:pPr>
         <w:pStyle w:val="Titre2"/>
       </w:pPr>
-      <w:bookmarkStart w:id="18" w:name="_Toc499831143"/>
+      <w:bookmarkStart w:id="17" w:name="_Toc499831143"/>
       <w:r>
         <w:t xml:space="preserve">Autres </w:t>
       </w:r>
       <w:r>
         <w:t>DAWs</w:t>
       </w:r>
-      <w:bookmarkEnd w:id="18"/>
+      <w:bookmarkEnd w:id="17"/>
     </w:p>
     <w:p>
       <w:r>
@@ -5919,7 +5772,7 @@
       <w:pPr>
         <w:pStyle w:val="Titre1"/>
       </w:pPr>
-      <w:bookmarkStart w:id="19" w:name="_Toc499831144"/>
+      <w:bookmarkStart w:id="18" w:name="_Toc499831144"/>
       <w:r>
         <w:lastRenderedPageBreak/>
         <w:t>Exemples d’utilisation</w:t>
@@ -5930,71 +5783,71 @@
       <w:r>
         <w:t xml:space="preserve"> en pratique</w:t>
       </w:r>
+      <w:bookmarkEnd w:id="18"/>
+    </w:p>
+    <w:p>
+      <w:r>
+        <w:t>Dans les exemples suivants, on se place dans des situations de performance de spatialisation</w:t>
+      </w:r>
+      <w:r>
+        <w:t xml:space="preserve"> d’une composition</w:t>
+      </w:r>
+      <w:r>
+        <w:t xml:space="preserve"> musicale multi</w:t>
+      </w:r>
+      <w:r>
+        <w:t>canal</w:t>
+      </w:r>
+      <w:r>
+        <w:t>. La sortie des systèmes est donc un ensemble de canaux qui seront directement envoyés à des haut-parleurs.</w:t>
+      </w:r>
+    </w:p>
+    <w:p>
+      <w:r>
+        <w:t>Ces exemples p</w:t>
+      </w:r>
+      <w:r>
+        <w:t>euvent t</w:t>
+      </w:r>
+      <w:r>
+        <w:t>out à fait être transposés au cas d’une spatialisation enregistrée en studio</w:t>
+      </w:r>
+      <w:r>
+        <w:t>. Il est alors possible d’enregistrer deux choses : soit les signaux audionumériques résultant de la spatialisation, soit l’évolution des paramètres d’automation lorsque l’on utilise le MIAM Matrix Router comme plug-in dans REAPER.</w:t>
+      </w:r>
+    </w:p>
+    <w:p>
+      <w:r>
+        <w:t>Ces exemples sont également valables si le flux audio n’est pas une composition musicale fixée sur support. On</w:t>
+      </w:r>
+      <w:r>
+        <w:t xml:space="preserve"> peut </w:t>
+      </w:r>
+      <w:r>
+        <w:t xml:space="preserve">spatialiser en temps-réel le son </w:t>
+      </w:r>
+      <w:r>
+        <w:t>de microphones, de synthétiseurs, ...</w:t>
+      </w:r>
+    </w:p>
+    <w:p>
+      <w:pPr>
+        <w:pStyle w:val="Titre2"/>
+      </w:pPr>
+      <w:bookmarkStart w:id="19" w:name="_Toc499831145"/>
+      <w:r>
+        <w:t>Composition</w:t>
+      </w:r>
+      <w:r>
+        <w:t xml:space="preserve"> s</w:t>
+      </w:r>
+      <w:r>
+        <w:t>ur 8 canaux</w:t>
+      </w:r>
+      <w:r>
+        <w:t>, lecture dans REAPER, sortie sur 8 haut-parleurs</w:t>
+      </w:r>
       <w:bookmarkEnd w:id="19"/>
-    </w:p>
-    <w:p>
-      <w:r>
-        <w:t>Dans les exemples suivants, on se place dans des situations de performance de spatialisation</w:t>
-      </w:r>
-      <w:r>
-        <w:t xml:space="preserve"> d’une composition</w:t>
-      </w:r>
-      <w:r>
-        <w:t xml:space="preserve"> musicale multi</w:t>
-      </w:r>
-      <w:r>
-        <w:t>canal</w:t>
-      </w:r>
-      <w:r>
-        <w:t>. La sortie des systèmes est donc un ensemble de canaux qui seront directement envoyés à des haut-parleurs.</w:t>
-      </w:r>
-    </w:p>
-    <w:p>
-      <w:r>
-        <w:t>Ces exemples p</w:t>
-      </w:r>
-      <w:r>
-        <w:t>euvent t</w:t>
-      </w:r>
-      <w:r>
-        <w:t>out à fait être transposés au cas d’une spatialisation enregistrée en studio</w:t>
-      </w:r>
-      <w:r>
-        <w:t>. Il est alors possible d’enregistrer deux choses : soit les signaux audionumériques résultant de la spatialisation, soit l’évolution des paramètres d’automation lorsque l’on utilise le MIAM Matrix Router comme plug-in dans REAPER.</w:t>
-      </w:r>
-    </w:p>
-    <w:p>
-      <w:r>
-        <w:t>Ces exemples sont également valables si le flux audio n’est pas une composition musicale fixée sur support. On</w:t>
-      </w:r>
-      <w:r>
-        <w:t xml:space="preserve"> peut </w:t>
-      </w:r>
-      <w:r>
-        <w:t xml:space="preserve">spatialiser en temps-réel le son </w:t>
-      </w:r>
-      <w:r>
-        <w:t>de microphones, de synthétiseurs, ...</w:t>
-      </w:r>
-    </w:p>
-    <w:p>
-      <w:pPr>
-        <w:pStyle w:val="Titre2"/>
-      </w:pPr>
-      <w:bookmarkStart w:id="20" w:name="_Toc499831145"/>
-      <w:r>
-        <w:t>Composition</w:t>
-      </w:r>
-      <w:r>
-        <w:t xml:space="preserve"> s</w:t>
-      </w:r>
-      <w:r>
-        <w:t>ur 8 canaux</w:t>
-      </w:r>
-      <w:r>
-        <w:t>, lecture dans REAPER, sortie sur 8 haut-parleurs</w:t>
-      </w:r>
-      <w:bookmarkEnd w:id="20"/>
     </w:p>
     <w:p>
       <w:r>
@@ -6118,27 +5971,14 @@
       <w:r>
         <w:t xml:space="preserve">Figure </w:t>
       </w:r>
-      <w:r>
-        <w:fldChar w:fldCharType="begin"/>
-      </w:r>
-      <w:r>
-        <w:instrText xml:space="preserve"> SEQ Figure \* ARABIC </w:instrText>
-      </w:r>
-      <w:r>
-        <w:fldChar w:fldCharType="separate"/>
-      </w:r>
-      <w:r>
-        <w:rPr>
-          <w:noProof/>
-        </w:rPr>
-        <w:t>13</w:t>
-      </w:r>
-      <w:r>
-        <w:rPr>
-          <w:noProof/>
-        </w:rPr>
-        <w:fldChar w:fldCharType="end"/>
-      </w:r>
+      <w:fldSimple w:instr=" SEQ Figure \* ARABIC ">
+        <w:r>
+          <w:rPr>
+            <w:noProof/>
+          </w:rPr>
+          <w:t>13</w:t>
+        </w:r>
+      </w:fldSimple>
       <w:r>
         <w:t xml:space="preserve"> </w:t>
       </w:r>
@@ -6248,27 +6088,14 @@
       <w:r>
         <w:t xml:space="preserve">Figure </w:t>
       </w:r>
-      <w:r>
-        <w:fldChar w:fldCharType="begin"/>
-      </w:r>
-      <w:r>
-        <w:instrText xml:space="preserve"> SEQ Figure \* ARABIC </w:instrText>
-      </w:r>
-      <w:r>
-        <w:fldChar w:fldCharType="separate"/>
-      </w:r>
-      <w:r>
-        <w:rPr>
-          <w:noProof/>
-        </w:rPr>
-        <w:t>14</w:t>
-      </w:r>
-      <w:r>
-        <w:rPr>
-          <w:noProof/>
-        </w:rPr>
-        <w:fldChar w:fldCharType="end"/>
-      </w:r>
+      <w:fldSimple w:instr=" SEQ Figure \* ARABIC ">
+        <w:r>
+          <w:rPr>
+            <w:noProof/>
+          </w:rPr>
+          <w:t>14</w:t>
+        </w:r>
+      </w:fldSimple>
       <w:r>
         <w:t xml:space="preserve"> - Vue sur le plug-in MIAM Matrix Router, avec matrice de routage diagonale.</w:t>
       </w:r>
@@ -6351,7 +6178,7 @@
       <w:pPr>
         <w:pStyle w:val="Titre2"/>
       </w:pPr>
-      <w:bookmarkStart w:id="21" w:name="_Toc499831146"/>
+      <w:bookmarkStart w:id="20" w:name="_Toc499831146"/>
       <w:r>
         <w:t>Composition</w:t>
       </w:r>
@@ -6376,7 +6203,7 @@
       <w:r>
         <w:t xml:space="preserve"> haut-parleurs</w:t>
       </w:r>
-      <w:bookmarkEnd w:id="21"/>
+      <w:bookmarkEnd w:id="20"/>
     </w:p>
     <w:p>
       <w:r>
@@ -6505,7 +6332,7 @@
       <w:pPr>
         <w:pStyle w:val="Titre2"/>
       </w:pPr>
-      <w:bookmarkStart w:id="22" w:name="_Toc499831147"/>
+      <w:bookmarkStart w:id="21" w:name="_Toc499831147"/>
       <w:r>
         <w:lastRenderedPageBreak/>
         <w:t>Composition</w:t>
@@ -6543,115 +6370,115 @@
       <w:r>
         <w:t xml:space="preserve"> haut-parleurs</w:t>
       </w:r>
+      <w:bookmarkEnd w:id="21"/>
+      <w:r>
+        <w:t xml:space="preserve"> </w:t>
+      </w:r>
+    </w:p>
+    <w:p>
+      <w:pPr>
+        <w:pStyle w:val="Titre3"/>
+      </w:pPr>
+      <w:bookmarkStart w:id="22" w:name="_Toc499831148"/>
+      <w:r>
+        <w:t>Exemple dans REAPER : spatialisation classique, matrices de routage diagonales</w:t>
+      </w:r>
       <w:bookmarkEnd w:id="22"/>
+    </w:p>
+    <w:p>
+      <w:r>
+        <w:t>Comme dans l’exemple précédent, dans REAPER,</w:t>
+      </w:r>
+      <w:r>
+        <w:t xml:space="preserve"> on peut faire un choix de routage fixe de ces 2 canaux vers les 8 haut-parleurs. </w:t>
+      </w:r>
+      <w:r>
+        <w:t>Dans une piste intermédiaire</w:t>
+      </w:r>
+      <w:r>
+        <w:t xml:space="preserve"> de REAPER, à 16</w:t>
+      </w:r>
+      <w:r>
+        <w:t xml:space="preserve"> entrées et </w:t>
+      </w:r>
+      <w:r>
+        <w:t>16</w:t>
+      </w:r>
+      <w:r>
+        <w:t xml:space="preserve"> sorties, on peut alors placer le MIAM Matrix Router</w:t>
+      </w:r>
+      <w:r>
+        <w:t xml:space="preserve"> en tant que plug-in</w:t>
+      </w:r>
+      <w:r>
+        <w:t>.</w:t>
+      </w:r>
+      <w:r>
+        <w:t xml:space="preserve"> Cet exemple peut être transposé à 64 entrées et 64 sorties, ce que REAPER est capable de gérer pour chaque piste.</w:t>
+      </w:r>
+    </w:p>
+    <w:p>
+      <w:r>
+        <w:t>La spatialisation va</w:t>
+      </w:r>
+      <w:r>
+        <w:t xml:space="preserve"> alors consister à appliquer un volume</w:t>
+      </w:r>
+      <w:r>
+        <w:t xml:space="preserve"> sur chaque canal</w:t>
+      </w:r>
+      <w:r>
+        <w:t>,</w:t>
+      </w:r>
+      <w:r>
+        <w:t xml:space="preserve"> avant de l’envoyer au </w:t>
+      </w:r>
+      <w:r>
+        <w:t>haut-parleur qui lui correspond :</w:t>
+      </w:r>
       <w:r>
         <w:t xml:space="preserve"> </w:t>
       </w:r>
+      <w:r>
+        <w:t>l</w:t>
+      </w:r>
+      <w:r>
+        <w:t xml:space="preserve">a matrice de MIAM Matrix Router doit </w:t>
+      </w:r>
+      <w:r>
+        <w:t xml:space="preserve">donc </w:t>
+      </w:r>
+      <w:r>
+        <w:t>être diagonale.</w:t>
+      </w:r>
+      <w:r>
+        <w:t xml:space="preserve"> On pourra noter que ce cas est en fait très similaire au cas 6.1.</w:t>
+      </w:r>
     </w:p>
     <w:p>
       <w:pPr>
         <w:pStyle w:val="Titre3"/>
       </w:pPr>
-      <w:bookmarkStart w:id="23" w:name="_Toc499831148"/>
-      <w:r>
-        <w:t>Exemple dans REAPER : spatialisation classique, matrices de routage diagonales</w:t>
+      <w:bookmarkStart w:id="23" w:name="_Toc499831149"/>
+      <w:r>
+        <w:t xml:space="preserve">Exemple dans Ableton Live : </w:t>
+      </w:r>
+      <w:r>
+        <w:t>m</w:t>
+      </w:r>
+      <w:r>
+        <w:t>atrice</w:t>
+      </w:r>
+      <w:r>
+        <w:t>s</w:t>
+      </w:r>
+      <w:r>
+        <w:t xml:space="preserve"> de routage quelconque</w:t>
+      </w:r>
+      <w:r>
+        <w:t>s</w:t>
       </w:r>
       <w:bookmarkEnd w:id="23"/>
-    </w:p>
-    <w:p>
-      <w:r>
-        <w:t>Comme dans l’exemple précédent, dans REAPER,</w:t>
-      </w:r>
-      <w:r>
-        <w:t xml:space="preserve"> on peut faire un choix de routage fixe de ces 2 canaux vers les 8 haut-parleurs. </w:t>
-      </w:r>
-      <w:r>
-        <w:t>Dans une piste intermédiaire</w:t>
-      </w:r>
-      <w:r>
-        <w:t xml:space="preserve"> de REAPER, à 16</w:t>
-      </w:r>
-      <w:r>
-        <w:t xml:space="preserve"> entrées et </w:t>
-      </w:r>
-      <w:r>
-        <w:t>16</w:t>
-      </w:r>
-      <w:r>
-        <w:t xml:space="preserve"> sorties, on peut alors placer le MIAM Matrix Router</w:t>
-      </w:r>
-      <w:r>
-        <w:t xml:space="preserve"> en tant que plug-in</w:t>
-      </w:r>
-      <w:r>
-        <w:t>.</w:t>
-      </w:r>
-      <w:r>
-        <w:t xml:space="preserve"> Cet exemple peut être transposé à 64 entrées et 64 sorties, ce que REAPER est capable de gérer pour chaque piste.</w:t>
-      </w:r>
-    </w:p>
-    <w:p>
-      <w:r>
-        <w:t>La spatialisation va</w:t>
-      </w:r>
-      <w:r>
-        <w:t xml:space="preserve"> alors consister à appliquer un volume</w:t>
-      </w:r>
-      <w:r>
-        <w:t xml:space="preserve"> sur chaque canal</w:t>
-      </w:r>
-      <w:r>
-        <w:t>,</w:t>
-      </w:r>
-      <w:r>
-        <w:t xml:space="preserve"> avant de l’envoyer au </w:t>
-      </w:r>
-      <w:r>
-        <w:t>haut-parleur qui lui correspond :</w:t>
-      </w:r>
-      <w:r>
-        <w:t xml:space="preserve"> </w:t>
-      </w:r>
-      <w:r>
-        <w:t>l</w:t>
-      </w:r>
-      <w:r>
-        <w:t xml:space="preserve">a matrice de MIAM Matrix Router doit </w:t>
-      </w:r>
-      <w:r>
-        <w:t xml:space="preserve">donc </w:t>
-      </w:r>
-      <w:r>
-        <w:t>être diagonale.</w:t>
-      </w:r>
-      <w:r>
-        <w:t xml:space="preserve"> On pourra noter que ce cas est en fait très similaire au cas 6.1.</w:t>
-      </w:r>
-    </w:p>
-    <w:p>
-      <w:pPr>
-        <w:pStyle w:val="Titre3"/>
-      </w:pPr>
-      <w:bookmarkStart w:id="24" w:name="_Toc499831149"/>
-      <w:r>
-        <w:t xml:space="preserve">Exemple dans Ableton Live : </w:t>
-      </w:r>
-      <w:r>
-        <w:t>m</w:t>
-      </w:r>
-      <w:r>
-        <w:t>atrice</w:t>
-      </w:r>
-      <w:r>
-        <w:t>s</w:t>
-      </w:r>
-      <w:r>
-        <w:t xml:space="preserve"> de routage quelconque</w:t>
-      </w:r>
-      <w:r>
-        <w:t>s</w:t>
-      </w:r>
-      <w:bookmarkEnd w:id="24"/>
     </w:p>
     <w:p>
       <w:pPr>
@@ -6720,30 +6547,14 @@
       <w:r>
         <w:t xml:space="preserve">Figure </w:t>
       </w:r>
-      <w:r>
-        <w:fldChar w:fldCharType="begin"/>
-      </w:r>
-      <w:r>
-        <w:instrText xml:space="preserve"> SE</w:instrText>
-      </w:r>
-      <w:r>
-        <w:instrText xml:space="preserve">Q Figure \* ARABIC </w:instrText>
-      </w:r>
-      <w:r>
-        <w:fldChar w:fldCharType="separate"/>
-      </w:r>
-      <w:r>
-        <w:rPr>
-          <w:noProof/>
-        </w:rPr>
-        <w:t>15</w:t>
-      </w:r>
-      <w:r>
-        <w:rPr>
-          <w:noProof/>
-        </w:rPr>
-        <w:fldChar w:fldCharType="end"/>
-      </w:r>
+      <w:fldSimple w:instr=" SEQ Figure \* ARABIC ">
+        <w:r>
+          <w:rPr>
+            <w:noProof/>
+          </w:rPr>
+          <w:t>15</w:t>
+        </w:r>
+      </w:fldSimple>
       <w:r>
         <w:t xml:space="preserve"> - Vue du mixeur de Ableton Live 9, avec MIAM Matrix Router en plug-in exécutant une spatialisation sur 2 entrées et 16 sorties.</w:t>
       </w:r>
@@ -6826,27 +6637,14 @@
       <w:r>
         <w:t xml:space="preserve">Figure </w:t>
       </w:r>
-      <w:r>
-        <w:fldChar w:fldCharType="begin"/>
-      </w:r>
-      <w:r>
-        <w:instrText xml:space="preserve"> SEQ Figure \* ARABIC </w:instrText>
-      </w:r>
-      <w:r>
-        <w:fldChar w:fldCharType="separate"/>
-      </w:r>
-      <w:r>
-        <w:rPr>
-          <w:noProof/>
-        </w:rPr>
-        <w:t>16</w:t>
-      </w:r>
-      <w:r>
-        <w:rPr>
-          <w:noProof/>
-        </w:rPr>
-        <w:fldChar w:fldCharType="end"/>
-      </w:r>
+      <w:fldSimple w:instr=" SEQ Figure \* ARABIC ">
+        <w:r>
+          <w:rPr>
+            <w:noProof/>
+          </w:rPr>
+          <w:t>16</w:t>
+        </w:r>
+      </w:fldSimple>
       <w:r>
         <w:t xml:space="preserve"> - Matrice de routage non-diagonale</w:t>
       </w:r>
@@ -6953,27 +6751,14 @@
       <w:r>
         <w:t xml:space="preserve">Figure </w:t>
       </w:r>
-      <w:r>
-        <w:fldChar w:fldCharType="begin"/>
-      </w:r>
-      <w:r>
-        <w:instrText xml:space="preserve"> SEQ Figure \* ARABIC </w:instrText>
-      </w:r>
-      <w:r>
-        <w:fldChar w:fldCharType="separate"/>
-      </w:r>
-      <w:r>
-        <w:rPr>
-          <w:noProof/>
-        </w:rPr>
-        <w:t>17</w:t>
-      </w:r>
-      <w:r>
-        <w:rPr>
-          <w:noProof/>
-        </w:rPr>
-        <w:fldChar w:fldCharType="end"/>
-      </w:r>
+      <w:fldSimple w:instr=" SEQ Figure \* ARABIC ">
+        <w:r>
+          <w:rPr>
+            <w:noProof/>
+          </w:rPr>
+          <w:t>17</w:t>
+        </w:r>
+      </w:fldSimple>
       <w:r>
         <w:t xml:space="preserve"> - Matrice de routage inversant la stéréo gauche/droite pour les paires de canaux 5-6, 7-8, et 9-10</w:t>
       </w:r>
@@ -7070,46 +6855,46 @@
       <w:r>
         <w:t xml:space="preserve">Figure </w:t>
       </w:r>
-      <w:r>
-        <w:fldChar w:fldCharType="begin"/>
-      </w:r>
-      <w:r>
-        <w:instrText xml:space="preserve"> SEQ Figure \* ARABIC </w:instrText>
-      </w:r>
-      <w:r>
-        <w:fldChar w:fldCharType="separate"/>
-      </w:r>
+      <w:fldSimple w:instr=" SEQ Figure \* ARABIC ">
+        <w:r>
+          <w:rPr>
+            <w:noProof/>
+          </w:rPr>
+          <w:t>18</w:t>
+        </w:r>
+      </w:fldSimple>
+      <w:r>
+        <w:t xml:space="preserve"> - Vue du mixeur Ableton Live pour le routage présenté en figure précédente. Filtre « EQ Eight » sur les signaux des haut-parleurs 9 et 10.</w:t>
+      </w:r>
+    </w:p>
+    <w:p>
+      <w:bookmarkStart w:id="24" w:name="_GoBack"/>
+      <w:bookmarkEnd w:id="24"/>
+    </w:p>
+    <w:p>
+      <w:pPr>
+        <w:ind w:left="1134" w:hanging="1134"/>
+      </w:pPr>
       <w:r>
         <w:rPr>
-          <w:noProof/>
+          <w:b/>
         </w:rPr>
-        <w:t>18</w:t>
-      </w:r>
-      <w:r>
-        <w:rPr>
-          <w:noProof/>
-        </w:rPr>
-        <w:fldChar w:fldCharType="end"/>
-      </w:r>
-      <w:r>
-        <w:t xml:space="preserve"> - Vue du mixeur Ableton Live pour le routage présenté en figure précédente. Filtre « EQ Eight » sur les signaux des haut-parleurs 9 et 10.</w:t>
-      </w:r>
-    </w:p>
-    <w:p>
-      <w:r>
-        <w:t>Ceci n’étant qu</w:t>
-      </w:r>
-      <w:r>
-        <w:t>e des</w:t>
-      </w:r>
-      <w:r>
-        <w:t xml:space="preserve"> exemple</w:t>
-      </w:r>
-      <w:r>
-        <w:t>s</w:t>
-      </w:r>
-      <w:r>
-        <w:t>, il est possible d’imaginer</w:t>
+        <w:t>Remarque </w:t>
+      </w:r>
+      <w:r>
+        <w:t xml:space="preserve">: </w:t>
+      </w:r>
+      <w:r>
+        <w:t xml:space="preserve">Les cas d’utilisation </w:t>
+      </w:r>
+      <w:r>
+        <w:t>précédents</w:t>
+      </w:r>
+      <w:r>
+        <w:t xml:space="preserve"> ne sont que des exemples, et </w:t>
+      </w:r>
+      <w:r>
+        <w:t>il est possible d’imaginer</w:t>
       </w:r>
       <w:r>
         <w:t xml:space="preserve"> et de réaliser</w:t>
@@ -7118,7 +6903,13 @@
         <w:t xml:space="preserve"> de nombreuses figures </w:t>
       </w:r>
       <w:r>
-        <w:t>de spatialisation à partir des possibilités logicielles présentées ici.</w:t>
+        <w:t xml:space="preserve">de spatialisation à partir des </w:t>
+      </w:r>
+      <w:r>
+        <w:t>fonctionnalités</w:t>
+      </w:r>
+      <w:r>
+        <w:t xml:space="preserve"> logicielles présentées ici.</w:t>
       </w:r>
     </w:p>
     <w:p>
@@ -7368,7 +7159,7 @@
         <w:noProof/>
         <w:color w:val="808080" w:themeColor="background1" w:themeShade="80"/>
       </w:rPr>
-      <w:t>2</w:t>
+      <w:t>16</w:t>
     </w:r>
     <w:r>
       <w:rPr>
@@ -12972,7 +12763,7 @@
 </file>
 
 <file path=customXml/itemProps1.xml><?xml version="1.0" encoding="utf-8"?>
-<ds:datastoreItem xmlns:ds="http://schemas.openxmlformats.org/officeDocument/2006/customXml" ds:itemID="{7A277924-A85F-A34B-9CF2-6BC0D7F37ADA}">
+<ds:datastoreItem xmlns:ds="http://schemas.openxmlformats.org/officeDocument/2006/customXml" ds:itemID="{E339C935-C805-6A43-9F0D-A64F54675E19}">
   <ds:schemaRefs>
     <ds:schemaRef ds:uri="http://schemas.openxmlformats.org/officeDocument/2006/bibliography"/>
   </ds:schemaRefs>

</xml_diff>

<commit_message>
Mise à jour manuel (correction Guillaume)
</commit_message>
<xml_diff>
--- a/SpatCommon/Manuals/Manuel FR.docx
+++ b/SpatCommon/Manuals/Manuel FR.docx
@@ -2854,14 +2854,27 @@
       <w:r>
         <w:t xml:space="preserve">Figure </w:t>
       </w:r>
-      <w:fldSimple w:instr=" SEQ Figure \* ARABIC ">
-        <w:r>
-          <w:rPr>
-            <w:noProof/>
-          </w:rPr>
-          <w:t>1</w:t>
-        </w:r>
-      </w:fldSimple>
+      <w:r>
+        <w:fldChar w:fldCharType="begin"/>
+      </w:r>
+      <w:r>
+        <w:instrText xml:space="preserve"> SEQ Figure \* ARABIC </w:instrText>
+      </w:r>
+      <w:r>
+        <w:fldChar w:fldCharType="separate"/>
+      </w:r>
+      <w:r>
+        <w:rPr>
+          <w:noProof/>
+        </w:rPr>
+        <w:t>1</w:t>
+      </w:r>
+      <w:r>
+        <w:rPr>
+          <w:noProof/>
+        </w:rPr>
+        <w:fldChar w:fldCharType="end"/>
+      </w:r>
       <w:r>
         <w:t xml:space="preserve"> - Capture d'écran de MIAM Spat Player</w:t>
       </w:r>
@@ -3000,14 +3013,27 @@
       <w:r>
         <w:t xml:space="preserve">Figure </w:t>
       </w:r>
-      <w:fldSimple w:instr=" SEQ Figure \* ARABIC ">
-        <w:r>
-          <w:rPr>
-            <w:noProof/>
-          </w:rPr>
-          <w:t>2</w:t>
-        </w:r>
-      </w:fldSimple>
+      <w:r>
+        <w:fldChar w:fldCharType="begin"/>
+      </w:r>
+      <w:r>
+        <w:instrText xml:space="preserve"> SEQ Figure \* ARABIC </w:instrText>
+      </w:r>
+      <w:r>
+        <w:fldChar w:fldCharType="separate"/>
+      </w:r>
+      <w:r>
+        <w:rPr>
+          <w:noProof/>
+        </w:rPr>
+        <w:t>2</w:t>
+      </w:r>
+      <w:r>
+        <w:rPr>
+          <w:noProof/>
+        </w:rPr>
+        <w:fldChar w:fldCharType="end"/>
+      </w:r>
       <w:r>
         <w:t xml:space="preserve"> - MIAM Editor</w:t>
       </w:r>
@@ -3152,14 +3178,30 @@
       <w:r>
         <w:t xml:space="preserve">Figure </w:t>
       </w:r>
-      <w:fldSimple w:instr=" SEQ Figure \* ARABIC ">
-        <w:r>
-          <w:rPr>
-            <w:noProof/>
-          </w:rPr>
-          <w:t>3</w:t>
-        </w:r>
-      </w:fldSimple>
+      <w:r>
+        <w:fldChar w:fldCharType="begin"/>
+      </w:r>
+      <w:r>
+        <w:instrText xml:space="preserve"> SEQ Figure \* ARABI</w:instrText>
+      </w:r>
+      <w:r>
+        <w:instrText xml:space="preserve">C </w:instrText>
+      </w:r>
+      <w:r>
+        <w:fldChar w:fldCharType="separate"/>
+      </w:r>
+      <w:r>
+        <w:rPr>
+          <w:noProof/>
+        </w:rPr>
+        <w:t>3</w:t>
+      </w:r>
+      <w:r>
+        <w:rPr>
+          <w:noProof/>
+        </w:rPr>
+        <w:fldChar w:fldCharType="end"/>
+      </w:r>
       <w:r>
         <w:t xml:space="preserve"> - Système de spatialisation avec MIAM Spat Player, et MIAM Matrix Router en tant que plug-in</w:t>
       </w:r>
@@ -3237,14 +3279,27 @@
       <w:r>
         <w:t xml:space="preserve">Figure </w:t>
       </w:r>
-      <w:fldSimple w:instr=" SEQ Figure \* ARABIC ">
-        <w:r>
-          <w:rPr>
-            <w:noProof/>
-          </w:rPr>
-          <w:t>4</w:t>
-        </w:r>
-      </w:fldSimple>
+      <w:r>
+        <w:fldChar w:fldCharType="begin"/>
+      </w:r>
+      <w:r>
+        <w:instrText xml:space="preserve"> SEQ Figure \* ARABIC </w:instrText>
+      </w:r>
+      <w:r>
+        <w:fldChar w:fldCharType="separate"/>
+      </w:r>
+      <w:r>
+        <w:rPr>
+          <w:noProof/>
+        </w:rPr>
+        <w:t>4</w:t>
+      </w:r>
+      <w:r>
+        <w:rPr>
+          <w:noProof/>
+        </w:rPr>
+        <w:fldChar w:fldCharType="end"/>
+      </w:r>
       <w:r>
         <w:t xml:space="preserve"> - Système de spatialisation avec MIAM Spat Player, et MIAM Matrix Router en tant </w:t>
       </w:r>
@@ -3391,16 +3446,19 @@
     </w:p>
     <w:p>
       <w:r>
-        <w:t xml:space="preserve">La spatialisation dans le système MIAM Spat consiste </w:t>
-      </w:r>
-      <w:r>
-        <w:t>actuellement</w:t>
-      </w:r>
-      <w:r>
-        <w:t xml:space="preserve"> simplement en le contrôle d’un </w:t>
-      </w:r>
-      <w:r>
-        <w:t>routage de certains canaux d’un</w:t>
+        <w:t xml:space="preserve">La spatialisation dans le système MIAM Spat </w:t>
+      </w:r>
+      <w:r>
+        <w:t>est effectuée</w:t>
+      </w:r>
+      <w:r>
+        <w:t xml:space="preserve"> </w:t>
+      </w:r>
+      <w:r>
+        <w:t xml:space="preserve">en routant </w:t>
+      </w:r>
+      <w:r>
+        <w:t>certains canaux d’un</w:t>
       </w:r>
       <w:r>
         <w:t xml:space="preserve"> </w:t>
@@ -3556,6 +3614,9 @@
       </w:r>
       <w:r>
         <w:t>e spatialisation ». Par exemple</w:t>
+      </w:r>
+      <w:r>
+        <w:t>,</w:t>
       </w:r>
       <w:r>
         <w:t xml:space="preserve"> c</w:t>
@@ -3653,14 +3714,27 @@
             <w:r>
               <w:t xml:space="preserve">Figure </w:t>
             </w:r>
-            <w:fldSimple w:instr=" SEQ Figure \* ARABIC ">
-              <w:r>
-                <w:rPr>
-                  <w:noProof/>
-                </w:rPr>
-                <w:t>5</w:t>
-              </w:r>
-            </w:fldSimple>
+            <w:r>
+              <w:fldChar w:fldCharType="begin"/>
+            </w:r>
+            <w:r>
+              <w:instrText xml:space="preserve"> SEQ Figure \* ARABIC </w:instrText>
+            </w:r>
+            <w:r>
+              <w:fldChar w:fldCharType="separate"/>
+            </w:r>
+            <w:r>
+              <w:rPr>
+                <w:noProof/>
+              </w:rPr>
+              <w:t>5</w:t>
+            </w:r>
+            <w:r>
+              <w:rPr>
+                <w:noProof/>
+              </w:rPr>
+              <w:fldChar w:fldCharType="end"/>
+            </w:r>
             <w:r>
               <w:t xml:space="preserve"> - Matrice représentant l'état de spatialisation "Haut-parleurs neutres</w:t>
             </w:r>
@@ -3729,14 +3803,27 @@
             <w:r>
               <w:t xml:space="preserve">Figure </w:t>
             </w:r>
-            <w:fldSimple w:instr=" SEQ Figure \* ARABIC ">
-              <w:r>
-                <w:rPr>
-                  <w:noProof/>
-                </w:rPr>
-                <w:t>6</w:t>
-              </w:r>
-            </w:fldSimple>
+            <w:r>
+              <w:fldChar w:fldCharType="begin"/>
+            </w:r>
+            <w:r>
+              <w:instrText xml:space="preserve"> SEQ Figure \* ARABIC </w:instrText>
+            </w:r>
+            <w:r>
+              <w:fldChar w:fldCharType="separate"/>
+            </w:r>
+            <w:r>
+              <w:rPr>
+                <w:noProof/>
+              </w:rPr>
+              <w:t>6</w:t>
+            </w:r>
+            <w:r>
+              <w:rPr>
+                <w:noProof/>
+              </w:rPr>
+              <w:fldChar w:fldCharType="end"/>
+            </w:r>
             <w:r>
               <w:t xml:space="preserve"> - Matrice représentant l'état de spatialisation "Subwoofers</w:t>
             </w:r>
@@ -3807,14 +3894,27 @@
             <w:r>
               <w:t xml:space="preserve">Figure </w:t>
             </w:r>
-            <w:fldSimple w:instr=" SEQ Figure \* ARABIC ">
-              <w:r>
-                <w:rPr>
-                  <w:noProof/>
-                </w:rPr>
-                <w:t>7</w:t>
-              </w:r>
-            </w:fldSimple>
+            <w:r>
+              <w:fldChar w:fldCharType="begin"/>
+            </w:r>
+            <w:r>
+              <w:instrText xml:space="preserve"> SEQ Figure \* ARABIC </w:instrText>
+            </w:r>
+            <w:r>
+              <w:fldChar w:fldCharType="separate"/>
+            </w:r>
+            <w:r>
+              <w:rPr>
+                <w:noProof/>
+              </w:rPr>
+              <w:t>7</w:t>
+            </w:r>
+            <w:r>
+              <w:rPr>
+                <w:noProof/>
+              </w:rPr>
+              <w:fldChar w:fldCharType="end"/>
+            </w:r>
             <w:r>
               <w:t xml:space="preserve"> - Matrice représ</w:t>
             </w:r>
@@ -3895,14 +3995,27 @@
             <w:r>
               <w:t xml:space="preserve">Figure </w:t>
             </w:r>
-            <w:fldSimple w:instr=" SEQ Figure \* ARABIC ">
-              <w:r>
-                <w:rPr>
-                  <w:noProof/>
-                </w:rPr>
-                <w:t>8</w:t>
-              </w:r>
-            </w:fldSimple>
+            <w:r>
+              <w:fldChar w:fldCharType="begin"/>
+            </w:r>
+            <w:r>
+              <w:instrText xml:space="preserve"> SEQ Figure \* ARABIC </w:instrText>
+            </w:r>
+            <w:r>
+              <w:fldChar w:fldCharType="separate"/>
+            </w:r>
+            <w:r>
+              <w:rPr>
+                <w:noProof/>
+              </w:rPr>
+              <w:t>8</w:t>
+            </w:r>
+            <w:r>
+              <w:rPr>
+                <w:noProof/>
+              </w:rPr>
+              <w:fldChar w:fldCharType="end"/>
+            </w:r>
             <w:r>
               <w:t xml:space="preserve"> - Matrice représentant l'état de spatialisation </w:t>
             </w:r>
@@ -4074,14 +4187,27 @@
       <w:r>
         <w:t xml:space="preserve">Figure </w:t>
       </w:r>
-      <w:fldSimple w:instr=" SEQ Figure \* ARABIC ">
-        <w:r>
-          <w:rPr>
-            <w:noProof/>
-          </w:rPr>
-          <w:t>9</w:t>
-        </w:r>
-      </w:fldSimple>
+      <w:r>
+        <w:fldChar w:fldCharType="begin"/>
+      </w:r>
+      <w:r>
+        <w:instrText xml:space="preserve"> SEQ Figure \* ARABIC </w:instrText>
+      </w:r>
+      <w:r>
+        <w:fldChar w:fldCharType="separate"/>
+      </w:r>
+      <w:r>
+        <w:rPr>
+          <w:noProof/>
+        </w:rPr>
+        <w:t>9</w:t>
+      </w:r>
+      <w:r>
+        <w:rPr>
+          <w:noProof/>
+        </w:rPr>
+        <w:fldChar w:fldCharType="end"/>
+      </w:r>
       <w:r>
         <w:t xml:space="preserve"> - Capture d'écran du logiciel MIAM Spat Player, avec des polygones associés aux matrices de routage de la page précédente.</w:t>
       </w:r>
@@ -4258,6 +4384,9 @@
         <w:jc w:val="center"/>
       </w:pPr>
       <w:r>
+        <w:rPr>
+          <w:noProof/>
+        </w:rPr>
         <w:lastRenderedPageBreak/>
         <w:drawing>
           <wp:inline distT="0" distB="0" distL="0" distR="0" wp14:anchorId="7CCC783F" wp14:editId="0761445C">
@@ -4303,14 +4432,27 @@
       <w:r>
         <w:t xml:space="preserve">Figure </w:t>
       </w:r>
-      <w:fldSimple w:instr=" SEQ Figure \* ARABIC ">
-        <w:r>
-          <w:rPr>
-            <w:noProof/>
-          </w:rPr>
-          <w:t>10</w:t>
-        </w:r>
-      </w:fldSimple>
+      <w:r>
+        <w:fldChar w:fldCharType="begin"/>
+      </w:r>
+      <w:r>
+        <w:instrText xml:space="preserve"> SEQ Figure \* ARABIC </w:instrText>
+      </w:r>
+      <w:r>
+        <w:fldChar w:fldCharType="separate"/>
+      </w:r>
+      <w:r>
+        <w:rPr>
+          <w:noProof/>
+        </w:rPr>
+        <w:t>10</w:t>
+      </w:r>
+      <w:r>
+        <w:rPr>
+          <w:noProof/>
+        </w:rPr>
+        <w:fldChar w:fldCharType="end"/>
+      </w:r>
       <w:r>
         <w:t xml:space="preserve"> - Capture d'écran de MIAM Spat Player, avec 3 excitateurs entourés en rouge.</w:t>
       </w:r>
@@ -4455,14 +4597,27 @@
       <w:r>
         <w:t xml:space="preserve">Figure </w:t>
       </w:r>
-      <w:fldSimple w:instr=" SEQ Figure \* ARABIC ">
-        <w:r>
-          <w:rPr>
-            <w:noProof/>
-          </w:rPr>
-          <w:t>11</w:t>
-        </w:r>
-      </w:fldSimple>
+      <w:r>
+        <w:fldChar w:fldCharType="begin"/>
+      </w:r>
+      <w:r>
+        <w:instrText xml:space="preserve"> SEQ Figure \* ARABIC </w:instrText>
+      </w:r>
+      <w:r>
+        <w:fldChar w:fldCharType="separate"/>
+      </w:r>
+      <w:r>
+        <w:rPr>
+          <w:noProof/>
+        </w:rPr>
+        <w:t>11</w:t>
+      </w:r>
+      <w:r>
+        <w:rPr>
+          <w:noProof/>
+        </w:rPr>
+        <w:fldChar w:fldCharType="end"/>
+      </w:r>
       <w:r>
         <w:t xml:space="preserve"> - </w:t>
       </w:r>
@@ -4522,7 +4677,13 @@
         <w:t>données</w:t>
       </w:r>
       <w:r>
-        <w:t xml:space="preserve"> ci-dessous pourront être utilisées pour calcul le volume total :</w:t>
+        <w:t xml:space="preserve"> ci-dessous pourront être utilisées pour calcul</w:t>
+      </w:r>
+      <w:r>
+        <w:t>er</w:t>
+      </w:r>
+      <w:r>
+        <w:t xml:space="preserve"> le volume total :</w:t>
       </w:r>
     </w:p>
     <w:tbl>
@@ -4978,6 +5139,9 @@
         <w:jc w:val="center"/>
       </w:pPr>
       <w:r>
+        <w:rPr>
+          <w:noProof/>
+        </w:rPr>
         <w:drawing>
           <wp:inline distT="0" distB="0" distL="0" distR="0" wp14:anchorId="2813DFCD" wp14:editId="78893997">
             <wp:extent cx="6332220" cy="4017645"/>
@@ -5022,14 +5186,27 @@
       <w:r>
         <w:t xml:space="preserve">Figure </w:t>
       </w:r>
-      <w:fldSimple w:instr=" SEQ Figure \* ARABIC ">
-        <w:r>
-          <w:rPr>
-            <w:noProof/>
-          </w:rPr>
-          <w:t>12</w:t>
-        </w:r>
-      </w:fldSimple>
+      <w:r>
+        <w:fldChar w:fldCharType="begin"/>
+      </w:r>
+      <w:r>
+        <w:instrText xml:space="preserve"> SEQ Figure \* ARABIC </w:instrText>
+      </w:r>
+      <w:r>
+        <w:fldChar w:fldCharType="separate"/>
+      </w:r>
+      <w:r>
+        <w:rPr>
+          <w:noProof/>
+        </w:rPr>
+        <w:t>12</w:t>
+      </w:r>
+      <w:r>
+        <w:rPr>
+          <w:noProof/>
+        </w:rPr>
+        <w:fldChar w:fldCharType="end"/>
+      </w:r>
       <w:r>
         <w:t xml:space="preserve"> – Pour </w:t>
       </w:r>
@@ -5340,7 +5517,15 @@
         <w:t xml:space="preserve">être </w:t>
       </w:r>
       <w:r>
-        <w:t>effectuée sans employer logiciel de routage type JACK, Soundflower, etc.</w:t>
+        <w:t xml:space="preserve">effectuée sans employer </w:t>
+      </w:r>
+      <w:r>
+        <w:t xml:space="preserve">de </w:t>
+      </w:r>
+      <w:bookmarkStart w:id="16" w:name="_GoBack"/>
+      <w:bookmarkEnd w:id="16"/>
+      <w:r>
+        <w:t>logiciel de routage type JACK, Soundflower, etc.</w:t>
       </w:r>
     </w:p>
     <w:p>
@@ -5562,14 +5747,14 @@
       <w:pPr>
         <w:pStyle w:val="Titre2"/>
       </w:pPr>
-      <w:bookmarkStart w:id="16" w:name="_Toc499831142"/>
+      <w:bookmarkStart w:id="17" w:name="_Toc499831142"/>
       <w:r>
         <w:t>Ableton Live</w:t>
       </w:r>
       <w:r>
         <w:t xml:space="preserve"> (voir exemple 6.3.2)</w:t>
       </w:r>
-      <w:bookmarkEnd w:id="16"/>
+      <w:bookmarkEnd w:id="17"/>
     </w:p>
     <w:p>
       <w:r>
@@ -5673,14 +5858,14 @@
       <w:pPr>
         <w:pStyle w:val="Titre2"/>
       </w:pPr>
-      <w:bookmarkStart w:id="17" w:name="_Toc499831143"/>
+      <w:bookmarkStart w:id="18" w:name="_Toc499831143"/>
       <w:r>
         <w:t xml:space="preserve">Autres </w:t>
       </w:r>
       <w:r>
         <w:t>DAWs</w:t>
       </w:r>
-      <w:bookmarkEnd w:id="17"/>
+      <w:bookmarkEnd w:id="18"/>
     </w:p>
     <w:p>
       <w:r>
@@ -5772,7 +5957,7 @@
       <w:pPr>
         <w:pStyle w:val="Titre1"/>
       </w:pPr>
-      <w:bookmarkStart w:id="18" w:name="_Toc499831144"/>
+      <w:bookmarkStart w:id="19" w:name="_Toc499831144"/>
       <w:r>
         <w:lastRenderedPageBreak/>
         <w:t>Exemples d’utilisation</w:t>
@@ -5783,7 +5968,7 @@
       <w:r>
         <w:t xml:space="preserve"> en pratique</w:t>
       </w:r>
-      <w:bookmarkEnd w:id="18"/>
+      <w:bookmarkEnd w:id="19"/>
     </w:p>
     <w:p>
       <w:r>
@@ -5834,7 +6019,7 @@
       <w:pPr>
         <w:pStyle w:val="Titre2"/>
       </w:pPr>
-      <w:bookmarkStart w:id="19" w:name="_Toc499831145"/>
+      <w:bookmarkStart w:id="20" w:name="_Toc499831145"/>
       <w:r>
         <w:t>Composition</w:t>
       </w:r>
@@ -5847,7 +6032,7 @@
       <w:r>
         <w:t>, lecture dans REAPER, sortie sur 8 haut-parleurs</w:t>
       </w:r>
-      <w:bookmarkEnd w:id="19"/>
+      <w:bookmarkEnd w:id="20"/>
     </w:p>
     <w:p>
       <w:r>
@@ -5971,14 +6156,27 @@
       <w:r>
         <w:t xml:space="preserve">Figure </w:t>
       </w:r>
-      <w:fldSimple w:instr=" SEQ Figure \* ARABIC ">
-        <w:r>
-          <w:rPr>
-            <w:noProof/>
-          </w:rPr>
-          <w:t>13</w:t>
-        </w:r>
-      </w:fldSimple>
+      <w:r>
+        <w:fldChar w:fldCharType="begin"/>
+      </w:r>
+      <w:r>
+        <w:instrText xml:space="preserve"> SEQ Figure \* ARABIC </w:instrText>
+      </w:r>
+      <w:r>
+        <w:fldChar w:fldCharType="separate"/>
+      </w:r>
+      <w:r>
+        <w:rPr>
+          <w:noProof/>
+        </w:rPr>
+        <w:t>13</w:t>
+      </w:r>
+      <w:r>
+        <w:rPr>
+          <w:noProof/>
+        </w:rPr>
+        <w:fldChar w:fldCharType="end"/>
+      </w:r>
       <w:r>
         <w:t xml:space="preserve"> </w:t>
       </w:r>
@@ -6088,14 +6286,27 @@
       <w:r>
         <w:t xml:space="preserve">Figure </w:t>
       </w:r>
-      <w:fldSimple w:instr=" SEQ Figure \* ARABIC ">
-        <w:r>
-          <w:rPr>
-            <w:noProof/>
-          </w:rPr>
-          <w:t>14</w:t>
-        </w:r>
-      </w:fldSimple>
+      <w:r>
+        <w:fldChar w:fldCharType="begin"/>
+      </w:r>
+      <w:r>
+        <w:instrText xml:space="preserve"> SEQ Figure \* ARABIC </w:instrText>
+      </w:r>
+      <w:r>
+        <w:fldChar w:fldCharType="separate"/>
+      </w:r>
+      <w:r>
+        <w:rPr>
+          <w:noProof/>
+        </w:rPr>
+        <w:t>14</w:t>
+      </w:r>
+      <w:r>
+        <w:rPr>
+          <w:noProof/>
+        </w:rPr>
+        <w:fldChar w:fldCharType="end"/>
+      </w:r>
       <w:r>
         <w:t xml:space="preserve"> - Vue sur le plug-in MIAM Matrix Router, avec matrice de routage diagonale.</w:t>
       </w:r>
@@ -6178,7 +6389,7 @@
       <w:pPr>
         <w:pStyle w:val="Titre2"/>
       </w:pPr>
-      <w:bookmarkStart w:id="20" w:name="_Toc499831146"/>
+      <w:bookmarkStart w:id="21" w:name="_Toc499831146"/>
       <w:r>
         <w:t>Composition</w:t>
       </w:r>
@@ -6203,7 +6414,7 @@
       <w:r>
         <w:t xml:space="preserve"> haut-parleurs</w:t>
       </w:r>
-      <w:bookmarkEnd w:id="20"/>
+      <w:bookmarkEnd w:id="21"/>
     </w:p>
     <w:p>
       <w:r>
@@ -6332,7 +6543,7 @@
       <w:pPr>
         <w:pStyle w:val="Titre2"/>
       </w:pPr>
-      <w:bookmarkStart w:id="21" w:name="_Toc499831147"/>
+      <w:bookmarkStart w:id="22" w:name="_Toc499831147"/>
       <w:r>
         <w:lastRenderedPageBreak/>
         <w:t>Composition</w:t>
@@ -6370,7 +6581,7 @@
       <w:r>
         <w:t xml:space="preserve"> haut-parleurs</w:t>
       </w:r>
-      <w:bookmarkEnd w:id="21"/>
+      <w:bookmarkEnd w:id="22"/>
       <w:r>
         <w:t xml:space="preserve"> </w:t>
       </w:r>
@@ -6379,11 +6590,11 @@
       <w:pPr>
         <w:pStyle w:val="Titre3"/>
       </w:pPr>
-      <w:bookmarkStart w:id="22" w:name="_Toc499831148"/>
+      <w:bookmarkStart w:id="23" w:name="_Toc499831148"/>
       <w:r>
         <w:t>Exemple dans REAPER : spatialisation classique, matrices de routage diagonales</w:t>
       </w:r>
-      <w:bookmarkEnd w:id="22"/>
+      <w:bookmarkEnd w:id="23"/>
     </w:p>
     <w:p>
       <w:r>
@@ -6459,7 +6670,7 @@
       <w:pPr>
         <w:pStyle w:val="Titre3"/>
       </w:pPr>
-      <w:bookmarkStart w:id="23" w:name="_Toc499831149"/>
+      <w:bookmarkStart w:id="24" w:name="_Toc499831149"/>
       <w:r>
         <w:t xml:space="preserve">Exemple dans Ableton Live : </w:t>
       </w:r>
@@ -6478,7 +6689,7 @@
       <w:r>
         <w:t>s</w:t>
       </w:r>
-      <w:bookmarkEnd w:id="23"/>
+      <w:bookmarkEnd w:id="24"/>
     </w:p>
     <w:p>
       <w:pPr>
@@ -6547,14 +6758,30 @@
       <w:r>
         <w:t xml:space="preserve">Figure </w:t>
       </w:r>
-      <w:fldSimple w:instr=" SEQ Figure \* ARABIC ">
-        <w:r>
-          <w:rPr>
-            <w:noProof/>
-          </w:rPr>
-          <w:t>15</w:t>
-        </w:r>
-      </w:fldSimple>
+      <w:r>
+        <w:fldChar w:fldCharType="begin"/>
+      </w:r>
+      <w:r>
+        <w:instrText xml:space="preserve"> SE</w:instrText>
+      </w:r>
+      <w:r>
+        <w:instrText xml:space="preserve">Q Figure \* ARABIC </w:instrText>
+      </w:r>
+      <w:r>
+        <w:fldChar w:fldCharType="separate"/>
+      </w:r>
+      <w:r>
+        <w:rPr>
+          <w:noProof/>
+        </w:rPr>
+        <w:t>15</w:t>
+      </w:r>
+      <w:r>
+        <w:rPr>
+          <w:noProof/>
+        </w:rPr>
+        <w:fldChar w:fldCharType="end"/>
+      </w:r>
       <w:r>
         <w:t xml:space="preserve"> - Vue du mixeur de Ableton Live 9, avec MIAM Matrix Router en plug-in exécutant une spatialisation sur 2 entrées et 16 sorties.</w:t>
       </w:r>
@@ -6637,14 +6864,27 @@
       <w:r>
         <w:t xml:space="preserve">Figure </w:t>
       </w:r>
-      <w:fldSimple w:instr=" SEQ Figure \* ARABIC ">
-        <w:r>
-          <w:rPr>
-            <w:noProof/>
-          </w:rPr>
-          <w:t>16</w:t>
-        </w:r>
-      </w:fldSimple>
+      <w:r>
+        <w:fldChar w:fldCharType="begin"/>
+      </w:r>
+      <w:r>
+        <w:instrText xml:space="preserve"> SEQ Figure \* ARABIC </w:instrText>
+      </w:r>
+      <w:r>
+        <w:fldChar w:fldCharType="separate"/>
+      </w:r>
+      <w:r>
+        <w:rPr>
+          <w:noProof/>
+        </w:rPr>
+        <w:t>16</w:t>
+      </w:r>
+      <w:r>
+        <w:rPr>
+          <w:noProof/>
+        </w:rPr>
+        <w:fldChar w:fldCharType="end"/>
+      </w:r>
       <w:r>
         <w:t xml:space="preserve"> - Matrice de routage non-diagonale</w:t>
       </w:r>
@@ -6751,14 +6991,27 @@
       <w:r>
         <w:t xml:space="preserve">Figure </w:t>
       </w:r>
-      <w:fldSimple w:instr=" SEQ Figure \* ARABIC ">
-        <w:r>
-          <w:rPr>
-            <w:noProof/>
-          </w:rPr>
-          <w:t>17</w:t>
-        </w:r>
-      </w:fldSimple>
+      <w:r>
+        <w:fldChar w:fldCharType="begin"/>
+      </w:r>
+      <w:r>
+        <w:instrText xml:space="preserve"> SEQ Figure \* ARABIC </w:instrText>
+      </w:r>
+      <w:r>
+        <w:fldChar w:fldCharType="separate"/>
+      </w:r>
+      <w:r>
+        <w:rPr>
+          <w:noProof/>
+        </w:rPr>
+        <w:t>17</w:t>
+      </w:r>
+      <w:r>
+        <w:rPr>
+          <w:noProof/>
+        </w:rPr>
+        <w:fldChar w:fldCharType="end"/>
+      </w:r>
       <w:r>
         <w:t xml:space="preserve"> - Matrice de routage inversant la stéréo gauche/droite pour les paires de canaux 5-6, 7-8, et 9-10</w:t>
       </w:r>
@@ -6855,22 +7108,32 @@
       <w:r>
         <w:t xml:space="preserve">Figure </w:t>
       </w:r>
-      <w:fldSimple w:instr=" SEQ Figure \* ARABIC ">
-        <w:r>
-          <w:rPr>
-            <w:noProof/>
-          </w:rPr>
-          <w:t>18</w:t>
-        </w:r>
-      </w:fldSimple>
+      <w:r>
+        <w:fldChar w:fldCharType="begin"/>
+      </w:r>
+      <w:r>
+        <w:instrText xml:space="preserve"> SEQ Figure \* ARABIC </w:instrText>
+      </w:r>
+      <w:r>
+        <w:fldChar w:fldCharType="separate"/>
+      </w:r>
+      <w:r>
+        <w:rPr>
+          <w:noProof/>
+        </w:rPr>
+        <w:t>18</w:t>
+      </w:r>
+      <w:r>
+        <w:rPr>
+          <w:noProof/>
+        </w:rPr>
+        <w:fldChar w:fldCharType="end"/>
+      </w:r>
       <w:r>
         <w:t xml:space="preserve"> - Vue du mixeur Ableton Live pour le routage présenté en figure précédente. Filtre « EQ Eight » sur les signaux des haut-parleurs 9 et 10.</w:t>
       </w:r>
     </w:p>
-    <w:p>
-      <w:bookmarkStart w:id="24" w:name="_GoBack"/>
-      <w:bookmarkEnd w:id="24"/>
-    </w:p>
+    <w:p/>
     <w:p>
       <w:pPr>
         <w:ind w:left="1134" w:hanging="1134"/>
@@ -7159,7 +7422,7 @@
         <w:noProof/>
         <w:color w:val="808080" w:themeColor="background1" w:themeShade="80"/>
       </w:rPr>
-      <w:t>16</w:t>
+      <w:t>10</w:t>
     </w:r>
     <w:r>
       <w:rPr>
@@ -12763,7 +13026,7 @@
 </file>
 
 <file path=customXml/itemProps1.xml><?xml version="1.0" encoding="utf-8"?>
-<ds:datastoreItem xmlns:ds="http://schemas.openxmlformats.org/officeDocument/2006/customXml" ds:itemID="{E339C935-C805-6A43-9F0D-A64F54675E19}">
+<ds:datastoreItem xmlns:ds="http://schemas.openxmlformats.org/officeDocument/2006/customXml" ds:itemID="{D196F0F5-E1A1-FD4C-A754-3CACBD3585E4}">
   <ds:schemaRefs>
     <ds:schemaRef ds:uri="http://schemas.openxmlformats.org/officeDocument/2006/bibliography"/>
   </ds:schemaRefs>

</xml_diff>

<commit_message>
Mise à jour du manuel
</commit_message>
<xml_diff>
--- a/SpatCommon/Manuals/Manuel FR.docx
+++ b/SpatCommon/Manuals/Manuel FR.docx
@@ -1,11 +1,75 @@
 
 <file path=word/document.xml><?xml version="1.0" encoding="utf-8"?>
-<w:document xmlns:wpc="http://schemas.microsoft.com/office/word/2010/wordprocessingCanvas" xmlns:mo="http://schemas.microsoft.com/office/mac/office/2008/main" xmlns:mc="http://schemas.openxmlformats.org/markup-compatibility/2006" xmlns:mv="urn:schemas-microsoft-com:mac:vml" xmlns:o="urn:schemas-microsoft-com:office:office" xmlns:r="http://schemas.openxmlformats.org/officeDocument/2006/relationships" xmlns:m="http://schemas.openxmlformats.org/officeDocument/2006/math" xmlns:v="urn:schemas-microsoft-com:vml" xmlns:wp14="http://schemas.microsoft.com/office/word/2010/wordprocessingDrawing" xmlns:wp="http://schemas.openxmlformats.org/drawingml/2006/wordprocessingDrawing" xmlns:w10="urn:schemas-microsoft-com:office:word" xmlns:w="http://schemas.openxmlformats.org/wordprocessingml/2006/main" xmlns:w14="http://schemas.microsoft.com/office/word/2010/wordml" xmlns:w15="http://schemas.microsoft.com/office/word/2012/wordml" xmlns:wpg="http://schemas.microsoft.com/office/word/2010/wordprocessingGroup" xmlns:wpi="http://schemas.microsoft.com/office/word/2010/wordprocessingInk" xmlns:wne="http://schemas.microsoft.com/office/word/2006/wordml" xmlns:wps="http://schemas.microsoft.com/office/word/2010/wordprocessingShape" mc:Ignorable="w14 w15 wp14">
+<w:document xmlns:wpc="http://schemas.microsoft.com/office/word/2010/wordprocessingCanvas" xmlns:cx="http://schemas.microsoft.com/office/drawing/2014/chartex" xmlns:cx1="http://schemas.microsoft.com/office/drawing/2015/9/8/chartex" xmlns:cx2="http://schemas.microsoft.com/office/drawing/2015/10/21/chartex" xmlns:cx3="http://schemas.microsoft.com/office/drawing/2016/5/9/chartex" xmlns:cx4="http://schemas.microsoft.com/office/drawing/2016/5/10/chartex" xmlns:cx5="http://schemas.microsoft.com/office/drawing/2016/5/11/chartex" xmlns:cx6="http://schemas.microsoft.com/office/drawing/2016/5/12/chartex" xmlns:cx7="http://schemas.microsoft.com/office/drawing/2016/5/13/chartex" xmlns:cx8="http://schemas.microsoft.com/office/drawing/2016/5/14/chartex" xmlns:mc="http://schemas.openxmlformats.org/markup-compatibility/2006" xmlns:aink="http://schemas.microsoft.com/office/drawing/2016/ink" xmlns:am3d="http://schemas.microsoft.com/office/drawing/2017/model3d" xmlns:o="urn:schemas-microsoft-com:office:office" xmlns:r="http://schemas.openxmlformats.org/officeDocument/2006/relationships" xmlns:m="http://schemas.openxmlformats.org/officeDocument/2006/math" xmlns:v="urn:schemas-microsoft-com:vml" xmlns:wp14="http://schemas.microsoft.com/office/word/2010/wordprocessingDrawing" xmlns:wp="http://schemas.openxmlformats.org/drawingml/2006/wordprocessingDrawing" xmlns:w10="urn:schemas-microsoft-com:office:word" xmlns:w="http://schemas.openxmlformats.org/wordprocessingml/2006/main" xmlns:w14="http://schemas.microsoft.com/office/word/2010/wordml" xmlns:w15="http://schemas.microsoft.com/office/word/2012/wordml" xmlns:w16cid="http://schemas.microsoft.com/office/word/2016/wordml/cid" xmlns:w16se="http://schemas.microsoft.com/office/word/2015/wordml/symex" xmlns:wpg="http://schemas.microsoft.com/office/word/2010/wordprocessingGroup" xmlns:wpi="http://schemas.microsoft.com/office/word/2010/wordprocessingInk" xmlns:wne="http://schemas.microsoft.com/office/word/2006/wordml" xmlns:wps="http://schemas.microsoft.com/office/word/2010/wordprocessingShape" mc:Ignorable="w14 w15 w16se w16cid wp14">
   <w:body>
     <w:p>
       <w:pPr>
         <w:pStyle w:val="Titre"/>
       </w:pPr>
+      <w:r>
+        <w:rPr>
+          <w:noProof/>
+        </w:rPr>
+        <mc:AlternateContent>
+          <mc:Choice Requires="wpi">
+            <w:drawing>
+              <wp:anchor distT="0" distB="0" distL="114300" distR="114300" simplePos="0" relativeHeight="251659264" behindDoc="0" locked="0" layoutInCell="1" allowOverlap="1" wp14:anchorId="77E293CC" wp14:editId="717E7F60">
+                <wp:simplePos x="0" y="0"/>
+                <wp:positionH relativeFrom="column">
+                  <wp:posOffset>7947652</wp:posOffset>
+                </wp:positionH>
+                <wp:positionV relativeFrom="paragraph">
+                  <wp:posOffset>1047425</wp:posOffset>
+                </wp:positionV>
+                <wp:extent cx="28800" cy="14400"/>
+                <wp:effectExtent l="38100" t="38100" r="47625" b="43180"/>
+                <wp:wrapNone/>
+                <wp:docPr id="2" name="Encre 2"/>
+                <wp:cNvGraphicFramePr/>
+                <a:graphic xmlns:a="http://schemas.openxmlformats.org/drawingml/2006/main">
+                  <a:graphicData uri="http://schemas.microsoft.com/office/word/2010/wordprocessingInk">
+                    <w14:contentPart bwMode="auto" r:id="rId8">
+                      <w14:nvContentPartPr>
+                        <w14:cNvContentPartPr/>
+                      </w14:nvContentPartPr>
+                      <w14:xfrm>
+                        <a:off x="0" y="0"/>
+                        <a:ext cx="28800" cy="14400"/>
+                      </w14:xfrm>
+                    </w14:contentPart>
+                  </a:graphicData>
+                </a:graphic>
+              </wp:anchor>
+            </w:drawing>
+          </mc:Choice>
+          <mc:Fallback>
+            <w:pict>
+              <v:shapetype w14:anchorId="479DCB2F" id="_x0000_t75" coordsize="21600,21600" o:spt="75" o:preferrelative="t" path="m@4@5l@4@11@9@11@9@5xe" filled="f" stroked="f">
+                <v:stroke joinstyle="miter"/>
+                <v:formulas>
+                  <v:f eqn="if lineDrawn pixelLineWidth 0"/>
+                  <v:f eqn="sum @0 1 0"/>
+                  <v:f eqn="sum 0 0 @1"/>
+                  <v:f eqn="prod @2 1 2"/>
+                  <v:f eqn="prod @3 21600 pixelWidth"/>
+                  <v:f eqn="prod @3 21600 pixelHeight"/>
+                  <v:f eqn="sum @0 0 1"/>
+                  <v:f eqn="prod @6 1 2"/>
+                  <v:f eqn="prod @7 21600 pixelWidth"/>
+                  <v:f eqn="sum @8 21600 0"/>
+                  <v:f eqn="prod @7 21600 pixelHeight"/>
+                  <v:f eqn="sum @10 21600 0"/>
+                </v:formulas>
+                <v:path o:extrusionok="f" gradientshapeok="t" o:connecttype="rect"/>
+                <o:lock v:ext="edit" aspectratio="t"/>
+              </v:shapetype>
+              <v:shape id="Encre 2" o:spid="_x0000_s1026" type="#_x0000_t75" style="position:absolute;margin-left:625.45pt;margin-top:82.1pt;width:2.95pt;height:1.85pt;z-index:251659264;visibility:visible;mso-wrap-style:square;mso-wrap-distance-left:9pt;mso-wrap-distance-top:0;mso-wrap-distance-right:9pt;mso-wrap-distance-bottom:0;mso-position-horizontal:absolute;mso-position-horizontal-relative:text;mso-position-vertical:absolute;mso-position-vertical-relative:text" o:gfxdata="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">
+                <v:imagedata r:id="rId9" o:title=""/>
+              </v:shape>
+            </w:pict>
+          </mc:Fallback>
+        </mc:AlternateContent>
+      </w:r>
       <w:r>
         <w:t>Sys</w:t>
       </w:r>
@@ -2737,6 +2801,51 @@
     </w:p>
     <w:p>
       <w:r>
+        <w:rPr>
+          <w:noProof/>
+        </w:rPr>
+        <mc:AlternateContent>
+          <mc:Choice Requires="wpi">
+            <w:drawing>
+              <wp:anchor distT="0" distB="0" distL="114300" distR="114300" simplePos="0" relativeHeight="251660288" behindDoc="0" locked="0" layoutInCell="1" allowOverlap="1" wp14:anchorId="78D40322" wp14:editId="6DA3D7C7">
+                <wp:simplePos x="0" y="0"/>
+                <wp:positionH relativeFrom="column">
+                  <wp:posOffset>8066632</wp:posOffset>
+                </wp:positionH>
+                <wp:positionV relativeFrom="paragraph">
+                  <wp:posOffset>59208</wp:posOffset>
+                </wp:positionV>
+                <wp:extent cx="23940" cy="33480"/>
+                <wp:effectExtent l="38100" t="38100" r="33655" b="43180"/>
+                <wp:wrapNone/>
+                <wp:docPr id="3" name="Encre 3"/>
+                <wp:cNvGraphicFramePr/>
+                <a:graphic xmlns:a="http://schemas.openxmlformats.org/drawingml/2006/main">
+                  <a:graphicData uri="http://schemas.microsoft.com/office/word/2010/wordprocessingInk">
+                    <w14:contentPart bwMode="auto" r:id="rId10">
+                      <w14:nvContentPartPr>
+                        <w14:cNvContentPartPr/>
+                      </w14:nvContentPartPr>
+                      <w14:xfrm>
+                        <a:off x="0" y="0"/>
+                        <a:ext cx="23940" cy="33480"/>
+                      </w14:xfrm>
+                    </w14:contentPart>
+                  </a:graphicData>
+                </a:graphic>
+              </wp:anchor>
+            </w:drawing>
+          </mc:Choice>
+          <mc:Fallback>
+            <w:pict>
+              <v:shape w14:anchorId="1D4768DC" id="Encre 3" o:spid="_x0000_s1026" type="#_x0000_t75" style="position:absolute;margin-left:634.8pt;margin-top:4.3pt;width:2.6pt;height:3.35pt;z-index:251660288;visibility:visible;mso-wrap-style:square;mso-wrap-distance-left:9pt;mso-wrap-distance-top:0;mso-wrap-distance-right:9pt;mso-wrap-distance-bottom:0;mso-position-horizontal:absolute;mso-position-horizontal-relative:text;mso-position-vertical:absolute;mso-position-vertical-relative:text" o:gfxdata="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">
+                <v:imagedata r:id="rId11" o:title=""/>
+              </v:shape>
+            </w:pict>
+          </mc:Fallback>
+        </mc:AlternateContent>
+      </w:r>
+      <w:r>
         <w:t>Des écrans tactiles multipoint</w:t>
       </w:r>
       <w:r>
@@ -2815,7 +2924,7 @@
                     </pic:cNvPicPr>
                   </pic:nvPicPr>
                   <pic:blipFill>
-                    <a:blip r:embed="rId8">
+                    <a:blip r:embed="rId12">
                       <a:extLst>
                         <a:ext uri="{28A0092B-C50C-407E-A947-70E740481C1C}">
                           <a14:useLocalDpi xmlns:a14="http://schemas.microsoft.com/office/drawing/2010/main" val="0"/>
@@ -2854,27 +2963,14 @@
       <w:r>
         <w:t xml:space="preserve">Figure </w:t>
       </w:r>
-      <w:r>
-        <w:fldChar w:fldCharType="begin"/>
-      </w:r>
-      <w:r>
-        <w:instrText xml:space="preserve"> SEQ Figure \* ARABIC </w:instrText>
-      </w:r>
-      <w:r>
-        <w:fldChar w:fldCharType="separate"/>
-      </w:r>
-      <w:r>
-        <w:rPr>
-          <w:noProof/>
-        </w:rPr>
-        <w:t>1</w:t>
-      </w:r>
-      <w:r>
-        <w:rPr>
-          <w:noProof/>
-        </w:rPr>
-        <w:fldChar w:fldCharType="end"/>
-      </w:r>
+      <w:fldSimple w:instr=" SEQ Figure \* ARABIC ">
+        <w:r>
+          <w:rPr>
+            <w:noProof/>
+          </w:rPr>
+          <w:t>1</w:t>
+        </w:r>
+      </w:fldSimple>
       <w:r>
         <w:t xml:space="preserve"> - Capture d'écran de MIAM Spat Player</w:t>
       </w:r>
@@ -2985,7 +3081,7 @@
                     <pic:cNvPicPr/>
                   </pic:nvPicPr>
                   <pic:blipFill>
-                    <a:blip r:embed="rId9"/>
+                    <a:blip r:embed="rId13"/>
                     <a:stretch>
                       <a:fillRect/>
                     </a:stretch>
@@ -3013,27 +3109,14 @@
       <w:r>
         <w:t xml:space="preserve">Figure </w:t>
       </w:r>
-      <w:r>
-        <w:fldChar w:fldCharType="begin"/>
-      </w:r>
-      <w:r>
-        <w:instrText xml:space="preserve"> SEQ Figure \* ARABIC </w:instrText>
-      </w:r>
-      <w:r>
-        <w:fldChar w:fldCharType="separate"/>
-      </w:r>
-      <w:r>
-        <w:rPr>
-          <w:noProof/>
-        </w:rPr>
-        <w:t>2</w:t>
-      </w:r>
-      <w:r>
-        <w:rPr>
-          <w:noProof/>
-        </w:rPr>
-        <w:fldChar w:fldCharType="end"/>
-      </w:r>
+      <w:fldSimple w:instr=" SEQ Figure \* ARABIC ">
+        <w:r>
+          <w:rPr>
+            <w:noProof/>
+          </w:rPr>
+          <w:t>2</w:t>
+        </w:r>
+      </w:fldSimple>
       <w:r>
         <w:t xml:space="preserve"> - MIAM Editor</w:t>
       </w:r>
@@ -3094,7 +3177,7 @@
     </w:p>
     <w:p>
       <w:pPr>
-        <w:pStyle w:val="Pardeliste"/>
+        <w:pStyle w:val="Paragraphedeliste"/>
         <w:numPr>
           <w:ilvl w:val="0"/>
           <w:numId w:val="27"/>
@@ -3106,7 +3189,7 @@
     </w:p>
     <w:p>
       <w:pPr>
-        <w:pStyle w:val="Pardeliste"/>
+        <w:pStyle w:val="Paragraphedeliste"/>
         <w:numPr>
           <w:ilvl w:val="0"/>
           <w:numId w:val="27"/>
@@ -3150,7 +3233,7 @@
                     <pic:cNvPicPr/>
                   </pic:nvPicPr>
                   <pic:blipFill>
-                    <a:blip r:embed="rId10"/>
+                    <a:blip r:embed="rId14"/>
                     <a:stretch>
                       <a:fillRect/>
                     </a:stretch>
@@ -3178,30 +3261,14 @@
       <w:r>
         <w:t xml:space="preserve">Figure </w:t>
       </w:r>
-      <w:r>
-        <w:fldChar w:fldCharType="begin"/>
-      </w:r>
-      <w:r>
-        <w:instrText xml:space="preserve"> SEQ Figure \* ARABI</w:instrText>
-      </w:r>
-      <w:r>
-        <w:instrText xml:space="preserve">C </w:instrText>
-      </w:r>
-      <w:r>
-        <w:fldChar w:fldCharType="separate"/>
-      </w:r>
-      <w:r>
-        <w:rPr>
-          <w:noProof/>
-        </w:rPr>
-        <w:t>3</w:t>
-      </w:r>
-      <w:r>
-        <w:rPr>
-          <w:noProof/>
-        </w:rPr>
-        <w:fldChar w:fldCharType="end"/>
-      </w:r>
+      <w:fldSimple w:instr=" SEQ Figure \* ARABIC ">
+        <w:r>
+          <w:rPr>
+            <w:noProof/>
+          </w:rPr>
+          <w:t>3</w:t>
+        </w:r>
+      </w:fldSimple>
       <w:r>
         <w:t xml:space="preserve"> - Système de spatialisation avec MIAM Spat Player, et MIAM Matrix Router en tant que plug-in</w:t>
       </w:r>
@@ -3235,6 +3302,51 @@
           <w:noProof/>
         </w:rPr>
         <w:lastRenderedPageBreak/>
+        <mc:AlternateContent>
+          <mc:Choice Requires="wpi">
+            <w:drawing>
+              <wp:anchor distT="0" distB="0" distL="114300" distR="114300" simplePos="0" relativeHeight="251661312" behindDoc="0" locked="0" layoutInCell="1" allowOverlap="1" wp14:anchorId="33459493" wp14:editId="35DFF121">
+                <wp:simplePos x="0" y="0"/>
+                <wp:positionH relativeFrom="column">
+                  <wp:posOffset>7857112</wp:posOffset>
+                </wp:positionH>
+                <wp:positionV relativeFrom="paragraph">
+                  <wp:posOffset>2985658</wp:posOffset>
+                </wp:positionV>
+                <wp:extent cx="23940" cy="14400"/>
+                <wp:effectExtent l="38100" t="38100" r="33655" b="43180"/>
+                <wp:wrapNone/>
+                <wp:docPr id="17" name="Encre 17"/>
+                <wp:cNvGraphicFramePr/>
+                <a:graphic xmlns:a="http://schemas.openxmlformats.org/drawingml/2006/main">
+                  <a:graphicData uri="http://schemas.microsoft.com/office/word/2010/wordprocessingInk">
+                    <w14:contentPart bwMode="auto" r:id="rId15">
+                      <w14:nvContentPartPr>
+                        <w14:cNvContentPartPr/>
+                      </w14:nvContentPartPr>
+                      <w14:xfrm>
+                        <a:off x="0" y="0"/>
+                        <a:ext cx="23940" cy="14400"/>
+                      </w14:xfrm>
+                    </w14:contentPart>
+                  </a:graphicData>
+                </a:graphic>
+              </wp:anchor>
+            </w:drawing>
+          </mc:Choice>
+          <mc:Fallback>
+            <w:pict>
+              <v:shape w14:anchorId="6DF42F4E" id="Encre 17" o:spid="_x0000_s1026" type="#_x0000_t75" style="position:absolute;margin-left:618.3pt;margin-top:234.75pt;width:2.6pt;height:1.85pt;z-index:251661312;visibility:visible;mso-wrap-style:square;mso-wrap-distance-left:9pt;mso-wrap-distance-top:0;mso-wrap-distance-right:9pt;mso-wrap-distance-bottom:0;mso-position-horizontal:absolute;mso-position-horizontal-relative:text;mso-position-vertical:absolute;mso-position-vertical-relative:text" o:gfxdata="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">
+                <v:imagedata r:id="rId16" o:title=""/>
+              </v:shape>
+            </w:pict>
+          </mc:Fallback>
+        </mc:AlternateContent>
+      </w:r>
+      <w:r>
+        <w:rPr>
+          <w:noProof/>
+        </w:rPr>
         <w:drawing>
           <wp:inline distT="0" distB="0" distL="0" distR="0" wp14:anchorId="517ADF6C" wp14:editId="3F19D5AA">
             <wp:extent cx="5016129" cy="4207076"/>
@@ -3251,7 +3363,7 @@
                     <pic:cNvPicPr/>
                   </pic:nvPicPr>
                   <pic:blipFill>
-                    <a:blip r:embed="rId11"/>
+                    <a:blip r:embed="rId17"/>
                     <a:stretch>
                       <a:fillRect/>
                     </a:stretch>
@@ -3279,36 +3391,23 @@
       <w:r>
         <w:t xml:space="preserve">Figure </w:t>
       </w:r>
-      <w:r>
-        <w:fldChar w:fldCharType="begin"/>
-      </w:r>
-      <w:r>
-        <w:instrText xml:space="preserve"> SEQ Figure \* ARABIC </w:instrText>
-      </w:r>
-      <w:r>
-        <w:fldChar w:fldCharType="separate"/>
+      <w:fldSimple w:instr=" SEQ Figure \* ARABIC ">
+        <w:r>
+          <w:rPr>
+            <w:noProof/>
+          </w:rPr>
+          <w:t>4</w:t>
+        </w:r>
+      </w:fldSimple>
+      <w:r>
+        <w:t xml:space="preserve"> - Système de spatialisation avec MIAM Spat Player, et MIAM Matrix Router en tant </w:t>
+      </w:r>
+      <w:r>
+        <w:t xml:space="preserve">que logiciel </w:t>
       </w:r>
       <w:r>
         <w:rPr>
-          <w:noProof/>
-        </w:rPr>
-        <w:t>4</w:t>
-      </w:r>
-      <w:r>
-        <w:rPr>
-          <w:noProof/>
-        </w:rPr>
-        <w:fldChar w:fldCharType="end"/>
-      </w:r>
-      <w:r>
-        <w:t xml:space="preserve"> - Système de spatialisation avec MIAM Spat Player, et MIAM Matrix Router en tant </w:t>
-      </w:r>
-      <w:r>
-        <w:t xml:space="preserve">que logiciel </w:t>
-      </w:r>
-      <w:r>
-        <w:rPr>
-          <w:i/>
+          <w:i w:val="0"/>
         </w:rPr>
         <w:t>standalone</w:t>
       </w:r>
@@ -3484,7 +3583,7 @@
     </w:p>
     <w:p>
       <w:pPr>
-        <w:pStyle w:val="Pardeliste"/>
+        <w:pStyle w:val="Paragraphedeliste"/>
         <w:numPr>
           <w:ilvl w:val="0"/>
           <w:numId w:val="30"/>
@@ -3508,7 +3607,7 @@
     </w:p>
     <w:p>
       <w:pPr>
-        <w:pStyle w:val="Pardeliste"/>
+        <w:pStyle w:val="Paragraphedeliste"/>
         <w:numPr>
           <w:ilvl w:val="0"/>
           <w:numId w:val="30"/>
@@ -3526,7 +3625,7 @@
     </w:p>
     <w:p>
       <w:pPr>
-        <w:pStyle w:val="Pardeliste"/>
+        <w:pStyle w:val="Paragraphedeliste"/>
         <w:numPr>
           <w:ilvl w:val="1"/>
           <w:numId w:val="30"/>
@@ -3550,7 +3649,7 @@
     </w:p>
     <w:p>
       <w:pPr>
-        <w:pStyle w:val="Pardeliste"/>
+        <w:pStyle w:val="Paragraphedeliste"/>
         <w:numPr>
           <w:ilvl w:val="1"/>
           <w:numId w:val="30"/>
@@ -3628,10 +3727,19 @@
         <w:t xml:space="preserve"> états de spatialisation</w:t>
       </w:r>
       <w:r>
-        <w:t xml:space="preserve"> différents,</w:t>
-      </w:r>
-      <w:r>
-        <w:t xml:space="preserve"> représentés par des matrices de routages de 2 lignes et 4 colonnes</w:t>
+        <w:t xml:space="preserve"> différents</w:t>
+      </w:r>
+      <w:r>
+        <w:t>. Chaque état est</w:t>
+      </w:r>
+      <w:r>
+        <w:t xml:space="preserve"> représenté par </w:t>
+      </w:r>
+      <w:r>
+        <w:t>une</w:t>
+      </w:r>
+      <w:r>
+        <w:t xml:space="preserve"> matrice de routage de 2 lignes et 4 colonnes</w:t>
       </w:r>
       <w:r>
         <w:t> :</w:t>
@@ -3686,7 +3794,7 @@
                           <pic:cNvPicPr/>
                         </pic:nvPicPr>
                         <pic:blipFill>
-                          <a:blip r:embed="rId12"/>
+                          <a:blip r:embed="rId18"/>
                           <a:stretch>
                             <a:fillRect/>
                           </a:stretch>
@@ -3714,27 +3822,14 @@
             <w:r>
               <w:t xml:space="preserve">Figure </w:t>
             </w:r>
-            <w:r>
-              <w:fldChar w:fldCharType="begin"/>
-            </w:r>
-            <w:r>
-              <w:instrText xml:space="preserve"> SEQ Figure \* ARABIC </w:instrText>
-            </w:r>
-            <w:r>
-              <w:fldChar w:fldCharType="separate"/>
-            </w:r>
-            <w:r>
-              <w:rPr>
-                <w:noProof/>
-              </w:rPr>
-              <w:t>5</w:t>
-            </w:r>
-            <w:r>
-              <w:rPr>
-                <w:noProof/>
-              </w:rPr>
-              <w:fldChar w:fldCharType="end"/>
-            </w:r>
+            <w:fldSimple w:instr=" SEQ Figure \* ARABIC ">
+              <w:r>
+                <w:rPr>
+                  <w:noProof/>
+                </w:rPr>
+                <w:t>5</w:t>
+              </w:r>
+            </w:fldSimple>
             <w:r>
               <w:t xml:space="preserve"> - Matrice représentant l'état de spatialisation "Haut-parleurs neutres</w:t>
             </w:r>
@@ -3775,7 +3870,7 @@
                           <pic:cNvPicPr/>
                         </pic:nvPicPr>
                         <pic:blipFill>
-                          <a:blip r:embed="rId13"/>
+                          <a:blip r:embed="rId19"/>
                           <a:stretch>
                             <a:fillRect/>
                           </a:stretch>
@@ -3803,27 +3898,14 @@
             <w:r>
               <w:t xml:space="preserve">Figure </w:t>
             </w:r>
-            <w:r>
-              <w:fldChar w:fldCharType="begin"/>
-            </w:r>
-            <w:r>
-              <w:instrText xml:space="preserve"> SEQ Figure \* ARABIC </w:instrText>
-            </w:r>
-            <w:r>
-              <w:fldChar w:fldCharType="separate"/>
-            </w:r>
-            <w:r>
-              <w:rPr>
-                <w:noProof/>
-              </w:rPr>
-              <w:t>6</w:t>
-            </w:r>
-            <w:r>
-              <w:rPr>
-                <w:noProof/>
-              </w:rPr>
-              <w:fldChar w:fldCharType="end"/>
-            </w:r>
+            <w:fldSimple w:instr=" SEQ Figure \* ARABIC ">
+              <w:r>
+                <w:rPr>
+                  <w:noProof/>
+                </w:rPr>
+                <w:t>6</w:t>
+              </w:r>
+            </w:fldSimple>
             <w:r>
               <w:t xml:space="preserve"> - Matrice représentant l'état de spatialisation "Subwoofers</w:t>
             </w:r>
@@ -3866,7 +3948,7 @@
                           <pic:cNvPicPr/>
                         </pic:nvPicPr>
                         <pic:blipFill>
-                          <a:blip r:embed="rId14"/>
+                          <a:blip r:embed="rId20"/>
                           <a:stretch>
                             <a:fillRect/>
                           </a:stretch>
@@ -3894,27 +3976,14 @@
             <w:r>
               <w:t xml:space="preserve">Figure </w:t>
             </w:r>
-            <w:r>
-              <w:fldChar w:fldCharType="begin"/>
-            </w:r>
-            <w:r>
-              <w:instrText xml:space="preserve"> SEQ Figure \* ARABIC </w:instrText>
-            </w:r>
-            <w:r>
-              <w:fldChar w:fldCharType="separate"/>
-            </w:r>
-            <w:r>
-              <w:rPr>
-                <w:noProof/>
-              </w:rPr>
-              <w:t>7</w:t>
-            </w:r>
-            <w:r>
-              <w:rPr>
-                <w:noProof/>
-              </w:rPr>
-              <w:fldChar w:fldCharType="end"/>
-            </w:r>
+            <w:fldSimple w:instr=" SEQ Figure \* ARABIC ">
+              <w:r>
+                <w:rPr>
+                  <w:noProof/>
+                </w:rPr>
+                <w:t>7</w:t>
+              </w:r>
+            </w:fldSimple>
             <w:r>
               <w:t xml:space="preserve"> - Matrice représ</w:t>
             </w:r>
@@ -3967,7 +4036,7 @@
                           <pic:cNvPicPr/>
                         </pic:nvPicPr>
                         <pic:blipFill>
-                          <a:blip r:embed="rId15"/>
+                          <a:blip r:embed="rId21"/>
                           <a:stretch>
                             <a:fillRect/>
                           </a:stretch>
@@ -3995,27 +4064,14 @@
             <w:r>
               <w:t xml:space="preserve">Figure </w:t>
             </w:r>
-            <w:r>
-              <w:fldChar w:fldCharType="begin"/>
-            </w:r>
-            <w:r>
-              <w:instrText xml:space="preserve"> SEQ Figure \* ARABIC </w:instrText>
-            </w:r>
-            <w:r>
-              <w:fldChar w:fldCharType="separate"/>
-            </w:r>
-            <w:r>
-              <w:rPr>
-                <w:noProof/>
-              </w:rPr>
-              <w:t>8</w:t>
-            </w:r>
-            <w:r>
-              <w:rPr>
-                <w:noProof/>
-              </w:rPr>
-              <w:fldChar w:fldCharType="end"/>
-            </w:r>
+            <w:fldSimple w:instr=" SEQ Figure \* ARABIC ">
+              <w:r>
+                <w:rPr>
+                  <w:noProof/>
+                </w:rPr>
+                <w:t>8</w:t>
+              </w:r>
+            </w:fldSimple>
             <w:r>
               <w:t xml:space="preserve"> - Matrice représentant l'état de spatialisation </w:t>
             </w:r>
@@ -4148,7 +4204,7 @@
                     </pic:cNvPicPr>
                   </pic:nvPicPr>
                   <pic:blipFill>
-                    <a:blip r:embed="rId16">
+                    <a:blip r:embed="rId22">
                       <a:extLst>
                         <a:ext uri="{28A0092B-C50C-407E-A947-70E740481C1C}">
                           <a14:useLocalDpi xmlns:a14="http://schemas.microsoft.com/office/drawing/2010/main" val="0"/>
@@ -4187,27 +4243,14 @@
       <w:r>
         <w:t xml:space="preserve">Figure </w:t>
       </w:r>
-      <w:r>
-        <w:fldChar w:fldCharType="begin"/>
-      </w:r>
-      <w:r>
-        <w:instrText xml:space="preserve"> SEQ Figure \* ARABIC </w:instrText>
-      </w:r>
-      <w:r>
-        <w:fldChar w:fldCharType="separate"/>
-      </w:r>
-      <w:r>
-        <w:rPr>
-          <w:noProof/>
-        </w:rPr>
-        <w:t>9</w:t>
-      </w:r>
-      <w:r>
-        <w:rPr>
-          <w:noProof/>
-        </w:rPr>
-        <w:fldChar w:fldCharType="end"/>
-      </w:r>
+      <w:fldSimple w:instr=" SEQ Figure \* ARABIC ">
+        <w:r>
+          <w:rPr>
+            <w:noProof/>
+          </w:rPr>
+          <w:t>9</w:t>
+        </w:r>
+      </w:fldSimple>
       <w:r>
         <w:t xml:space="preserve"> - Capture d'écran du logiciel MIAM Spat Player, avec des polygones associés aux matrices de routage de la page précédente.</w:t>
       </w:r>
@@ -4223,6 +4266,8 @@
         </w:rPr>
         <w:t>Remarque</w:t>
       </w:r>
+      <w:bookmarkStart w:id="8" w:name="_GoBack"/>
+      <w:bookmarkEnd w:id="8"/>
       <w:r>
         <w:t> : dans les futures versions du logiciel, les états de spatialisation ne seront plus uniquement basés</w:t>
       </w:r>
@@ -4258,11 +4303,11 @@
       <w:pPr>
         <w:pStyle w:val="Titre2"/>
       </w:pPr>
-      <w:bookmarkStart w:id="8" w:name="_Toc499831134"/>
+      <w:bookmarkStart w:id="9" w:name="_Toc499831134"/>
       <w:r>
         <w:t>Excitateurs</w:t>
       </w:r>
-      <w:bookmarkEnd w:id="8"/>
+      <w:bookmarkEnd w:id="9"/>
     </w:p>
     <w:p>
       <w:r>
@@ -4404,7 +4449,7 @@
                     <pic:cNvPicPr/>
                   </pic:nvPicPr>
                   <pic:blipFill>
-                    <a:blip r:embed="rId17"/>
+                    <a:blip r:embed="rId23"/>
                     <a:stretch>
                       <a:fillRect/>
                     </a:stretch>
@@ -4432,27 +4477,14 @@
       <w:r>
         <w:t xml:space="preserve">Figure </w:t>
       </w:r>
-      <w:r>
-        <w:fldChar w:fldCharType="begin"/>
-      </w:r>
-      <w:r>
-        <w:instrText xml:space="preserve"> SEQ Figure \* ARABIC </w:instrText>
-      </w:r>
-      <w:r>
-        <w:fldChar w:fldCharType="separate"/>
-      </w:r>
-      <w:r>
-        <w:rPr>
-          <w:noProof/>
-        </w:rPr>
-        <w:t>10</w:t>
-      </w:r>
-      <w:r>
-        <w:rPr>
-          <w:noProof/>
-        </w:rPr>
-        <w:fldChar w:fldCharType="end"/>
-      </w:r>
+      <w:fldSimple w:instr=" SEQ Figure \* ARABIC ">
+        <w:r>
+          <w:rPr>
+            <w:noProof/>
+          </w:rPr>
+          <w:t>10</w:t>
+        </w:r>
+      </w:fldSimple>
       <w:r>
         <w:t xml:space="preserve"> - Capture d'écran de MIAM Spat Player, avec 3 excitateurs entourés en rouge.</w:t>
       </w:r>
@@ -4527,22 +4559,22 @@
       <w:pPr>
         <w:pStyle w:val="Titre1"/>
       </w:pPr>
-      <w:bookmarkStart w:id="9" w:name="_Toc499831135"/>
+      <w:bookmarkStart w:id="10" w:name="_Toc499831135"/>
       <w:r>
         <w:lastRenderedPageBreak/>
         <w:t>MIAM Spat Editor</w:t>
       </w:r>
-      <w:bookmarkEnd w:id="9"/>
+      <w:bookmarkEnd w:id="10"/>
     </w:p>
     <w:p>
       <w:pPr>
         <w:pStyle w:val="Titre2"/>
       </w:pPr>
-      <w:bookmarkStart w:id="10" w:name="_Toc499831136"/>
+      <w:bookmarkStart w:id="11" w:name="_Toc499831136"/>
       <w:r>
         <w:t>Matrices de routage</w:t>
       </w:r>
-      <w:bookmarkEnd w:id="10"/>
+      <w:bookmarkEnd w:id="11"/>
     </w:p>
     <w:p>
       <w:pPr>
@@ -4569,7 +4601,7 @@
                     <pic:cNvPicPr/>
                   </pic:nvPicPr>
                   <pic:blipFill>
-                    <a:blip r:embed="rId18"/>
+                    <a:blip r:embed="rId24"/>
                     <a:stretch>
                       <a:fillRect/>
                     </a:stretch>
@@ -4597,27 +4629,14 @@
       <w:r>
         <w:t xml:space="preserve">Figure </w:t>
       </w:r>
-      <w:r>
-        <w:fldChar w:fldCharType="begin"/>
-      </w:r>
-      <w:r>
-        <w:instrText xml:space="preserve"> SEQ Figure \* ARABIC </w:instrText>
-      </w:r>
-      <w:r>
-        <w:fldChar w:fldCharType="separate"/>
-      </w:r>
-      <w:r>
-        <w:rPr>
-          <w:noProof/>
-        </w:rPr>
-        <w:t>11</w:t>
-      </w:r>
-      <w:r>
-        <w:rPr>
-          <w:noProof/>
-        </w:rPr>
-        <w:fldChar w:fldCharType="end"/>
-      </w:r>
+      <w:fldSimple w:instr=" SEQ Figure \* ARABIC ">
+        <w:r>
+          <w:rPr>
+            <w:noProof/>
+          </w:rPr>
+          <w:t>11</w:t>
+        </w:r>
+      </w:fldSimple>
       <w:r>
         <w:t xml:space="preserve"> - </w:t>
       </w:r>
@@ -4633,9 +4652,12 @@
       </w:r>
       <w:r>
         <w:rPr>
-          <w:i/>
+          <w:i w:val="0"/>
         </w:rPr>
-        <w:t>Routing Matrices »</w:t>
+        <w:t>Routing Matrices</w:t>
+      </w:r>
+      <w:r>
+        <w:t> »</w:t>
       </w:r>
     </w:p>
     <w:p>
@@ -5127,11 +5149,11 @@
       <w:pPr>
         <w:pStyle w:val="Titre2"/>
       </w:pPr>
-      <w:bookmarkStart w:id="11" w:name="_Toc499831137"/>
+      <w:bookmarkStart w:id="12" w:name="_Toc499831137"/>
       <w:r>
         <w:t>Scènes et formes géométriques</w:t>
       </w:r>
-      <w:bookmarkEnd w:id="11"/>
+      <w:bookmarkEnd w:id="12"/>
     </w:p>
     <w:p>
       <w:pPr>
@@ -5158,7 +5180,7 @@
                     <pic:cNvPicPr/>
                   </pic:nvPicPr>
                   <pic:blipFill>
-                    <a:blip r:embed="rId19"/>
+                    <a:blip r:embed="rId25"/>
                     <a:stretch>
                       <a:fillRect/>
                     </a:stretch>
@@ -5186,52 +5208,48 @@
       <w:r>
         <w:t xml:space="preserve">Figure </w:t>
       </w:r>
-      <w:r>
-        <w:fldChar w:fldCharType="begin"/>
-      </w:r>
-      <w:r>
-        <w:instrText xml:space="preserve"> SEQ Figure \* ARABIC </w:instrText>
-      </w:r>
-      <w:r>
-        <w:fldChar w:fldCharType="separate"/>
+      <w:fldSimple w:instr=" SEQ Figure \* ARABIC ">
+        <w:r>
+          <w:rPr>
+            <w:noProof/>
+          </w:rPr>
+          <w:t>12</w:t>
+        </w:r>
+      </w:fldSimple>
+      <w:r>
+        <w:t xml:space="preserve"> – Pour </w:t>
+      </w:r>
+      <w:r>
+        <w:t>passe</w:t>
+      </w:r>
+      <w:r>
+        <w:t>r</w:t>
+      </w:r>
+      <w:r>
+        <w:t xml:space="preserve"> dans le mode d’édition des représentations graphiq</w:t>
+      </w:r>
+      <w:r>
+        <w:t>ues des états de spatialisation, cliquer sur le bouton « </w:t>
       </w:r>
       <w:r>
         <w:rPr>
-          <w:noProof/>
+          <w:i w:val="0"/>
         </w:rPr>
-        <w:t>12</w:t>
-      </w:r>
-      <w:r>
-        <w:rPr>
-          <w:noProof/>
-        </w:rPr>
-        <w:fldChar w:fldCharType="end"/>
-      </w:r>
-      <w:r>
-        <w:t xml:space="preserve"> – Pour </w:t>
-      </w:r>
-      <w:r>
-        <w:t>passe</w:t>
-      </w:r>
-      <w:r>
-        <w:t>r</w:t>
-      </w:r>
-      <w:r>
-        <w:t xml:space="preserve"> dans le mode d’édition des représentations graphiq</w:t>
-      </w:r>
-      <w:r>
-        <w:t>ues des états de spatialisation, cliquer sur le bouton « Spat Scenes »</w:t>
+        <w:t>Spat Scenes</w:t>
+      </w:r>
+      <w:r>
+        <w:t> »</w:t>
       </w:r>
     </w:p>
     <w:p>
       <w:pPr>
         <w:pStyle w:val="Titre2"/>
       </w:pPr>
-      <w:bookmarkStart w:id="12" w:name="_Toc499831138"/>
+      <w:bookmarkStart w:id="13" w:name="_Toc499831138"/>
       <w:r>
         <w:t>État initial des scènes : placement initial des excitateurs</w:t>
       </w:r>
-      <w:bookmarkEnd w:id="12"/>
+      <w:bookmarkEnd w:id="13"/>
     </w:p>
     <w:p>
       <w:r>
@@ -5342,7 +5360,7 @@
       <w:pPr>
         <w:pStyle w:val="Titre1"/>
       </w:pPr>
-      <w:bookmarkStart w:id="13" w:name="_Toc499831139"/>
+      <w:bookmarkStart w:id="14" w:name="_Toc499831139"/>
       <w:r>
         <w:lastRenderedPageBreak/>
         <w:t>Remarques</w:t>
@@ -5362,17 +5380,17 @@
       <w:r>
         <w:t xml:space="preserve"> (MIAM Matrix Router)</w:t>
       </w:r>
-      <w:bookmarkEnd w:id="13"/>
+      <w:bookmarkEnd w:id="14"/>
     </w:p>
     <w:p>
       <w:pPr>
         <w:pStyle w:val="Titre2"/>
       </w:pPr>
-      <w:bookmarkStart w:id="14" w:name="_Toc499831140"/>
+      <w:bookmarkStart w:id="15" w:name="_Toc499831140"/>
       <w:r>
         <w:t>Automations</w:t>
       </w:r>
-      <w:bookmarkEnd w:id="14"/>
+      <w:bookmarkEnd w:id="15"/>
     </w:p>
     <w:p>
       <w:r>
@@ -5408,7 +5426,7 @@
     </w:p>
     <w:p>
       <w:pPr>
-        <w:pStyle w:val="Pardeliste"/>
+        <w:pStyle w:val="Paragraphedeliste"/>
         <w:numPr>
           <w:ilvl w:val="0"/>
           <w:numId w:val="22"/>
@@ -5420,7 +5438,7 @@
     </w:p>
     <w:p>
       <w:pPr>
-        <w:pStyle w:val="Pardeliste"/>
+        <w:pStyle w:val="Paragraphedeliste"/>
         <w:numPr>
           <w:ilvl w:val="0"/>
           <w:numId w:val="22"/>
@@ -5455,7 +5473,7 @@
       <w:pPr>
         <w:pStyle w:val="Titre2"/>
       </w:pPr>
-      <w:bookmarkStart w:id="15" w:name="_Toc499831141"/>
+      <w:bookmarkStart w:id="16" w:name="_Toc499831141"/>
       <w:r>
         <w:t xml:space="preserve">Dans </w:t>
       </w:r>
@@ -5465,7 +5483,7 @@
       <w:r>
         <w:t xml:space="preserve"> (voir exemples 6.1 et 6.3.1)</w:t>
       </w:r>
-      <w:bookmarkEnd w:id="15"/>
+      <w:bookmarkEnd w:id="16"/>
     </w:p>
     <w:p>
       <w:r>
@@ -5522,8 +5540,6 @@
       <w:r>
         <w:t xml:space="preserve">de </w:t>
       </w:r>
-      <w:bookmarkStart w:id="16" w:name="_GoBack"/>
-      <w:bookmarkEnd w:id="16"/>
       <w:r>
         <w:t>logiciel de routage type JACK, Soundflower, etc.</w:t>
       </w:r>
@@ -5616,7 +5632,7 @@
     </w:p>
     <w:p>
       <w:pPr>
-        <w:pStyle w:val="Pardeliste"/>
+        <w:pStyle w:val="Paragraphedeliste"/>
         <w:numPr>
           <w:ilvl w:val="0"/>
           <w:numId w:val="25"/>
@@ -5643,7 +5659,7 @@
     </w:p>
     <w:p>
       <w:pPr>
-        <w:pStyle w:val="Pardeliste"/>
+        <w:pStyle w:val="Paragraphedeliste"/>
         <w:numPr>
           <w:ilvl w:val="0"/>
           <w:numId w:val="25"/>
@@ -5670,7 +5686,7 @@
     </w:p>
     <w:p>
       <w:pPr>
-        <w:pStyle w:val="Pardeliste"/>
+        <w:pStyle w:val="Paragraphedeliste"/>
         <w:numPr>
           <w:ilvl w:val="0"/>
           <w:numId w:val="25"/>
@@ -5691,7 +5707,7 @@
     </w:p>
     <w:p>
       <w:pPr>
-        <w:pStyle w:val="Pardeliste"/>
+        <w:pStyle w:val="Paragraphedeliste"/>
         <w:numPr>
           <w:ilvl w:val="1"/>
           <w:numId w:val="25"/>
@@ -5712,7 +5728,7 @@
     </w:p>
     <w:p>
       <w:pPr>
-        <w:pStyle w:val="Pardeliste"/>
+        <w:pStyle w:val="Paragraphedeliste"/>
         <w:numPr>
           <w:ilvl w:val="1"/>
           <w:numId w:val="25"/>
@@ -5847,19 +5863,19 @@
           <w:b/>
           <w:u w:val="single"/>
         </w:rPr>
+        <w:t>Remarque</w:t>
+      </w:r>
+      <w:r>
+        <w:t> : sous macOS, seul le plug-in AU est fonctionnel.</w:t>
+      </w:r>
+    </w:p>
+    <w:p>
+      <w:pPr>
+        <w:pStyle w:val="Titre2"/>
+      </w:pPr>
+      <w:bookmarkStart w:id="18" w:name="_Toc499831143"/>
+      <w:r>
         <w:lastRenderedPageBreak/>
-        <w:t>Remarque</w:t>
-      </w:r>
-      <w:r>
-        <w:t> : sous macOS, seul le plug-in AU est fonctionnel.</w:t>
-      </w:r>
-    </w:p>
-    <w:p>
-      <w:pPr>
-        <w:pStyle w:val="Titre2"/>
-      </w:pPr>
-      <w:bookmarkStart w:id="18" w:name="_Toc499831143"/>
-      <w:r>
         <w:t xml:space="preserve">Autres </w:t>
       </w:r>
       <w:r>
@@ -6117,7 +6133,7 @@
                     </pic:cNvPicPr>
                   </pic:nvPicPr>
                   <pic:blipFill>
-                    <a:blip r:embed="rId20">
+                    <a:blip r:embed="rId26">
                       <a:extLst>
                         <a:ext uri="{28A0092B-C50C-407E-A947-70E740481C1C}">
                           <a14:useLocalDpi xmlns:a14="http://schemas.microsoft.com/office/drawing/2010/main" val="0"/>
@@ -6156,27 +6172,14 @@
       <w:r>
         <w:t xml:space="preserve">Figure </w:t>
       </w:r>
-      <w:r>
-        <w:fldChar w:fldCharType="begin"/>
-      </w:r>
-      <w:r>
-        <w:instrText xml:space="preserve"> SEQ Figure \* ARABIC </w:instrText>
-      </w:r>
-      <w:r>
-        <w:fldChar w:fldCharType="separate"/>
-      </w:r>
-      <w:r>
-        <w:rPr>
-          <w:noProof/>
-        </w:rPr>
-        <w:t>13</w:t>
-      </w:r>
-      <w:r>
-        <w:rPr>
-          <w:noProof/>
-        </w:rPr>
-        <w:fldChar w:fldCharType="end"/>
-      </w:r>
+      <w:fldSimple w:instr=" SEQ Figure \* ARABIC ">
+        <w:r>
+          <w:rPr>
+            <w:noProof/>
+          </w:rPr>
+          <w:t>13</w:t>
+        </w:r>
+      </w:fldSimple>
       <w:r>
         <w:t xml:space="preserve"> </w:t>
       </w:r>
@@ -6197,7 +6200,7 @@
     </w:p>
     <w:p>
       <w:pPr>
-        <w:pStyle w:val="Pardeliste"/>
+        <w:pStyle w:val="Paragraphedeliste"/>
         <w:numPr>
           <w:ilvl w:val="0"/>
           <w:numId w:val="35"/>
@@ -6209,7 +6212,7 @@
     </w:p>
     <w:p>
       <w:pPr>
-        <w:pStyle w:val="Pardeliste"/>
+        <w:pStyle w:val="Paragraphedeliste"/>
         <w:numPr>
           <w:ilvl w:val="0"/>
           <w:numId w:val="35"/>
@@ -6247,7 +6250,7 @@
                     </pic:cNvPicPr>
                   </pic:nvPicPr>
                   <pic:blipFill>
-                    <a:blip r:embed="rId21">
+                    <a:blip r:embed="rId27">
                       <a:extLst>
                         <a:ext uri="{28A0092B-C50C-407E-A947-70E740481C1C}">
                           <a14:useLocalDpi xmlns:a14="http://schemas.microsoft.com/office/drawing/2010/main" val="0"/>
@@ -6286,27 +6289,14 @@
       <w:r>
         <w:t xml:space="preserve">Figure </w:t>
       </w:r>
-      <w:r>
-        <w:fldChar w:fldCharType="begin"/>
-      </w:r>
-      <w:r>
-        <w:instrText xml:space="preserve"> SEQ Figure \* ARABIC </w:instrText>
-      </w:r>
-      <w:r>
-        <w:fldChar w:fldCharType="separate"/>
-      </w:r>
-      <w:r>
-        <w:rPr>
-          <w:noProof/>
-        </w:rPr>
-        <w:t>14</w:t>
-      </w:r>
-      <w:r>
-        <w:rPr>
-          <w:noProof/>
-        </w:rPr>
-        <w:fldChar w:fldCharType="end"/>
-      </w:r>
+      <w:fldSimple w:instr=" SEQ Figure \* ARABIC ">
+        <w:r>
+          <w:rPr>
+            <w:noProof/>
+          </w:rPr>
+          <w:t>14</w:t>
+        </w:r>
+      </w:fldSimple>
       <w:r>
         <w:t xml:space="preserve"> - Vue sur le plug-in MIAM Matrix Router, avec matrice de routage diagonale.</w:t>
       </w:r>
@@ -6718,7 +6708,7 @@
                     </pic:cNvPicPr>
                   </pic:nvPicPr>
                   <pic:blipFill>
-                    <a:blip r:embed="rId22">
+                    <a:blip r:embed="rId28">
                       <a:extLst>
                         <a:ext uri="{28A0092B-C50C-407E-A947-70E740481C1C}">
                           <a14:useLocalDpi xmlns:a14="http://schemas.microsoft.com/office/drawing/2010/main" val="0"/>
@@ -6758,30 +6748,14 @@
       <w:r>
         <w:t xml:space="preserve">Figure </w:t>
       </w:r>
-      <w:r>
-        <w:fldChar w:fldCharType="begin"/>
-      </w:r>
-      <w:r>
-        <w:instrText xml:space="preserve"> SE</w:instrText>
-      </w:r>
-      <w:r>
-        <w:instrText xml:space="preserve">Q Figure \* ARABIC </w:instrText>
-      </w:r>
-      <w:r>
-        <w:fldChar w:fldCharType="separate"/>
-      </w:r>
-      <w:r>
-        <w:rPr>
-          <w:noProof/>
-        </w:rPr>
-        <w:t>15</w:t>
-      </w:r>
-      <w:r>
-        <w:rPr>
-          <w:noProof/>
-        </w:rPr>
-        <w:fldChar w:fldCharType="end"/>
-      </w:r>
+      <w:fldSimple w:instr=" SEQ Figure \* ARABIC ">
+        <w:r>
+          <w:rPr>
+            <w:noProof/>
+          </w:rPr>
+          <w:t>15</w:t>
+        </w:r>
+      </w:fldSimple>
       <w:r>
         <w:t xml:space="preserve"> - Vue du mixeur de Ableton Live 9, avec MIAM Matrix Router en plug-in exécutant une spatialisation sur 2 entrées et 16 sorties.</w:t>
       </w:r>
@@ -6825,7 +6799,7 @@
                     </pic:cNvPicPr>
                   </pic:nvPicPr>
                   <pic:blipFill>
-                    <a:blip r:embed="rId23">
+                    <a:blip r:embed="rId29">
                       <a:extLst>
                         <a:ext uri="{28A0092B-C50C-407E-A947-70E740481C1C}">
                           <a14:useLocalDpi xmlns:a14="http://schemas.microsoft.com/office/drawing/2010/main" val="0"/>
@@ -6864,27 +6838,14 @@
       <w:r>
         <w:t xml:space="preserve">Figure </w:t>
       </w:r>
-      <w:r>
-        <w:fldChar w:fldCharType="begin"/>
-      </w:r>
-      <w:r>
-        <w:instrText xml:space="preserve"> SEQ Figure \* ARABIC </w:instrText>
-      </w:r>
-      <w:r>
-        <w:fldChar w:fldCharType="separate"/>
-      </w:r>
-      <w:r>
-        <w:rPr>
-          <w:noProof/>
-        </w:rPr>
-        <w:t>16</w:t>
-      </w:r>
-      <w:r>
-        <w:rPr>
-          <w:noProof/>
-        </w:rPr>
-        <w:fldChar w:fldCharType="end"/>
-      </w:r>
+      <w:fldSimple w:instr=" SEQ Figure \* ARABIC ">
+        <w:r>
+          <w:rPr>
+            <w:noProof/>
+          </w:rPr>
+          <w:t>16</w:t>
+        </w:r>
+      </w:fldSimple>
       <w:r>
         <w:t xml:space="preserve"> - Matrice de routage non-diagonale</w:t>
       </w:r>
@@ -6952,7 +6913,7 @@
                     </pic:cNvPicPr>
                   </pic:nvPicPr>
                   <pic:blipFill>
-                    <a:blip r:embed="rId24">
+                    <a:blip r:embed="rId30">
                       <a:extLst>
                         <a:ext uri="{28A0092B-C50C-407E-A947-70E740481C1C}">
                           <a14:useLocalDpi xmlns:a14="http://schemas.microsoft.com/office/drawing/2010/main" val="0"/>
@@ -6991,27 +6952,14 @@
       <w:r>
         <w:t xml:space="preserve">Figure </w:t>
       </w:r>
-      <w:r>
-        <w:fldChar w:fldCharType="begin"/>
-      </w:r>
-      <w:r>
-        <w:instrText xml:space="preserve"> SEQ Figure \* ARABIC </w:instrText>
-      </w:r>
-      <w:r>
-        <w:fldChar w:fldCharType="separate"/>
-      </w:r>
-      <w:r>
-        <w:rPr>
-          <w:noProof/>
-        </w:rPr>
-        <w:t>17</w:t>
-      </w:r>
-      <w:r>
-        <w:rPr>
-          <w:noProof/>
-        </w:rPr>
-        <w:fldChar w:fldCharType="end"/>
-      </w:r>
+      <w:fldSimple w:instr=" SEQ Figure \* ARABIC ">
+        <w:r>
+          <w:rPr>
+            <w:noProof/>
+          </w:rPr>
+          <w:t>17</w:t>
+        </w:r>
+      </w:fldSimple>
       <w:r>
         <w:t xml:space="preserve"> - Matrice de routage inversant la stéréo gauche/droite pour les paires de canaux 5-6, 7-8, et 9-10</w:t>
       </w:r>
@@ -7069,7 +7017,7 @@
                     </pic:cNvPicPr>
                   </pic:nvPicPr>
                   <pic:blipFill>
-                    <a:blip r:embed="rId25">
+                    <a:blip r:embed="rId31">
                       <a:extLst>
                         <a:ext uri="{28A0092B-C50C-407E-A947-70E740481C1C}">
                           <a14:useLocalDpi xmlns:a14="http://schemas.microsoft.com/office/drawing/2010/main" val="0"/>
@@ -7108,27 +7056,14 @@
       <w:r>
         <w:t xml:space="preserve">Figure </w:t>
       </w:r>
-      <w:r>
-        <w:fldChar w:fldCharType="begin"/>
-      </w:r>
-      <w:r>
-        <w:instrText xml:space="preserve"> SEQ Figure \* ARABIC </w:instrText>
-      </w:r>
-      <w:r>
-        <w:fldChar w:fldCharType="separate"/>
-      </w:r>
-      <w:r>
-        <w:rPr>
-          <w:noProof/>
-        </w:rPr>
-        <w:t>18</w:t>
-      </w:r>
-      <w:r>
-        <w:rPr>
-          <w:noProof/>
-        </w:rPr>
-        <w:fldChar w:fldCharType="end"/>
-      </w:r>
+      <w:fldSimple w:instr=" SEQ Figure \* ARABIC ">
+        <w:r>
+          <w:rPr>
+            <w:noProof/>
+          </w:rPr>
+          <w:t>18</w:t>
+        </w:r>
+      </w:fldSimple>
       <w:r>
         <w:t xml:space="preserve"> - Vue du mixeur Ableton Live pour le routage présenté en figure précédente. Filtre « EQ Eight » sur les signaux des haut-parleurs 9 et 10.</w:t>
       </w:r>
@@ -7260,7 +7195,7 @@
       <w:r>
         <w:t xml:space="preserve"> </w:t>
       </w:r>
-      <w:hyperlink r:id="rId26" w:history="1">
+      <w:hyperlink r:id="rId32" w:history="1">
         <w:r>
           <w:rPr>
             <w:rStyle w:val="Lienhypertexte"/>
@@ -7270,9 +7205,9 @@
       </w:hyperlink>
     </w:p>
     <w:sectPr>
-      <w:headerReference w:type="even" r:id="rId27"/>
-      <w:footerReference w:type="even" r:id="rId28"/>
-      <w:footerReference w:type="default" r:id="rId29"/>
+      <w:headerReference w:type="even" r:id="rId33"/>
+      <w:footerReference w:type="even" r:id="rId34"/>
+      <w:footerReference w:type="default" r:id="rId35"/>
       <w:pgSz w:w="12240" w:h="15840"/>
       <w:pgMar w:top="1418" w:right="1134" w:bottom="1418" w:left="1134" w:header="567" w:footer="567" w:gutter="0"/>
       <w:cols w:space="720"/>
@@ -7283,7 +7218,7 @@
 </file>
 
 <file path=word/endnotes.xml><?xml version="1.0" encoding="utf-8"?>
-<w:endnotes xmlns:wpc="http://schemas.microsoft.com/office/word/2010/wordprocessingCanvas" xmlns:mo="http://schemas.microsoft.com/office/mac/office/2008/main" xmlns:mc="http://schemas.openxmlformats.org/markup-compatibility/2006" xmlns:mv="urn:schemas-microsoft-com:mac:vml" xmlns:o="urn:schemas-microsoft-com:office:office" xmlns:r="http://schemas.openxmlformats.org/officeDocument/2006/relationships" xmlns:m="http://schemas.openxmlformats.org/officeDocument/2006/math" xmlns:v="urn:schemas-microsoft-com:vml" xmlns:wp14="http://schemas.microsoft.com/office/word/2010/wordprocessingDrawing" xmlns:wp="http://schemas.openxmlformats.org/drawingml/2006/wordprocessingDrawing" xmlns:w10="urn:schemas-microsoft-com:office:word" xmlns:w="http://schemas.openxmlformats.org/wordprocessingml/2006/main" xmlns:w14="http://schemas.microsoft.com/office/word/2010/wordml" xmlns:w15="http://schemas.microsoft.com/office/word/2012/wordml" xmlns:wpg="http://schemas.microsoft.com/office/word/2010/wordprocessingGroup" xmlns:wpi="http://schemas.microsoft.com/office/word/2010/wordprocessingInk" xmlns:wne="http://schemas.microsoft.com/office/word/2006/wordml" xmlns:wps="http://schemas.microsoft.com/office/word/2010/wordprocessingShape" mc:Ignorable="w14 w15 wp14">
+<w:endnotes xmlns:wpc="http://schemas.microsoft.com/office/word/2010/wordprocessingCanvas" xmlns:cx="http://schemas.microsoft.com/office/drawing/2014/chartex" xmlns:cx1="http://schemas.microsoft.com/office/drawing/2015/9/8/chartex" xmlns:cx2="http://schemas.microsoft.com/office/drawing/2015/10/21/chartex" xmlns:cx3="http://schemas.microsoft.com/office/drawing/2016/5/9/chartex" xmlns:cx4="http://schemas.microsoft.com/office/drawing/2016/5/10/chartex" xmlns:cx5="http://schemas.microsoft.com/office/drawing/2016/5/11/chartex" xmlns:cx6="http://schemas.microsoft.com/office/drawing/2016/5/12/chartex" xmlns:cx7="http://schemas.microsoft.com/office/drawing/2016/5/13/chartex" xmlns:cx8="http://schemas.microsoft.com/office/drawing/2016/5/14/chartex" xmlns:mc="http://schemas.openxmlformats.org/markup-compatibility/2006" xmlns:aink="http://schemas.microsoft.com/office/drawing/2016/ink" xmlns:am3d="http://schemas.microsoft.com/office/drawing/2017/model3d" xmlns:o="urn:schemas-microsoft-com:office:office" xmlns:r="http://schemas.openxmlformats.org/officeDocument/2006/relationships" xmlns:m="http://schemas.openxmlformats.org/officeDocument/2006/math" xmlns:v="urn:schemas-microsoft-com:vml" xmlns:wp14="http://schemas.microsoft.com/office/word/2010/wordprocessingDrawing" xmlns:wp="http://schemas.openxmlformats.org/drawingml/2006/wordprocessingDrawing" xmlns:w10="urn:schemas-microsoft-com:office:word" xmlns:w="http://schemas.openxmlformats.org/wordprocessingml/2006/main" xmlns:w14="http://schemas.microsoft.com/office/word/2010/wordml" xmlns:w15="http://schemas.microsoft.com/office/word/2012/wordml" xmlns:w16cid="http://schemas.microsoft.com/office/word/2016/wordml/cid" xmlns:w16se="http://schemas.microsoft.com/office/word/2015/wordml/symex" xmlns:wpg="http://schemas.microsoft.com/office/word/2010/wordprocessingGroup" xmlns:wpi="http://schemas.microsoft.com/office/word/2010/wordprocessingInk" xmlns:wne="http://schemas.microsoft.com/office/word/2006/wordml" xmlns:wps="http://schemas.microsoft.com/office/word/2010/wordprocessingShape" mc:Ignorable="w14 w15 w16se w16cid wp14">
   <w:endnote w:type="separator" w:id="-1">
     <w:p>
       <w:r>
@@ -7302,7 +7237,7 @@
 </file>
 
 <file path=word/footer1.xml><?xml version="1.0" encoding="utf-8"?>
-<w:ftr xmlns:wpc="http://schemas.microsoft.com/office/word/2010/wordprocessingCanvas" xmlns:mo="http://schemas.microsoft.com/office/mac/office/2008/main" xmlns:mc="http://schemas.openxmlformats.org/markup-compatibility/2006" xmlns:mv="urn:schemas-microsoft-com:mac:vml" xmlns:o="urn:schemas-microsoft-com:office:office" xmlns:r="http://schemas.openxmlformats.org/officeDocument/2006/relationships" xmlns:m="http://schemas.openxmlformats.org/officeDocument/2006/math" xmlns:v="urn:schemas-microsoft-com:vml" xmlns:wp14="http://schemas.microsoft.com/office/word/2010/wordprocessingDrawing" xmlns:wp="http://schemas.openxmlformats.org/drawingml/2006/wordprocessingDrawing" xmlns:w10="urn:schemas-microsoft-com:office:word" xmlns:w="http://schemas.openxmlformats.org/wordprocessingml/2006/main" xmlns:w14="http://schemas.microsoft.com/office/word/2010/wordml" xmlns:w15="http://schemas.microsoft.com/office/word/2012/wordml" xmlns:wpg="http://schemas.microsoft.com/office/word/2010/wordprocessingGroup" xmlns:wpi="http://schemas.microsoft.com/office/word/2010/wordprocessingInk" xmlns:wne="http://schemas.microsoft.com/office/word/2006/wordml" xmlns:wps="http://schemas.microsoft.com/office/word/2010/wordprocessingShape" mc:Ignorable="w14 w15 wp14">
+<w:ftr xmlns:wpc="http://schemas.microsoft.com/office/word/2010/wordprocessingCanvas" xmlns:cx="http://schemas.microsoft.com/office/drawing/2014/chartex" xmlns:cx1="http://schemas.microsoft.com/office/drawing/2015/9/8/chartex" xmlns:cx2="http://schemas.microsoft.com/office/drawing/2015/10/21/chartex" xmlns:cx3="http://schemas.microsoft.com/office/drawing/2016/5/9/chartex" xmlns:cx4="http://schemas.microsoft.com/office/drawing/2016/5/10/chartex" xmlns:cx5="http://schemas.microsoft.com/office/drawing/2016/5/11/chartex" xmlns:cx6="http://schemas.microsoft.com/office/drawing/2016/5/12/chartex" xmlns:cx7="http://schemas.microsoft.com/office/drawing/2016/5/13/chartex" xmlns:cx8="http://schemas.microsoft.com/office/drawing/2016/5/14/chartex" xmlns:mc="http://schemas.openxmlformats.org/markup-compatibility/2006" xmlns:aink="http://schemas.microsoft.com/office/drawing/2016/ink" xmlns:am3d="http://schemas.microsoft.com/office/drawing/2017/model3d" xmlns:o="urn:schemas-microsoft-com:office:office" xmlns:r="http://schemas.openxmlformats.org/officeDocument/2006/relationships" xmlns:m="http://schemas.openxmlformats.org/officeDocument/2006/math" xmlns:v="urn:schemas-microsoft-com:vml" xmlns:wp14="http://schemas.microsoft.com/office/word/2010/wordprocessingDrawing" xmlns:wp="http://schemas.openxmlformats.org/drawingml/2006/wordprocessingDrawing" xmlns:w10="urn:schemas-microsoft-com:office:word" xmlns:w="http://schemas.openxmlformats.org/wordprocessingml/2006/main" xmlns:w14="http://schemas.microsoft.com/office/word/2010/wordml" xmlns:w15="http://schemas.microsoft.com/office/word/2012/wordml" xmlns:w16cid="http://schemas.microsoft.com/office/word/2016/wordml/cid" xmlns:w16se="http://schemas.microsoft.com/office/word/2015/wordml/symex" xmlns:wpg="http://schemas.microsoft.com/office/word/2010/wordprocessingGroup" xmlns:wpi="http://schemas.microsoft.com/office/word/2010/wordprocessingInk" xmlns:wne="http://schemas.microsoft.com/office/word/2006/wordml" xmlns:wps="http://schemas.microsoft.com/office/word/2010/wordprocessingShape" mc:Ignorable="w14 w15 w16se w16cid wp14">
   <w:p>
     <w:pPr>
       <w:pStyle w:val="Pieddepage"/>
@@ -7385,7 +7320,7 @@
 </file>
 
 <file path=word/footer2.xml><?xml version="1.0" encoding="utf-8"?>
-<w:ftr xmlns:wpc="http://schemas.microsoft.com/office/word/2010/wordprocessingCanvas" xmlns:mo="http://schemas.microsoft.com/office/mac/office/2008/main" xmlns:mc="http://schemas.openxmlformats.org/markup-compatibility/2006" xmlns:mv="urn:schemas-microsoft-com:mac:vml" xmlns:o="urn:schemas-microsoft-com:office:office" xmlns:r="http://schemas.openxmlformats.org/officeDocument/2006/relationships" xmlns:m="http://schemas.openxmlformats.org/officeDocument/2006/math" xmlns:v="urn:schemas-microsoft-com:vml" xmlns:wp14="http://schemas.microsoft.com/office/word/2010/wordprocessingDrawing" xmlns:wp="http://schemas.openxmlformats.org/drawingml/2006/wordprocessingDrawing" xmlns:w10="urn:schemas-microsoft-com:office:word" xmlns:w="http://schemas.openxmlformats.org/wordprocessingml/2006/main" xmlns:w14="http://schemas.microsoft.com/office/word/2010/wordml" xmlns:w15="http://schemas.microsoft.com/office/word/2012/wordml" xmlns:wpg="http://schemas.microsoft.com/office/word/2010/wordprocessingGroup" xmlns:wpi="http://schemas.microsoft.com/office/word/2010/wordprocessingInk" xmlns:wne="http://schemas.microsoft.com/office/word/2006/wordml" xmlns:wps="http://schemas.microsoft.com/office/word/2010/wordprocessingShape" mc:Ignorable="w14 w15 wp14">
+<w:ftr xmlns:wpc="http://schemas.microsoft.com/office/word/2010/wordprocessingCanvas" xmlns:cx="http://schemas.microsoft.com/office/drawing/2014/chartex" xmlns:cx1="http://schemas.microsoft.com/office/drawing/2015/9/8/chartex" xmlns:cx2="http://schemas.microsoft.com/office/drawing/2015/10/21/chartex" xmlns:cx3="http://schemas.microsoft.com/office/drawing/2016/5/9/chartex" xmlns:cx4="http://schemas.microsoft.com/office/drawing/2016/5/10/chartex" xmlns:cx5="http://schemas.microsoft.com/office/drawing/2016/5/11/chartex" xmlns:cx6="http://schemas.microsoft.com/office/drawing/2016/5/12/chartex" xmlns:cx7="http://schemas.microsoft.com/office/drawing/2016/5/13/chartex" xmlns:cx8="http://schemas.microsoft.com/office/drawing/2016/5/14/chartex" xmlns:mc="http://schemas.openxmlformats.org/markup-compatibility/2006" xmlns:aink="http://schemas.microsoft.com/office/drawing/2016/ink" xmlns:am3d="http://schemas.microsoft.com/office/drawing/2017/model3d" xmlns:o="urn:schemas-microsoft-com:office:office" xmlns:r="http://schemas.openxmlformats.org/officeDocument/2006/relationships" xmlns:m="http://schemas.openxmlformats.org/officeDocument/2006/math" xmlns:v="urn:schemas-microsoft-com:vml" xmlns:wp14="http://schemas.microsoft.com/office/word/2010/wordprocessingDrawing" xmlns:wp="http://schemas.openxmlformats.org/drawingml/2006/wordprocessingDrawing" xmlns:w10="urn:schemas-microsoft-com:office:word" xmlns:w="http://schemas.openxmlformats.org/wordprocessingml/2006/main" xmlns:w14="http://schemas.microsoft.com/office/word/2010/wordml" xmlns:w15="http://schemas.microsoft.com/office/word/2012/wordml" xmlns:w16cid="http://schemas.microsoft.com/office/word/2016/wordml/cid" xmlns:w16se="http://schemas.microsoft.com/office/word/2015/wordml/symex" xmlns:wpg="http://schemas.microsoft.com/office/word/2010/wordprocessingGroup" xmlns:wpi="http://schemas.microsoft.com/office/word/2010/wordprocessingInk" xmlns:wne="http://schemas.microsoft.com/office/word/2006/wordml" xmlns:wps="http://schemas.microsoft.com/office/word/2010/wordprocessingShape" mc:Ignorable="w14 w15 w16se w16cid wp14">
   <w:p>
     <w:pPr>
       <w:pStyle w:val="Pieddepage"/>
@@ -7422,7 +7357,7 @@
         <w:noProof/>
         <w:color w:val="808080" w:themeColor="background1" w:themeShade="80"/>
       </w:rPr>
-      <w:t>10</w:t>
+      <w:t>7</w:t>
     </w:r>
     <w:r>
       <w:rPr>
@@ -7512,7 +7447,7 @@
 </file>
 
 <file path=word/footnotes.xml><?xml version="1.0" encoding="utf-8"?>
-<w:footnotes xmlns:wpc="http://schemas.microsoft.com/office/word/2010/wordprocessingCanvas" xmlns:mo="http://schemas.microsoft.com/office/mac/office/2008/main" xmlns:mc="http://schemas.openxmlformats.org/markup-compatibility/2006" xmlns:mv="urn:schemas-microsoft-com:mac:vml" xmlns:o="urn:schemas-microsoft-com:office:office" xmlns:r="http://schemas.openxmlformats.org/officeDocument/2006/relationships" xmlns:m="http://schemas.openxmlformats.org/officeDocument/2006/math" xmlns:v="urn:schemas-microsoft-com:vml" xmlns:wp14="http://schemas.microsoft.com/office/word/2010/wordprocessingDrawing" xmlns:wp="http://schemas.openxmlformats.org/drawingml/2006/wordprocessingDrawing" xmlns:w10="urn:schemas-microsoft-com:office:word" xmlns:w="http://schemas.openxmlformats.org/wordprocessingml/2006/main" xmlns:w14="http://schemas.microsoft.com/office/word/2010/wordml" xmlns:w15="http://schemas.microsoft.com/office/word/2012/wordml" xmlns:wpg="http://schemas.microsoft.com/office/word/2010/wordprocessingGroup" xmlns:wpi="http://schemas.microsoft.com/office/word/2010/wordprocessingInk" xmlns:wne="http://schemas.microsoft.com/office/word/2006/wordml" xmlns:wps="http://schemas.microsoft.com/office/word/2010/wordprocessingShape" mc:Ignorable="w14 w15 wp14">
+<w:footnotes xmlns:wpc="http://schemas.microsoft.com/office/word/2010/wordprocessingCanvas" xmlns:cx="http://schemas.microsoft.com/office/drawing/2014/chartex" xmlns:cx1="http://schemas.microsoft.com/office/drawing/2015/9/8/chartex" xmlns:cx2="http://schemas.microsoft.com/office/drawing/2015/10/21/chartex" xmlns:cx3="http://schemas.microsoft.com/office/drawing/2016/5/9/chartex" xmlns:cx4="http://schemas.microsoft.com/office/drawing/2016/5/10/chartex" xmlns:cx5="http://schemas.microsoft.com/office/drawing/2016/5/11/chartex" xmlns:cx6="http://schemas.microsoft.com/office/drawing/2016/5/12/chartex" xmlns:cx7="http://schemas.microsoft.com/office/drawing/2016/5/13/chartex" xmlns:cx8="http://schemas.microsoft.com/office/drawing/2016/5/14/chartex" xmlns:mc="http://schemas.openxmlformats.org/markup-compatibility/2006" xmlns:aink="http://schemas.microsoft.com/office/drawing/2016/ink" xmlns:am3d="http://schemas.microsoft.com/office/drawing/2017/model3d" xmlns:o="urn:schemas-microsoft-com:office:office" xmlns:r="http://schemas.openxmlformats.org/officeDocument/2006/relationships" xmlns:m="http://schemas.openxmlformats.org/officeDocument/2006/math" xmlns:v="urn:schemas-microsoft-com:vml" xmlns:wp14="http://schemas.microsoft.com/office/word/2010/wordprocessingDrawing" xmlns:wp="http://schemas.openxmlformats.org/drawingml/2006/wordprocessingDrawing" xmlns:w10="urn:schemas-microsoft-com:office:word" xmlns:w="http://schemas.openxmlformats.org/wordprocessingml/2006/main" xmlns:w14="http://schemas.microsoft.com/office/word/2010/wordml" xmlns:w15="http://schemas.microsoft.com/office/word/2012/wordml" xmlns:w16cid="http://schemas.microsoft.com/office/word/2016/wordml/cid" xmlns:w16se="http://schemas.microsoft.com/office/word/2015/wordml/symex" xmlns:wpg="http://schemas.microsoft.com/office/word/2010/wordprocessingGroup" xmlns:wpi="http://schemas.microsoft.com/office/word/2010/wordprocessingInk" xmlns:wne="http://schemas.microsoft.com/office/word/2006/wordml" xmlns:wps="http://schemas.microsoft.com/office/word/2010/wordprocessingShape" mc:Ignorable="w14 w15 w16se w16cid wp14">
   <w:footnote w:type="separator" w:id="-1">
     <w:p>
       <w:r>
@@ -7531,7 +7466,7 @@
 </file>
 
 <file path=word/header1.xml><?xml version="1.0" encoding="utf-8"?>
-<w:hdr xmlns:wpc="http://schemas.microsoft.com/office/word/2010/wordprocessingCanvas" xmlns:mo="http://schemas.microsoft.com/office/mac/office/2008/main" xmlns:mc="http://schemas.openxmlformats.org/markup-compatibility/2006" xmlns:mv="urn:schemas-microsoft-com:mac:vml" xmlns:o="urn:schemas-microsoft-com:office:office" xmlns:r="http://schemas.openxmlformats.org/officeDocument/2006/relationships" xmlns:m="http://schemas.openxmlformats.org/officeDocument/2006/math" xmlns:v="urn:schemas-microsoft-com:vml" xmlns:wp14="http://schemas.microsoft.com/office/word/2010/wordprocessingDrawing" xmlns:wp="http://schemas.openxmlformats.org/drawingml/2006/wordprocessingDrawing" xmlns:w10="urn:schemas-microsoft-com:office:word" xmlns:w="http://schemas.openxmlformats.org/wordprocessingml/2006/main" xmlns:w14="http://schemas.microsoft.com/office/word/2010/wordml" xmlns:w15="http://schemas.microsoft.com/office/word/2012/wordml" xmlns:wpg="http://schemas.microsoft.com/office/word/2010/wordprocessingGroup" xmlns:wpi="http://schemas.microsoft.com/office/word/2010/wordprocessingInk" xmlns:wne="http://schemas.microsoft.com/office/word/2006/wordml" xmlns:wps="http://schemas.microsoft.com/office/word/2010/wordprocessingShape" mc:Ignorable="w14 w15 wp14">
+<w:hdr xmlns:wpc="http://schemas.microsoft.com/office/word/2010/wordprocessingCanvas" xmlns:cx="http://schemas.microsoft.com/office/drawing/2014/chartex" xmlns:cx1="http://schemas.microsoft.com/office/drawing/2015/9/8/chartex" xmlns:cx2="http://schemas.microsoft.com/office/drawing/2015/10/21/chartex" xmlns:cx3="http://schemas.microsoft.com/office/drawing/2016/5/9/chartex" xmlns:cx4="http://schemas.microsoft.com/office/drawing/2016/5/10/chartex" xmlns:cx5="http://schemas.microsoft.com/office/drawing/2016/5/11/chartex" xmlns:cx6="http://schemas.microsoft.com/office/drawing/2016/5/12/chartex" xmlns:cx7="http://schemas.microsoft.com/office/drawing/2016/5/13/chartex" xmlns:cx8="http://schemas.microsoft.com/office/drawing/2016/5/14/chartex" xmlns:mc="http://schemas.openxmlformats.org/markup-compatibility/2006" xmlns:aink="http://schemas.microsoft.com/office/drawing/2016/ink" xmlns:am3d="http://schemas.microsoft.com/office/drawing/2017/model3d" xmlns:o="urn:schemas-microsoft-com:office:office" xmlns:r="http://schemas.openxmlformats.org/officeDocument/2006/relationships" xmlns:m="http://schemas.openxmlformats.org/officeDocument/2006/math" xmlns:v="urn:schemas-microsoft-com:vml" xmlns:wp14="http://schemas.microsoft.com/office/word/2010/wordprocessingDrawing" xmlns:wp="http://schemas.openxmlformats.org/drawingml/2006/wordprocessingDrawing" xmlns:w10="urn:schemas-microsoft-com:office:word" xmlns:w="http://schemas.openxmlformats.org/wordprocessingml/2006/main" xmlns:w14="http://schemas.microsoft.com/office/word/2010/wordml" xmlns:w15="http://schemas.microsoft.com/office/word/2012/wordml" xmlns:w16cid="http://schemas.microsoft.com/office/word/2016/wordml/cid" xmlns:w16se="http://schemas.microsoft.com/office/word/2015/wordml/symex" xmlns:wpg="http://schemas.microsoft.com/office/word/2010/wordprocessingGroup" xmlns:wpi="http://schemas.microsoft.com/office/word/2010/wordprocessingInk" xmlns:wne="http://schemas.microsoft.com/office/word/2006/wordml" xmlns:wps="http://schemas.microsoft.com/office/word/2010/wordprocessingShape" mc:Ignorable="w14 w15 w16se w16cid wp14">
   <w:p>
     <w:pPr>
       <w:pStyle w:val="En-tte"/>
@@ -7591,8 +7526,8 @@
 </file>
 
 <file path=word/numbering.xml><?xml version="1.0" encoding="utf-8"?>
-<w:numbering xmlns:wpc="http://schemas.microsoft.com/office/word/2010/wordprocessingCanvas" xmlns:mo="http://schemas.microsoft.com/office/mac/office/2008/main" xmlns:mc="http://schemas.openxmlformats.org/markup-compatibility/2006" xmlns:mv="urn:schemas-microsoft-com:mac:vml" xmlns:o="urn:schemas-microsoft-com:office:office" xmlns:r="http://schemas.openxmlformats.org/officeDocument/2006/relationships" xmlns:m="http://schemas.openxmlformats.org/officeDocument/2006/math" xmlns:v="urn:schemas-microsoft-com:vml" xmlns:wp14="http://schemas.microsoft.com/office/word/2010/wordprocessingDrawing" xmlns:wp="http://schemas.openxmlformats.org/drawingml/2006/wordprocessingDrawing" xmlns:w10="urn:schemas-microsoft-com:office:word" xmlns:w="http://schemas.openxmlformats.org/wordprocessingml/2006/main" xmlns:w14="http://schemas.microsoft.com/office/word/2010/wordml" xmlns:w15="http://schemas.microsoft.com/office/word/2012/wordml" xmlns:wpg="http://schemas.microsoft.com/office/word/2010/wordprocessingGroup" xmlns:wpi="http://schemas.microsoft.com/office/word/2010/wordprocessingInk" xmlns:wne="http://schemas.microsoft.com/office/word/2006/wordml" xmlns:wps="http://schemas.microsoft.com/office/word/2010/wordprocessingShape" mc:Ignorable="w14 w15 wp14">
-  <w:abstractNum w:abstractNumId="0">
+<w:numbering xmlns:wpc="http://schemas.microsoft.com/office/word/2010/wordprocessingCanvas" xmlns:cx="http://schemas.microsoft.com/office/drawing/2014/chartex" xmlns:cx1="http://schemas.microsoft.com/office/drawing/2015/9/8/chartex" xmlns:cx2="http://schemas.microsoft.com/office/drawing/2015/10/21/chartex" xmlns:cx3="http://schemas.microsoft.com/office/drawing/2016/5/9/chartex" xmlns:cx4="http://schemas.microsoft.com/office/drawing/2016/5/10/chartex" xmlns:cx5="http://schemas.microsoft.com/office/drawing/2016/5/11/chartex" xmlns:cx6="http://schemas.microsoft.com/office/drawing/2016/5/12/chartex" xmlns:cx7="http://schemas.microsoft.com/office/drawing/2016/5/13/chartex" xmlns:cx8="http://schemas.microsoft.com/office/drawing/2016/5/14/chartex" xmlns:mc="http://schemas.openxmlformats.org/markup-compatibility/2006" xmlns:aink="http://schemas.microsoft.com/office/drawing/2016/ink" xmlns:am3d="http://schemas.microsoft.com/office/drawing/2017/model3d" xmlns:o="urn:schemas-microsoft-com:office:office" xmlns:r="http://schemas.openxmlformats.org/officeDocument/2006/relationships" xmlns:m="http://schemas.openxmlformats.org/officeDocument/2006/math" xmlns:v="urn:schemas-microsoft-com:vml" xmlns:wp14="http://schemas.microsoft.com/office/word/2010/wordprocessingDrawing" xmlns:wp="http://schemas.openxmlformats.org/drawingml/2006/wordprocessingDrawing" xmlns:w10="urn:schemas-microsoft-com:office:word" xmlns:w="http://schemas.openxmlformats.org/wordprocessingml/2006/main" xmlns:w14="http://schemas.microsoft.com/office/word/2010/wordml" xmlns:w15="http://schemas.microsoft.com/office/word/2012/wordml" xmlns:w16cid="http://schemas.microsoft.com/office/word/2016/wordml/cid" xmlns:w16se="http://schemas.microsoft.com/office/word/2015/wordml/symex" xmlns:wpg="http://schemas.microsoft.com/office/word/2010/wordprocessingGroup" xmlns:wpi="http://schemas.microsoft.com/office/word/2010/wordprocessingInk" xmlns:wne="http://schemas.microsoft.com/office/word/2006/wordml" xmlns:wps="http://schemas.microsoft.com/office/word/2010/wordprocessingShape" mc:Ignorable="w14 w15 w16se w16cid wp14">
+  <w:abstractNum w:abstractNumId="0" w15:restartNumberingAfterBreak="0">
     <w:nsid w:val="00000001"/>
     <w:multiLevelType w:val="multilevel"/>
     <w:tmpl w:val="97DAF1BA"/>
@@ -7678,7 +7613,7 @@
       </w:pPr>
     </w:lvl>
   </w:abstractNum>
-  <w:abstractNum w:abstractNumId="1">
+  <w:abstractNum w:abstractNumId="1" w15:restartNumberingAfterBreak="0">
     <w:nsid w:val="05E67933"/>
     <w:multiLevelType w:val="multilevel"/>
     <w:tmpl w:val="E5C2FA56"/>
@@ -7765,7 +7700,7 @@
       </w:pPr>
     </w:lvl>
   </w:abstractNum>
-  <w:abstractNum w:abstractNumId="2">
+  <w:abstractNum w:abstractNumId="2" w15:restartNumberingAfterBreak="0">
     <w:nsid w:val="07574D5F"/>
     <w:multiLevelType w:val="multilevel"/>
     <w:tmpl w:val="040C001D"/>
@@ -7851,7 +7786,7 @@
       </w:pPr>
     </w:lvl>
   </w:abstractNum>
-  <w:abstractNum w:abstractNumId="3">
+  <w:abstractNum w:abstractNumId="3" w15:restartNumberingAfterBreak="0">
     <w:nsid w:val="12EE5702"/>
     <w:multiLevelType w:val="multilevel"/>
     <w:tmpl w:val="5860BD80"/>
@@ -7937,7 +7872,7 @@
       </w:pPr>
     </w:lvl>
   </w:abstractNum>
-  <w:abstractNum w:abstractNumId="4">
+  <w:abstractNum w:abstractNumId="4" w15:restartNumberingAfterBreak="0">
     <w:nsid w:val="13D62EFA"/>
     <w:multiLevelType w:val="multilevel"/>
     <w:tmpl w:val="757EC450"/>
@@ -8137,7 +8072,7 @@
       </w:pPr>
     </w:lvl>
   </w:abstractNum>
-  <w:abstractNum w:abstractNumId="5">
+  <w:abstractNum w:abstractNumId="5" w15:restartNumberingAfterBreak="0">
     <w:nsid w:val="14E70ECB"/>
     <w:multiLevelType w:val="hybridMultilevel"/>
     <w:tmpl w:val="6D6C5692"/>
@@ -8223,7 +8158,7 @@
       </w:pPr>
     </w:lvl>
   </w:abstractNum>
-  <w:abstractNum w:abstractNumId="6">
+  <w:abstractNum w:abstractNumId="6" w15:restartNumberingAfterBreak="0">
     <w:nsid w:val="1A113CEA"/>
     <w:multiLevelType w:val="hybridMultilevel"/>
     <w:tmpl w:val="3F227F7A"/>
@@ -8336,7 +8271,7 @@
       </w:rPr>
     </w:lvl>
   </w:abstractNum>
-  <w:abstractNum w:abstractNumId="7">
+  <w:abstractNum w:abstractNumId="7" w15:restartNumberingAfterBreak="0">
     <w:nsid w:val="1D5166C0"/>
     <w:multiLevelType w:val="hybridMultilevel"/>
     <w:tmpl w:val="4B9E6AF4"/>
@@ -8449,7 +8384,7 @@
       </w:rPr>
     </w:lvl>
   </w:abstractNum>
-  <w:abstractNum w:abstractNumId="8">
+  <w:abstractNum w:abstractNumId="8" w15:restartNumberingAfterBreak="0">
     <w:nsid w:val="2280303D"/>
     <w:multiLevelType w:val="multilevel"/>
     <w:tmpl w:val="E6B414C8"/>
@@ -8503,7 +8438,7 @@
       <w:lvlJc w:val="left"/>
     </w:lvl>
   </w:abstractNum>
-  <w:abstractNum w:abstractNumId="9">
+  <w:abstractNum w:abstractNumId="9" w15:restartNumberingAfterBreak="0">
     <w:nsid w:val="252B25B9"/>
     <w:multiLevelType w:val="hybridMultilevel"/>
     <w:tmpl w:val="6812FC7A"/>
@@ -8592,7 +8527,7 @@
       </w:pPr>
     </w:lvl>
   </w:abstractNum>
-  <w:abstractNum w:abstractNumId="10">
+  <w:abstractNum w:abstractNumId="10" w15:restartNumberingAfterBreak="0">
     <w:nsid w:val="26BF1916"/>
     <w:multiLevelType w:val="multilevel"/>
     <w:tmpl w:val="715066CE"/>
@@ -8678,7 +8613,7 @@
       </w:pPr>
     </w:lvl>
   </w:abstractNum>
-  <w:abstractNum w:abstractNumId="11">
+  <w:abstractNum w:abstractNumId="11" w15:restartNumberingAfterBreak="0">
     <w:nsid w:val="2E605120"/>
     <w:multiLevelType w:val="hybridMultilevel"/>
     <w:tmpl w:val="1BF27334"/>
@@ -8764,7 +8699,7 @@
       </w:pPr>
     </w:lvl>
   </w:abstractNum>
-  <w:abstractNum w:abstractNumId="12">
+  <w:abstractNum w:abstractNumId="12" w15:restartNumberingAfterBreak="0">
     <w:nsid w:val="3332442A"/>
     <w:multiLevelType w:val="hybridMultilevel"/>
     <w:tmpl w:val="802800D0"/>
@@ -8850,7 +8785,7 @@
       </w:pPr>
     </w:lvl>
   </w:abstractNum>
-  <w:abstractNum w:abstractNumId="13">
+  <w:abstractNum w:abstractNumId="13" w15:restartNumberingAfterBreak="0">
     <w:nsid w:val="3D0A6853"/>
     <w:multiLevelType w:val="multilevel"/>
     <w:tmpl w:val="A83A228E"/>
@@ -8936,7 +8871,7 @@
       </w:pPr>
     </w:lvl>
   </w:abstractNum>
-  <w:abstractNum w:abstractNumId="14">
+  <w:abstractNum w:abstractNumId="14" w15:restartNumberingAfterBreak="0">
     <w:nsid w:val="4C563B20"/>
     <w:multiLevelType w:val="hybridMultilevel"/>
     <w:tmpl w:val="D6007D40"/>
@@ -9049,7 +8984,7 @@
       </w:rPr>
     </w:lvl>
   </w:abstractNum>
-  <w:abstractNum w:abstractNumId="15">
+  <w:abstractNum w:abstractNumId="15" w15:restartNumberingAfterBreak="0">
     <w:nsid w:val="4CD433C7"/>
     <w:multiLevelType w:val="hybridMultilevel"/>
     <w:tmpl w:val="22C43534"/>
@@ -9162,7 +9097,7 @@
       </w:rPr>
     </w:lvl>
   </w:abstractNum>
-  <w:abstractNum w:abstractNumId="16">
+  <w:abstractNum w:abstractNumId="16" w15:restartNumberingAfterBreak="0">
     <w:nsid w:val="513B10B6"/>
     <w:multiLevelType w:val="hybridMultilevel"/>
     <w:tmpl w:val="755A7C10"/>
@@ -9275,7 +9210,7 @@
       </w:rPr>
     </w:lvl>
   </w:abstractNum>
-  <w:abstractNum w:abstractNumId="17">
+  <w:abstractNum w:abstractNumId="17" w15:restartNumberingAfterBreak="0">
     <w:nsid w:val="56901DDD"/>
     <w:multiLevelType w:val="hybridMultilevel"/>
     <w:tmpl w:val="C4BE571C"/>
@@ -9387,7 +9322,7 @@
       </w:rPr>
     </w:lvl>
   </w:abstractNum>
-  <w:abstractNum w:abstractNumId="18">
+  <w:abstractNum w:abstractNumId="18" w15:restartNumberingAfterBreak="0">
     <w:nsid w:val="578E1C90"/>
     <w:multiLevelType w:val="multilevel"/>
     <w:tmpl w:val="2ADA587A"/>
@@ -9473,7 +9408,7 @@
       </w:pPr>
     </w:lvl>
   </w:abstractNum>
-  <w:abstractNum w:abstractNumId="19">
+  <w:abstractNum w:abstractNumId="19" w15:restartNumberingAfterBreak="0">
     <w:nsid w:val="581E461C"/>
     <w:multiLevelType w:val="hybridMultilevel"/>
     <w:tmpl w:val="B2B8AFA8"/>
@@ -9586,7 +9521,7 @@
       </w:rPr>
     </w:lvl>
   </w:abstractNum>
-  <w:abstractNum w:abstractNumId="20">
+  <w:abstractNum w:abstractNumId="20" w15:restartNumberingAfterBreak="0">
     <w:nsid w:val="5D6248BD"/>
     <w:multiLevelType w:val="hybridMultilevel"/>
     <w:tmpl w:val="AB8A8172"/>
@@ -9698,7 +9633,7 @@
       </w:rPr>
     </w:lvl>
   </w:abstractNum>
-  <w:abstractNum w:abstractNumId="21">
+  <w:abstractNum w:abstractNumId="21" w15:restartNumberingAfterBreak="0">
     <w:nsid w:val="63B44B9B"/>
     <w:multiLevelType w:val="hybridMultilevel"/>
     <w:tmpl w:val="674C546C"/>
@@ -9787,7 +9722,7 @@
       </w:pPr>
     </w:lvl>
   </w:abstractNum>
-  <w:abstractNum w:abstractNumId="22">
+  <w:abstractNum w:abstractNumId="22" w15:restartNumberingAfterBreak="0">
     <w:nsid w:val="65390718"/>
     <w:multiLevelType w:val="multilevel"/>
     <w:tmpl w:val="20B4132A"/>
@@ -9909,7 +9844,7 @@
       </w:rPr>
     </w:lvl>
   </w:abstractNum>
-  <w:abstractNum w:abstractNumId="23">
+  <w:abstractNum w:abstractNumId="23" w15:restartNumberingAfterBreak="0">
     <w:nsid w:val="65B06B13"/>
     <w:multiLevelType w:val="multilevel"/>
     <w:tmpl w:val="64E0753C"/>
@@ -9995,7 +9930,7 @@
       </w:pPr>
     </w:lvl>
   </w:abstractNum>
-  <w:abstractNum w:abstractNumId="24">
+  <w:abstractNum w:abstractNumId="24" w15:restartNumberingAfterBreak="0">
     <w:nsid w:val="67B02985"/>
     <w:multiLevelType w:val="hybridMultilevel"/>
     <w:tmpl w:val="06CC3810"/>
@@ -10108,7 +10043,7 @@
       </w:rPr>
     </w:lvl>
   </w:abstractNum>
-  <w:abstractNum w:abstractNumId="25">
+  <w:abstractNum w:abstractNumId="25" w15:restartNumberingAfterBreak="0">
     <w:nsid w:val="68595F37"/>
     <w:multiLevelType w:val="multilevel"/>
     <w:tmpl w:val="1BC494DE"/>
@@ -10194,7 +10129,7 @@
       </w:pPr>
     </w:lvl>
   </w:abstractNum>
-  <w:abstractNum w:abstractNumId="26">
+  <w:abstractNum w:abstractNumId="26" w15:restartNumberingAfterBreak="0">
     <w:nsid w:val="6A1A26A5"/>
     <w:multiLevelType w:val="multilevel"/>
     <w:tmpl w:val="040C001F"/>
@@ -10280,7 +10215,7 @@
       </w:pPr>
     </w:lvl>
   </w:abstractNum>
-  <w:abstractNum w:abstractNumId="27">
+  <w:abstractNum w:abstractNumId="27" w15:restartNumberingAfterBreak="0">
     <w:nsid w:val="6CDB4FA3"/>
     <w:multiLevelType w:val="hybridMultilevel"/>
     <w:tmpl w:val="DEEA5458"/>
@@ -10393,7 +10328,7 @@
       </w:rPr>
     </w:lvl>
   </w:abstractNum>
-  <w:abstractNum w:abstractNumId="28">
+  <w:abstractNum w:abstractNumId="28" w15:restartNumberingAfterBreak="0">
     <w:nsid w:val="723769D7"/>
     <w:multiLevelType w:val="hybridMultilevel"/>
     <w:tmpl w:val="2632BD16"/>
@@ -10482,7 +10417,7 @@
       </w:pPr>
     </w:lvl>
   </w:abstractNum>
-  <w:abstractNum w:abstractNumId="29">
+  <w:abstractNum w:abstractNumId="29" w15:restartNumberingAfterBreak="0">
     <w:nsid w:val="723B1620"/>
     <w:multiLevelType w:val="hybridMultilevel"/>
     <w:tmpl w:val="0A68801A"/>
@@ -10595,7 +10530,7 @@
       </w:rPr>
     </w:lvl>
   </w:abstractNum>
-  <w:abstractNum w:abstractNumId="30">
+  <w:abstractNum w:abstractNumId="30" w15:restartNumberingAfterBreak="0">
     <w:nsid w:val="734D220B"/>
     <w:multiLevelType w:val="hybridMultilevel"/>
     <w:tmpl w:val="6A1A080C"/>
@@ -10707,7 +10642,7 @@
       </w:rPr>
     </w:lvl>
   </w:abstractNum>
-  <w:abstractNum w:abstractNumId="31">
+  <w:abstractNum w:abstractNumId="31" w15:restartNumberingAfterBreak="0">
     <w:nsid w:val="76C10E5D"/>
     <w:multiLevelType w:val="hybridMultilevel"/>
     <w:tmpl w:val="7026C77C"/>
@@ -10820,7 +10755,7 @@
       </w:rPr>
     </w:lvl>
   </w:abstractNum>
-  <w:abstractNum w:abstractNumId="32">
+  <w:abstractNum w:abstractNumId="32" w15:restartNumberingAfterBreak="0">
     <w:nsid w:val="7A6E1C18"/>
     <w:multiLevelType w:val="hybridMultilevel"/>
     <w:tmpl w:val="BD0AA022"/>
@@ -11095,7 +11030,7 @@
 </file>
 
 <file path=word/styles.xml><?xml version="1.0" encoding="utf-8"?>
-<w:styles xmlns:mc="http://schemas.openxmlformats.org/markup-compatibility/2006" xmlns:r="http://schemas.openxmlformats.org/officeDocument/2006/relationships" xmlns:w="http://schemas.openxmlformats.org/wordprocessingml/2006/main" xmlns:w14="http://schemas.microsoft.com/office/word/2010/wordml" xmlns:w15="http://schemas.microsoft.com/office/word/2012/wordml" mc:Ignorable="w14 w15">
+<w:styles xmlns:mc="http://schemas.openxmlformats.org/markup-compatibility/2006" xmlns:r="http://schemas.openxmlformats.org/officeDocument/2006/relationships" xmlns:w="http://schemas.openxmlformats.org/wordprocessingml/2006/main" xmlns:w14="http://schemas.microsoft.com/office/word/2010/wordml" xmlns:w15="http://schemas.microsoft.com/office/word/2012/wordml" xmlns:w16cid="http://schemas.microsoft.com/office/word/2016/wordml/cid" xmlns:w16se="http://schemas.microsoft.com/office/word/2015/wordml/symex" mc:Ignorable="w14 w15 w16se w16cid">
   <w:docDefaults>
     <w:rPrDefault>
       <w:rPr>
@@ -11107,7 +11042,7 @@
     </w:rPrDefault>
     <w:pPrDefault/>
   </w:docDefaults>
-  <w:latentStyles w:defLockedState="0" w:defUIPriority="99" w:defSemiHidden="0" w:defUnhideWhenUsed="0" w:defQFormat="0" w:count="382">
+  <w:latentStyles w:defLockedState="0" w:defUIPriority="99" w:defSemiHidden="0" w:defUnhideWhenUsed="0" w:defQFormat="0" w:count="375">
     <w:lsdException w:name="Normal" w:uiPriority="0" w:qFormat="1"/>
     <w:lsdException w:name="heading 1" w:uiPriority="9" w:qFormat="1"/>
     <w:lsdException w:name="heading 2" w:semiHidden="1" w:uiPriority="9" w:unhideWhenUsed="1" w:qFormat="1"/>
@@ -11264,15 +11199,6 @@
     <w:lsdException w:name="Balloon Text" w:semiHidden="1" w:unhideWhenUsed="1"/>
     <w:lsdException w:name="Table Grid" w:uiPriority="59"/>
     <w:lsdException w:name="Table Theme" w:semiHidden="1" w:unhideWhenUsed="1"/>
-    <w:lsdException w:name="Note Level 1" w:semiHidden="1" w:unhideWhenUsed="1"/>
-    <w:lsdException w:name="Note Level 2" w:semiHidden="1" w:unhideWhenUsed="1"/>
-    <w:lsdException w:name="Note Level 3" w:semiHidden="1" w:unhideWhenUsed="1"/>
-    <w:lsdException w:name="Note Level 4" w:semiHidden="1" w:unhideWhenUsed="1"/>
-    <w:lsdException w:name="Note Level 5" w:semiHidden="1" w:unhideWhenUsed="1"/>
-    <w:lsdException w:name="Note Level 6" w:semiHidden="1" w:unhideWhenUsed="1"/>
-    <w:lsdException w:name="Note Level 7" w:semiHidden="1" w:unhideWhenUsed="1"/>
-    <w:lsdException w:name="Note Level 8" w:semiHidden="1" w:unhideWhenUsed="1"/>
-    <w:lsdException w:name="Note Level 9" w:semiHidden="1" w:unhideWhenUsed="1"/>
     <w:lsdException w:name="Placeholder Text" w:semiHidden="1"/>
     <w:lsdException w:name="No Spacing" w:uiPriority="1" w:qFormat="1"/>
     <w:lsdException w:name="Light Shading" w:uiPriority="60"/>
@@ -11525,7 +11451,7 @@
   </w:style>
   <w:style w:type="paragraph" w:styleId="Titre1">
     <w:name w:val="heading 1"/>
-    <w:basedOn w:val="Pardeliste"/>
+    <w:basedOn w:val="Paragraphedeliste"/>
     <w:next w:val="Normal"/>
     <w:link w:val="Titre1Car"/>
     <w:uiPriority w:val="9"/>
@@ -11953,7 +11879,7 @@
       <w:u w:val="single"/>
     </w:rPr>
   </w:style>
-  <w:style w:type="paragraph" w:styleId="Pardeliste">
+  <w:style w:type="paragraph" w:styleId="Paragraphedeliste">
     <w:name w:val="List Paragraph"/>
     <w:basedOn w:val="Normal"/>
     <w:uiPriority w:val="34"/>
@@ -12092,7 +12018,7 @@
       <w:bCs/>
     </w:rPr>
   </w:style>
-  <w:style w:type="character" w:styleId="Emphase">
+  <w:style w:type="character" w:styleId="Accentuation">
     <w:name w:val="Emphasis"/>
     <w:basedOn w:val="Policepardfaut"/>
     <w:uiPriority w:val="20"/>
@@ -12138,7 +12064,6 @@
     <w:uiPriority w:val="59"/>
     <w:rsid w:val="00797FD5"/>
     <w:tblPr>
-      <w:tblInd w:w="0" w:type="dxa"/>
       <w:tblBorders>
         <w:top w:val="single" w:sz="4" w:space="0" w:color="auto"/>
         <w:left w:val="single" w:sz="4" w:space="0" w:color="auto"/>
@@ -12147,12 +12072,6 @@
         <w:insideH w:val="single" w:sz="4" w:space="0" w:color="auto"/>
         <w:insideV w:val="single" w:sz="4" w:space="0" w:color="auto"/>
       </w:tblBorders>
-      <w:tblCellMar>
-        <w:top w:w="0" w:type="dxa"/>
-        <w:left w:w="108" w:type="dxa"/>
-        <w:bottom w:w="0" w:type="dxa"/>
-        <w:right w:w="108" w:type="dxa"/>
-      </w:tblCellMar>
     </w:tblPr>
   </w:style>
   <w:style w:type="paragraph" w:styleId="Textedebulles">
@@ -12192,19 +12111,19 @@
     <w:uiPriority w:val="35"/>
     <w:unhideWhenUsed/>
     <w:qFormat/>
-    <w:rsid w:val="00976A30"/>
+    <w:rsid w:val="003E525E"/>
     <w:pPr>
       <w:spacing w:before="0" w:after="200"/>
       <w:jc w:val="center"/>
     </w:pPr>
     <w:rPr>
-      <w:b/>
       <w:bCs/>
+      <w:i/>
       <w:color w:val="000000" w:themeColor="text1"/>
       <w:szCs w:val="18"/>
     </w:rPr>
   </w:style>
-  <w:style w:type="character" w:styleId="Lienhypertextevisit">
+  <w:style w:type="character" w:styleId="Lienhypertextesuivivisit">
     <w:name w:val="FollowedHyperlink"/>
     <w:basedOn w:val="Policepardfaut"/>
     <w:uiPriority w:val="99"/>
@@ -12701,6 +12620,87 @@
 </w:styles>
 </file>
 
+<file path=word/ink/ink1.xml><?xml version="1.0" encoding="utf-8"?>
+<inkml:ink xmlns:inkml="http://www.w3.org/2003/InkML">
+  <inkml:definitions>
+    <inkml:context xml:id="ctx0">
+      <inkml:inkSource xml:id="inkSrc0">
+        <inkml:traceFormat>
+          <inkml:channel name="X" type="integer" min="-2.14748E9" max="2.14748E9" units="cm"/>
+          <inkml:channel name="Y" type="integer" min="-2.14748E9" max="2.14748E9" units="cm"/>
+          <inkml:channel name="F" type="integer" max="32767" units="dev"/>
+        </inkml:traceFormat>
+        <inkml:channelProperties>
+          <inkml:channelProperty channel="X" name="resolution" value="1000" units="1/cm"/>
+          <inkml:channelProperty channel="Y" name="resolution" value="1000" units="1/cm"/>
+          <inkml:channelProperty channel="F" name="resolution" value="0" units="1/dev"/>
+        </inkml:channelProperties>
+      </inkml:inkSource>
+      <inkml:timestamp xml:id="ts0" timeString="2017-12-06T16:11:12.703"/>
+    </inkml:context>
+    <inkml:brush xml:id="br0">
+      <inkml:brushProperty name="width" value="0.025" units="cm"/>
+      <inkml:brushProperty name="height" value="0.025" units="cm"/>
+    </inkml:brush>
+  </inkml:definitions>
+  <inkml:trace contextRef="#ctx0" brushRef="#br0">29117 5861 9620,'-39'13'0,"12"0"-848,14 0-913,13-26 48,40 13-63</inkml:trace>
+</inkml:ink>
+</file>
+
+<file path=word/ink/ink2.xml><?xml version="1.0" encoding="utf-8"?>
+<inkml:ink xmlns:inkml="http://www.w3.org/2003/InkML">
+  <inkml:definitions>
+    <inkml:context xml:id="ctx0">
+      <inkml:inkSource xml:id="inkSrc0">
+        <inkml:traceFormat>
+          <inkml:channel name="X" type="integer" min="-2.14748E9" max="2.14748E9" units="cm"/>
+          <inkml:channel name="Y" type="integer" min="-2.14748E9" max="2.14748E9" units="cm"/>
+          <inkml:channel name="F" type="integer" max="32767" units="dev"/>
+        </inkml:traceFormat>
+        <inkml:channelProperties>
+          <inkml:channelProperty channel="X" name="resolution" value="1000" units="1/cm"/>
+          <inkml:channelProperty channel="Y" name="resolution" value="1000" units="1/cm"/>
+          <inkml:channelProperty channel="F" name="resolution" value="0" units="1/dev"/>
+        </inkml:channelProperties>
+      </inkml:inkSource>
+      <inkml:timestamp xml:id="ts0" timeString="2017-12-06T16:12:05.275"/>
+    </inkml:context>
+    <inkml:brush xml:id="br0">
+      <inkml:brushProperty name="width" value="0.025" units="cm"/>
+      <inkml:brushProperty name="height" value="0.025" units="cm"/>
+    </inkml:brush>
+  </inkml:definitions>
+  <inkml:trace contextRef="#ctx0" brushRef="#br0">29382 5424 3826,'14'27'80,"-28"25"-80,14-52 16,-13 0-16,13 13-16,13-26-128,-26 13-80,26 0-32,-13-13 63,27 0-47,-14 0-160,0 0-176</inkml:trace>
+</inkml:ink>
+</file>
+
+<file path=word/ink/ink3.xml><?xml version="1.0" encoding="utf-8"?>
+<inkml:ink xmlns:inkml="http://www.w3.org/2003/InkML">
+  <inkml:definitions>
+    <inkml:context xml:id="ctx0">
+      <inkml:inkSource xml:id="inkSrc0">
+        <inkml:traceFormat>
+          <inkml:channel name="X" type="integer" min="-2.14748E9" max="2.14748E9" units="cm"/>
+          <inkml:channel name="Y" type="integer" min="-2.14748E9" max="2.14748E9" units="cm"/>
+          <inkml:channel name="F" type="integer" max="32767" units="dev"/>
+        </inkml:traceFormat>
+        <inkml:channelProperties>
+          <inkml:channelProperty channel="X" name="resolution" value="1000" units="1/cm"/>
+          <inkml:channelProperty channel="Y" name="resolution" value="1000" units="1/cm"/>
+          <inkml:channelProperty channel="F" name="resolution" value="0" units="1/dev"/>
+        </inkml:channelProperties>
+      </inkml:inkSource>
+      <inkml:timestamp xml:id="ts0" timeString="2017-12-06T16:17:11.515"/>
+    </inkml:context>
+    <inkml:brush xml:id="br0">
+      <inkml:brushProperty name="width" value="0.025" units="cm"/>
+      <inkml:brushProperty name="height" value="0.025" units="cm"/>
+    </inkml:brush>
+  </inkml:definitions>
+  <inkml:trace contextRef="#ctx0" brushRef="#br0">28787 4127 6547,'13'0'0,"-13"0"-64,0 0-272,0 0-96,13 0-273,-26-13-399,40 0-193,-1 0 337</inkml:trace>
+</inkml:ink>
+</file>
+
 <file path=word/theme/theme1.xml><?xml version="1.0" encoding="utf-8"?>
 <a:theme xmlns:a="http://schemas.openxmlformats.org/drawingml/2006/main" name="Thème Office">
   <a:themeElements>
@@ -13026,7 +13026,7 @@
 </file>
 
 <file path=customXml/itemProps1.xml><?xml version="1.0" encoding="utf-8"?>
-<ds:datastoreItem xmlns:ds="http://schemas.openxmlformats.org/officeDocument/2006/customXml" ds:itemID="{D196F0F5-E1A1-FD4C-A754-3CACBD3585E4}">
+<ds:datastoreItem xmlns:ds="http://schemas.openxmlformats.org/officeDocument/2006/customXml" ds:itemID="{038F9C4B-FCD9-4C6C-88DA-30B7048DA780}">
   <ds:schemaRefs>
     <ds:schemaRef ds:uri="http://schemas.openxmlformats.org/officeDocument/2006/bibliography"/>
   </ds:schemaRefs>

</xml_diff>

<commit_message>
Renommage MIAM en MIEM (nombreux projets miam, et pas sérieux...) + Script de création DMG pour macOS
</commit_message>
<xml_diff>
--- a/SpatCommon/Manuals/Manuel FR.docx
+++ b/SpatCommon/Manuals/Manuel FR.docx
@@ -1,14 +1,17 @@
 
 <file path=word/document.xml><?xml version="1.0" encoding="utf-8"?>
-<w:document xmlns:wpc="http://schemas.microsoft.com/office/word/2010/wordprocessingCanvas" xmlns:cx="http://schemas.microsoft.com/office/drawing/2014/chartex" xmlns:cx1="http://schemas.microsoft.com/office/drawing/2015/9/8/chartex" xmlns:cx2="http://schemas.microsoft.com/office/drawing/2015/10/21/chartex" xmlns:cx3="http://schemas.microsoft.com/office/drawing/2016/5/9/chartex" xmlns:cx4="http://schemas.microsoft.com/office/drawing/2016/5/10/chartex" xmlns:cx5="http://schemas.microsoft.com/office/drawing/2016/5/11/chartex" xmlns:cx6="http://schemas.microsoft.com/office/drawing/2016/5/12/chartex" xmlns:cx7="http://schemas.microsoft.com/office/drawing/2016/5/13/chartex" xmlns:cx8="http://schemas.microsoft.com/office/drawing/2016/5/14/chartex" xmlns:mc="http://schemas.openxmlformats.org/markup-compatibility/2006" xmlns:aink="http://schemas.microsoft.com/office/drawing/2016/ink" xmlns:am3d="http://schemas.microsoft.com/office/drawing/2017/model3d" xmlns:o="urn:schemas-microsoft-com:office:office" xmlns:r="http://schemas.openxmlformats.org/officeDocument/2006/relationships" xmlns:m="http://schemas.openxmlformats.org/officeDocument/2006/math" xmlns:v="urn:schemas-microsoft-com:vml" xmlns:wp14="http://schemas.microsoft.com/office/word/2010/wordprocessingDrawing" xmlns:wp="http://schemas.openxmlformats.org/drawingml/2006/wordprocessingDrawing" xmlns:w10="urn:schemas-microsoft-com:office:word" xmlns:w="http://schemas.openxmlformats.org/wordprocessingml/2006/main" xmlns:w14="http://schemas.microsoft.com/office/word/2010/wordml" xmlns:w15="http://schemas.microsoft.com/office/word/2012/wordml" xmlns:w16cid="http://schemas.microsoft.com/office/word/2016/wordml/cid" xmlns:w16se="http://schemas.microsoft.com/office/word/2015/wordml/symex" xmlns:wpg="http://schemas.microsoft.com/office/word/2010/wordprocessingGroup" xmlns:wpi="http://schemas.microsoft.com/office/word/2010/wordprocessingInk" xmlns:wne="http://schemas.microsoft.com/office/word/2006/wordml" xmlns:wps="http://schemas.microsoft.com/office/word/2010/wordprocessingShape" mc:Ignorable="w14 w15 w16se w16cid wp14">
+<w:document xmlns:wpc="http://schemas.microsoft.com/office/word/2010/wordprocessingCanvas" xmlns:mo="http://schemas.microsoft.com/office/mac/office/2008/main" xmlns:mc="http://schemas.openxmlformats.org/markup-compatibility/2006" xmlns:mv="urn:schemas-microsoft-com:mac:vml" xmlns:o="urn:schemas-microsoft-com:office:office" xmlns:r="http://schemas.openxmlformats.org/officeDocument/2006/relationships" xmlns:m="http://schemas.openxmlformats.org/officeDocument/2006/math" xmlns:v="urn:schemas-microsoft-com:vml" xmlns:wp14="http://schemas.microsoft.com/office/word/2010/wordprocessingDrawing" xmlns:wp="http://schemas.openxmlformats.org/drawingml/2006/wordprocessingDrawing" xmlns:w10="urn:schemas-microsoft-com:office:word" xmlns:w="http://schemas.openxmlformats.org/wordprocessingml/2006/main" xmlns:w14="http://schemas.microsoft.com/office/word/2010/wordml" xmlns:w15="http://schemas.microsoft.com/office/word/2012/wordml" xmlns:wpg="http://schemas.microsoft.com/office/word/2010/wordprocessingGroup" xmlns:wpi="http://schemas.microsoft.com/office/word/2010/wordprocessingInk" xmlns:wne="http://schemas.microsoft.com/office/word/2006/wordml" xmlns:wps="http://schemas.microsoft.com/office/word/2010/wordprocessingShape" mc:Ignorable="w14 w15 wp14">
   <w:body>
     <w:p>
       <w:pPr>
         <w:pStyle w:val="Titre"/>
+        <w:jc w:val="center"/>
       </w:pPr>
       <w:r>
         <w:rPr>
           <w:noProof/>
+          <w:u w:val="single"/>
+          <w:lang w:val="fr-FR"/>
         </w:rPr>
         <mc:AlternateContent>
           <mc:Choice Requires="wpi">
@@ -42,7 +45,7 @@
               </wp:anchor>
             </w:drawing>
           </mc:Choice>
-          <mc:Fallback>
+          <mc:Fallback xmlns:w16se="http://schemas.microsoft.com/office/word/2015/wordml/symex" xmlns:w16cid="http://schemas.microsoft.com/office/word/2016/wordml/cid" xmlns:am3d="http://schemas.microsoft.com/office/drawing/2017/model3d" xmlns:aink="http://schemas.microsoft.com/office/drawing/2016/ink" xmlns:cx8="http://schemas.microsoft.com/office/drawing/2016/5/14/chartex" xmlns:cx7="http://schemas.microsoft.com/office/drawing/2016/5/13/chartex" xmlns:cx6="http://schemas.microsoft.com/office/drawing/2016/5/12/chartex" xmlns:cx5="http://schemas.microsoft.com/office/drawing/2016/5/11/chartex" xmlns:cx4="http://schemas.microsoft.com/office/drawing/2016/5/10/chartex" xmlns:cx3="http://schemas.microsoft.com/office/drawing/2016/5/9/chartex" xmlns:cx2="http://schemas.microsoft.com/office/drawing/2015/10/21/chartex" xmlns:cx1="http://schemas.microsoft.com/office/drawing/2015/9/8/chartex" xmlns:cx="http://schemas.microsoft.com/office/drawing/2014/chartex">
             <w:pict>
               <v:shapetype w14:anchorId="479DCB2F" id="_x0000_t75" coordsize="21600,21600" o:spt="75" o:preferrelative="t" path="m@4@5l@4@11@9@11@9@5xe" filled="f" stroked="f">
                 <v:stroke joinstyle="miter"/>
@@ -70,14 +73,37 @@
           </mc:Fallback>
         </mc:AlternateContent>
       </w:r>
-      <w:r>
+      <w:proofErr w:type="spellStart"/>
+      <w:r>
+        <w:rPr>
+          <w:u w:val="single"/>
+        </w:rPr>
         <w:t>Sys</w:t>
       </w:r>
       <w:r>
+        <w:rPr>
+          <w:u w:val="single"/>
+        </w:rPr>
         <w:t>t</w:t>
       </w:r>
       <w:r>
-        <w:t>ème MIAM Spat :</w:t>
+        <w:rPr>
+          <w:u w:val="single"/>
+        </w:rPr>
+        <w:t>ème</w:t>
+      </w:r>
+      <w:proofErr w:type="spellEnd"/>
+      <w:r>
+        <w:rPr>
+          <w:u w:val="single"/>
+        </w:rPr>
+        <w:t xml:space="preserve"> MIE</w:t>
+      </w:r>
+      <w:r>
+        <w:rPr>
+          <w:u w:val="single"/>
+        </w:rPr>
+        <w:t>M Spat</w:t>
       </w:r>
       <w:r>
         <w:br/>
@@ -86,11 +112,24 @@
         <w:t xml:space="preserve">Multimodal Interface for </w:t>
       </w:r>
       <w:r>
-        <w:t>electroAcoustic</w:t>
-      </w:r>
-      <w:r>
-        <w:t xml:space="preserve"> Music Spatialization</w:t>
-      </w:r>
+        <w:t>Electro-</w:t>
+      </w:r>
+      <w:proofErr w:type="gramStart"/>
+      <w:r>
+        <w:t>a</w:t>
+      </w:r>
+      <w:r>
+        <w:t>coustic</w:t>
+      </w:r>
+      <w:proofErr w:type="gramEnd"/>
+      <w:r>
+        <w:t xml:space="preserve"> Music </w:t>
+      </w:r>
+      <w:proofErr w:type="spellStart"/>
+      <w:r>
+        <w:t>Spatialization</w:t>
+      </w:r>
+      <w:proofErr w:type="spellEnd"/>
     </w:p>
     <w:sdt>
       <w:sdtPr>
@@ -592,7 +631,23 @@
                 <w:rFonts w:ascii="CMU Sans Serif Medium" w:hAnsi="CMU Sans Serif Medium"/>
                 <w:noProof/>
               </w:rPr>
-              <w:t>Préparation des scènes dans MIAM Editor</w:t>
+              <w:t xml:space="preserve">Préparation des scènes dans </w:t>
+            </w:r>
+            <w:r>
+              <w:rPr>
+                <w:rStyle w:val="Lienhypertexte"/>
+                <w:rFonts w:ascii="CMU Sans Serif Medium" w:hAnsi="CMU Sans Serif Medium"/>
+                <w:noProof/>
+              </w:rPr>
+              <w:t>MIEM</w:t>
+            </w:r>
+            <w:r>
+              <w:rPr>
+                <w:rStyle w:val="Lienhypertexte"/>
+                <w:rFonts w:ascii="CMU Sans Serif Medium" w:hAnsi="CMU Sans Serif Medium"/>
+                <w:noProof/>
+              </w:rPr>
+              <w:t xml:space="preserve"> Editor</w:t>
             </w:r>
             <w:r>
               <w:rPr>
@@ -693,7 +748,23 @@
                 <w:rFonts w:ascii="CMU Sans Serif Medium" w:hAnsi="CMU Sans Serif Medium"/>
                 <w:noProof/>
               </w:rPr>
-              <w:t>Exécution de la spatialisation avec MIAM Spat Player</w:t>
+              <w:t xml:space="preserve">Exécution de la spatialisation avec </w:t>
+            </w:r>
+            <w:r>
+              <w:rPr>
+                <w:rStyle w:val="Lienhypertexte"/>
+                <w:rFonts w:ascii="CMU Sans Serif Medium" w:hAnsi="CMU Sans Serif Medium"/>
+                <w:noProof/>
+              </w:rPr>
+              <w:t>MIEM</w:t>
+            </w:r>
+            <w:r>
+              <w:rPr>
+                <w:rStyle w:val="Lienhypertexte"/>
+                <w:rFonts w:ascii="CMU Sans Serif Medium" w:hAnsi="CMU Sans Serif Medium"/>
+                <w:noProof/>
+              </w:rPr>
+              <w:t xml:space="preserve"> Spat Player</w:t>
             </w:r>
             <w:r>
               <w:rPr>
@@ -790,7 +861,15 @@
                 <w:rFonts w:ascii="CMU Sans Serif Medium" w:hAnsi="CMU Sans Serif Medium"/>
                 <w:noProof/>
               </w:rPr>
-              <w:t>MIAM Spat Player</w:t>
+              <w:t>MIEM</w:t>
+            </w:r>
+            <w:r>
+              <w:rPr>
+                <w:rStyle w:val="Lienhypertexte"/>
+                <w:rFonts w:ascii="CMU Sans Serif Medium" w:hAnsi="CMU Sans Serif Medium"/>
+                <w:noProof/>
+              </w:rPr>
+              <w:t xml:space="preserve"> Spat Player</w:t>
             </w:r>
             <w:r>
               <w:rPr>
@@ -1089,7 +1168,15 @@
                 <w:rFonts w:ascii="CMU Sans Serif Medium" w:hAnsi="CMU Sans Serif Medium"/>
                 <w:noProof/>
               </w:rPr>
-              <w:t>MIAM Spat Editor</w:t>
+              <w:t>MIEM</w:t>
+            </w:r>
+            <w:r>
+              <w:rPr>
+                <w:rStyle w:val="Lienhypertexte"/>
+                <w:rFonts w:ascii="CMU Sans Serif Medium" w:hAnsi="CMU Sans Serif Medium"/>
+                <w:noProof/>
+              </w:rPr>
+              <w:t xml:space="preserve"> Spat Editor</w:t>
             </w:r>
             <w:r>
               <w:rPr>
@@ -1489,7 +1576,23 @@
                 <w:rFonts w:ascii="CMU Sans Serif Medium" w:hAnsi="CMU Sans Serif Medium"/>
                 <w:noProof/>
               </w:rPr>
-              <w:t>Remarques sur les plug-ins AU et VST (MIAM Matrix Router)</w:t>
+              <w:t>Remarques sur les plug-ins AU et VST (</w:t>
+            </w:r>
+            <w:r>
+              <w:rPr>
+                <w:rStyle w:val="Lienhypertexte"/>
+                <w:rFonts w:ascii="CMU Sans Serif Medium" w:hAnsi="CMU Sans Serif Medium"/>
+                <w:noProof/>
+              </w:rPr>
+              <w:t>MIEM</w:t>
+            </w:r>
+            <w:r>
+              <w:rPr>
+                <w:rStyle w:val="Lienhypertexte"/>
+                <w:rFonts w:ascii="CMU Sans Serif Medium" w:hAnsi="CMU Sans Serif Medium"/>
+                <w:noProof/>
+              </w:rPr>
+              <w:t xml:space="preserve"> Matrix Router)</w:t>
             </w:r>
             <w:r>
               <w:rPr>
@@ -1990,7 +2093,23 @@
                 <w:rFonts w:ascii="CMU Sans Serif Medium" w:hAnsi="CMU Sans Serif Medium"/>
                 <w:noProof/>
               </w:rPr>
-              <w:t>Exemples d’utilisation du MIAM Matrix Router en pratique</w:t>
+              <w:t xml:space="preserve">Exemples d’utilisation du </w:t>
+            </w:r>
+            <w:r>
+              <w:rPr>
+                <w:rStyle w:val="Lienhypertexte"/>
+                <w:rFonts w:ascii="CMU Sans Serif Medium" w:hAnsi="CMU Sans Serif Medium"/>
+                <w:noProof/>
+              </w:rPr>
+              <w:t>MIEM</w:t>
+            </w:r>
+            <w:r>
+              <w:rPr>
+                <w:rStyle w:val="Lienhypertexte"/>
+                <w:rFonts w:ascii="CMU Sans Serif Medium" w:hAnsi="CMU Sans Serif Medium"/>
+                <w:noProof/>
+              </w:rPr>
+              <w:t xml:space="preserve"> Matrix Router en pratique</w:t>
             </w:r>
             <w:r>
               <w:rPr>
@@ -2713,7 +2832,13 @@
     </w:p>
     <w:p>
       <w:r>
-        <w:t>Le projet MIAM Spat (</w:t>
+        <w:t xml:space="preserve">Le projet </w:t>
+      </w:r>
+      <w:r>
+        <w:t>MIEM</w:t>
+      </w:r>
+      <w:r>
+        <w:t xml:space="preserve"> Spat (</w:t>
       </w:r>
       <w:r>
         <w:rPr>
@@ -2725,7 +2850,26 @@
         <w:rPr>
           <w:i/>
         </w:rPr>
-        <w:t>ltimodal Interface for electroA</w:t>
+        <w:t xml:space="preserve">ltimodal Interface for </w:t>
+      </w:r>
+      <w:proofErr w:type="spellStart"/>
+      <w:r>
+        <w:rPr>
+          <w:i/>
+        </w:rPr>
+        <w:t>E</w:t>
+      </w:r>
+      <w:r>
+        <w:rPr>
+          <w:i/>
+        </w:rPr>
+        <w:t>lectro</w:t>
+      </w:r>
+      <w:r>
+        <w:rPr>
+          <w:i/>
+        </w:rPr>
+        <w:t>-a</w:t>
       </w:r>
       <w:r>
         <w:rPr>
@@ -2743,8 +2887,23 @@
         <w:rPr>
           <w:i/>
         </w:rPr>
-        <w:t>ic Music Spatialization</w:t>
-      </w:r>
+        <w:t>ic</w:t>
+      </w:r>
+      <w:proofErr w:type="spellEnd"/>
+      <w:r>
+        <w:rPr>
+          <w:i/>
+        </w:rPr>
+        <w:t xml:space="preserve"> Music </w:t>
+      </w:r>
+      <w:proofErr w:type="spellStart"/>
+      <w:r>
+        <w:rPr>
+          <w:i/>
+        </w:rPr>
+        <w:t>Spatialization</w:t>
+      </w:r>
+      <w:proofErr w:type="spellEnd"/>
       <w:r>
         <w:t>) propose une nouvelle manière de spatialiser de la musique</w:t>
       </w:r>
@@ -2836,7 +2995,7 @@
               </wp:anchor>
             </w:drawing>
           </mc:Choice>
-          <mc:Fallback>
+          <mc:Fallback xmlns:w16se="http://schemas.microsoft.com/office/word/2015/wordml/symex" xmlns:w16cid="http://schemas.microsoft.com/office/word/2016/wordml/cid" xmlns:am3d="http://schemas.microsoft.com/office/drawing/2017/model3d" xmlns:aink="http://schemas.microsoft.com/office/drawing/2016/ink" xmlns:cx8="http://schemas.microsoft.com/office/drawing/2016/5/14/chartex" xmlns:cx7="http://schemas.microsoft.com/office/drawing/2016/5/13/chartex" xmlns:cx6="http://schemas.microsoft.com/office/drawing/2016/5/12/chartex" xmlns:cx5="http://schemas.microsoft.com/office/drawing/2016/5/11/chartex" xmlns:cx4="http://schemas.microsoft.com/office/drawing/2016/5/10/chartex" xmlns:cx3="http://schemas.microsoft.com/office/drawing/2016/5/9/chartex" xmlns:cx2="http://schemas.microsoft.com/office/drawing/2015/10/21/chartex" xmlns:cx1="http://schemas.microsoft.com/office/drawing/2015/9/8/chartex" xmlns:cx="http://schemas.microsoft.com/office/drawing/2014/chartex">
             <w:pict>
               <v:shape w14:anchorId="1D4768DC" id="Encre 3" o:spid="_x0000_s1026" type="#_x0000_t75" style="position:absolute;margin-left:634.8pt;margin-top:4.3pt;width:2.6pt;height:3.35pt;z-index:251660288;visibility:visible;mso-wrap-style:square;mso-wrap-distance-left:9pt;mso-wrap-distance-top:0;mso-wrap-distance-right:9pt;mso-wrap-distance-bottom:0;mso-position-horizontal:absolute;mso-position-horizontal-relative:text;mso-position-vertical:absolute;mso-position-vertical-relative:text" o:gfxdata="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">
                 <v:imagedata r:id="rId11" o:title=""/>
@@ -2855,7 +3014,13 @@
         <w:t>système</w:t>
       </w:r>
       <w:r>
-        <w:t xml:space="preserve"> MIAM Spat </w:t>
+        <w:t xml:space="preserve"> </w:t>
+      </w:r>
+      <w:r>
+        <w:t>MIEM</w:t>
+      </w:r>
+      <w:r>
+        <w:t xml:space="preserve"> Spat </w:t>
       </w:r>
       <w:r>
         <w:t xml:space="preserve">permet de </w:t>
@@ -2963,16 +3128,35 @@
       <w:r>
         <w:t xml:space="preserve">Figure </w:t>
       </w:r>
-      <w:fldSimple w:instr=" SEQ Figure \* ARABIC ">
-        <w:r>
-          <w:rPr>
-            <w:noProof/>
-          </w:rPr>
-          <w:t>1</w:t>
-        </w:r>
-      </w:fldSimple>
-      <w:r>
-        <w:t xml:space="preserve"> - Capture d'écran de MIAM Spat Player</w:t>
+      <w:r>
+        <w:fldChar w:fldCharType="begin"/>
+      </w:r>
+      <w:r>
+        <w:instrText xml:space="preserve"> SEQ Figure \* ARABIC </w:instrText>
+      </w:r>
+      <w:r>
+        <w:fldChar w:fldCharType="separate"/>
+      </w:r>
+      <w:r>
+        <w:rPr>
+          <w:noProof/>
+        </w:rPr>
+        <w:t>1</w:t>
+      </w:r>
+      <w:r>
+        <w:rPr>
+          <w:noProof/>
+        </w:rPr>
+        <w:fldChar w:fldCharType="end"/>
+      </w:r>
+      <w:r>
+        <w:t xml:space="preserve"> - Capture d'écran de </w:t>
+      </w:r>
+      <w:r>
+        <w:t>MIEM</w:t>
+      </w:r>
+      <w:r>
+        <w:t xml:space="preserve"> Spat Player</w:t>
       </w:r>
     </w:p>
     <w:p>
@@ -3009,14 +3193,27 @@
         <w:t xml:space="preserve">fréquentes </w:t>
       </w:r>
       <w:r>
-        <w:t xml:space="preserve">des fichiers </w:t>
+        <w:t xml:space="preserve">des </w:t>
+      </w:r>
+      <w:proofErr w:type="gramStart"/>
+      <w:r>
+        <w:t xml:space="preserve">fichiers </w:t>
       </w:r>
       <w:r>
         <w:rPr>
           <w:rFonts w:ascii="CMU Serif Roman" w:hAnsi="CMU Serif Roman"/>
         </w:rPr>
-        <w:t>.mspat</w:t>
-      </w:r>
+        <w:t>.</w:t>
+      </w:r>
+      <w:proofErr w:type="spellStart"/>
+      <w:r>
+        <w:rPr>
+          <w:rFonts w:ascii="CMU Serif Roman" w:hAnsi="CMU Serif Roman"/>
+        </w:rPr>
+        <w:t>mspat</w:t>
+      </w:r>
+      <w:proofErr w:type="spellEnd"/>
+      <w:proofErr w:type="gramEnd"/>
       <w:r>
         <w:t>.</w:t>
       </w:r>
@@ -3038,13 +3235,25 @@
       </w:pPr>
       <w:bookmarkStart w:id="4" w:name="_Toc499831130"/>
       <w:r>
-        <w:t>Préparation des scènes dans MIAM Editor</w:t>
+        <w:t xml:space="preserve">Préparation des scènes dans </w:t>
+      </w:r>
+      <w:r>
+        <w:t>MIEM</w:t>
+      </w:r>
+      <w:r>
+        <w:t xml:space="preserve"> Editor</w:t>
       </w:r>
       <w:bookmarkEnd w:id="4"/>
     </w:p>
     <w:p>
       <w:r>
-        <w:t>Le système MIAM Spat repose sur une spatialisation séparée en 2 étapes. La 1</w:t>
+        <w:t xml:space="preserve">Le système </w:t>
+      </w:r>
+      <w:r>
+        <w:t>MIEM</w:t>
+      </w:r>
+      <w:r>
+        <w:t xml:space="preserve"> Spat repose sur une spatialisation séparée en 2 étapes. La 1</w:t>
       </w:r>
       <w:r>
         <w:rPr>
@@ -3053,7 +3262,13 @@
         <w:t>ière</w:t>
       </w:r>
       <w:r>
-        <w:t xml:space="preserve"> étape, avant la performance de spatialisation, consiste à préparer tous les éléments dans un logiciel séparé : MIAM Editor.</w:t>
+        <w:t xml:space="preserve"> étape, avant la performance de spatialisation, consiste à préparer tous les éléments dans un logiciel séparé : </w:t>
+      </w:r>
+      <w:r>
+        <w:t>MIEM</w:t>
+      </w:r>
+      <w:r>
+        <w:t xml:space="preserve"> Editor.</w:t>
       </w:r>
     </w:p>
     <w:p>
@@ -3062,11 +3277,8 @@
         <w:jc w:val="center"/>
       </w:pPr>
       <w:r>
-        <w:rPr>
-          <w:noProof/>
-        </w:rPr>
         <w:drawing>
-          <wp:inline distT="0" distB="0" distL="0" distR="0" wp14:anchorId="691DA1FA" wp14:editId="30DBF440">
+          <wp:inline distT="0" distB="0" distL="0" distR="0" wp14:anchorId="5D78FB66" wp14:editId="05514F5A">
             <wp:extent cx="5461000" cy="1333500"/>
             <wp:effectExtent l="0" t="0" r="0" b="12700"/>
             <wp:docPr id="1" name="Image 1"/>
@@ -3109,16 +3321,35 @@
       <w:r>
         <w:t xml:space="preserve">Figure </w:t>
       </w:r>
-      <w:fldSimple w:instr=" SEQ Figure \* ARABIC ">
-        <w:r>
-          <w:rPr>
-            <w:noProof/>
-          </w:rPr>
-          <w:t>2</w:t>
-        </w:r>
-      </w:fldSimple>
-      <w:r>
-        <w:t xml:space="preserve"> - MIAM Editor</w:t>
+      <w:r>
+        <w:fldChar w:fldCharType="begin"/>
+      </w:r>
+      <w:r>
+        <w:instrText xml:space="preserve"> SEQ Figure \* ARABIC </w:instrText>
+      </w:r>
+      <w:r>
+        <w:fldChar w:fldCharType="separate"/>
+      </w:r>
+      <w:r>
+        <w:rPr>
+          <w:noProof/>
+        </w:rPr>
+        <w:t>2</w:t>
+      </w:r>
+      <w:r>
+        <w:rPr>
+          <w:noProof/>
+        </w:rPr>
+        <w:fldChar w:fldCharType="end"/>
+      </w:r>
+      <w:r>
+        <w:t xml:space="preserve"> - </w:t>
+      </w:r>
+      <w:r>
+        <w:t>MIEM</w:t>
+      </w:r>
+      <w:r>
+        <w:t xml:space="preserve"> Editor</w:t>
       </w:r>
       <w:r>
         <w:t xml:space="preserve"> (et légende des schémas)</w:t>
@@ -3130,7 +3361,13 @@
       </w:pPr>
       <w:bookmarkStart w:id="5" w:name="_Toc499831131"/>
       <w:r>
-        <w:t>Exécution de la spatialisation avec MIAM Spat Player</w:t>
+        <w:t xml:space="preserve">Exécution de la spatialisation avec </w:t>
+      </w:r>
+      <w:r>
+        <w:t>MIEM</w:t>
+      </w:r>
+      <w:r>
+        <w:t xml:space="preserve"> Spat Player</w:t>
       </w:r>
       <w:bookmarkEnd w:id="5"/>
     </w:p>
@@ -3177,33 +3414,61 @@
     </w:p>
     <w:p>
       <w:pPr>
-        <w:pStyle w:val="Paragraphedeliste"/>
+        <w:pStyle w:val="Pardeliste"/>
         <w:numPr>
           <w:ilvl w:val="0"/>
           <w:numId w:val="27"/>
         </w:numPr>
       </w:pPr>
       <w:r>
-        <w:t>Un logiciel qui fonctionne sur ordinateur (ou tablette) muni d’une interface tactile : MIAM Spat Player</w:t>
+        <w:t xml:space="preserve">Un logiciel qui fonctionne sur ordinateur (ou tablette) muni d’une interface tactile : </w:t>
+      </w:r>
+      <w:r>
+        <w:t>MIEM</w:t>
+      </w:r>
+      <w:r>
+        <w:t xml:space="preserve"> Spat Player</w:t>
       </w:r>
     </w:p>
     <w:p>
       <w:pPr>
-        <w:pStyle w:val="Paragraphedeliste"/>
+        <w:pStyle w:val="Pardeliste"/>
         <w:numPr>
           <w:ilvl w:val="0"/>
           <w:numId w:val="27"/>
         </w:numPr>
       </w:pPr>
       <w:r>
-        <w:t xml:space="preserve">Un logiciel qui effectue la spatialisation, et qui est donc situé sur l’ordinateur relié aux interfaces audionumériques : MIAM Matrix Router, qui peut être utilisé comme plug-in (figure 3) ou en version </w:t>
-      </w:r>
+        <w:t>Un logiciel qui effectue la spatialisation, et qui est donc situé sur l’ordinat</w:t>
+      </w:r>
+      <w:bookmarkStart w:id="6" w:name="_GoBack"/>
+      <w:bookmarkEnd w:id="6"/>
+      <w:r>
+        <w:t xml:space="preserve">eur relié aux interfaces audionumériques : </w:t>
+      </w:r>
+      <w:r>
+        <w:t>MIEM</w:t>
+      </w:r>
+      <w:r>
+        <w:t xml:space="preserve"> Matrix Router, qui peut être utilisé comme </w:t>
+      </w:r>
+      <w:r>
+        <w:rPr>
+          <w:i/>
+        </w:rPr>
+        <w:t>plug-in</w:t>
+      </w:r>
+      <w:r>
+        <w:t xml:space="preserve"> (figure 3) ou en version </w:t>
+      </w:r>
+      <w:proofErr w:type="spellStart"/>
       <w:r>
         <w:rPr>
           <w:i/>
         </w:rPr>
         <w:t>standalone</w:t>
       </w:r>
+      <w:proofErr w:type="spellEnd"/>
       <w:r>
         <w:t xml:space="preserve"> (figure 4)</w:t>
       </w:r>
@@ -3214,14 +3479,11 @@
         <w:jc w:val="center"/>
       </w:pPr>
       <w:r>
-        <w:rPr>
-          <w:noProof/>
-        </w:rPr>
         <w:drawing>
-          <wp:inline distT="0" distB="0" distL="0" distR="0" wp14:anchorId="295EBCEC" wp14:editId="220B9D22">
-            <wp:extent cx="5399226" cy="3106747"/>
-            <wp:effectExtent l="0" t="0" r="11430" b="0"/>
-            <wp:docPr id="8" name="Image 8"/>
+          <wp:inline distT="0" distB="0" distL="0" distR="0" wp14:anchorId="1B81AC0F" wp14:editId="58B271C5">
+            <wp:extent cx="5473700" cy="3149600"/>
+            <wp:effectExtent l="0" t="0" r="12700" b="0"/>
+            <wp:docPr id="15" name="Image 15"/>
             <wp:cNvGraphicFramePr>
               <a:graphicFrameLocks xmlns:a="http://schemas.openxmlformats.org/drawingml/2006/main" noChangeAspect="1"/>
             </wp:cNvGraphicFramePr>
@@ -3241,7 +3503,7 @@
                   <pic:spPr>
                     <a:xfrm>
                       <a:off x="0" y="0"/>
-                      <a:ext cx="5408676" cy="3112185"/>
+                      <a:ext cx="5473700" cy="3149600"/>
                     </a:xfrm>
                     <a:prstGeom prst="rect">
                       <a:avLst/>
@@ -3261,16 +3523,47 @@
       <w:r>
         <w:t xml:space="preserve">Figure </w:t>
       </w:r>
-      <w:fldSimple w:instr=" SEQ Figure \* ARABIC ">
-        <w:r>
-          <w:rPr>
-            <w:noProof/>
-          </w:rPr>
-          <w:t>3</w:t>
-        </w:r>
-      </w:fldSimple>
-      <w:r>
-        <w:t xml:space="preserve"> - Système de spatialisation avec MIAM Spat Player, et MIAM Matrix Router en tant que plug-in</w:t>
+      <w:r>
+        <w:fldChar w:fldCharType="begin"/>
+      </w:r>
+      <w:r>
+        <w:instrText xml:space="preserve"> SEQ Figure \* ARABIC </w:instrText>
+      </w:r>
+      <w:r>
+        <w:fldChar w:fldCharType="separate"/>
+      </w:r>
+      <w:r>
+        <w:rPr>
+          <w:noProof/>
+        </w:rPr>
+        <w:t>3</w:t>
+      </w:r>
+      <w:r>
+        <w:rPr>
+          <w:noProof/>
+        </w:rPr>
+        <w:fldChar w:fldCharType="end"/>
+      </w:r>
+      <w:r>
+        <w:t xml:space="preserve"> - Système de spatialisation avec </w:t>
+      </w:r>
+      <w:r>
+        <w:t>MIEM</w:t>
+      </w:r>
+      <w:r>
+        <w:t xml:space="preserve"> Spat Player, et </w:t>
+      </w:r>
+      <w:r>
+        <w:t>MIEM</w:t>
+      </w:r>
+      <w:r>
+        <w:t xml:space="preserve"> Matrix Router en tant que </w:t>
+      </w:r>
+      <w:r>
+        <w:rPr>
+          <w:i w:val="0"/>
+        </w:rPr>
+        <w:t>plug-in</w:t>
       </w:r>
     </w:p>
     <w:p>
@@ -3334,7 +3627,7 @@
               </wp:anchor>
             </w:drawing>
           </mc:Choice>
-          <mc:Fallback>
+          <mc:Fallback xmlns:w16se="http://schemas.microsoft.com/office/word/2015/wordml/symex" xmlns:w16cid="http://schemas.microsoft.com/office/word/2016/wordml/cid" xmlns:am3d="http://schemas.microsoft.com/office/drawing/2017/model3d" xmlns:aink="http://schemas.microsoft.com/office/drawing/2016/ink" xmlns:cx8="http://schemas.microsoft.com/office/drawing/2016/5/14/chartex" xmlns:cx7="http://schemas.microsoft.com/office/drawing/2016/5/13/chartex" xmlns:cx6="http://schemas.microsoft.com/office/drawing/2016/5/12/chartex" xmlns:cx5="http://schemas.microsoft.com/office/drawing/2016/5/11/chartex" xmlns:cx4="http://schemas.microsoft.com/office/drawing/2016/5/10/chartex" xmlns:cx3="http://schemas.microsoft.com/office/drawing/2016/5/9/chartex" xmlns:cx2="http://schemas.microsoft.com/office/drawing/2015/10/21/chartex" xmlns:cx1="http://schemas.microsoft.com/office/drawing/2015/9/8/chartex" xmlns:cx="http://schemas.microsoft.com/office/drawing/2014/chartex">
             <w:pict>
               <v:shape w14:anchorId="6DF42F4E" id="Encre 17" o:spid="_x0000_s1026" type="#_x0000_t75" style="position:absolute;margin-left:618.3pt;margin-top:234.75pt;width:2.6pt;height:1.85pt;z-index:251661312;visibility:visible;mso-wrap-style:square;mso-wrap-distance-left:9pt;mso-wrap-distance-top:0;mso-wrap-distance-right:9pt;mso-wrap-distance-bottom:0;mso-position-horizontal:absolute;mso-position-horizontal-relative:text;mso-position-vertical:absolute;mso-position-vertical-relative:text" o:gfxdata="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">
                 <v:imagedata r:id="rId16" o:title=""/>
@@ -3344,14 +3637,11 @@
         </mc:AlternateContent>
       </w:r>
       <w:r>
-        <w:rPr>
-          <w:noProof/>
-        </w:rPr>
         <w:drawing>
-          <wp:inline distT="0" distB="0" distL="0" distR="0" wp14:anchorId="517ADF6C" wp14:editId="3F19D5AA">
-            <wp:extent cx="5016129" cy="4207076"/>
-            <wp:effectExtent l="0" t="0" r="0" b="9525"/>
-            <wp:docPr id="10" name="Image 10"/>
+          <wp:inline distT="0" distB="0" distL="0" distR="0" wp14:anchorId="1C6E860D" wp14:editId="571951F3">
+            <wp:extent cx="5118100" cy="4292600"/>
+            <wp:effectExtent l="0" t="0" r="12700" b="0"/>
+            <wp:docPr id="16" name="Image 16"/>
             <wp:cNvGraphicFramePr>
               <a:graphicFrameLocks xmlns:a="http://schemas.openxmlformats.org/drawingml/2006/main" noChangeAspect="1"/>
             </wp:cNvGraphicFramePr>
@@ -3371,7 +3661,7 @@
                   <pic:spPr>
                     <a:xfrm>
                       <a:off x="0" y="0"/>
-                      <a:ext cx="5019424" cy="4209840"/>
+                      <a:ext cx="5118100" cy="4292600"/>
                     </a:xfrm>
                     <a:prstGeom prst="rect">
                       <a:avLst/>
@@ -3391,26 +3681,56 @@
       <w:r>
         <w:t xml:space="preserve">Figure </w:t>
       </w:r>
-      <w:fldSimple w:instr=" SEQ Figure \* ARABIC ">
-        <w:r>
-          <w:rPr>
-            <w:noProof/>
-          </w:rPr>
-          <w:t>4</w:t>
-        </w:r>
-      </w:fldSimple>
-      <w:r>
-        <w:t xml:space="preserve"> - Système de spatialisation avec MIAM Spat Player, et MIAM Matrix Router en tant </w:t>
+      <w:r>
+        <w:fldChar w:fldCharType="begin"/>
+      </w:r>
+      <w:r>
+        <w:instrText xml:space="preserve"> SEQ Figure \* AR</w:instrText>
+      </w:r>
+      <w:r>
+        <w:instrText xml:space="preserve">ABIC </w:instrText>
+      </w:r>
+      <w:r>
+        <w:fldChar w:fldCharType="separate"/>
+      </w:r>
+      <w:r>
+        <w:rPr>
+          <w:noProof/>
+        </w:rPr>
+        <w:t>4</w:t>
+      </w:r>
+      <w:r>
+        <w:rPr>
+          <w:noProof/>
+        </w:rPr>
+        <w:fldChar w:fldCharType="end"/>
+      </w:r>
+      <w:r>
+        <w:t xml:space="preserve"> - Système de spatialisation avec </w:t>
+      </w:r>
+      <w:r>
+        <w:t>MIEM</w:t>
+      </w:r>
+      <w:r>
+        <w:t xml:space="preserve"> Spat Player, et </w:t>
+      </w:r>
+      <w:r>
+        <w:t>MIEM</w:t>
+      </w:r>
+      <w:r>
+        <w:t xml:space="preserve"> Matrix Router en tant </w:t>
       </w:r>
       <w:r>
         <w:t xml:space="preserve">que logiciel </w:t>
       </w:r>
+      <w:proofErr w:type="spellStart"/>
       <w:r>
         <w:rPr>
           <w:i w:val="0"/>
         </w:rPr>
         <w:t>standalone</w:t>
       </w:r>
+      <w:proofErr w:type="spellEnd"/>
       <w:r>
         <w:t xml:space="preserve"> (toujours en version de test)</w:t>
       </w:r>
@@ -3453,137 +3773,155 @@
       <w:pPr>
         <w:pStyle w:val="Titre1"/>
       </w:pPr>
-      <w:bookmarkStart w:id="6" w:name="_Toc499831132"/>
+      <w:bookmarkStart w:id="7" w:name="_Toc499831132"/>
       <w:r>
         <w:lastRenderedPageBreak/>
-        <w:t>MIAM Spat Player</w:t>
-      </w:r>
-      <w:bookmarkEnd w:id="6"/>
-    </w:p>
-    <w:p>
-      <w:r>
-        <w:t>MIAM Spat Player est l</w:t>
-      </w:r>
-      <w:r>
-        <w:t>’interface de</w:t>
-      </w:r>
-      <w:r>
-        <w:t>stinée aux</w:t>
-      </w:r>
-      <w:r>
-        <w:t xml:space="preserve"> performance</w:t>
-      </w:r>
-      <w:r>
-        <w:t>s de spatia</w:t>
-      </w:r>
-      <w:r>
-        <w:t>lisation. Elle est minimaliste :</w:t>
-      </w:r>
-      <w:r>
-        <w:t xml:space="preserve"> on ne peut que déplacer des excitateurs sur des polygones</w:t>
-      </w:r>
-      <w:r>
-        <w:t xml:space="preserve"> </w:t>
-      </w:r>
-      <w:r>
-        <w:t>associés à des matrices de routage</w:t>
-      </w:r>
-      <w:r>
-        <w:t xml:space="preserve">, à l’aide d’un écran tactile multipoint (ou d’une </w:t>
-      </w:r>
-      <w:r>
-        <w:t xml:space="preserve">simple </w:t>
-      </w:r>
-      <w:r>
-        <w:t>souris)</w:t>
-      </w:r>
-      <w:r>
-        <w:t>.</w:t>
-      </w:r>
-    </w:p>
-    <w:p>
-      <w:r>
-        <w:t>L’interface MIAM Spat Player</w:t>
-      </w:r>
-      <w:r>
-        <w:t xml:space="preserve"> ne permet pas d’</w:t>
-      </w:r>
-      <w:r>
-        <w:t>éditer la position de ces</w:t>
-      </w:r>
-      <w:r>
-        <w:t xml:space="preserve"> polygones, ni d’éditer</w:t>
-      </w:r>
-      <w:r>
-        <w:t xml:space="preserve"> les scènes de manière générale. </w:t>
-      </w:r>
-      <w:r>
-        <w:t>Elle ne permet pas non plus d’</w:t>
-      </w:r>
-      <w:r>
-        <w:t>éditer les matrices de routage liées aux polygones.</w:t>
-      </w:r>
-    </w:p>
-    <w:p>
-      <w:pPr>
-        <w:pStyle w:val="Titre2"/>
-      </w:pPr>
-      <w:bookmarkStart w:id="7" w:name="_Toc499831133"/>
-      <w:r>
-        <w:t>Matrice de routage =</w:t>
-      </w:r>
-      <w:r>
-        <w:t xml:space="preserve"> état de spatialisation,</w:t>
-      </w:r>
-      <w:r>
-        <w:t xml:space="preserve"> et</w:t>
-      </w:r>
-      <w:r>
-        <w:t xml:space="preserve"> polygones associés</w:t>
+        <w:t>MIEM</w:t>
+      </w:r>
+      <w:r>
+        <w:t xml:space="preserve"> Spat Player</w:t>
       </w:r>
       <w:bookmarkEnd w:id="7"/>
     </w:p>
     <w:p>
       <w:r>
-        <w:t xml:space="preserve">La spatialisation dans le système MIAM Spat </w:t>
-      </w:r>
-      <w:r>
-        <w:t>est effectuée</w:t>
+        <w:t>MIEM</w:t>
+      </w:r>
+      <w:r>
+        <w:t xml:space="preserve"> Spat Player est l</w:t>
+      </w:r>
+      <w:r>
+        <w:t>’interface de</w:t>
+      </w:r>
+      <w:r>
+        <w:t>stinée aux</w:t>
+      </w:r>
+      <w:r>
+        <w:t xml:space="preserve"> performance</w:t>
+      </w:r>
+      <w:r>
+        <w:t>s de spatia</w:t>
+      </w:r>
+      <w:r>
+        <w:t>lisation. Elle est minimaliste :</w:t>
+      </w:r>
+      <w:r>
+        <w:t xml:space="preserve"> on ne peut que déplacer des excitateurs sur des polygones</w:t>
       </w:r>
       <w:r>
         <w:t xml:space="preserve"> </w:t>
       </w:r>
       <w:r>
-        <w:t xml:space="preserve">en routant </w:t>
-      </w:r>
-      <w:r>
-        <w:t>certains canaux d’un</w:t>
-      </w:r>
-      <w:r>
-        <w:t xml:space="preserve"> </w:t>
-      </w:r>
-      <w:r>
-        <w:t xml:space="preserve">flux audio multicanal (par exemple une </w:t>
-      </w:r>
-      <w:r>
-        <w:t>composition</w:t>
-      </w:r>
-      <w:r>
-        <w:t xml:space="preserve"> musicale, des sons de synthétiseur, des voix, ...)</w:t>
-      </w:r>
-      <w:r>
-        <w:t>, vers certains haut-parleurs, à un volume sonore donné en décibels.</w:t>
-      </w:r>
-      <w:r>
-        <w:t xml:space="preserve"> </w:t>
-      </w:r>
-      <w:r>
-        <w:t>Par exemple, considérons le cas suivant :</w:t>
+        <w:t>associés à des matrices de routage</w:t>
+      </w:r>
+      <w:r>
+        <w:t xml:space="preserve">, à l’aide d’un écran tactile multipoint (ou d’une </w:t>
+      </w:r>
+      <w:r>
+        <w:t xml:space="preserve">simple </w:t>
+      </w:r>
+      <w:r>
+        <w:t>souris)</w:t>
+      </w:r>
+      <w:r>
+        <w:t>.</w:t>
       </w:r>
     </w:p>
     <w:p>
-      <w:pPr>
-        <w:pStyle w:val="Paragraphedeliste"/>
+      <w:r>
+        <w:t xml:space="preserve">L’interface </w:t>
+      </w:r>
+      <w:r>
+        <w:t>MIEM</w:t>
+      </w:r>
+      <w:r>
+        <w:t xml:space="preserve"> Spat Player</w:t>
+      </w:r>
+      <w:r>
+        <w:t xml:space="preserve"> ne permet pas d’</w:t>
+      </w:r>
+      <w:r>
+        <w:t>éditer la position de ces</w:t>
+      </w:r>
+      <w:r>
+        <w:t xml:space="preserve"> polygones, ni d’éditer</w:t>
+      </w:r>
+      <w:r>
+        <w:t xml:space="preserve"> les scènes de manière générale. </w:t>
+      </w:r>
+      <w:r>
+        <w:t>Elle ne permet pas non plus d’</w:t>
+      </w:r>
+      <w:r>
+        <w:t>éditer les matrices de routage liées aux polygones.</w:t>
+      </w:r>
+    </w:p>
+    <w:p>
+      <w:pPr>
+        <w:pStyle w:val="Titre2"/>
+      </w:pPr>
+      <w:bookmarkStart w:id="8" w:name="_Toc499831133"/>
+      <w:r>
+        <w:t>Matrice de routage =</w:t>
+      </w:r>
+      <w:r>
+        <w:t xml:space="preserve"> état de spatialisation,</w:t>
+      </w:r>
+      <w:r>
+        <w:t xml:space="preserve"> et</w:t>
+      </w:r>
+      <w:r>
+        <w:t xml:space="preserve"> polygones associés</w:t>
+      </w:r>
+      <w:bookmarkEnd w:id="8"/>
+    </w:p>
+    <w:p>
+      <w:r>
+        <w:t xml:space="preserve">La spatialisation dans le système </w:t>
+      </w:r>
+      <w:r>
+        <w:t>MIEM</w:t>
+      </w:r>
+      <w:r>
+        <w:t xml:space="preserve"> Spat </w:t>
+      </w:r>
+      <w:r>
+        <w:t>est effectuée</w:t>
+      </w:r>
+      <w:r>
+        <w:t xml:space="preserve"> </w:t>
+      </w:r>
+      <w:r>
+        <w:t xml:space="preserve">en routant </w:t>
+      </w:r>
+      <w:r>
+        <w:t>certains canaux d’un</w:t>
+      </w:r>
+      <w:r>
+        <w:t xml:space="preserve"> </w:t>
+      </w:r>
+      <w:r>
+        <w:t xml:space="preserve">flux audio multicanal (par exemple une </w:t>
+      </w:r>
+      <w:r>
+        <w:t>composition</w:t>
+      </w:r>
+      <w:r>
+        <w:t xml:space="preserve"> musicale, des sons de synthétiseur, des voix, ...)</w:t>
+      </w:r>
+      <w:r>
+        <w:t>, vers certains haut-parleurs, à un volume sonore donné en décibels.</w:t>
+      </w:r>
+      <w:r>
+        <w:t xml:space="preserve"> </w:t>
+      </w:r>
+      <w:r>
+        <w:t>Par exemple, considérons le cas suivant :</w:t>
+      </w:r>
+    </w:p>
+    <w:p>
+      <w:pPr>
+        <w:pStyle w:val="Pardeliste"/>
         <w:numPr>
           <w:ilvl w:val="0"/>
           <w:numId w:val="30"/>
@@ -3607,7 +3945,7 @@
     </w:p>
     <w:p>
       <w:pPr>
-        <w:pStyle w:val="Paragraphedeliste"/>
+        <w:pStyle w:val="Pardeliste"/>
         <w:numPr>
           <w:ilvl w:val="0"/>
           <w:numId w:val="30"/>
@@ -3625,7 +3963,7 @@
     </w:p>
     <w:p>
       <w:pPr>
-        <w:pStyle w:val="Paragraphedeliste"/>
+        <w:pStyle w:val="Pardeliste"/>
         <w:numPr>
           <w:ilvl w:val="1"/>
           <w:numId w:val="30"/>
@@ -3649,7 +3987,7 @@
     </w:p>
     <w:p>
       <w:pPr>
-        <w:pStyle w:val="Paragraphedeliste"/>
+        <w:pStyle w:val="Pardeliste"/>
         <w:numPr>
           <w:ilvl w:val="1"/>
           <w:numId w:val="30"/>
@@ -3661,9 +3999,11 @@
       <w:r>
         <w:t>haut-parleurs graves (</w:t>
       </w:r>
+      <w:proofErr w:type="spellStart"/>
       <w:r>
         <w:t>subwoofers</w:t>
       </w:r>
+      <w:proofErr w:type="spellEnd"/>
       <w:r>
         <w:t>)</w:t>
       </w:r>
@@ -3822,14 +4162,27 @@
             <w:r>
               <w:t xml:space="preserve">Figure </w:t>
             </w:r>
-            <w:fldSimple w:instr=" SEQ Figure \* ARABIC ">
-              <w:r>
-                <w:rPr>
-                  <w:noProof/>
-                </w:rPr>
-                <w:t>5</w:t>
-              </w:r>
-            </w:fldSimple>
+            <w:r>
+              <w:fldChar w:fldCharType="begin"/>
+            </w:r>
+            <w:r>
+              <w:instrText xml:space="preserve"> SEQ Figure \* ARABIC </w:instrText>
+            </w:r>
+            <w:r>
+              <w:fldChar w:fldCharType="separate"/>
+            </w:r>
+            <w:r>
+              <w:rPr>
+                <w:noProof/>
+              </w:rPr>
+              <w:t>5</w:t>
+            </w:r>
+            <w:r>
+              <w:rPr>
+                <w:noProof/>
+              </w:rPr>
+              <w:fldChar w:fldCharType="end"/>
+            </w:r>
             <w:r>
               <w:t xml:space="preserve"> - Matrice représentant l'état de spatialisation "Haut-parleurs neutres</w:t>
             </w:r>
@@ -3898,17 +4251,35 @@
             <w:r>
               <w:t xml:space="preserve">Figure </w:t>
             </w:r>
-            <w:fldSimple w:instr=" SEQ Figure \* ARABIC ">
-              <w:r>
-                <w:rPr>
-                  <w:noProof/>
-                </w:rPr>
-                <w:t>6</w:t>
-              </w:r>
-            </w:fldSimple>
-            <w:r>
-              <w:t xml:space="preserve"> - Matrice représentant l'état de spatialisation "Subwoofers</w:t>
-            </w:r>
+            <w:r>
+              <w:fldChar w:fldCharType="begin"/>
+            </w:r>
+            <w:r>
+              <w:instrText xml:space="preserve"> SEQ Figure \* ARABIC </w:instrText>
+            </w:r>
+            <w:r>
+              <w:fldChar w:fldCharType="separate"/>
+            </w:r>
+            <w:r>
+              <w:rPr>
+                <w:noProof/>
+              </w:rPr>
+              <w:t>6</w:t>
+            </w:r>
+            <w:r>
+              <w:rPr>
+                <w:noProof/>
+              </w:rPr>
+              <w:fldChar w:fldCharType="end"/>
+            </w:r>
+            <w:r>
+              <w:t xml:space="preserve"> - Matrice représentant l'état de spatialisation "</w:t>
+            </w:r>
+            <w:proofErr w:type="spellStart"/>
+            <w:r>
+              <w:t>Subwoofers</w:t>
+            </w:r>
+            <w:proofErr w:type="spellEnd"/>
             <w:r>
               <w:t xml:space="preserve"> à 0dB</w:t>
             </w:r>
@@ -3976,14 +4347,27 @@
             <w:r>
               <w:t xml:space="preserve">Figure </w:t>
             </w:r>
-            <w:fldSimple w:instr=" SEQ Figure \* ARABIC ">
-              <w:r>
-                <w:rPr>
-                  <w:noProof/>
-                </w:rPr>
-                <w:t>7</w:t>
-              </w:r>
-            </w:fldSimple>
+            <w:r>
+              <w:fldChar w:fldCharType="begin"/>
+            </w:r>
+            <w:r>
+              <w:instrText xml:space="preserve"> SEQ Figure \* ARABIC </w:instrText>
+            </w:r>
+            <w:r>
+              <w:fldChar w:fldCharType="separate"/>
+            </w:r>
+            <w:r>
+              <w:rPr>
+                <w:noProof/>
+              </w:rPr>
+              <w:t>7</w:t>
+            </w:r>
+            <w:r>
+              <w:rPr>
+                <w:noProof/>
+              </w:rPr>
+              <w:fldChar w:fldCharType="end"/>
+            </w:r>
             <w:r>
               <w:t xml:space="preserve"> - Matrice représ</w:t>
             </w:r>
@@ -4064,14 +4448,27 @@
             <w:r>
               <w:t xml:space="preserve">Figure </w:t>
             </w:r>
-            <w:fldSimple w:instr=" SEQ Figure \* ARABIC ">
-              <w:r>
-                <w:rPr>
-                  <w:noProof/>
-                </w:rPr>
-                <w:t>8</w:t>
-              </w:r>
-            </w:fldSimple>
+            <w:r>
+              <w:fldChar w:fldCharType="begin"/>
+            </w:r>
+            <w:r>
+              <w:instrText xml:space="preserve"> SEQ Figure \* ARABIC </w:instrText>
+            </w:r>
+            <w:r>
+              <w:fldChar w:fldCharType="separate"/>
+            </w:r>
+            <w:r>
+              <w:rPr>
+                <w:noProof/>
+              </w:rPr>
+              <w:t>8</w:t>
+            </w:r>
+            <w:r>
+              <w:rPr>
+                <w:noProof/>
+              </w:rPr>
+              <w:fldChar w:fldCharType="end"/>
+            </w:r>
             <w:r>
               <w:t xml:space="preserve"> - Matrice représentant l'état de spatialisation </w:t>
             </w:r>
@@ -4096,7 +4493,13 @@
     </w:tbl>
     <w:p>
       <w:r>
-        <w:t>Dans MIAM Spat, on généralise ce</w:t>
+        <w:t xml:space="preserve">Dans </w:t>
+      </w:r>
+      <w:r>
+        <w:t>MIEM</w:t>
+      </w:r>
+      <w:r>
+        <w:t xml:space="preserve"> Spat, on généralise ce</w:t>
       </w:r>
       <w:r>
         <w:t xml:space="preserve"> concept :</w:t>
@@ -4117,7 +4520,13 @@
         <w:t xml:space="preserve"> l’éditeur</w:t>
       </w:r>
       <w:r>
-        <w:t xml:space="preserve"> MIAM Spat Editor</w:t>
+        <w:t xml:space="preserve"> </w:t>
+      </w:r>
+      <w:r>
+        <w:t>MIEM</w:t>
+      </w:r>
+      <w:r>
+        <w:t xml:space="preserve"> Spat Editor</w:t>
       </w:r>
       <w:r>
         <w:t xml:space="preserve"> (voir section 4), des su</w:t>
@@ -4243,16 +4652,35 @@
       <w:r>
         <w:t xml:space="preserve">Figure </w:t>
       </w:r>
-      <w:fldSimple w:instr=" SEQ Figure \* ARABIC ">
-        <w:r>
-          <w:rPr>
-            <w:noProof/>
-          </w:rPr>
-          <w:t>9</w:t>
-        </w:r>
-      </w:fldSimple>
-      <w:r>
-        <w:t xml:space="preserve"> - Capture d'écran du logiciel MIAM Spat Player, avec des polygones associés aux matrices de routage de la page précédente.</w:t>
+      <w:r>
+        <w:fldChar w:fldCharType="begin"/>
+      </w:r>
+      <w:r>
+        <w:instrText xml:space="preserve"> SEQ Figure \* ARABIC </w:instrText>
+      </w:r>
+      <w:r>
+        <w:fldChar w:fldCharType="separate"/>
+      </w:r>
+      <w:r>
+        <w:rPr>
+          <w:noProof/>
+        </w:rPr>
+        <w:t>9</w:t>
+      </w:r>
+      <w:r>
+        <w:rPr>
+          <w:noProof/>
+        </w:rPr>
+        <w:fldChar w:fldCharType="end"/>
+      </w:r>
+      <w:r>
+        <w:t xml:space="preserve"> - Capture d'écran du logiciel </w:t>
+      </w:r>
+      <w:r>
+        <w:t>MIEM</w:t>
+      </w:r>
+      <w:r>
+        <w:t xml:space="preserve"> Spat Player, avec des polygones associés aux matrices de routage de la page précédente.</w:t>
       </w:r>
     </w:p>
     <w:p>
@@ -4266,8 +4694,6 @@
         </w:rPr>
         <w:t>Remarque</w:t>
       </w:r>
-      <w:bookmarkStart w:id="8" w:name="_GoBack"/>
-      <w:bookmarkEnd w:id="8"/>
       <w:r>
         <w:t> : dans les futures versions du logiciel, les états de spatialisation ne seront plus uniquement basés</w:t>
       </w:r>
@@ -4286,9 +4712,11 @@
       <w:r>
         <w:t xml:space="preserve"> </w:t>
       </w:r>
+      <w:proofErr w:type="spellStart"/>
       <w:r>
         <w:t>ambisonie</w:t>
       </w:r>
+      <w:proofErr w:type="spellEnd"/>
       <w:r>
         <w:t xml:space="preserve"> (HOA), VBAP,</w:t>
       </w:r>
@@ -4477,21 +4905,52 @@
       <w:r>
         <w:t xml:space="preserve">Figure </w:t>
       </w:r>
-      <w:fldSimple w:instr=" SEQ Figure \* ARABIC ">
-        <w:r>
-          <w:rPr>
-            <w:noProof/>
-          </w:rPr>
-          <w:t>10</w:t>
-        </w:r>
-      </w:fldSimple>
-      <w:r>
-        <w:t xml:space="preserve"> - Capture d'écran de MIAM Spat Player, avec 3 excitateurs entourés en rouge.</w:t>
+      <w:r>
+        <w:fldChar w:fldCharType="begin"/>
+      </w:r>
+      <w:r>
+        <w:instrText xml:space="preserve"> SEQ Figure \* ARABIC </w:instrText>
+      </w:r>
+      <w:r>
+        <w:fldChar w:fldCharType="separate"/>
+      </w:r>
+      <w:r>
+        <w:rPr>
+          <w:noProof/>
+        </w:rPr>
+        <w:t>10</w:t>
+      </w:r>
+      <w:r>
+        <w:rPr>
+          <w:noProof/>
+        </w:rPr>
+        <w:fldChar w:fldCharType="end"/>
+      </w:r>
+      <w:r>
+        <w:t xml:space="preserve"> - Capture d'écran de </w:t>
+      </w:r>
+      <w:r>
+        <w:t>MIEM</w:t>
+      </w:r>
+      <w:r>
+        <w:t xml:space="preserve"> Spat Player, avec 3 excitateurs entourés en rouge.</w:t>
       </w:r>
     </w:p>
     <w:p>
       <w:r>
-        <w:t>La superposition de matrices de routage, ainsi que les transitions d’une matrice de routage à l’autre sont calculées par MIAM Spat Player, puis transmises via OSC au MIAM Matrix Router qui effectue la spatialisation.</w:t>
+        <w:t xml:space="preserve">La superposition de matrices de routage, ainsi que les transitions d’une matrice de routage à l’autre sont calculées par </w:t>
+      </w:r>
+      <w:r>
+        <w:t>MIEM</w:t>
+      </w:r>
+      <w:r>
+        <w:t xml:space="preserve"> Spat Player, puis transmises via OSC au </w:t>
+      </w:r>
+      <w:r>
+        <w:t>MIEM</w:t>
+      </w:r>
+      <w:r>
+        <w:t xml:space="preserve"> Matrix Router qui effectue la spatialisation.</w:t>
       </w:r>
     </w:p>
     <w:p>
@@ -4509,10 +4968,22 @@
         <w:t xml:space="preserve"> : pour assurer un fonctionnement </w:t>
       </w:r>
       <w:r>
-        <w:t xml:space="preserve">temps-réel robuste, MIAM Spat Player traite des données </w:t>
-      </w:r>
-      <w:r>
-        <w:t>à haute fréquence et consomme donc de l’énergie. Il est conseillé de laisser la tablette (ou l’ordinateur) exécutant MIAM Spat</w:t>
+        <w:t xml:space="preserve">temps-réel robuste, </w:t>
+      </w:r>
+      <w:r>
+        <w:t>MIEM</w:t>
+      </w:r>
+      <w:r>
+        <w:t xml:space="preserve"> Spat Player traite des données </w:t>
+      </w:r>
+      <w:r>
+        <w:t xml:space="preserve">à haute fréquence et consomme donc de l’énergie. Il est conseillé de laisser la tablette (ou l’ordinateur) exécutant </w:t>
+      </w:r>
+      <w:r>
+        <w:t>MIEM</w:t>
+      </w:r>
+      <w:r>
+        <w:t xml:space="preserve"> Spat</w:t>
       </w:r>
       <w:r>
         <w:t xml:space="preserve"> Player</w:t>
@@ -4562,7 +5033,10 @@
       <w:bookmarkStart w:id="10" w:name="_Toc499831135"/>
       <w:r>
         <w:lastRenderedPageBreak/>
-        <w:t>MIAM Spat Editor</w:t>
+        <w:t>MIEM</w:t>
+      </w:r>
+      <w:r>
+        <w:t xml:space="preserve"> Spat Editor</w:t>
       </w:r>
       <w:bookmarkEnd w:id="10"/>
     </w:p>
@@ -4629,14 +5103,27 @@
       <w:r>
         <w:t xml:space="preserve">Figure </w:t>
       </w:r>
-      <w:fldSimple w:instr=" SEQ Figure \* ARABIC ">
-        <w:r>
-          <w:rPr>
-            <w:noProof/>
-          </w:rPr>
-          <w:t>11</w:t>
-        </w:r>
-      </w:fldSimple>
+      <w:r>
+        <w:fldChar w:fldCharType="begin"/>
+      </w:r>
+      <w:r>
+        <w:instrText xml:space="preserve"> SEQ Figure \* ARABIC </w:instrText>
+      </w:r>
+      <w:r>
+        <w:fldChar w:fldCharType="separate"/>
+      </w:r>
+      <w:r>
+        <w:rPr>
+          <w:noProof/>
+        </w:rPr>
+        <w:t>11</w:t>
+      </w:r>
+      <w:r>
+        <w:rPr>
+          <w:noProof/>
+        </w:rPr>
+        <w:fldChar w:fldCharType="end"/>
+      </w:r>
       <w:r>
         <w:t xml:space="preserve"> - </w:t>
       </w:r>
@@ -4650,11 +5137,19 @@
         <w:br/>
         <w:t>« </w:t>
       </w:r>
+      <w:proofErr w:type="spellStart"/>
       <w:r>
         <w:rPr>
           <w:i w:val="0"/>
         </w:rPr>
-        <w:t>Routing Matrices</w:t>
+        <w:t>Routing</w:t>
+      </w:r>
+      <w:proofErr w:type="spellEnd"/>
+      <w:r>
+        <w:rPr>
+          <w:i w:val="0"/>
+        </w:rPr>
+        <w:t xml:space="preserve"> Matrices</w:t>
       </w:r>
       <w:r>
         <w:t> »</w:t>
@@ -4672,7 +5167,13 @@
         <w:t>Remarque</w:t>
       </w:r>
       <w:r>
-        <w:t> : lorsque MIAM Spat Player calcule la transition d’un état de spatialisation à un autre</w:t>
+        <w:t xml:space="preserve"> : lorsque </w:t>
+      </w:r>
+      <w:r>
+        <w:t>MIEM</w:t>
+      </w:r>
+      <w:r>
+        <w:t xml:space="preserve"> Spat Player calcule la transition d’un état de spatialisation à un autre</w:t>
       </w:r>
       <w:r>
         <w:t xml:space="preserve">, </w:t>
@@ -4747,8 +5248,13 @@
             <w:tcW w:w="808" w:type="dxa"/>
           </w:tcPr>
           <w:p>
-            <w:r>
-              <w:t>case à</w:t>
+            <w:proofErr w:type="gramStart"/>
+            <w:r>
+              <w:t>case</w:t>
+            </w:r>
+            <w:proofErr w:type="gramEnd"/>
+            <w:r>
+              <w:t xml:space="preserve"> à</w:t>
             </w:r>
           </w:p>
         </w:tc>
@@ -4767,8 +5273,13 @@
             <w:tcW w:w="2155" w:type="dxa"/>
           </w:tcPr>
           <w:p>
-            <w:r>
-              <w:t>dB donne un total de</w:t>
+            <w:proofErr w:type="gramStart"/>
+            <w:r>
+              <w:t>dB</w:t>
+            </w:r>
+            <w:proofErr w:type="gramEnd"/>
+            <w:r>
+              <w:t xml:space="preserve"> donne un total de</w:t>
             </w:r>
           </w:p>
         </w:tc>
@@ -4787,9 +5298,11 @@
             <w:tcW w:w="4537" w:type="dxa"/>
           </w:tcPr>
           <w:p>
+            <w:proofErr w:type="gramStart"/>
             <w:r>
               <w:t>dB</w:t>
             </w:r>
+            <w:proofErr w:type="gramEnd"/>
           </w:p>
         </w:tc>
       </w:tr>
@@ -4809,8 +5322,13 @@
             <w:tcW w:w="808" w:type="dxa"/>
           </w:tcPr>
           <w:p>
-            <w:r>
-              <w:t>cases à</w:t>
+            <w:proofErr w:type="gramStart"/>
+            <w:r>
+              <w:t>cases</w:t>
+            </w:r>
+            <w:proofErr w:type="gramEnd"/>
+            <w:r>
+              <w:t xml:space="preserve"> à</w:t>
             </w:r>
           </w:p>
         </w:tc>
@@ -4829,8 +5347,13 @@
             <w:tcW w:w="2155" w:type="dxa"/>
           </w:tcPr>
           <w:p>
-            <w:r>
-              <w:t>dB donnent un total de</w:t>
+            <w:proofErr w:type="gramStart"/>
+            <w:r>
+              <w:t>dB</w:t>
+            </w:r>
+            <w:proofErr w:type="gramEnd"/>
+            <w:r>
+              <w:t xml:space="preserve"> donnent un total de</w:t>
             </w:r>
           </w:p>
         </w:tc>
@@ -4849,9 +5372,11 @@
             <w:tcW w:w="4537" w:type="dxa"/>
           </w:tcPr>
           <w:p>
+            <w:proofErr w:type="gramStart"/>
             <w:r>
               <w:t>dB</w:t>
             </w:r>
+            <w:proofErr w:type="gramEnd"/>
           </w:p>
         </w:tc>
       </w:tr>
@@ -4871,8 +5396,13 @@
             <w:tcW w:w="808" w:type="dxa"/>
           </w:tcPr>
           <w:p>
-            <w:r>
-              <w:t>cases à</w:t>
+            <w:proofErr w:type="gramStart"/>
+            <w:r>
+              <w:t>cases</w:t>
+            </w:r>
+            <w:proofErr w:type="gramEnd"/>
+            <w:r>
+              <w:t xml:space="preserve"> à</w:t>
             </w:r>
           </w:p>
         </w:tc>
@@ -4891,8 +5421,13 @@
             <w:tcW w:w="2155" w:type="dxa"/>
           </w:tcPr>
           <w:p>
-            <w:r>
-              <w:t>dB donnent un total de</w:t>
+            <w:proofErr w:type="gramStart"/>
+            <w:r>
+              <w:t>dB</w:t>
+            </w:r>
+            <w:proofErr w:type="gramEnd"/>
+            <w:r>
+              <w:t xml:space="preserve"> donnent un total de</w:t>
             </w:r>
           </w:p>
         </w:tc>
@@ -4911,9 +5446,11 @@
             <w:tcW w:w="4537" w:type="dxa"/>
           </w:tcPr>
           <w:p>
+            <w:proofErr w:type="gramStart"/>
             <w:r>
               <w:t>dB</w:t>
             </w:r>
+            <w:proofErr w:type="gramEnd"/>
           </w:p>
         </w:tc>
       </w:tr>
@@ -4933,8 +5470,13 @@
             <w:tcW w:w="808" w:type="dxa"/>
           </w:tcPr>
           <w:p>
-            <w:r>
-              <w:t>cases à</w:t>
+            <w:proofErr w:type="gramStart"/>
+            <w:r>
+              <w:t>cases</w:t>
+            </w:r>
+            <w:proofErr w:type="gramEnd"/>
+            <w:r>
+              <w:t xml:space="preserve"> à</w:t>
             </w:r>
           </w:p>
         </w:tc>
@@ -4953,8 +5495,13 @@
             <w:tcW w:w="2155" w:type="dxa"/>
           </w:tcPr>
           <w:p>
-            <w:r>
-              <w:t>dB donnent un total de</w:t>
+            <w:proofErr w:type="gramStart"/>
+            <w:r>
+              <w:t>dB</w:t>
+            </w:r>
+            <w:proofErr w:type="gramEnd"/>
+            <w:r>
+              <w:t xml:space="preserve"> donnent un total de</w:t>
             </w:r>
           </w:p>
         </w:tc>
@@ -4973,9 +5520,11 @@
             <w:tcW w:w="4537" w:type="dxa"/>
           </w:tcPr>
           <w:p>
+            <w:proofErr w:type="gramStart"/>
             <w:r>
               <w:t>dB</w:t>
             </w:r>
+            <w:proofErr w:type="gramEnd"/>
           </w:p>
         </w:tc>
       </w:tr>
@@ -4995,8 +5544,13 @@
             <w:tcW w:w="808" w:type="dxa"/>
           </w:tcPr>
           <w:p>
-            <w:r>
-              <w:t>cases à</w:t>
+            <w:proofErr w:type="gramStart"/>
+            <w:r>
+              <w:t>cases</w:t>
+            </w:r>
+            <w:proofErr w:type="gramEnd"/>
+            <w:r>
+              <w:t xml:space="preserve"> à</w:t>
             </w:r>
           </w:p>
         </w:tc>
@@ -5015,8 +5569,13 @@
             <w:tcW w:w="2155" w:type="dxa"/>
           </w:tcPr>
           <w:p>
-            <w:r>
-              <w:t>dB donnent un total de</w:t>
+            <w:proofErr w:type="gramStart"/>
+            <w:r>
+              <w:t>dB</w:t>
+            </w:r>
+            <w:proofErr w:type="gramEnd"/>
+            <w:r>
+              <w:t xml:space="preserve"> donnent un total de</w:t>
             </w:r>
           </w:p>
         </w:tc>
@@ -5035,9 +5594,11 @@
             <w:tcW w:w="4537" w:type="dxa"/>
           </w:tcPr>
           <w:p>
+            <w:proofErr w:type="gramStart"/>
             <w:r>
               <w:t>dB</w:t>
             </w:r>
+            <w:proofErr w:type="gramEnd"/>
           </w:p>
         </w:tc>
       </w:tr>
@@ -5060,8 +5621,13 @@
             <w:tcW w:w="808" w:type="dxa"/>
           </w:tcPr>
           <w:p>
-            <w:r>
-              <w:t>cases à</w:t>
+            <w:proofErr w:type="gramStart"/>
+            <w:r>
+              <w:t>cases</w:t>
+            </w:r>
+            <w:proofErr w:type="gramEnd"/>
+            <w:r>
+              <w:t xml:space="preserve"> à</w:t>
             </w:r>
           </w:p>
         </w:tc>
@@ -5080,8 +5646,13 @@
             <w:tcW w:w="2155" w:type="dxa"/>
           </w:tcPr>
           <w:p>
-            <w:r>
-              <w:t>dB donnent un total de</w:t>
+            <w:proofErr w:type="gramStart"/>
+            <w:r>
+              <w:t>dB</w:t>
+            </w:r>
+            <w:proofErr w:type="gramEnd"/>
+            <w:r>
+              <w:t xml:space="preserve"> donnent un total de</w:t>
             </w:r>
           </w:p>
         </w:tc>
@@ -5100,9 +5671,11 @@
             <w:tcW w:w="4537" w:type="dxa"/>
           </w:tcPr>
           <w:p>
+            <w:proofErr w:type="gramStart"/>
             <w:r>
               <w:t>dB</w:t>
             </w:r>
+            <w:proofErr w:type="gramEnd"/>
           </w:p>
         </w:tc>
       </w:tr>
@@ -5208,14 +5781,27 @@
       <w:r>
         <w:t xml:space="preserve">Figure </w:t>
       </w:r>
-      <w:fldSimple w:instr=" SEQ Figure \* ARABIC ">
-        <w:r>
-          <w:rPr>
-            <w:noProof/>
-          </w:rPr>
-          <w:t>12</w:t>
-        </w:r>
-      </w:fldSimple>
+      <w:r>
+        <w:fldChar w:fldCharType="begin"/>
+      </w:r>
+      <w:r>
+        <w:instrText xml:space="preserve"> SEQ Figure \* ARABIC </w:instrText>
+      </w:r>
+      <w:r>
+        <w:fldChar w:fldCharType="separate"/>
+      </w:r>
+      <w:r>
+        <w:rPr>
+          <w:noProof/>
+        </w:rPr>
+        <w:t>12</w:t>
+      </w:r>
+      <w:r>
+        <w:rPr>
+          <w:noProof/>
+        </w:rPr>
+        <w:fldChar w:fldCharType="end"/>
+      </w:r>
       <w:r>
         <w:t xml:space="preserve"> – Pour </w:t>
       </w:r>
@@ -5235,8 +5821,16 @@
         <w:rPr>
           <w:i w:val="0"/>
         </w:rPr>
-        <w:t>Spat Scenes</w:t>
-      </w:r>
+        <w:t xml:space="preserve">Spat </w:t>
+      </w:r>
+      <w:proofErr w:type="spellStart"/>
+      <w:r>
+        <w:rPr>
+          <w:i w:val="0"/>
+        </w:rPr>
+        <w:t>Scenes</w:t>
+      </w:r>
+      <w:proofErr w:type="spellEnd"/>
       <w:r>
         <w:t> »</w:t>
       </w:r>
@@ -5299,25 +5893,69 @@
       <w:r>
         <w:t>Pour passer en mode d’édition de l’état initial d’une scène, cocher « </w:t>
       </w:r>
+      <w:proofErr w:type="spellStart"/>
       <w:r>
         <w:rPr>
           <w:i/>
         </w:rPr>
-        <w:t>Exciters edition mode</w:t>
-      </w:r>
-      <w:r>
-        <w:t> ».</w:t>
-      </w:r>
-    </w:p>
-    <w:p>
-      <w:r>
-        <w:t>Pour repasser à l’édition des scènes et des formes géométriques : décocher « </w:t>
-      </w:r>
+        <w:t>Exciters</w:t>
+      </w:r>
+      <w:proofErr w:type="spellEnd"/>
       <w:r>
         <w:rPr>
           <w:i/>
         </w:rPr>
-        <w:t>Exciters edition mode</w:t>
+        <w:t xml:space="preserve"> </w:t>
+      </w:r>
+      <w:proofErr w:type="spellStart"/>
+      <w:r>
+        <w:rPr>
+          <w:i/>
+        </w:rPr>
+        <w:t>edition</w:t>
+      </w:r>
+      <w:proofErr w:type="spellEnd"/>
+      <w:r>
+        <w:rPr>
+          <w:i/>
+        </w:rPr>
+        <w:t xml:space="preserve"> mode</w:t>
+      </w:r>
+      <w:r>
+        <w:t> ».</w:t>
+      </w:r>
+    </w:p>
+    <w:p>
+      <w:r>
+        <w:t>Pour repasser à l’édition des scènes et des formes géométriques : décocher « </w:t>
+      </w:r>
+      <w:proofErr w:type="spellStart"/>
+      <w:r>
+        <w:rPr>
+          <w:i/>
+        </w:rPr>
+        <w:t>Exciters</w:t>
+      </w:r>
+      <w:proofErr w:type="spellEnd"/>
+      <w:r>
+        <w:rPr>
+          <w:i/>
+        </w:rPr>
+        <w:t xml:space="preserve"> </w:t>
+      </w:r>
+      <w:proofErr w:type="spellStart"/>
+      <w:r>
+        <w:rPr>
+          <w:i/>
+        </w:rPr>
+        <w:t>edition</w:t>
+      </w:r>
+      <w:proofErr w:type="spellEnd"/>
+      <w:r>
+        <w:rPr>
+          <w:i/>
+        </w:rPr>
+        <w:t xml:space="preserve"> mode</w:t>
       </w:r>
       <w:r>
         <w:t> ».</w:t>
@@ -5378,7 +6016,13 @@
         <w:t xml:space="preserve"> et VST</w:t>
       </w:r>
       <w:r>
-        <w:t xml:space="preserve"> (MIAM Matrix Router)</w:t>
+        <w:t xml:space="preserve"> (</w:t>
+      </w:r>
+      <w:r>
+        <w:t>MIEM</w:t>
+      </w:r>
+      <w:r>
+        <w:t xml:space="preserve"> Matrix Router)</w:t>
       </w:r>
       <w:bookmarkEnd w:id="14"/>
     </w:p>
@@ -5394,14 +6038,22 @@
     </w:p>
     <w:p>
       <w:r>
-        <w:t xml:space="preserve">Le principal intérêt d’utiliser MIAM Matrix Router en tant que plug-in, plutôt qu’en tant que logiciel </w:t>
-      </w:r>
+        <w:t xml:space="preserve">Le principal intérêt d’utiliser </w:t>
+      </w:r>
+      <w:r>
+        <w:t>MIEM</w:t>
+      </w:r>
+      <w:r>
+        <w:t xml:space="preserve"> Matrix Router en tant que plug-in, plutôt qu’en tant que logiciel </w:t>
+      </w:r>
+      <w:proofErr w:type="spellStart"/>
       <w:r>
         <w:rPr>
           <w:i/>
         </w:rPr>
         <w:t>standalone</w:t>
       </w:r>
+      <w:proofErr w:type="spellEnd"/>
       <w:r>
         <w:rPr>
           <w:i/>
@@ -5426,7 +6078,7 @@
     </w:p>
     <w:p>
       <w:pPr>
-        <w:pStyle w:val="Paragraphedeliste"/>
+        <w:pStyle w:val="Pardeliste"/>
         <w:numPr>
           <w:ilvl w:val="0"/>
           <w:numId w:val="22"/>
@@ -5438,7 +6090,7 @@
     </w:p>
     <w:p>
       <w:pPr>
-        <w:pStyle w:val="Paragraphedeliste"/>
+        <w:pStyle w:val="Pardeliste"/>
         <w:numPr>
           <w:ilvl w:val="0"/>
           <w:numId w:val="22"/>
@@ -5508,8 +6160,16 @@
         <w:rPr>
           <w:i/>
         </w:rPr>
-        <w:t>Digital Audio Workstations</w:t>
-      </w:r>
+        <w:t xml:space="preserve">Digital Audio </w:t>
+      </w:r>
+      <w:proofErr w:type="spellStart"/>
+      <w:r>
+        <w:rPr>
+          <w:i/>
+        </w:rPr>
+        <w:t>Workstations</w:t>
+      </w:r>
+      <w:proofErr w:type="spellEnd"/>
       <w:r>
         <w:t xml:space="preserve"> (DAW) permettant de travailler sur des pistes de 64 canaux audio, son utilisation </w:t>
       </w:r>
@@ -5541,7 +6201,15 @@
         <w:t xml:space="preserve">de </w:t>
       </w:r>
       <w:r>
-        <w:t>logiciel de routage type JACK, Soundflower, etc.</w:t>
+        <w:t xml:space="preserve">logiciel de routage type JACK, </w:t>
+      </w:r>
+      <w:proofErr w:type="spellStart"/>
+      <w:r>
+        <w:t>Soundflower</w:t>
+      </w:r>
+      <w:proofErr w:type="spellEnd"/>
+      <w:r>
+        <w:t>, etc.</w:t>
       </w:r>
     </w:p>
     <w:p>
@@ -5567,11 +6235,33 @@
       <w:r>
         <w:t xml:space="preserve"> la latence et améliorer l’expérience de spatialisation, il faut désactiver le « </w:t>
       </w:r>
+      <w:proofErr w:type="spellStart"/>
       <w:r>
         <w:rPr>
           <w:i/>
         </w:rPr>
-        <w:t>Anticipating FX processing buffer </w:t>
+        <w:t>Anticipating</w:t>
+      </w:r>
+      <w:proofErr w:type="spellEnd"/>
+      <w:r>
+        <w:rPr>
+          <w:i/>
+        </w:rPr>
+        <w:t xml:space="preserve"> FX </w:t>
+      </w:r>
+      <w:proofErr w:type="spellStart"/>
+      <w:r>
+        <w:rPr>
+          <w:i/>
+        </w:rPr>
+        <w:t>processing</w:t>
+      </w:r>
+      <w:proofErr w:type="spellEnd"/>
+      <w:r>
+        <w:rPr>
+          <w:i/>
+        </w:rPr>
+        <w:t xml:space="preserve"> buffer </w:t>
       </w:r>
       <w:r>
         <w:t>». Pour cela, dans les préférences de REAPER, dans la catégorie « </w:t>
@@ -5585,20 +6275,44 @@
       <w:r>
         <w:t> », cliquer sur la catégorie « </w:t>
       </w:r>
+      <w:proofErr w:type="spellStart"/>
       <w:r>
         <w:rPr>
           <w:i/>
         </w:rPr>
         <w:t>Buffering</w:t>
       </w:r>
+      <w:proofErr w:type="spellEnd"/>
       <w:r>
         <w:t> », puis décocher l’option « </w:t>
       </w:r>
+      <w:proofErr w:type="spellStart"/>
       <w:r>
         <w:rPr>
           <w:i/>
         </w:rPr>
-        <w:t>Anticipating FX processing buffer</w:t>
+        <w:t>Anticipating</w:t>
+      </w:r>
+      <w:proofErr w:type="spellEnd"/>
+      <w:r>
+        <w:rPr>
+          <w:i/>
+        </w:rPr>
+        <w:t xml:space="preserve"> FX </w:t>
+      </w:r>
+      <w:proofErr w:type="spellStart"/>
+      <w:r>
+        <w:rPr>
+          <w:i/>
+        </w:rPr>
+        <w:t>processing</w:t>
+      </w:r>
+      <w:proofErr w:type="spellEnd"/>
+      <w:r>
+        <w:rPr>
+          <w:i/>
+        </w:rPr>
+        <w:t xml:space="preserve"> buffer</w:t>
       </w:r>
       <w:r>
         <w:t> »</w:t>
@@ -5632,7 +6346,7 @@
     </w:p>
     <w:p>
       <w:pPr>
-        <w:pStyle w:val="Paragraphedeliste"/>
+        <w:pStyle w:val="Pardeliste"/>
         <w:numPr>
           <w:ilvl w:val="0"/>
           <w:numId w:val="25"/>
@@ -5659,7 +6373,7 @@
     </w:p>
     <w:p>
       <w:pPr>
-        <w:pStyle w:val="Paragraphedeliste"/>
+        <w:pStyle w:val="Pardeliste"/>
         <w:numPr>
           <w:ilvl w:val="0"/>
           <w:numId w:val="25"/>
@@ -5681,12 +6395,18 @@
         <w:t xml:space="preserve">être </w:t>
       </w:r>
       <w:r>
-        <w:t>contrôlé par MIAM Spat Player, par OSC.</w:t>
+        <w:t xml:space="preserve">contrôlé par </w:t>
+      </w:r>
+      <w:r>
+        <w:t>MIEM</w:t>
+      </w:r>
+      <w:r>
+        <w:t xml:space="preserve"> Spat Player, par OSC.</w:t>
       </w:r>
     </w:p>
     <w:p>
       <w:pPr>
-        <w:pStyle w:val="Paragraphedeliste"/>
+        <w:pStyle w:val="Pardeliste"/>
         <w:numPr>
           <w:ilvl w:val="0"/>
           <w:numId w:val="25"/>
@@ -5702,12 +6422,18 @@
         <w:t>librement contrôlé</w:t>
       </w:r>
       <w:r>
-        <w:t>e par MIAM Spat Player, par OSC :</w:t>
+        <w:t xml:space="preserve">e par </w:t>
+      </w:r>
+      <w:r>
+        <w:t>MIEM</w:t>
+      </w:r>
+      <w:r>
+        <w:t xml:space="preserve"> Spat Player, par OSC :</w:t>
       </w:r>
     </w:p>
     <w:p>
       <w:pPr>
-        <w:pStyle w:val="Paragraphedeliste"/>
+        <w:pStyle w:val="Pardeliste"/>
         <w:numPr>
           <w:ilvl w:val="1"/>
           <w:numId w:val="25"/>
@@ -5716,11 +6442,33 @@
       <w:r>
         <w:t>Soit le mode « </w:t>
       </w:r>
+      <w:proofErr w:type="spellStart"/>
       <w:r>
         <w:rPr>
           <w:i/>
         </w:rPr>
-        <w:t>Latch Preview </w:t>
+        <w:t>Latch</w:t>
+      </w:r>
+      <w:proofErr w:type="spellEnd"/>
+      <w:r>
+        <w:rPr>
+          <w:i/>
+        </w:rPr>
+        <w:t xml:space="preserve"> </w:t>
+      </w:r>
+      <w:proofErr w:type="spellStart"/>
+      <w:r>
+        <w:rPr>
+          <w:i/>
+        </w:rPr>
+        <w:t>Preview</w:t>
+      </w:r>
+      <w:proofErr w:type="spellEnd"/>
+      <w:r>
+        <w:rPr>
+          <w:i/>
+        </w:rPr>
+        <w:t> </w:t>
       </w:r>
       <w:r>
         <w:t>» pour que REAPER ne contrôle pas la matrice de routage, lorsque les lignes d’automation sont déjà créées</w:t>
@@ -5728,7 +6476,7 @@
     </w:p>
     <w:p>
       <w:pPr>
-        <w:pStyle w:val="Paragraphedeliste"/>
+        <w:pStyle w:val="Pardeliste"/>
         <w:numPr>
           <w:ilvl w:val="1"/>
           <w:numId w:val="25"/>
@@ -5737,11 +6485,19 @@
       <w:r>
         <w:t>Soit le mode « </w:t>
       </w:r>
+      <w:proofErr w:type="spellStart"/>
       <w:r>
         <w:rPr>
           <w:i/>
         </w:rPr>
-        <w:t>Trim/Read </w:t>
+        <w:t>Trim</w:t>
+      </w:r>
+      <w:proofErr w:type="spellEnd"/>
+      <w:r>
+        <w:rPr>
+          <w:i/>
+        </w:rPr>
+        <w:t>/Read </w:t>
       </w:r>
       <w:r>
         <w:t>» lorsque les lignes d’automation ne sont pas créées, et qu’on ne souhaite pas les créer.</w:t>
@@ -5756,7 +6512,15 @@
         <w:t>Remarque</w:t>
       </w:r>
       <w:r>
-        <w:t> : sous macOS, seul le plug-in AU est fonctionnel.</w:t>
+        <w:t xml:space="preserve"> : sous </w:t>
+      </w:r>
+      <w:proofErr w:type="spellStart"/>
+      <w:r>
+        <w:t>macOS</w:t>
+      </w:r>
+      <w:proofErr w:type="spellEnd"/>
+      <w:r>
+        <w:t>, seul le plug-in AU est fonctionnel.</w:t>
       </w:r>
     </w:p>
     <w:p>
@@ -5764,8 +6528,13 @@
         <w:pStyle w:val="Titre2"/>
       </w:pPr>
       <w:bookmarkStart w:id="17" w:name="_Toc499831142"/>
-      <w:r>
-        <w:t>Ableton Live</w:t>
+      <w:proofErr w:type="spellStart"/>
+      <w:r>
+        <w:t>Ableton</w:t>
+      </w:r>
+      <w:proofErr w:type="spellEnd"/>
+      <w:r>
+        <w:t xml:space="preserve"> Live</w:t>
       </w:r>
       <w:r>
         <w:t xml:space="preserve"> (voir exemple 6.3.2)</w:t>
@@ -5779,8 +6548,13 @@
       <w:r>
         <w:t xml:space="preserve"> </w:t>
       </w:r>
-      <w:r>
-        <w:t xml:space="preserve">Ableton </w:t>
+      <w:proofErr w:type="spellStart"/>
+      <w:r>
+        <w:t>Ableton</w:t>
+      </w:r>
+      <w:proofErr w:type="spellEnd"/>
+      <w:r>
+        <w:t xml:space="preserve"> </w:t>
       </w:r>
       <w:r>
         <w:t xml:space="preserve">Live 9 </w:t>
@@ -5804,10 +6578,22 @@
         <w:t>pistes stéréophoniques, il est toujours</w:t>
       </w:r>
       <w:r>
-        <w:t xml:space="preserve"> possible d’utiliser MIAM Spat</w:t>
-      </w:r>
-      <w:r>
-        <w:t xml:space="preserve"> avec MIAM Matrix Router en tant que plug-in</w:t>
+        <w:t xml:space="preserve"> possible d’utiliser </w:t>
+      </w:r>
+      <w:r>
+        <w:t>MIEM</w:t>
+      </w:r>
+      <w:r>
+        <w:t xml:space="preserve"> Spat</w:t>
+      </w:r>
+      <w:r>
+        <w:t xml:space="preserve"> avec </w:t>
+      </w:r>
+      <w:r>
+        <w:t>MIEM</w:t>
+      </w:r>
+      <w:r>
+        <w:t xml:space="preserve"> Matrix Router en tant que plug-in</w:t>
       </w:r>
       <w:r>
         <w:t xml:space="preserve"> (avec 64 canaux en sortie)</w:t>
@@ -5819,7 +6605,15 @@
         <w:t xml:space="preserve"> </w:t>
       </w:r>
       <w:r>
-        <w:t xml:space="preserve">Dans Ableton Live, </w:t>
+        <w:t xml:space="preserve">Dans </w:t>
+      </w:r>
+      <w:proofErr w:type="spellStart"/>
+      <w:r>
+        <w:t>Ableton</w:t>
+      </w:r>
+      <w:proofErr w:type="spellEnd"/>
+      <w:r>
+        <w:t xml:space="preserve"> Live, </w:t>
       </w:r>
       <w:r>
         <w:t xml:space="preserve">lorsqu’un plug-in déclare travailler sur plus de 2 pistes, </w:t>
@@ -5831,7 +6625,15 @@
         <w:t xml:space="preserve"> router les canaux supplémentaires vers d’autre</w:t>
       </w:r>
       <w:r>
-        <w:t>s pistes audio. Ces pistes</w:t>
+        <w:t xml:space="preserve">s </w:t>
+      </w:r>
+      <w:proofErr w:type="gramStart"/>
+      <w:r>
+        <w:t>pistes audio</w:t>
+      </w:r>
+      <w:proofErr w:type="gramEnd"/>
+      <w:r>
+        <w:t>. Ces pistes</w:t>
       </w:r>
       <w:r>
         <w:t xml:space="preserve"> peuvent</w:t>
@@ -5854,7 +6656,15 @@
         <w:t xml:space="preserve">aussi </w:t>
       </w:r>
       <w:r>
-        <w:t>dans Ableton Live.</w:t>
+        <w:t xml:space="preserve">dans </w:t>
+      </w:r>
+      <w:proofErr w:type="spellStart"/>
+      <w:r>
+        <w:t>Ableton</w:t>
+      </w:r>
+      <w:proofErr w:type="spellEnd"/>
+      <w:r>
+        <w:t xml:space="preserve"> Live.</w:t>
       </w:r>
     </w:p>
     <w:p>
@@ -5863,10 +6673,19 @@
           <w:b/>
           <w:u w:val="single"/>
         </w:rPr>
+        <w:lastRenderedPageBreak/>
         <w:t>Remarque</w:t>
       </w:r>
       <w:r>
-        <w:t> : sous macOS, seul le plug-in AU est fonctionnel.</w:t>
+        <w:t xml:space="preserve"> : sous </w:t>
+      </w:r>
+      <w:proofErr w:type="spellStart"/>
+      <w:r>
+        <w:t>macOS</w:t>
+      </w:r>
+      <w:proofErr w:type="spellEnd"/>
+      <w:r>
+        <w:t>, seul le plug-in AU est fonctionnel.</w:t>
       </w:r>
     </w:p>
     <w:p>
@@ -5875,13 +6694,14 @@
       </w:pPr>
       <w:bookmarkStart w:id="18" w:name="_Toc499831143"/>
       <w:r>
-        <w:lastRenderedPageBreak/>
         <w:t xml:space="preserve">Autres </w:t>
       </w:r>
+      <w:proofErr w:type="spellStart"/>
       <w:r>
         <w:t>DAWs</w:t>
       </w:r>
       <w:bookmarkEnd w:id="18"/>
+      <w:proofErr w:type="spellEnd"/>
     </w:p>
     <w:p>
       <w:r>
@@ -5894,12 +6714,28 @@
         <w:t>s</w:t>
       </w:r>
       <w:r>
-        <w:t xml:space="preserve"> n’a pas été testé dans tous les DAWs et risque de ne pas fonctionner parfaitement.</w:t>
+        <w:t xml:space="preserve"> n’a pas été testé dans tous les </w:t>
+      </w:r>
+      <w:proofErr w:type="spellStart"/>
+      <w:r>
+        <w:t>DAWs</w:t>
+      </w:r>
+      <w:proofErr w:type="spellEnd"/>
+      <w:r>
+        <w:t xml:space="preserve"> et risque de ne pas fonctionner parfaitement.</w:t>
       </w:r>
     </w:p>
     <w:p>
       <w:r>
-        <w:t xml:space="preserve">Le faible nombre de canaux par piste (souvent 8 canaux au maximum) dans les différents DAWs </w:t>
+        <w:t xml:space="preserve">Le faible nombre de canaux par piste (souvent 8 canaux au maximum) dans les différents </w:t>
+      </w:r>
+      <w:proofErr w:type="spellStart"/>
+      <w:r>
+        <w:t>DAWs</w:t>
+      </w:r>
+      <w:proofErr w:type="spellEnd"/>
+      <w:r>
+        <w:t xml:space="preserve"> </w:t>
       </w:r>
       <w:r>
         <w:t xml:space="preserve">empêchera </w:t>
@@ -5908,7 +6744,13 @@
         <w:t xml:space="preserve">parfois </w:t>
       </w:r>
       <w:r>
-        <w:t>l’utilisation de MIAM Matrix Router en tant que plug-in</w:t>
+        <w:t xml:space="preserve">l’utilisation de </w:t>
+      </w:r>
+      <w:r>
+        <w:t>MIEM</w:t>
+      </w:r>
+      <w:r>
+        <w:t xml:space="preserve"> Matrix Router en tant que plug-in</w:t>
       </w:r>
       <w:r>
         <w:t>.</w:t>
@@ -5922,12 +6764,14 @@
       <w:r>
         <w:t xml:space="preserve">l faudra alors utiliser la version </w:t>
       </w:r>
+      <w:proofErr w:type="spellStart"/>
       <w:r>
         <w:rPr>
           <w:i/>
         </w:rPr>
         <w:t>standalone</w:t>
       </w:r>
+      <w:proofErr w:type="spellEnd"/>
       <w:r>
         <w:t xml:space="preserve"> (toujours en développement en</w:t>
       </w:r>
@@ -5979,7 +6823,13 @@
         <w:t>Exemples d’utilisation</w:t>
       </w:r>
       <w:r>
-        <w:t xml:space="preserve"> du MIAM Matrix Router</w:t>
+        <w:t xml:space="preserve"> du </w:t>
+      </w:r>
+      <w:r>
+        <w:t>MIEM</w:t>
+      </w:r>
+      <w:r>
+        <w:t xml:space="preserve"> Matrix Router</w:t>
       </w:r>
       <w:r>
         <w:t xml:space="preserve"> en pratique</w:t>
@@ -6014,7 +6864,13 @@
         <w:t>out à fait être transposés au cas d’une spatialisation enregistrée en studio</w:t>
       </w:r>
       <w:r>
-        <w:t>. Il est alors possible d’enregistrer deux choses : soit les signaux audionumériques résultant de la spatialisation, soit l’évolution des paramètres d’automation lorsque l’on utilise le MIAM Matrix Router comme plug-in dans REAPER.</w:t>
+        <w:t xml:space="preserve">. Il est alors possible d’enregistrer deux choses : soit les signaux audionumériques résultant de la spatialisation, soit l’évolution des paramètres d’automation lorsque l’on utilise le </w:t>
+      </w:r>
+      <w:r>
+        <w:t>MIEM</w:t>
+      </w:r>
+      <w:r>
+        <w:t xml:space="preserve"> Matrix Router comme plug-in dans REAPER.</w:t>
       </w:r>
     </w:p>
     <w:p>
@@ -6058,7 +6914,13 @@
         <w:t xml:space="preserve"> pouvoir utiliser</w:t>
       </w:r>
       <w:r>
-        <w:t xml:space="preserve"> MIAM Matrix Router en tant que plug-in, avec une limite de 64 canaux en entrée, et 64 canaux en sortie.</w:t>
+        <w:t xml:space="preserve"> </w:t>
+      </w:r>
+      <w:r>
+        <w:t>MIEM</w:t>
+      </w:r>
+      <w:r>
+        <w:t xml:space="preserve"> Matrix Router en tant que plug-in, avec une limite de 64 canaux en entrée, et 64 canaux en sortie.</w:t>
       </w:r>
       <w:r>
         <w:t xml:space="preserve"> Si la </w:t>
@@ -6172,14 +7034,27 @@
       <w:r>
         <w:t xml:space="preserve">Figure </w:t>
       </w:r>
-      <w:fldSimple w:instr=" SEQ Figure \* ARABIC ">
-        <w:r>
-          <w:rPr>
-            <w:noProof/>
-          </w:rPr>
-          <w:t>13</w:t>
-        </w:r>
-      </w:fldSimple>
+      <w:r>
+        <w:fldChar w:fldCharType="begin"/>
+      </w:r>
+      <w:r>
+        <w:instrText xml:space="preserve"> SEQ Figure \* ARABIC </w:instrText>
+      </w:r>
+      <w:r>
+        <w:fldChar w:fldCharType="separate"/>
+      </w:r>
+      <w:r>
+        <w:rPr>
+          <w:noProof/>
+        </w:rPr>
+        <w:t>13</w:t>
+      </w:r>
+      <w:r>
+        <w:rPr>
+          <w:noProof/>
+        </w:rPr>
+        <w:fldChar w:fldCharType="end"/>
+      </w:r>
       <w:r>
         <w:t xml:space="preserve"> </w:t>
       </w:r>
@@ -6200,26 +7075,54 @@
     </w:p>
     <w:p>
       <w:pPr>
-        <w:pStyle w:val="Paragraphedeliste"/>
+        <w:pStyle w:val="Pardeliste"/>
         <w:numPr>
           <w:ilvl w:val="0"/>
           <w:numId w:val="35"/>
         </w:numPr>
       </w:pPr>
       <w:r>
-        <w:t>La piste 1 ("Multichannel Playback") a 8 entrées, et 8 sorties vers la piste 2 ("Routing by MIAM Matrix")</w:t>
+        <w:t>La piste 1 ("</w:t>
+      </w:r>
+      <w:proofErr w:type="spellStart"/>
+      <w:r>
+        <w:t>Multichannel</w:t>
+      </w:r>
+      <w:proofErr w:type="spellEnd"/>
+      <w:r>
+        <w:t xml:space="preserve"> Playback") a 8 entrées, et 8 sorties vers la piste 2 ("</w:t>
+      </w:r>
+      <w:proofErr w:type="spellStart"/>
+      <w:r>
+        <w:t>Routing</w:t>
+      </w:r>
+      <w:proofErr w:type="spellEnd"/>
+      <w:r>
+        <w:t xml:space="preserve"> by </w:t>
+      </w:r>
+      <w:r>
+        <w:t>MIEM</w:t>
+      </w:r>
+      <w:r>
+        <w:t xml:space="preserve"> Matrix")</w:t>
       </w:r>
     </w:p>
     <w:p>
       <w:pPr>
-        <w:pStyle w:val="Paragraphedeliste"/>
+        <w:pStyle w:val="Pardeliste"/>
         <w:numPr>
           <w:ilvl w:val="0"/>
           <w:numId w:val="35"/>
         </w:numPr>
       </w:pPr>
       <w:r>
-        <w:t>La piste 2 intègre le plug-in MIAM Matrix Router, et envoie 4x2 sorties stéréo vers les pistes stéréo des haut-parleurs (pistes 3, 4, 5 et 6).</w:t>
+        <w:t xml:space="preserve">La piste 2 intègre le plug-in </w:t>
+      </w:r>
+      <w:r>
+        <w:t>MIEM</w:t>
+      </w:r>
+      <w:r>
+        <w:t xml:space="preserve"> Matrix Router, et envoie 4x2 sorties stéréo vers les pistes stéréo des haut-parleurs (pistes 3, 4, 5 et 6).</w:t>
       </w:r>
     </w:p>
     <w:p>
@@ -6289,16 +7192,35 @@
       <w:r>
         <w:t xml:space="preserve">Figure </w:t>
       </w:r>
-      <w:fldSimple w:instr=" SEQ Figure \* ARABIC ">
-        <w:r>
-          <w:rPr>
-            <w:noProof/>
-          </w:rPr>
-          <w:t>14</w:t>
-        </w:r>
-      </w:fldSimple>
-      <w:r>
-        <w:t xml:space="preserve"> - Vue sur le plug-in MIAM Matrix Router, avec matrice de routage diagonale.</w:t>
+      <w:r>
+        <w:fldChar w:fldCharType="begin"/>
+      </w:r>
+      <w:r>
+        <w:instrText xml:space="preserve"> SEQ Figure \* ARABIC </w:instrText>
+      </w:r>
+      <w:r>
+        <w:fldChar w:fldCharType="separate"/>
+      </w:r>
+      <w:r>
+        <w:rPr>
+          <w:noProof/>
+        </w:rPr>
+        <w:t>14</w:t>
+      </w:r>
+      <w:r>
+        <w:rPr>
+          <w:noProof/>
+        </w:rPr>
+        <w:fldChar w:fldCharType="end"/>
+      </w:r>
+      <w:r>
+        <w:t xml:space="preserve"> - Vue sur le plug-in </w:t>
+      </w:r>
+      <w:r>
+        <w:t>MIEM</w:t>
+      </w:r>
+      <w:r>
+        <w:t xml:space="preserve"> Matrix Router, avec matrice de routage diagonale.</w:t>
       </w:r>
     </w:p>
     <w:p>
@@ -6420,14 +7342,22 @@
         <w:t>utiliser</w:t>
       </w:r>
       <w:r>
-        <w:t xml:space="preserve"> MIAM Matrix Router en tant que logiciel audio </w:t>
-      </w:r>
+        <w:t xml:space="preserve"> </w:t>
+      </w:r>
+      <w:r>
+        <w:t>MIEM</w:t>
+      </w:r>
+      <w:r>
+        <w:t xml:space="preserve"> Matrix Router en tant que logiciel audio </w:t>
+      </w:r>
+      <w:proofErr w:type="spellStart"/>
       <w:r>
         <w:rPr>
           <w:i/>
         </w:rPr>
         <w:t>standalone</w:t>
       </w:r>
+      <w:proofErr w:type="spellEnd"/>
       <w:r>
         <w:t>.</w:t>
       </w:r>
@@ -6493,7 +7423,15 @@
         <w:t>s</w:t>
       </w:r>
       <w:r>
-        <w:t xml:space="preserve"> (via JACK, Soundflower, ...)</w:t>
+        <w:t xml:space="preserve"> (via JACK, </w:t>
+      </w:r>
+      <w:proofErr w:type="spellStart"/>
+      <w:r>
+        <w:t>Soundflower</w:t>
+      </w:r>
+      <w:proofErr w:type="spellEnd"/>
+      <w:r>
+        <w:t>, ...)</w:t>
       </w:r>
       <w:r>
         <w:t xml:space="preserve"> </w:t>
@@ -6508,7 +7446,13 @@
         <w:t>l’</w:t>
       </w:r>
       <w:r>
-        <w:t>entrée de MIAM Matrix Router, qui effectuera la spatialisation.</w:t>
+        <w:t xml:space="preserve">entrée de </w:t>
+      </w:r>
+      <w:r>
+        <w:t>MIEM</w:t>
+      </w:r>
+      <w:r>
+        <w:t xml:space="preserve"> Matrix Router, qui effectuera la spatialisation.</w:t>
       </w:r>
       <w:r>
         <w:t xml:space="preserve"> La spatialisation va alors consister simplement à appliquer un volume sur chaque canal, qui a déjà é</w:t>
@@ -6517,10 +7461,22 @@
         <w:t>té assigné à un haut-parleur</w:t>
       </w:r>
       <w:r>
-        <w:t>. La matrice de MIAM Matrix Router doit donc être diagonale.</w:t>
-      </w:r>
-      <w:r>
-        <w:t xml:space="preserve"> MIAM Matrix Router </w:t>
+        <w:t xml:space="preserve">. La matrice de </w:t>
+      </w:r>
+      <w:r>
+        <w:t>MIEM</w:t>
+      </w:r>
+      <w:r>
+        <w:t xml:space="preserve"> Matrix Router doit donc être diagonale.</w:t>
+      </w:r>
+      <w:r>
+        <w:t xml:space="preserve"> </w:t>
+      </w:r>
+      <w:r>
+        <w:t>MIEM</w:t>
+      </w:r>
+      <w:r>
+        <w:t xml:space="preserve"> Matrix Router </w:t>
       </w:r>
       <w:r>
         <w:t>va</w:t>
@@ -6550,15 +7506,22 @@
       <w:r>
         <w:t xml:space="preserve">lecture dans </w:t>
       </w:r>
+      <w:proofErr w:type="spellStart"/>
       <w:r>
         <w:t>Ableton</w:t>
       </w:r>
+      <w:proofErr w:type="spellEnd"/>
       <w:r>
         <w:t xml:space="preserve"> Live</w:t>
       </w:r>
       <w:r>
-        <w:t xml:space="preserve"> ou Reaper</w:t>
-      </w:r>
+        <w:t xml:space="preserve"> ou </w:t>
+      </w:r>
+      <w:proofErr w:type="spellStart"/>
+      <w:r>
+        <w:t>Reaper</w:t>
+      </w:r>
+      <w:proofErr w:type="spellEnd"/>
       <w:r>
         <w:t xml:space="preserve">, </w:t>
       </w:r>
@@ -6606,7 +7569,13 @@
         <w:t>16</w:t>
       </w:r>
       <w:r>
-        <w:t xml:space="preserve"> sorties, on peut alors placer le MIAM Matrix Router</w:t>
+        <w:t xml:space="preserve"> sorties, on peut alors placer le </w:t>
+      </w:r>
+      <w:r>
+        <w:t>MIEM</w:t>
+      </w:r>
+      <w:r>
+        <w:t xml:space="preserve"> Matrix Router</w:t>
       </w:r>
       <w:r>
         <w:t xml:space="preserve"> en tant que plug-in</w:t>
@@ -6644,7 +7613,13 @@
         <w:t>l</w:t>
       </w:r>
       <w:r>
-        <w:t xml:space="preserve">a matrice de MIAM Matrix Router doit </w:t>
+        <w:t xml:space="preserve">a matrice de </w:t>
+      </w:r>
+      <w:r>
+        <w:t>MIEM</w:t>
+      </w:r>
+      <w:r>
+        <w:t xml:space="preserve"> Matrix Router doit </w:t>
       </w:r>
       <w:r>
         <w:t xml:space="preserve">donc </w:t>
@@ -6662,7 +7637,15 @@
       </w:pPr>
       <w:bookmarkStart w:id="24" w:name="_Toc499831149"/>
       <w:r>
-        <w:t xml:space="preserve">Exemple dans Ableton Live : </w:t>
+        <w:t xml:space="preserve">Exemple dans </w:t>
+      </w:r>
+      <w:proofErr w:type="spellStart"/>
+      <w:r>
+        <w:t>Ableton</w:t>
+      </w:r>
+      <w:proofErr w:type="spellEnd"/>
+      <w:r>
+        <w:t xml:space="preserve"> Live : </w:t>
       </w:r>
       <w:r>
         <w:t>m</w:t>
@@ -6748,16 +7731,43 @@
       <w:r>
         <w:t xml:space="preserve">Figure </w:t>
       </w:r>
-      <w:fldSimple w:instr=" SEQ Figure \* ARABIC ">
-        <w:r>
-          <w:rPr>
-            <w:noProof/>
-          </w:rPr>
-          <w:t>15</w:t>
-        </w:r>
-      </w:fldSimple>
-      <w:r>
-        <w:t xml:space="preserve"> - Vue du mixeur de Ableton Live 9, avec MIAM Matrix Router en plug-in exécutant une spatialisation sur 2 entrées et 16 sorties.</w:t>
+      <w:r>
+        <w:fldChar w:fldCharType="begin"/>
+      </w:r>
+      <w:r>
+        <w:instrText xml:space="preserve"> SEQ Figure \* ARABIC </w:instrText>
+      </w:r>
+      <w:r>
+        <w:fldChar w:fldCharType="separate"/>
+      </w:r>
+      <w:r>
+        <w:rPr>
+          <w:noProof/>
+        </w:rPr>
+        <w:t>15</w:t>
+      </w:r>
+      <w:r>
+        <w:rPr>
+          <w:noProof/>
+        </w:rPr>
+        <w:fldChar w:fldCharType="end"/>
+      </w:r>
+      <w:r>
+        <w:t xml:space="preserve"> - Vue du mixeur de </w:t>
+      </w:r>
+      <w:proofErr w:type="spellStart"/>
+      <w:r>
+        <w:t>Ableton</w:t>
+      </w:r>
+      <w:proofErr w:type="spellEnd"/>
+      <w:r>
+        <w:t xml:space="preserve"> Live 9, avec </w:t>
+      </w:r>
+      <w:r>
+        <w:t>MIEM</w:t>
+      </w:r>
+      <w:r>
+        <w:t xml:space="preserve"> Matrix Router en plug-in exécutant une spatialisation sur 2 entrées et 16 sorties.</w:t>
       </w:r>
     </w:p>
     <w:p>
@@ -6838,14 +7848,30 @@
       <w:r>
         <w:t xml:space="preserve">Figure </w:t>
       </w:r>
-      <w:fldSimple w:instr=" SEQ Figure \* ARABIC ">
-        <w:r>
-          <w:rPr>
-            <w:noProof/>
-          </w:rPr>
-          <w:t>16</w:t>
-        </w:r>
-      </w:fldSimple>
+      <w:r>
+        <w:fldChar w:fldCharType="begin"/>
+      </w:r>
+      <w:r>
+        <w:instrText xml:space="preserve"> SEQ </w:instrText>
+      </w:r>
+      <w:r>
+        <w:instrText xml:space="preserve">Figure \* ARABIC </w:instrText>
+      </w:r>
+      <w:r>
+        <w:fldChar w:fldCharType="separate"/>
+      </w:r>
+      <w:r>
+        <w:rPr>
+          <w:noProof/>
+        </w:rPr>
+        <w:t>16</w:t>
+      </w:r>
+      <w:r>
+        <w:rPr>
+          <w:noProof/>
+        </w:rPr>
+        <w:fldChar w:fldCharType="end"/>
+      </w:r>
       <w:r>
         <w:t xml:space="preserve"> - Matrice de routage non-diagonale</w:t>
       </w:r>
@@ -6952,14 +7978,27 @@
       <w:r>
         <w:t xml:space="preserve">Figure </w:t>
       </w:r>
-      <w:fldSimple w:instr=" SEQ Figure \* ARABIC ">
-        <w:r>
-          <w:rPr>
-            <w:noProof/>
-          </w:rPr>
-          <w:t>17</w:t>
-        </w:r>
-      </w:fldSimple>
+      <w:r>
+        <w:fldChar w:fldCharType="begin"/>
+      </w:r>
+      <w:r>
+        <w:instrText xml:space="preserve"> SEQ Figure \* ARABIC </w:instrText>
+      </w:r>
+      <w:r>
+        <w:fldChar w:fldCharType="separate"/>
+      </w:r>
+      <w:r>
+        <w:rPr>
+          <w:noProof/>
+        </w:rPr>
+        <w:t>17</w:t>
+      </w:r>
+      <w:r>
+        <w:rPr>
+          <w:noProof/>
+        </w:rPr>
+        <w:fldChar w:fldCharType="end"/>
+      </w:r>
       <w:r>
         <w:t xml:space="preserve"> - Matrice de routage inversant la stéréo gauche/droite pour les paires de canaux 5-6, 7-8, et 9-10</w:t>
       </w:r>
@@ -7056,16 +8095,45 @@
       <w:r>
         <w:t xml:space="preserve">Figure </w:t>
       </w:r>
-      <w:fldSimple w:instr=" SEQ Figure \* ARABIC ">
-        <w:r>
-          <w:rPr>
-            <w:noProof/>
-          </w:rPr>
-          <w:t>18</w:t>
-        </w:r>
-      </w:fldSimple>
-      <w:r>
-        <w:t xml:space="preserve"> - Vue du mixeur Ableton Live pour le routage présenté en figure précédente. Filtre « EQ Eight » sur les signaux des haut-parleurs 9 et 10.</w:t>
+      <w:r>
+        <w:fldChar w:fldCharType="begin"/>
+      </w:r>
+      <w:r>
+        <w:instrText xml:space="preserve"> SEQ Figure \* ARABIC </w:instrText>
+      </w:r>
+      <w:r>
+        <w:fldChar w:fldCharType="separate"/>
+      </w:r>
+      <w:r>
+        <w:rPr>
+          <w:noProof/>
+        </w:rPr>
+        <w:t>18</w:t>
+      </w:r>
+      <w:r>
+        <w:rPr>
+          <w:noProof/>
+        </w:rPr>
+        <w:fldChar w:fldCharType="end"/>
+      </w:r>
+      <w:r>
+        <w:t xml:space="preserve"> - Vue du mixeur </w:t>
+      </w:r>
+      <w:proofErr w:type="spellStart"/>
+      <w:r>
+        <w:t>Ableton</w:t>
+      </w:r>
+      <w:proofErr w:type="spellEnd"/>
+      <w:r>
+        <w:t xml:space="preserve"> Live pour le routage présenté en figure précédente. Filtre « EQ </w:t>
+      </w:r>
+      <w:proofErr w:type="spellStart"/>
+      <w:r>
+        <w:t>Eight</w:t>
+      </w:r>
+      <w:proofErr w:type="spellEnd"/>
+      <w:r>
+        <w:t> » sur les signaux des haut-parleurs 9 et 10.</w:t>
       </w:r>
     </w:p>
     <w:p/>
@@ -7218,7 +8286,7 @@
 </file>
 
 <file path=word/endnotes.xml><?xml version="1.0" encoding="utf-8"?>
-<w:endnotes xmlns:wpc="http://schemas.microsoft.com/office/word/2010/wordprocessingCanvas" xmlns:cx="http://schemas.microsoft.com/office/drawing/2014/chartex" xmlns:cx1="http://schemas.microsoft.com/office/drawing/2015/9/8/chartex" xmlns:cx2="http://schemas.microsoft.com/office/drawing/2015/10/21/chartex" xmlns:cx3="http://schemas.microsoft.com/office/drawing/2016/5/9/chartex" xmlns:cx4="http://schemas.microsoft.com/office/drawing/2016/5/10/chartex" xmlns:cx5="http://schemas.microsoft.com/office/drawing/2016/5/11/chartex" xmlns:cx6="http://schemas.microsoft.com/office/drawing/2016/5/12/chartex" xmlns:cx7="http://schemas.microsoft.com/office/drawing/2016/5/13/chartex" xmlns:cx8="http://schemas.microsoft.com/office/drawing/2016/5/14/chartex" xmlns:mc="http://schemas.openxmlformats.org/markup-compatibility/2006" xmlns:aink="http://schemas.microsoft.com/office/drawing/2016/ink" xmlns:am3d="http://schemas.microsoft.com/office/drawing/2017/model3d" xmlns:o="urn:schemas-microsoft-com:office:office" xmlns:r="http://schemas.openxmlformats.org/officeDocument/2006/relationships" xmlns:m="http://schemas.openxmlformats.org/officeDocument/2006/math" xmlns:v="urn:schemas-microsoft-com:vml" xmlns:wp14="http://schemas.microsoft.com/office/word/2010/wordprocessingDrawing" xmlns:wp="http://schemas.openxmlformats.org/drawingml/2006/wordprocessingDrawing" xmlns:w10="urn:schemas-microsoft-com:office:word" xmlns:w="http://schemas.openxmlformats.org/wordprocessingml/2006/main" xmlns:w14="http://schemas.microsoft.com/office/word/2010/wordml" xmlns:w15="http://schemas.microsoft.com/office/word/2012/wordml" xmlns:w16cid="http://schemas.microsoft.com/office/word/2016/wordml/cid" xmlns:w16se="http://schemas.microsoft.com/office/word/2015/wordml/symex" xmlns:wpg="http://schemas.microsoft.com/office/word/2010/wordprocessingGroup" xmlns:wpi="http://schemas.microsoft.com/office/word/2010/wordprocessingInk" xmlns:wne="http://schemas.microsoft.com/office/word/2006/wordml" xmlns:wps="http://schemas.microsoft.com/office/word/2010/wordprocessingShape" mc:Ignorable="w14 w15 w16se w16cid wp14">
+<w:endnotes xmlns:wpc="http://schemas.microsoft.com/office/word/2010/wordprocessingCanvas" xmlns:mo="http://schemas.microsoft.com/office/mac/office/2008/main" xmlns:mc="http://schemas.openxmlformats.org/markup-compatibility/2006" xmlns:mv="urn:schemas-microsoft-com:mac:vml" xmlns:o="urn:schemas-microsoft-com:office:office" xmlns:r="http://schemas.openxmlformats.org/officeDocument/2006/relationships" xmlns:m="http://schemas.openxmlformats.org/officeDocument/2006/math" xmlns:v="urn:schemas-microsoft-com:vml" xmlns:wp14="http://schemas.microsoft.com/office/word/2010/wordprocessingDrawing" xmlns:wp="http://schemas.openxmlformats.org/drawingml/2006/wordprocessingDrawing" xmlns:w10="urn:schemas-microsoft-com:office:word" xmlns:w="http://schemas.openxmlformats.org/wordprocessingml/2006/main" xmlns:w14="http://schemas.microsoft.com/office/word/2010/wordml" xmlns:w15="http://schemas.microsoft.com/office/word/2012/wordml" xmlns:wpg="http://schemas.microsoft.com/office/word/2010/wordprocessingGroup" xmlns:wpi="http://schemas.microsoft.com/office/word/2010/wordprocessingInk" xmlns:wne="http://schemas.microsoft.com/office/word/2006/wordml" xmlns:wps="http://schemas.microsoft.com/office/word/2010/wordprocessingShape" mc:Ignorable="w14 w15 wp14">
   <w:endnote w:type="separator" w:id="-1">
     <w:p>
       <w:r>
@@ -7237,7 +8305,7 @@
 </file>
 
 <file path=word/footer1.xml><?xml version="1.0" encoding="utf-8"?>
-<w:ftr xmlns:wpc="http://schemas.microsoft.com/office/word/2010/wordprocessingCanvas" xmlns:cx="http://schemas.microsoft.com/office/drawing/2014/chartex" xmlns:cx1="http://schemas.microsoft.com/office/drawing/2015/9/8/chartex" xmlns:cx2="http://schemas.microsoft.com/office/drawing/2015/10/21/chartex" xmlns:cx3="http://schemas.microsoft.com/office/drawing/2016/5/9/chartex" xmlns:cx4="http://schemas.microsoft.com/office/drawing/2016/5/10/chartex" xmlns:cx5="http://schemas.microsoft.com/office/drawing/2016/5/11/chartex" xmlns:cx6="http://schemas.microsoft.com/office/drawing/2016/5/12/chartex" xmlns:cx7="http://schemas.microsoft.com/office/drawing/2016/5/13/chartex" xmlns:cx8="http://schemas.microsoft.com/office/drawing/2016/5/14/chartex" xmlns:mc="http://schemas.openxmlformats.org/markup-compatibility/2006" xmlns:aink="http://schemas.microsoft.com/office/drawing/2016/ink" xmlns:am3d="http://schemas.microsoft.com/office/drawing/2017/model3d" xmlns:o="urn:schemas-microsoft-com:office:office" xmlns:r="http://schemas.openxmlformats.org/officeDocument/2006/relationships" xmlns:m="http://schemas.openxmlformats.org/officeDocument/2006/math" xmlns:v="urn:schemas-microsoft-com:vml" xmlns:wp14="http://schemas.microsoft.com/office/word/2010/wordprocessingDrawing" xmlns:wp="http://schemas.openxmlformats.org/drawingml/2006/wordprocessingDrawing" xmlns:w10="urn:schemas-microsoft-com:office:word" xmlns:w="http://schemas.openxmlformats.org/wordprocessingml/2006/main" xmlns:w14="http://schemas.microsoft.com/office/word/2010/wordml" xmlns:w15="http://schemas.microsoft.com/office/word/2012/wordml" xmlns:w16cid="http://schemas.microsoft.com/office/word/2016/wordml/cid" xmlns:w16se="http://schemas.microsoft.com/office/word/2015/wordml/symex" xmlns:wpg="http://schemas.microsoft.com/office/word/2010/wordprocessingGroup" xmlns:wpi="http://schemas.microsoft.com/office/word/2010/wordprocessingInk" xmlns:wne="http://schemas.microsoft.com/office/word/2006/wordml" xmlns:wps="http://schemas.microsoft.com/office/word/2010/wordprocessingShape" mc:Ignorable="w14 w15 w16se w16cid wp14">
+<w:ftr xmlns:wpc="http://schemas.microsoft.com/office/word/2010/wordprocessingCanvas" xmlns:mo="http://schemas.microsoft.com/office/mac/office/2008/main" xmlns:mc="http://schemas.openxmlformats.org/markup-compatibility/2006" xmlns:mv="urn:schemas-microsoft-com:mac:vml" xmlns:o="urn:schemas-microsoft-com:office:office" xmlns:r="http://schemas.openxmlformats.org/officeDocument/2006/relationships" xmlns:m="http://schemas.openxmlformats.org/officeDocument/2006/math" xmlns:v="urn:schemas-microsoft-com:vml" xmlns:wp14="http://schemas.microsoft.com/office/word/2010/wordprocessingDrawing" xmlns:wp="http://schemas.openxmlformats.org/drawingml/2006/wordprocessingDrawing" xmlns:w10="urn:schemas-microsoft-com:office:word" xmlns:w="http://schemas.openxmlformats.org/wordprocessingml/2006/main" xmlns:w14="http://schemas.microsoft.com/office/word/2010/wordml" xmlns:w15="http://schemas.microsoft.com/office/word/2012/wordml" xmlns:wpg="http://schemas.microsoft.com/office/word/2010/wordprocessingGroup" xmlns:wpi="http://schemas.microsoft.com/office/word/2010/wordprocessingInk" xmlns:wne="http://schemas.microsoft.com/office/word/2006/wordml" xmlns:wps="http://schemas.microsoft.com/office/word/2010/wordprocessingShape" mc:Ignorable="w14 w15 wp14">
   <w:p>
     <w:pPr>
       <w:pStyle w:val="Pieddepage"/>
@@ -7320,7 +8388,7 @@
 </file>
 
 <file path=word/footer2.xml><?xml version="1.0" encoding="utf-8"?>
-<w:ftr xmlns:wpc="http://schemas.microsoft.com/office/word/2010/wordprocessingCanvas" xmlns:cx="http://schemas.microsoft.com/office/drawing/2014/chartex" xmlns:cx1="http://schemas.microsoft.com/office/drawing/2015/9/8/chartex" xmlns:cx2="http://schemas.microsoft.com/office/drawing/2015/10/21/chartex" xmlns:cx3="http://schemas.microsoft.com/office/drawing/2016/5/9/chartex" xmlns:cx4="http://schemas.microsoft.com/office/drawing/2016/5/10/chartex" xmlns:cx5="http://schemas.microsoft.com/office/drawing/2016/5/11/chartex" xmlns:cx6="http://schemas.microsoft.com/office/drawing/2016/5/12/chartex" xmlns:cx7="http://schemas.microsoft.com/office/drawing/2016/5/13/chartex" xmlns:cx8="http://schemas.microsoft.com/office/drawing/2016/5/14/chartex" xmlns:mc="http://schemas.openxmlformats.org/markup-compatibility/2006" xmlns:aink="http://schemas.microsoft.com/office/drawing/2016/ink" xmlns:am3d="http://schemas.microsoft.com/office/drawing/2017/model3d" xmlns:o="urn:schemas-microsoft-com:office:office" xmlns:r="http://schemas.openxmlformats.org/officeDocument/2006/relationships" xmlns:m="http://schemas.openxmlformats.org/officeDocument/2006/math" xmlns:v="urn:schemas-microsoft-com:vml" xmlns:wp14="http://schemas.microsoft.com/office/word/2010/wordprocessingDrawing" xmlns:wp="http://schemas.openxmlformats.org/drawingml/2006/wordprocessingDrawing" xmlns:w10="urn:schemas-microsoft-com:office:word" xmlns:w="http://schemas.openxmlformats.org/wordprocessingml/2006/main" xmlns:w14="http://schemas.microsoft.com/office/word/2010/wordml" xmlns:w15="http://schemas.microsoft.com/office/word/2012/wordml" xmlns:w16cid="http://schemas.microsoft.com/office/word/2016/wordml/cid" xmlns:w16se="http://schemas.microsoft.com/office/word/2015/wordml/symex" xmlns:wpg="http://schemas.microsoft.com/office/word/2010/wordprocessingGroup" xmlns:wpi="http://schemas.microsoft.com/office/word/2010/wordprocessingInk" xmlns:wne="http://schemas.microsoft.com/office/word/2006/wordml" xmlns:wps="http://schemas.microsoft.com/office/word/2010/wordprocessingShape" mc:Ignorable="w14 w15 w16se w16cid wp14">
+<w:ftr xmlns:wpc="http://schemas.microsoft.com/office/word/2010/wordprocessingCanvas" xmlns:mo="http://schemas.microsoft.com/office/mac/office/2008/main" xmlns:mc="http://schemas.openxmlformats.org/markup-compatibility/2006" xmlns:mv="urn:schemas-microsoft-com:mac:vml" xmlns:o="urn:schemas-microsoft-com:office:office" xmlns:r="http://schemas.openxmlformats.org/officeDocument/2006/relationships" xmlns:m="http://schemas.openxmlformats.org/officeDocument/2006/math" xmlns:v="urn:schemas-microsoft-com:vml" xmlns:wp14="http://schemas.microsoft.com/office/word/2010/wordprocessingDrawing" xmlns:wp="http://schemas.openxmlformats.org/drawingml/2006/wordprocessingDrawing" xmlns:w10="urn:schemas-microsoft-com:office:word" xmlns:w="http://schemas.openxmlformats.org/wordprocessingml/2006/main" xmlns:w14="http://schemas.microsoft.com/office/word/2010/wordml" xmlns:w15="http://schemas.microsoft.com/office/word/2012/wordml" xmlns:wpg="http://schemas.microsoft.com/office/word/2010/wordprocessingGroup" xmlns:wpi="http://schemas.microsoft.com/office/word/2010/wordprocessingInk" xmlns:wne="http://schemas.microsoft.com/office/word/2006/wordml" xmlns:wps="http://schemas.microsoft.com/office/word/2010/wordprocessingShape" mc:Ignorable="w14 w15 wp14">
   <w:p>
     <w:pPr>
       <w:pStyle w:val="Pieddepage"/>
@@ -7357,7 +8425,7 @@
         <w:noProof/>
         <w:color w:val="808080" w:themeColor="background1" w:themeShade="80"/>
       </w:rPr>
-      <w:t>7</w:t>
+      <w:t>3</w:t>
     </w:r>
     <w:r>
       <w:rPr>
@@ -7434,7 +8502,19 @@
       <w:rPr>
         <w:color w:val="808080" w:themeColor="background1" w:themeShade="80"/>
       </w:rPr>
-      <w:t>Système MIAM Spat - Manuel utilisateur</w:t>
+      <w:t xml:space="preserve">Système </w:t>
+    </w:r>
+    <w:r>
+      <w:rPr>
+        <w:color w:val="808080" w:themeColor="background1" w:themeShade="80"/>
+      </w:rPr>
+      <w:t>MIEM</w:t>
+    </w:r>
+    <w:r>
+      <w:rPr>
+        <w:color w:val="808080" w:themeColor="background1" w:themeShade="80"/>
+      </w:rPr>
+      <w:t xml:space="preserve"> Spat - Manuel utilisateur</w:t>
     </w:r>
     <w:r>
       <w:rPr>
@@ -7447,7 +8527,7 @@
 </file>
 
 <file path=word/footnotes.xml><?xml version="1.0" encoding="utf-8"?>
-<w:footnotes xmlns:wpc="http://schemas.microsoft.com/office/word/2010/wordprocessingCanvas" xmlns:cx="http://schemas.microsoft.com/office/drawing/2014/chartex" xmlns:cx1="http://schemas.microsoft.com/office/drawing/2015/9/8/chartex" xmlns:cx2="http://schemas.microsoft.com/office/drawing/2015/10/21/chartex" xmlns:cx3="http://schemas.microsoft.com/office/drawing/2016/5/9/chartex" xmlns:cx4="http://schemas.microsoft.com/office/drawing/2016/5/10/chartex" xmlns:cx5="http://schemas.microsoft.com/office/drawing/2016/5/11/chartex" xmlns:cx6="http://schemas.microsoft.com/office/drawing/2016/5/12/chartex" xmlns:cx7="http://schemas.microsoft.com/office/drawing/2016/5/13/chartex" xmlns:cx8="http://schemas.microsoft.com/office/drawing/2016/5/14/chartex" xmlns:mc="http://schemas.openxmlformats.org/markup-compatibility/2006" xmlns:aink="http://schemas.microsoft.com/office/drawing/2016/ink" xmlns:am3d="http://schemas.microsoft.com/office/drawing/2017/model3d" xmlns:o="urn:schemas-microsoft-com:office:office" xmlns:r="http://schemas.openxmlformats.org/officeDocument/2006/relationships" xmlns:m="http://schemas.openxmlformats.org/officeDocument/2006/math" xmlns:v="urn:schemas-microsoft-com:vml" xmlns:wp14="http://schemas.microsoft.com/office/word/2010/wordprocessingDrawing" xmlns:wp="http://schemas.openxmlformats.org/drawingml/2006/wordprocessingDrawing" xmlns:w10="urn:schemas-microsoft-com:office:word" xmlns:w="http://schemas.openxmlformats.org/wordprocessingml/2006/main" xmlns:w14="http://schemas.microsoft.com/office/word/2010/wordml" xmlns:w15="http://schemas.microsoft.com/office/word/2012/wordml" xmlns:w16cid="http://schemas.microsoft.com/office/word/2016/wordml/cid" xmlns:w16se="http://schemas.microsoft.com/office/word/2015/wordml/symex" xmlns:wpg="http://schemas.microsoft.com/office/word/2010/wordprocessingGroup" xmlns:wpi="http://schemas.microsoft.com/office/word/2010/wordprocessingInk" xmlns:wne="http://schemas.microsoft.com/office/word/2006/wordml" xmlns:wps="http://schemas.microsoft.com/office/word/2010/wordprocessingShape" mc:Ignorable="w14 w15 w16se w16cid wp14">
+<w:footnotes xmlns:wpc="http://schemas.microsoft.com/office/word/2010/wordprocessingCanvas" xmlns:mo="http://schemas.microsoft.com/office/mac/office/2008/main" xmlns:mc="http://schemas.openxmlformats.org/markup-compatibility/2006" xmlns:mv="urn:schemas-microsoft-com:mac:vml" xmlns:o="urn:schemas-microsoft-com:office:office" xmlns:r="http://schemas.openxmlformats.org/officeDocument/2006/relationships" xmlns:m="http://schemas.openxmlformats.org/officeDocument/2006/math" xmlns:v="urn:schemas-microsoft-com:vml" xmlns:wp14="http://schemas.microsoft.com/office/word/2010/wordprocessingDrawing" xmlns:wp="http://schemas.openxmlformats.org/drawingml/2006/wordprocessingDrawing" xmlns:w10="urn:schemas-microsoft-com:office:word" xmlns:w="http://schemas.openxmlformats.org/wordprocessingml/2006/main" xmlns:w14="http://schemas.microsoft.com/office/word/2010/wordml" xmlns:w15="http://schemas.microsoft.com/office/word/2012/wordml" xmlns:wpg="http://schemas.microsoft.com/office/word/2010/wordprocessingGroup" xmlns:wpi="http://schemas.microsoft.com/office/word/2010/wordprocessingInk" xmlns:wne="http://schemas.microsoft.com/office/word/2006/wordml" xmlns:wps="http://schemas.microsoft.com/office/word/2010/wordprocessingShape" mc:Ignorable="w14 w15 wp14">
   <w:footnote w:type="separator" w:id="-1">
     <w:p>
       <w:r>
@@ -7466,7 +8546,7 @@
 </file>
 
 <file path=word/header1.xml><?xml version="1.0" encoding="utf-8"?>
-<w:hdr xmlns:wpc="http://schemas.microsoft.com/office/word/2010/wordprocessingCanvas" xmlns:cx="http://schemas.microsoft.com/office/drawing/2014/chartex" xmlns:cx1="http://schemas.microsoft.com/office/drawing/2015/9/8/chartex" xmlns:cx2="http://schemas.microsoft.com/office/drawing/2015/10/21/chartex" xmlns:cx3="http://schemas.microsoft.com/office/drawing/2016/5/9/chartex" xmlns:cx4="http://schemas.microsoft.com/office/drawing/2016/5/10/chartex" xmlns:cx5="http://schemas.microsoft.com/office/drawing/2016/5/11/chartex" xmlns:cx6="http://schemas.microsoft.com/office/drawing/2016/5/12/chartex" xmlns:cx7="http://schemas.microsoft.com/office/drawing/2016/5/13/chartex" xmlns:cx8="http://schemas.microsoft.com/office/drawing/2016/5/14/chartex" xmlns:mc="http://schemas.openxmlformats.org/markup-compatibility/2006" xmlns:aink="http://schemas.microsoft.com/office/drawing/2016/ink" xmlns:am3d="http://schemas.microsoft.com/office/drawing/2017/model3d" xmlns:o="urn:schemas-microsoft-com:office:office" xmlns:r="http://schemas.openxmlformats.org/officeDocument/2006/relationships" xmlns:m="http://schemas.openxmlformats.org/officeDocument/2006/math" xmlns:v="urn:schemas-microsoft-com:vml" xmlns:wp14="http://schemas.microsoft.com/office/word/2010/wordprocessingDrawing" xmlns:wp="http://schemas.openxmlformats.org/drawingml/2006/wordprocessingDrawing" xmlns:w10="urn:schemas-microsoft-com:office:word" xmlns:w="http://schemas.openxmlformats.org/wordprocessingml/2006/main" xmlns:w14="http://schemas.microsoft.com/office/word/2010/wordml" xmlns:w15="http://schemas.microsoft.com/office/word/2012/wordml" xmlns:w16cid="http://schemas.microsoft.com/office/word/2016/wordml/cid" xmlns:w16se="http://schemas.microsoft.com/office/word/2015/wordml/symex" xmlns:wpg="http://schemas.microsoft.com/office/word/2010/wordprocessingGroup" xmlns:wpi="http://schemas.microsoft.com/office/word/2010/wordprocessingInk" xmlns:wne="http://schemas.microsoft.com/office/word/2006/wordml" xmlns:wps="http://schemas.microsoft.com/office/word/2010/wordprocessingShape" mc:Ignorable="w14 w15 w16se w16cid wp14">
+<w:hdr xmlns:wpc="http://schemas.microsoft.com/office/word/2010/wordprocessingCanvas" xmlns:mo="http://schemas.microsoft.com/office/mac/office/2008/main" xmlns:mc="http://schemas.openxmlformats.org/markup-compatibility/2006" xmlns:mv="urn:schemas-microsoft-com:mac:vml" xmlns:o="urn:schemas-microsoft-com:office:office" xmlns:r="http://schemas.openxmlformats.org/officeDocument/2006/relationships" xmlns:m="http://schemas.openxmlformats.org/officeDocument/2006/math" xmlns:v="urn:schemas-microsoft-com:vml" xmlns:wp14="http://schemas.microsoft.com/office/word/2010/wordprocessingDrawing" xmlns:wp="http://schemas.openxmlformats.org/drawingml/2006/wordprocessingDrawing" xmlns:w10="urn:schemas-microsoft-com:office:word" xmlns:w="http://schemas.openxmlformats.org/wordprocessingml/2006/main" xmlns:w14="http://schemas.microsoft.com/office/word/2010/wordml" xmlns:w15="http://schemas.microsoft.com/office/word/2012/wordml" xmlns:wpg="http://schemas.microsoft.com/office/word/2010/wordprocessingGroup" xmlns:wpi="http://schemas.microsoft.com/office/word/2010/wordprocessingInk" xmlns:wne="http://schemas.microsoft.com/office/word/2006/wordml" xmlns:wps="http://schemas.microsoft.com/office/word/2010/wordprocessingShape" mc:Ignorable="w14 w15 wp14">
   <w:p>
     <w:pPr>
       <w:pStyle w:val="En-tte"/>
@@ -7526,8 +8606,8 @@
 </file>
 
 <file path=word/numbering.xml><?xml version="1.0" encoding="utf-8"?>
-<w:numbering xmlns:wpc="http://schemas.microsoft.com/office/word/2010/wordprocessingCanvas" xmlns:cx="http://schemas.microsoft.com/office/drawing/2014/chartex" xmlns:cx1="http://schemas.microsoft.com/office/drawing/2015/9/8/chartex" xmlns:cx2="http://schemas.microsoft.com/office/drawing/2015/10/21/chartex" xmlns:cx3="http://schemas.microsoft.com/office/drawing/2016/5/9/chartex" xmlns:cx4="http://schemas.microsoft.com/office/drawing/2016/5/10/chartex" xmlns:cx5="http://schemas.microsoft.com/office/drawing/2016/5/11/chartex" xmlns:cx6="http://schemas.microsoft.com/office/drawing/2016/5/12/chartex" xmlns:cx7="http://schemas.microsoft.com/office/drawing/2016/5/13/chartex" xmlns:cx8="http://schemas.microsoft.com/office/drawing/2016/5/14/chartex" xmlns:mc="http://schemas.openxmlformats.org/markup-compatibility/2006" xmlns:aink="http://schemas.microsoft.com/office/drawing/2016/ink" xmlns:am3d="http://schemas.microsoft.com/office/drawing/2017/model3d" xmlns:o="urn:schemas-microsoft-com:office:office" xmlns:r="http://schemas.openxmlformats.org/officeDocument/2006/relationships" xmlns:m="http://schemas.openxmlformats.org/officeDocument/2006/math" xmlns:v="urn:schemas-microsoft-com:vml" xmlns:wp14="http://schemas.microsoft.com/office/word/2010/wordprocessingDrawing" xmlns:wp="http://schemas.openxmlformats.org/drawingml/2006/wordprocessingDrawing" xmlns:w10="urn:schemas-microsoft-com:office:word" xmlns:w="http://schemas.openxmlformats.org/wordprocessingml/2006/main" xmlns:w14="http://schemas.microsoft.com/office/word/2010/wordml" xmlns:w15="http://schemas.microsoft.com/office/word/2012/wordml" xmlns:w16cid="http://schemas.microsoft.com/office/word/2016/wordml/cid" xmlns:w16se="http://schemas.microsoft.com/office/word/2015/wordml/symex" xmlns:wpg="http://schemas.microsoft.com/office/word/2010/wordprocessingGroup" xmlns:wpi="http://schemas.microsoft.com/office/word/2010/wordprocessingInk" xmlns:wne="http://schemas.microsoft.com/office/word/2006/wordml" xmlns:wps="http://schemas.microsoft.com/office/word/2010/wordprocessingShape" mc:Ignorable="w14 w15 w16se w16cid wp14">
-  <w:abstractNum w:abstractNumId="0" w15:restartNumberingAfterBreak="0">
+<w:numbering xmlns:wpc="http://schemas.microsoft.com/office/word/2010/wordprocessingCanvas" xmlns:mo="http://schemas.microsoft.com/office/mac/office/2008/main" xmlns:mc="http://schemas.openxmlformats.org/markup-compatibility/2006" xmlns:mv="urn:schemas-microsoft-com:mac:vml" xmlns:o="urn:schemas-microsoft-com:office:office" xmlns:r="http://schemas.openxmlformats.org/officeDocument/2006/relationships" xmlns:m="http://schemas.openxmlformats.org/officeDocument/2006/math" xmlns:v="urn:schemas-microsoft-com:vml" xmlns:wp14="http://schemas.microsoft.com/office/word/2010/wordprocessingDrawing" xmlns:wp="http://schemas.openxmlformats.org/drawingml/2006/wordprocessingDrawing" xmlns:w10="urn:schemas-microsoft-com:office:word" xmlns:w="http://schemas.openxmlformats.org/wordprocessingml/2006/main" xmlns:w14="http://schemas.microsoft.com/office/word/2010/wordml" xmlns:w15="http://schemas.microsoft.com/office/word/2012/wordml" xmlns:wpg="http://schemas.microsoft.com/office/word/2010/wordprocessingGroup" xmlns:wpi="http://schemas.microsoft.com/office/word/2010/wordprocessingInk" xmlns:wne="http://schemas.microsoft.com/office/word/2006/wordml" xmlns:wps="http://schemas.microsoft.com/office/word/2010/wordprocessingShape" mc:Ignorable="w14 w15 wp14">
+  <w:abstractNum w:abstractNumId="0">
     <w:nsid w:val="00000001"/>
     <w:multiLevelType w:val="multilevel"/>
     <w:tmpl w:val="97DAF1BA"/>
@@ -7613,7 +8693,7 @@
       </w:pPr>
     </w:lvl>
   </w:abstractNum>
-  <w:abstractNum w:abstractNumId="1" w15:restartNumberingAfterBreak="0">
+  <w:abstractNum w:abstractNumId="1">
     <w:nsid w:val="05E67933"/>
     <w:multiLevelType w:val="multilevel"/>
     <w:tmpl w:val="E5C2FA56"/>
@@ -7700,7 +8780,7 @@
       </w:pPr>
     </w:lvl>
   </w:abstractNum>
-  <w:abstractNum w:abstractNumId="2" w15:restartNumberingAfterBreak="0">
+  <w:abstractNum w:abstractNumId="2">
     <w:nsid w:val="07574D5F"/>
     <w:multiLevelType w:val="multilevel"/>
     <w:tmpl w:val="040C001D"/>
@@ -7786,7 +8866,7 @@
       </w:pPr>
     </w:lvl>
   </w:abstractNum>
-  <w:abstractNum w:abstractNumId="3" w15:restartNumberingAfterBreak="0">
+  <w:abstractNum w:abstractNumId="3">
     <w:nsid w:val="12EE5702"/>
     <w:multiLevelType w:val="multilevel"/>
     <w:tmpl w:val="5860BD80"/>
@@ -7872,7 +8952,7 @@
       </w:pPr>
     </w:lvl>
   </w:abstractNum>
-  <w:abstractNum w:abstractNumId="4" w15:restartNumberingAfterBreak="0">
+  <w:abstractNum w:abstractNumId="4">
     <w:nsid w:val="13D62EFA"/>
     <w:multiLevelType w:val="multilevel"/>
     <w:tmpl w:val="757EC450"/>
@@ -8072,7 +9152,7 @@
       </w:pPr>
     </w:lvl>
   </w:abstractNum>
-  <w:abstractNum w:abstractNumId="5" w15:restartNumberingAfterBreak="0">
+  <w:abstractNum w:abstractNumId="5">
     <w:nsid w:val="14E70ECB"/>
     <w:multiLevelType w:val="hybridMultilevel"/>
     <w:tmpl w:val="6D6C5692"/>
@@ -8158,7 +9238,7 @@
       </w:pPr>
     </w:lvl>
   </w:abstractNum>
-  <w:abstractNum w:abstractNumId="6" w15:restartNumberingAfterBreak="0">
+  <w:abstractNum w:abstractNumId="6">
     <w:nsid w:val="1A113CEA"/>
     <w:multiLevelType w:val="hybridMultilevel"/>
     <w:tmpl w:val="3F227F7A"/>
@@ -8271,7 +9351,7 @@
       </w:rPr>
     </w:lvl>
   </w:abstractNum>
-  <w:abstractNum w:abstractNumId="7" w15:restartNumberingAfterBreak="0">
+  <w:abstractNum w:abstractNumId="7">
     <w:nsid w:val="1D5166C0"/>
     <w:multiLevelType w:val="hybridMultilevel"/>
     <w:tmpl w:val="4B9E6AF4"/>
@@ -8384,7 +9464,7 @@
       </w:rPr>
     </w:lvl>
   </w:abstractNum>
-  <w:abstractNum w:abstractNumId="8" w15:restartNumberingAfterBreak="0">
+  <w:abstractNum w:abstractNumId="8">
     <w:nsid w:val="2280303D"/>
     <w:multiLevelType w:val="multilevel"/>
     <w:tmpl w:val="E6B414C8"/>
@@ -8438,7 +9518,7 @@
       <w:lvlJc w:val="left"/>
     </w:lvl>
   </w:abstractNum>
-  <w:abstractNum w:abstractNumId="9" w15:restartNumberingAfterBreak="0">
+  <w:abstractNum w:abstractNumId="9">
     <w:nsid w:val="252B25B9"/>
     <w:multiLevelType w:val="hybridMultilevel"/>
     <w:tmpl w:val="6812FC7A"/>
@@ -8527,7 +9607,7 @@
       </w:pPr>
     </w:lvl>
   </w:abstractNum>
-  <w:abstractNum w:abstractNumId="10" w15:restartNumberingAfterBreak="0">
+  <w:abstractNum w:abstractNumId="10">
     <w:nsid w:val="26BF1916"/>
     <w:multiLevelType w:val="multilevel"/>
     <w:tmpl w:val="715066CE"/>
@@ -8613,7 +9693,7 @@
       </w:pPr>
     </w:lvl>
   </w:abstractNum>
-  <w:abstractNum w:abstractNumId="11" w15:restartNumberingAfterBreak="0">
+  <w:abstractNum w:abstractNumId="11">
     <w:nsid w:val="2E605120"/>
     <w:multiLevelType w:val="hybridMultilevel"/>
     <w:tmpl w:val="1BF27334"/>
@@ -8699,7 +9779,7 @@
       </w:pPr>
     </w:lvl>
   </w:abstractNum>
-  <w:abstractNum w:abstractNumId="12" w15:restartNumberingAfterBreak="0">
+  <w:abstractNum w:abstractNumId="12">
     <w:nsid w:val="3332442A"/>
     <w:multiLevelType w:val="hybridMultilevel"/>
     <w:tmpl w:val="802800D0"/>
@@ -8785,7 +9865,7 @@
       </w:pPr>
     </w:lvl>
   </w:abstractNum>
-  <w:abstractNum w:abstractNumId="13" w15:restartNumberingAfterBreak="0">
+  <w:abstractNum w:abstractNumId="13">
     <w:nsid w:val="3D0A6853"/>
     <w:multiLevelType w:val="multilevel"/>
     <w:tmpl w:val="A83A228E"/>
@@ -8871,7 +9951,7 @@
       </w:pPr>
     </w:lvl>
   </w:abstractNum>
-  <w:abstractNum w:abstractNumId="14" w15:restartNumberingAfterBreak="0">
+  <w:abstractNum w:abstractNumId="14">
     <w:nsid w:val="4C563B20"/>
     <w:multiLevelType w:val="hybridMultilevel"/>
     <w:tmpl w:val="D6007D40"/>
@@ -8984,7 +10064,7 @@
       </w:rPr>
     </w:lvl>
   </w:abstractNum>
-  <w:abstractNum w:abstractNumId="15" w15:restartNumberingAfterBreak="0">
+  <w:abstractNum w:abstractNumId="15">
     <w:nsid w:val="4CD433C7"/>
     <w:multiLevelType w:val="hybridMultilevel"/>
     <w:tmpl w:val="22C43534"/>
@@ -9097,7 +10177,7 @@
       </w:rPr>
     </w:lvl>
   </w:abstractNum>
-  <w:abstractNum w:abstractNumId="16" w15:restartNumberingAfterBreak="0">
+  <w:abstractNum w:abstractNumId="16">
     <w:nsid w:val="513B10B6"/>
     <w:multiLevelType w:val="hybridMultilevel"/>
     <w:tmpl w:val="755A7C10"/>
@@ -9210,7 +10290,7 @@
       </w:rPr>
     </w:lvl>
   </w:abstractNum>
-  <w:abstractNum w:abstractNumId="17" w15:restartNumberingAfterBreak="0">
+  <w:abstractNum w:abstractNumId="17">
     <w:nsid w:val="56901DDD"/>
     <w:multiLevelType w:val="hybridMultilevel"/>
     <w:tmpl w:val="C4BE571C"/>
@@ -9322,7 +10402,7 @@
       </w:rPr>
     </w:lvl>
   </w:abstractNum>
-  <w:abstractNum w:abstractNumId="18" w15:restartNumberingAfterBreak="0">
+  <w:abstractNum w:abstractNumId="18">
     <w:nsid w:val="578E1C90"/>
     <w:multiLevelType w:val="multilevel"/>
     <w:tmpl w:val="2ADA587A"/>
@@ -9408,7 +10488,7 @@
       </w:pPr>
     </w:lvl>
   </w:abstractNum>
-  <w:abstractNum w:abstractNumId="19" w15:restartNumberingAfterBreak="0">
+  <w:abstractNum w:abstractNumId="19">
     <w:nsid w:val="581E461C"/>
     <w:multiLevelType w:val="hybridMultilevel"/>
     <w:tmpl w:val="B2B8AFA8"/>
@@ -9521,7 +10601,7 @@
       </w:rPr>
     </w:lvl>
   </w:abstractNum>
-  <w:abstractNum w:abstractNumId="20" w15:restartNumberingAfterBreak="0">
+  <w:abstractNum w:abstractNumId="20">
     <w:nsid w:val="5D6248BD"/>
     <w:multiLevelType w:val="hybridMultilevel"/>
     <w:tmpl w:val="AB8A8172"/>
@@ -9633,7 +10713,7 @@
       </w:rPr>
     </w:lvl>
   </w:abstractNum>
-  <w:abstractNum w:abstractNumId="21" w15:restartNumberingAfterBreak="0">
+  <w:abstractNum w:abstractNumId="21">
     <w:nsid w:val="63B44B9B"/>
     <w:multiLevelType w:val="hybridMultilevel"/>
     <w:tmpl w:val="674C546C"/>
@@ -9722,7 +10802,7 @@
       </w:pPr>
     </w:lvl>
   </w:abstractNum>
-  <w:abstractNum w:abstractNumId="22" w15:restartNumberingAfterBreak="0">
+  <w:abstractNum w:abstractNumId="22">
     <w:nsid w:val="65390718"/>
     <w:multiLevelType w:val="multilevel"/>
     <w:tmpl w:val="20B4132A"/>
@@ -9844,7 +10924,7 @@
       </w:rPr>
     </w:lvl>
   </w:abstractNum>
-  <w:abstractNum w:abstractNumId="23" w15:restartNumberingAfterBreak="0">
+  <w:abstractNum w:abstractNumId="23">
     <w:nsid w:val="65B06B13"/>
     <w:multiLevelType w:val="multilevel"/>
     <w:tmpl w:val="64E0753C"/>
@@ -9930,7 +11010,7 @@
       </w:pPr>
     </w:lvl>
   </w:abstractNum>
-  <w:abstractNum w:abstractNumId="24" w15:restartNumberingAfterBreak="0">
+  <w:abstractNum w:abstractNumId="24">
     <w:nsid w:val="67B02985"/>
     <w:multiLevelType w:val="hybridMultilevel"/>
     <w:tmpl w:val="06CC3810"/>
@@ -10043,7 +11123,7 @@
       </w:rPr>
     </w:lvl>
   </w:abstractNum>
-  <w:abstractNum w:abstractNumId="25" w15:restartNumberingAfterBreak="0">
+  <w:abstractNum w:abstractNumId="25">
     <w:nsid w:val="68595F37"/>
     <w:multiLevelType w:val="multilevel"/>
     <w:tmpl w:val="1BC494DE"/>
@@ -10129,7 +11209,7 @@
       </w:pPr>
     </w:lvl>
   </w:abstractNum>
-  <w:abstractNum w:abstractNumId="26" w15:restartNumberingAfterBreak="0">
+  <w:abstractNum w:abstractNumId="26">
     <w:nsid w:val="6A1A26A5"/>
     <w:multiLevelType w:val="multilevel"/>
     <w:tmpl w:val="040C001F"/>
@@ -10215,7 +11295,7 @@
       </w:pPr>
     </w:lvl>
   </w:abstractNum>
-  <w:abstractNum w:abstractNumId="27" w15:restartNumberingAfterBreak="0">
+  <w:abstractNum w:abstractNumId="27">
     <w:nsid w:val="6CDB4FA3"/>
     <w:multiLevelType w:val="hybridMultilevel"/>
     <w:tmpl w:val="DEEA5458"/>
@@ -10328,7 +11408,7 @@
       </w:rPr>
     </w:lvl>
   </w:abstractNum>
-  <w:abstractNum w:abstractNumId="28" w15:restartNumberingAfterBreak="0">
+  <w:abstractNum w:abstractNumId="28">
     <w:nsid w:val="723769D7"/>
     <w:multiLevelType w:val="hybridMultilevel"/>
     <w:tmpl w:val="2632BD16"/>
@@ -10417,7 +11497,7 @@
       </w:pPr>
     </w:lvl>
   </w:abstractNum>
-  <w:abstractNum w:abstractNumId="29" w15:restartNumberingAfterBreak="0">
+  <w:abstractNum w:abstractNumId="29">
     <w:nsid w:val="723B1620"/>
     <w:multiLevelType w:val="hybridMultilevel"/>
     <w:tmpl w:val="0A68801A"/>
@@ -10530,7 +11610,7 @@
       </w:rPr>
     </w:lvl>
   </w:abstractNum>
-  <w:abstractNum w:abstractNumId="30" w15:restartNumberingAfterBreak="0">
+  <w:abstractNum w:abstractNumId="30">
     <w:nsid w:val="734D220B"/>
     <w:multiLevelType w:val="hybridMultilevel"/>
     <w:tmpl w:val="6A1A080C"/>
@@ -10642,7 +11722,7 @@
       </w:rPr>
     </w:lvl>
   </w:abstractNum>
-  <w:abstractNum w:abstractNumId="31" w15:restartNumberingAfterBreak="0">
+  <w:abstractNum w:abstractNumId="31">
     <w:nsid w:val="76C10E5D"/>
     <w:multiLevelType w:val="hybridMultilevel"/>
     <w:tmpl w:val="7026C77C"/>
@@ -10755,7 +11835,7 @@
       </w:rPr>
     </w:lvl>
   </w:abstractNum>
-  <w:abstractNum w:abstractNumId="32" w15:restartNumberingAfterBreak="0">
+  <w:abstractNum w:abstractNumId="32">
     <w:nsid w:val="7A6E1C18"/>
     <w:multiLevelType w:val="hybridMultilevel"/>
     <w:tmpl w:val="BD0AA022"/>
@@ -11030,7 +12110,7 @@
 </file>
 
 <file path=word/styles.xml><?xml version="1.0" encoding="utf-8"?>
-<w:styles xmlns:mc="http://schemas.openxmlformats.org/markup-compatibility/2006" xmlns:r="http://schemas.openxmlformats.org/officeDocument/2006/relationships" xmlns:w="http://schemas.openxmlformats.org/wordprocessingml/2006/main" xmlns:w14="http://schemas.microsoft.com/office/word/2010/wordml" xmlns:w15="http://schemas.microsoft.com/office/word/2012/wordml" xmlns:w16cid="http://schemas.microsoft.com/office/word/2016/wordml/cid" xmlns:w16se="http://schemas.microsoft.com/office/word/2015/wordml/symex" mc:Ignorable="w14 w15 w16se w16cid">
+<w:styles xmlns:mc="http://schemas.openxmlformats.org/markup-compatibility/2006" xmlns:r="http://schemas.openxmlformats.org/officeDocument/2006/relationships" xmlns:w="http://schemas.openxmlformats.org/wordprocessingml/2006/main" xmlns:w14="http://schemas.microsoft.com/office/word/2010/wordml" xmlns:w15="http://schemas.microsoft.com/office/word/2012/wordml" mc:Ignorable="w14 w15">
   <w:docDefaults>
     <w:rPrDefault>
       <w:rPr>
@@ -11042,7 +12122,7 @@
     </w:rPrDefault>
     <w:pPrDefault/>
   </w:docDefaults>
-  <w:latentStyles w:defLockedState="0" w:defUIPriority="99" w:defSemiHidden="0" w:defUnhideWhenUsed="0" w:defQFormat="0" w:count="375">
+  <w:latentStyles w:defLockedState="0" w:defUIPriority="99" w:defSemiHidden="0" w:defUnhideWhenUsed="0" w:defQFormat="0" w:count="382">
     <w:lsdException w:name="Normal" w:uiPriority="0" w:qFormat="1"/>
     <w:lsdException w:name="heading 1" w:uiPriority="9" w:qFormat="1"/>
     <w:lsdException w:name="heading 2" w:semiHidden="1" w:uiPriority="9" w:unhideWhenUsed="1" w:qFormat="1"/>
@@ -11451,7 +12531,7 @@
   </w:style>
   <w:style w:type="paragraph" w:styleId="Titre1">
     <w:name w:val="heading 1"/>
-    <w:basedOn w:val="Paragraphedeliste"/>
+    <w:basedOn w:val="Pardeliste"/>
     <w:next w:val="Normal"/>
     <w:link w:val="Titre1Car"/>
     <w:uiPriority w:val="9"/>
@@ -11879,7 +12959,7 @@
       <w:u w:val="single"/>
     </w:rPr>
   </w:style>
-  <w:style w:type="paragraph" w:styleId="Paragraphedeliste">
+  <w:style w:type="paragraph" w:styleId="Pardeliste">
     <w:name w:val="List Paragraph"/>
     <w:basedOn w:val="Normal"/>
     <w:uiPriority w:val="34"/>
@@ -12018,7 +13098,7 @@
       <w:bCs/>
     </w:rPr>
   </w:style>
-  <w:style w:type="character" w:styleId="Accentuation">
+  <w:style w:type="character" w:styleId="Emphase">
     <w:name w:val="Emphasis"/>
     <w:basedOn w:val="Policepardfaut"/>
     <w:uiPriority w:val="20"/>
@@ -12064,6 +13144,7 @@
     <w:uiPriority w:val="59"/>
     <w:rsid w:val="00797FD5"/>
     <w:tblPr>
+      <w:tblInd w:w="0" w:type="dxa"/>
       <w:tblBorders>
         <w:top w:val="single" w:sz="4" w:space="0" w:color="auto"/>
         <w:left w:val="single" w:sz="4" w:space="0" w:color="auto"/>
@@ -12072,6 +13153,12 @@
         <w:insideH w:val="single" w:sz="4" w:space="0" w:color="auto"/>
         <w:insideV w:val="single" w:sz="4" w:space="0" w:color="auto"/>
       </w:tblBorders>
+      <w:tblCellMar>
+        <w:top w:w="0" w:type="dxa"/>
+        <w:left w:w="108" w:type="dxa"/>
+        <w:bottom w:w="0" w:type="dxa"/>
+        <w:right w:w="108" w:type="dxa"/>
+      </w:tblCellMar>
     </w:tblPr>
   </w:style>
   <w:style w:type="paragraph" w:styleId="Textedebulles">
@@ -12123,7 +13210,7 @@
       <w:szCs w:val="18"/>
     </w:rPr>
   </w:style>
-  <w:style w:type="character" w:styleId="Lienhypertextesuivivisit">
+  <w:style w:type="character" w:styleId="Lienhypertextevisit">
     <w:name w:val="FollowedHyperlink"/>
     <w:basedOn w:val="Policepardfaut"/>
     <w:uiPriority w:val="99"/>
@@ -12643,7 +13730,7 @@
       <inkml:brushProperty name="height" value="0.025" units="cm"/>
     </inkml:brush>
   </inkml:definitions>
-  <inkml:trace contextRef="#ctx0" brushRef="#br0">29117 5861 9620,'-39'13'0,"12"0"-848,14 0-913,13-26 48,40 13-63</inkml:trace>
+  <inkml:trace contextRef="#ctx0" brushRef="#br0">29116 5861 9620,'-38'13'0,"11"-1"-848,14 1-913,13-26 48,40 13-63</inkml:trace>
 </inkml:ink>
 </file>
 
@@ -12670,7 +13757,7 @@
       <inkml:brushProperty name="height" value="0.025" units="cm"/>
     </inkml:brush>
   </inkml:definitions>
-  <inkml:trace contextRef="#ctx0" brushRef="#br0">29382 5424 3826,'14'27'80,"-28"25"-80,14-52 16,-13 0-16,13 13-16,13-26-128,-26 13-80,26 0-32,-13-13 63,27 0-47,-14 0-160,0 0-176</inkml:trace>
+  <inkml:trace contextRef="#ctx0" brushRef="#br0">29382 5424 3826,'13'27'80,"-26"24"-80,13-51 16,-13 0-16,13 13-16,13-26-128,-26 13-80,26 0-32,-13-13 63,26 0-47,-14 1-160,1-1-176</inkml:trace>
 </inkml:ink>
 </file>
 
@@ -12697,7 +13784,7 @@
       <inkml:brushProperty name="height" value="0.025" units="cm"/>
     </inkml:brush>
   </inkml:definitions>
-  <inkml:trace contextRef="#ctx0" brushRef="#br0">28787 4127 6547,'13'0'0,"-13"0"-64,0 0-272,0 0-96,13 0-273,-26-13-399,40 0-193,-1 0 337</inkml:trace>
+  <inkml:trace contextRef="#ctx0" brushRef="#br0">28787 4126 6547,'13'0'0,"-13"0"-64,0 0-272,0 0-96,12 0-273,-24-13-399,38 1-193,-1-1 337</inkml:trace>
 </inkml:ink>
 </file>
 
@@ -13026,7 +14113,7 @@
 </file>
 
 <file path=customXml/itemProps1.xml><?xml version="1.0" encoding="utf-8"?>
-<ds:datastoreItem xmlns:ds="http://schemas.openxmlformats.org/officeDocument/2006/customXml" ds:itemID="{038F9C4B-FCD9-4C6C-88DA-30B7048DA780}">
+<ds:datastoreItem xmlns:ds="http://schemas.openxmlformats.org/officeDocument/2006/customXml" ds:itemID="{3CEBF906-CEA6-B84D-9B6C-5DB1B63C2B29}">
   <ds:schemaRefs>
     <ds:schemaRef ds:uri="http://schemas.openxmlformats.org/officeDocument/2006/bibliography"/>
   </ds:schemaRefs>

</xml_diff>

<commit_message>
Légères modifs manuel FR sous Word
</commit_message>
<xml_diff>
--- a/SpatCommon/Manuals/Manuel FR.docx
+++ b/SpatCommon/Manuals/Manuel FR.docx
@@ -1,11 +1,14 @@
 
 <file path=word/document.xml><?xml version="1.0" encoding="utf-8"?>
-<w:document xmlns:wpc="http://schemas.microsoft.com/office/word/2010/wordprocessingCanvas" xmlns:mo="http://schemas.microsoft.com/office/mac/office/2008/main" xmlns:mc="http://schemas.openxmlformats.org/markup-compatibility/2006" xmlns:mv="urn:schemas-microsoft-com:mac:vml" xmlns:o="urn:schemas-microsoft-com:office:office" xmlns:r="http://schemas.openxmlformats.org/officeDocument/2006/relationships" xmlns:m="http://schemas.openxmlformats.org/officeDocument/2006/math" xmlns:v="urn:schemas-microsoft-com:vml" xmlns:wp14="http://schemas.microsoft.com/office/word/2010/wordprocessingDrawing" xmlns:wp="http://schemas.openxmlformats.org/drawingml/2006/wordprocessingDrawing" xmlns:w10="urn:schemas-microsoft-com:office:word" xmlns:w="http://schemas.openxmlformats.org/wordprocessingml/2006/main" xmlns:w14="http://schemas.microsoft.com/office/word/2010/wordml" xmlns:w15="http://schemas.microsoft.com/office/word/2012/wordml" xmlns:wpg="http://schemas.microsoft.com/office/word/2010/wordprocessingGroup" xmlns:wpi="http://schemas.microsoft.com/office/word/2010/wordprocessingInk" xmlns:wne="http://schemas.microsoft.com/office/word/2006/wordml" xmlns:wps="http://schemas.microsoft.com/office/word/2010/wordprocessingShape" mc:Ignorable="w14 w15 wp14">
+<w:document xmlns:wpc="http://schemas.microsoft.com/office/word/2010/wordprocessingCanvas" xmlns:cx="http://schemas.microsoft.com/office/drawing/2014/chartex" xmlns:cx1="http://schemas.microsoft.com/office/drawing/2015/9/8/chartex" xmlns:cx2="http://schemas.microsoft.com/office/drawing/2015/10/21/chartex" xmlns:cx3="http://schemas.microsoft.com/office/drawing/2016/5/9/chartex" xmlns:cx4="http://schemas.microsoft.com/office/drawing/2016/5/10/chartex" xmlns:cx5="http://schemas.microsoft.com/office/drawing/2016/5/11/chartex" xmlns:cx6="http://schemas.microsoft.com/office/drawing/2016/5/12/chartex" xmlns:cx7="http://schemas.microsoft.com/office/drawing/2016/5/13/chartex" xmlns:cx8="http://schemas.microsoft.com/office/drawing/2016/5/14/chartex" xmlns:mc="http://schemas.openxmlformats.org/markup-compatibility/2006" xmlns:aink="http://schemas.microsoft.com/office/drawing/2016/ink" xmlns:am3d="http://schemas.microsoft.com/office/drawing/2017/model3d" xmlns:o="urn:schemas-microsoft-com:office:office" xmlns:r="http://schemas.openxmlformats.org/officeDocument/2006/relationships" xmlns:m="http://schemas.openxmlformats.org/officeDocument/2006/math" xmlns:v="urn:schemas-microsoft-com:vml" xmlns:wp14="http://schemas.microsoft.com/office/word/2010/wordprocessingDrawing" xmlns:wp="http://schemas.openxmlformats.org/drawingml/2006/wordprocessingDrawing" xmlns:w10="urn:schemas-microsoft-com:office:word" xmlns:w="http://schemas.openxmlformats.org/wordprocessingml/2006/main" xmlns:w14="http://schemas.microsoft.com/office/word/2010/wordml" xmlns:w15="http://schemas.microsoft.com/office/word/2012/wordml" xmlns:w16cid="http://schemas.microsoft.com/office/word/2016/wordml/cid" xmlns:w16se="http://schemas.microsoft.com/office/word/2015/wordml/symex" xmlns:wpg="http://schemas.microsoft.com/office/word/2010/wordprocessingGroup" xmlns:wpi="http://schemas.microsoft.com/office/word/2010/wordprocessingInk" xmlns:wne="http://schemas.microsoft.com/office/word/2006/wordml" xmlns:wps="http://schemas.microsoft.com/office/word/2010/wordprocessingShape" mc:Ignorable="w14 w15 w16se w16cid wp14">
   <w:body>
     <w:p>
       <w:pPr>
         <w:pStyle w:val="Titre"/>
         <w:jc w:val="center"/>
+        <w:rPr>
+          <w:u w:val="single"/>
+        </w:rPr>
       </w:pPr>
       <w:r>
         <w:rPr>
@@ -45,7 +48,7 @@
               </wp:anchor>
             </w:drawing>
           </mc:Choice>
-          <mc:Fallback xmlns:w16se="http://schemas.microsoft.com/office/word/2015/wordml/symex" xmlns:w16cid="http://schemas.microsoft.com/office/word/2016/wordml/cid" xmlns:am3d="http://schemas.microsoft.com/office/drawing/2017/model3d" xmlns:aink="http://schemas.microsoft.com/office/drawing/2016/ink" xmlns:cx8="http://schemas.microsoft.com/office/drawing/2016/5/14/chartex" xmlns:cx7="http://schemas.microsoft.com/office/drawing/2016/5/13/chartex" xmlns:cx6="http://schemas.microsoft.com/office/drawing/2016/5/12/chartex" xmlns:cx5="http://schemas.microsoft.com/office/drawing/2016/5/11/chartex" xmlns:cx4="http://schemas.microsoft.com/office/drawing/2016/5/10/chartex" xmlns:cx3="http://schemas.microsoft.com/office/drawing/2016/5/9/chartex" xmlns:cx2="http://schemas.microsoft.com/office/drawing/2015/10/21/chartex" xmlns:cx1="http://schemas.microsoft.com/office/drawing/2015/9/8/chartex" xmlns:cx="http://schemas.microsoft.com/office/drawing/2014/chartex">
+          <mc:Fallback xmlns:mv="urn:schemas-microsoft-com:mac:vml" xmlns:mo="http://schemas.microsoft.com/office/mac/office/2008/main">
             <w:pict>
               <v:shapetype w14:anchorId="479DCB2F" id="_x0000_t75" coordsize="21600,21600" o:spt="75" o:preferrelative="t" path="m@4@5l@4@11@9@11@9@5xe" filled="f" stroked="f">
                 <v:stroke joinstyle="miter"/>
@@ -105,23 +108,35 @@
         </w:rPr>
         <w:t>M Spat</w:t>
       </w:r>
+    </w:p>
+    <w:p>
+      <w:pPr>
+        <w:pStyle w:val="Titre"/>
+        <w:jc w:val="center"/>
+      </w:pPr>
       <w:r>
         <w:br/>
       </w:r>
       <w:r>
-        <w:t xml:space="preserve">Multimodal Interface for </w:t>
-      </w:r>
-      <w:r>
-        <w:t>Electro-</w:t>
-      </w:r>
-      <w:proofErr w:type="gramStart"/>
+        <w:t>Multimodal Interface for</w:t>
+      </w:r>
+    </w:p>
+    <w:p>
+      <w:pPr>
+        <w:pStyle w:val="Titre"/>
+        <w:jc w:val="center"/>
+      </w:pPr>
+      <w:bookmarkStart w:id="0" w:name="_GoBack"/>
+      <w:r>
+        <w:t>Electro</w:t>
+      </w:r>
+      <w:bookmarkEnd w:id="0"/>
       <w:r>
         <w:t>a</w:t>
       </w:r>
       <w:r>
         <w:t>coustic</w:t>
       </w:r>
-      <w:proofErr w:type="gramEnd"/>
       <w:r>
         <w:t xml:space="preserve"> Music </w:t>
       </w:r>
@@ -2813,22 +2828,22 @@
       <w:pPr>
         <w:pStyle w:val="Titre1"/>
       </w:pPr>
-      <w:bookmarkStart w:id="0" w:name="_Toc499831126"/>
+      <w:bookmarkStart w:id="1" w:name="_Toc499831126"/>
       <w:r>
         <w:lastRenderedPageBreak/>
         <w:t>Introduction</w:t>
       </w:r>
-      <w:bookmarkEnd w:id="0"/>
+      <w:bookmarkEnd w:id="1"/>
     </w:p>
     <w:p>
       <w:pPr>
         <w:pStyle w:val="Titre2"/>
       </w:pPr>
-      <w:bookmarkStart w:id="1" w:name="_Toc499831127"/>
+      <w:bookmarkStart w:id="2" w:name="_Toc499831127"/>
       <w:r>
         <w:t>Présentation rapide</w:t>
       </w:r>
-      <w:bookmarkEnd w:id="1"/>
+      <w:bookmarkEnd w:id="2"/>
     </w:p>
     <w:p>
       <w:r>
@@ -2869,7 +2884,7 @@
         <w:rPr>
           <w:i/>
         </w:rPr>
-        <w:t>-a</w:t>
+        <w:t>a</w:t>
       </w:r>
       <w:r>
         <w:rPr>
@@ -2995,7 +3010,7 @@
               </wp:anchor>
             </w:drawing>
           </mc:Choice>
-          <mc:Fallback xmlns:w16se="http://schemas.microsoft.com/office/word/2015/wordml/symex" xmlns:w16cid="http://schemas.microsoft.com/office/word/2016/wordml/cid" xmlns:am3d="http://schemas.microsoft.com/office/drawing/2017/model3d" xmlns:aink="http://schemas.microsoft.com/office/drawing/2016/ink" xmlns:cx8="http://schemas.microsoft.com/office/drawing/2016/5/14/chartex" xmlns:cx7="http://schemas.microsoft.com/office/drawing/2016/5/13/chartex" xmlns:cx6="http://schemas.microsoft.com/office/drawing/2016/5/12/chartex" xmlns:cx5="http://schemas.microsoft.com/office/drawing/2016/5/11/chartex" xmlns:cx4="http://schemas.microsoft.com/office/drawing/2016/5/10/chartex" xmlns:cx3="http://schemas.microsoft.com/office/drawing/2016/5/9/chartex" xmlns:cx2="http://schemas.microsoft.com/office/drawing/2015/10/21/chartex" xmlns:cx1="http://schemas.microsoft.com/office/drawing/2015/9/8/chartex" xmlns:cx="http://schemas.microsoft.com/office/drawing/2014/chartex">
+          <mc:Fallback xmlns:mv="urn:schemas-microsoft-com:mac:vml" xmlns:mo="http://schemas.microsoft.com/office/mac/office/2008/main">
             <w:pict>
               <v:shape w14:anchorId="1D4768DC" id="Encre 3" o:spid="_x0000_s1026" type="#_x0000_t75" style="position:absolute;margin-left:634.8pt;margin-top:4.3pt;width:2.6pt;height:3.35pt;z-index:251660288;visibility:visible;mso-wrap-style:square;mso-wrap-distance-left:9pt;mso-wrap-distance-top:0;mso-wrap-distance-right:9pt;mso-wrap-distance-bottom:0;mso-position-horizontal:absolute;mso-position-horizontal-relative:text;mso-position-vertical:absolute;mso-position-vertical-relative:text" o:gfxdata="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">
                 <v:imagedata r:id="rId11" o:title=""/>
@@ -3128,27 +3143,14 @@
       <w:r>
         <w:t xml:space="preserve">Figure </w:t>
       </w:r>
-      <w:r>
-        <w:fldChar w:fldCharType="begin"/>
-      </w:r>
-      <w:r>
-        <w:instrText xml:space="preserve"> SEQ Figure \* ARABIC </w:instrText>
-      </w:r>
-      <w:r>
-        <w:fldChar w:fldCharType="separate"/>
-      </w:r>
-      <w:r>
-        <w:rPr>
-          <w:noProof/>
-        </w:rPr>
-        <w:t>1</w:t>
-      </w:r>
-      <w:r>
-        <w:rPr>
-          <w:noProof/>
-        </w:rPr>
-        <w:fldChar w:fldCharType="end"/>
-      </w:r>
+      <w:fldSimple w:instr=" SEQ Figure \* ARABIC ">
+        <w:r>
+          <w:rPr>
+            <w:noProof/>
+          </w:rPr>
+          <w:t>1</w:t>
+        </w:r>
+      </w:fldSimple>
       <w:r>
         <w:t xml:space="preserve"> - Capture d'écran de </w:t>
       </w:r>
@@ -3168,11 +3170,11 @@
       <w:pPr>
         <w:pStyle w:val="Titre2"/>
       </w:pPr>
-      <w:bookmarkStart w:id="2" w:name="_Toc499831128"/>
+      <w:bookmarkStart w:id="3" w:name="_Toc499831128"/>
       <w:r>
         <w:t>Remarque générale</w:t>
       </w:r>
-      <w:bookmarkEnd w:id="2"/>
+      <w:bookmarkEnd w:id="3"/>
     </w:p>
     <w:p>
       <w:r>
@@ -3222,18 +3224,18 @@
       <w:pPr>
         <w:pStyle w:val="Titre1"/>
       </w:pPr>
-      <w:bookmarkStart w:id="3" w:name="_Toc499831129"/>
+      <w:bookmarkStart w:id="4" w:name="_Toc499831129"/>
       <w:r>
         <w:lastRenderedPageBreak/>
         <w:t>Vue d’ensemble du système</w:t>
       </w:r>
-      <w:bookmarkEnd w:id="3"/>
+      <w:bookmarkEnd w:id="4"/>
     </w:p>
     <w:p>
       <w:pPr>
         <w:pStyle w:val="Titre2"/>
       </w:pPr>
-      <w:bookmarkStart w:id="4" w:name="_Toc499831130"/>
+      <w:bookmarkStart w:id="5" w:name="_Toc499831130"/>
       <w:r>
         <w:t xml:space="preserve">Préparation des scènes dans </w:t>
       </w:r>
@@ -3243,7 +3245,7 @@
       <w:r>
         <w:t xml:space="preserve"> Editor</w:t>
       </w:r>
-      <w:bookmarkEnd w:id="4"/>
+      <w:bookmarkEnd w:id="5"/>
     </w:p>
     <w:p>
       <w:r>
@@ -3277,6 +3279,9 @@
         <w:jc w:val="center"/>
       </w:pPr>
       <w:r>
+        <w:rPr>
+          <w:noProof/>
+        </w:rPr>
         <w:drawing>
           <wp:inline distT="0" distB="0" distL="0" distR="0" wp14:anchorId="5D78FB66" wp14:editId="05514F5A">
             <wp:extent cx="5461000" cy="1333500"/>
@@ -3321,27 +3326,14 @@
       <w:r>
         <w:t xml:space="preserve">Figure </w:t>
       </w:r>
-      <w:r>
-        <w:fldChar w:fldCharType="begin"/>
-      </w:r>
-      <w:r>
-        <w:instrText xml:space="preserve"> SEQ Figure \* ARABIC </w:instrText>
-      </w:r>
-      <w:r>
-        <w:fldChar w:fldCharType="separate"/>
-      </w:r>
-      <w:r>
-        <w:rPr>
-          <w:noProof/>
-        </w:rPr>
-        <w:t>2</w:t>
-      </w:r>
-      <w:r>
-        <w:rPr>
-          <w:noProof/>
-        </w:rPr>
-        <w:fldChar w:fldCharType="end"/>
-      </w:r>
+      <w:fldSimple w:instr=" SEQ Figure \* ARABIC ">
+        <w:r>
+          <w:rPr>
+            <w:noProof/>
+          </w:rPr>
+          <w:t>2</w:t>
+        </w:r>
+      </w:fldSimple>
       <w:r>
         <w:t xml:space="preserve"> - </w:t>
       </w:r>
@@ -3359,7 +3351,7 @@
       <w:pPr>
         <w:pStyle w:val="Titre2"/>
       </w:pPr>
-      <w:bookmarkStart w:id="5" w:name="_Toc499831131"/>
+      <w:bookmarkStart w:id="6" w:name="_Toc499831131"/>
       <w:r>
         <w:t xml:space="preserve">Exécution de la spatialisation avec </w:t>
       </w:r>
@@ -3369,7 +3361,7 @@
       <w:r>
         <w:t xml:space="preserve"> Spat Player</w:t>
       </w:r>
-      <w:bookmarkEnd w:id="5"/>
+      <w:bookmarkEnd w:id="6"/>
     </w:p>
     <w:p>
       <w:r>
@@ -3414,7 +3406,7 @@
     </w:p>
     <w:p>
       <w:pPr>
-        <w:pStyle w:val="Pardeliste"/>
+        <w:pStyle w:val="Paragraphedeliste"/>
         <w:numPr>
           <w:ilvl w:val="0"/>
           <w:numId w:val="27"/>
@@ -3432,19 +3424,14 @@
     </w:p>
     <w:p>
       <w:pPr>
-        <w:pStyle w:val="Pardeliste"/>
+        <w:pStyle w:val="Paragraphedeliste"/>
         <w:numPr>
           <w:ilvl w:val="0"/>
           <w:numId w:val="27"/>
         </w:numPr>
       </w:pPr>
       <w:r>
-        <w:t>Un logiciel qui effectue la spatialisation, et qui est donc situé sur l’ordinat</w:t>
-      </w:r>
-      <w:bookmarkStart w:id="6" w:name="_GoBack"/>
-      <w:bookmarkEnd w:id="6"/>
-      <w:r>
-        <w:t xml:space="preserve">eur relié aux interfaces audionumériques : </w:t>
+        <w:t xml:space="preserve">Un logiciel qui effectue la spatialisation, et qui est donc situé sur l’ordinateur relié aux interfaces audionumériques : </w:t>
       </w:r>
       <w:r>
         <w:t>MIEM</w:t>
@@ -3461,14 +3448,12 @@
       <w:r>
         <w:t xml:space="preserve"> (figure 3) ou en version </w:t>
       </w:r>
-      <w:proofErr w:type="spellStart"/>
       <w:r>
         <w:rPr>
           <w:i/>
         </w:rPr>
         <w:t>standalone</w:t>
       </w:r>
-      <w:proofErr w:type="spellEnd"/>
       <w:r>
         <w:t xml:space="preserve"> (figure 4)</w:t>
       </w:r>
@@ -3479,6 +3464,9 @@
         <w:jc w:val="center"/>
       </w:pPr>
       <w:r>
+        <w:rPr>
+          <w:noProof/>
+        </w:rPr>
         <w:drawing>
           <wp:inline distT="0" distB="0" distL="0" distR="0" wp14:anchorId="1B81AC0F" wp14:editId="58B271C5">
             <wp:extent cx="5473700" cy="3149600"/>
@@ -3523,27 +3511,14 @@
       <w:r>
         <w:t xml:space="preserve">Figure </w:t>
       </w:r>
-      <w:r>
-        <w:fldChar w:fldCharType="begin"/>
-      </w:r>
-      <w:r>
-        <w:instrText xml:space="preserve"> SEQ Figure \* ARABIC </w:instrText>
-      </w:r>
-      <w:r>
-        <w:fldChar w:fldCharType="separate"/>
-      </w:r>
-      <w:r>
-        <w:rPr>
-          <w:noProof/>
-        </w:rPr>
-        <w:t>3</w:t>
-      </w:r>
-      <w:r>
-        <w:rPr>
-          <w:noProof/>
-        </w:rPr>
-        <w:fldChar w:fldCharType="end"/>
-      </w:r>
+      <w:fldSimple w:instr=" SEQ Figure \* ARABIC ">
+        <w:r>
+          <w:rPr>
+            <w:noProof/>
+          </w:rPr>
+          <w:t>3</w:t>
+        </w:r>
+      </w:fldSimple>
       <w:r>
         <w:t xml:space="preserve"> - Système de spatialisation avec </w:t>
       </w:r>
@@ -3627,7 +3602,7 @@
               </wp:anchor>
             </w:drawing>
           </mc:Choice>
-          <mc:Fallback xmlns:w16se="http://schemas.microsoft.com/office/word/2015/wordml/symex" xmlns:w16cid="http://schemas.microsoft.com/office/word/2016/wordml/cid" xmlns:am3d="http://schemas.microsoft.com/office/drawing/2017/model3d" xmlns:aink="http://schemas.microsoft.com/office/drawing/2016/ink" xmlns:cx8="http://schemas.microsoft.com/office/drawing/2016/5/14/chartex" xmlns:cx7="http://schemas.microsoft.com/office/drawing/2016/5/13/chartex" xmlns:cx6="http://schemas.microsoft.com/office/drawing/2016/5/12/chartex" xmlns:cx5="http://schemas.microsoft.com/office/drawing/2016/5/11/chartex" xmlns:cx4="http://schemas.microsoft.com/office/drawing/2016/5/10/chartex" xmlns:cx3="http://schemas.microsoft.com/office/drawing/2016/5/9/chartex" xmlns:cx2="http://schemas.microsoft.com/office/drawing/2015/10/21/chartex" xmlns:cx1="http://schemas.microsoft.com/office/drawing/2015/9/8/chartex" xmlns:cx="http://schemas.microsoft.com/office/drawing/2014/chartex">
+          <mc:Fallback xmlns:mv="urn:schemas-microsoft-com:mac:vml" xmlns:mo="http://schemas.microsoft.com/office/mac/office/2008/main">
             <w:pict>
               <v:shape w14:anchorId="6DF42F4E" id="Encre 17" o:spid="_x0000_s1026" type="#_x0000_t75" style="position:absolute;margin-left:618.3pt;margin-top:234.75pt;width:2.6pt;height:1.85pt;z-index:251661312;visibility:visible;mso-wrap-style:square;mso-wrap-distance-left:9pt;mso-wrap-distance-top:0;mso-wrap-distance-right:9pt;mso-wrap-distance-bottom:0;mso-position-horizontal:absolute;mso-position-horizontal-relative:text;mso-position-vertical:absolute;mso-position-vertical-relative:text" o:gfxdata="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">
                 <v:imagedata r:id="rId16" o:title=""/>
@@ -3637,6 +3612,9 @@
         </mc:AlternateContent>
       </w:r>
       <w:r>
+        <w:rPr>
+          <w:noProof/>
+        </w:rPr>
         <w:drawing>
           <wp:inline distT="0" distB="0" distL="0" distR="0" wp14:anchorId="1C6E860D" wp14:editId="571951F3">
             <wp:extent cx="5118100" cy="4292600"/>
@@ -3681,30 +3659,14 @@
       <w:r>
         <w:t xml:space="preserve">Figure </w:t>
       </w:r>
-      <w:r>
-        <w:fldChar w:fldCharType="begin"/>
-      </w:r>
-      <w:r>
-        <w:instrText xml:space="preserve"> SEQ Figure \* AR</w:instrText>
-      </w:r>
-      <w:r>
-        <w:instrText xml:space="preserve">ABIC </w:instrText>
-      </w:r>
-      <w:r>
-        <w:fldChar w:fldCharType="separate"/>
-      </w:r>
-      <w:r>
-        <w:rPr>
-          <w:noProof/>
-        </w:rPr>
-        <w:t>4</w:t>
-      </w:r>
-      <w:r>
-        <w:rPr>
-          <w:noProof/>
-        </w:rPr>
-        <w:fldChar w:fldCharType="end"/>
-      </w:r>
+      <w:fldSimple w:instr=" SEQ Figure \* ARABIC ">
+        <w:r>
+          <w:rPr>
+            <w:noProof/>
+          </w:rPr>
+          <w:t>4</w:t>
+        </w:r>
+      </w:fldSimple>
       <w:r>
         <w:t xml:space="preserve"> - Système de spatialisation avec </w:t>
       </w:r>
@@ -3723,14 +3685,12 @@
       <w:r>
         <w:t xml:space="preserve">que logiciel </w:t>
       </w:r>
-      <w:proofErr w:type="spellStart"/>
       <w:r>
         <w:rPr>
           <w:i w:val="0"/>
         </w:rPr>
         <w:t>standalone</w:t>
       </w:r>
-      <w:proofErr w:type="spellEnd"/>
       <w:r>
         <w:t xml:space="preserve"> (toujours en version de test)</w:t>
       </w:r>
@@ -3921,7 +3881,7 @@
     </w:p>
     <w:p>
       <w:pPr>
-        <w:pStyle w:val="Pardeliste"/>
+        <w:pStyle w:val="Paragraphedeliste"/>
         <w:numPr>
           <w:ilvl w:val="0"/>
           <w:numId w:val="30"/>
@@ -3945,7 +3905,7 @@
     </w:p>
     <w:p>
       <w:pPr>
-        <w:pStyle w:val="Pardeliste"/>
+        <w:pStyle w:val="Paragraphedeliste"/>
         <w:numPr>
           <w:ilvl w:val="0"/>
           <w:numId w:val="30"/>
@@ -3963,7 +3923,7 @@
     </w:p>
     <w:p>
       <w:pPr>
-        <w:pStyle w:val="Pardeliste"/>
+        <w:pStyle w:val="Paragraphedeliste"/>
         <w:numPr>
           <w:ilvl w:val="1"/>
           <w:numId w:val="30"/>
@@ -3987,7 +3947,7 @@
     </w:p>
     <w:p>
       <w:pPr>
-        <w:pStyle w:val="Pardeliste"/>
+        <w:pStyle w:val="Paragraphedeliste"/>
         <w:numPr>
           <w:ilvl w:val="1"/>
           <w:numId w:val="30"/>
@@ -3999,11 +3959,9 @@
       <w:r>
         <w:t>haut-parleurs graves (</w:t>
       </w:r>
-      <w:proofErr w:type="spellStart"/>
       <w:r>
         <w:t>subwoofers</w:t>
       </w:r>
-      <w:proofErr w:type="spellEnd"/>
       <w:r>
         <w:t>)</w:t>
       </w:r>
@@ -4162,27 +4120,14 @@
             <w:r>
               <w:t xml:space="preserve">Figure </w:t>
             </w:r>
-            <w:r>
-              <w:fldChar w:fldCharType="begin"/>
-            </w:r>
-            <w:r>
-              <w:instrText xml:space="preserve"> SEQ Figure \* ARABIC </w:instrText>
-            </w:r>
-            <w:r>
-              <w:fldChar w:fldCharType="separate"/>
-            </w:r>
-            <w:r>
-              <w:rPr>
-                <w:noProof/>
-              </w:rPr>
-              <w:t>5</w:t>
-            </w:r>
-            <w:r>
-              <w:rPr>
-                <w:noProof/>
-              </w:rPr>
-              <w:fldChar w:fldCharType="end"/>
-            </w:r>
+            <w:fldSimple w:instr=" SEQ Figure \* ARABIC ">
+              <w:r>
+                <w:rPr>
+                  <w:noProof/>
+                </w:rPr>
+                <w:t>5</w:t>
+              </w:r>
+            </w:fldSimple>
             <w:r>
               <w:t xml:space="preserve"> - Matrice représentant l'état de spatialisation "Haut-parleurs neutres</w:t>
             </w:r>
@@ -4251,35 +4196,17 @@
             <w:r>
               <w:t xml:space="preserve">Figure </w:t>
             </w:r>
-            <w:r>
-              <w:fldChar w:fldCharType="begin"/>
-            </w:r>
-            <w:r>
-              <w:instrText xml:space="preserve"> SEQ Figure \* ARABIC </w:instrText>
-            </w:r>
-            <w:r>
-              <w:fldChar w:fldCharType="separate"/>
-            </w:r>
-            <w:r>
-              <w:rPr>
-                <w:noProof/>
-              </w:rPr>
-              <w:t>6</w:t>
-            </w:r>
-            <w:r>
-              <w:rPr>
-                <w:noProof/>
-              </w:rPr>
-              <w:fldChar w:fldCharType="end"/>
-            </w:r>
-            <w:r>
-              <w:t xml:space="preserve"> - Matrice représentant l'état de spatialisation "</w:t>
-            </w:r>
-            <w:proofErr w:type="spellStart"/>
-            <w:r>
-              <w:t>Subwoofers</w:t>
-            </w:r>
-            <w:proofErr w:type="spellEnd"/>
+            <w:fldSimple w:instr=" SEQ Figure \* ARABIC ">
+              <w:r>
+                <w:rPr>
+                  <w:noProof/>
+                </w:rPr>
+                <w:t>6</w:t>
+              </w:r>
+            </w:fldSimple>
+            <w:r>
+              <w:t xml:space="preserve"> - Matrice représentant l'état de spatialisation "Subwoofers</w:t>
+            </w:r>
             <w:r>
               <w:t xml:space="preserve"> à 0dB</w:t>
             </w:r>
@@ -4347,27 +4274,14 @@
             <w:r>
               <w:t xml:space="preserve">Figure </w:t>
             </w:r>
-            <w:r>
-              <w:fldChar w:fldCharType="begin"/>
-            </w:r>
-            <w:r>
-              <w:instrText xml:space="preserve"> SEQ Figure \* ARABIC </w:instrText>
-            </w:r>
-            <w:r>
-              <w:fldChar w:fldCharType="separate"/>
-            </w:r>
-            <w:r>
-              <w:rPr>
-                <w:noProof/>
-              </w:rPr>
-              <w:t>7</w:t>
-            </w:r>
-            <w:r>
-              <w:rPr>
-                <w:noProof/>
-              </w:rPr>
-              <w:fldChar w:fldCharType="end"/>
-            </w:r>
+            <w:fldSimple w:instr=" SEQ Figure \* ARABIC ">
+              <w:r>
+                <w:rPr>
+                  <w:noProof/>
+                </w:rPr>
+                <w:t>7</w:t>
+              </w:r>
+            </w:fldSimple>
             <w:r>
               <w:t xml:space="preserve"> - Matrice représ</w:t>
             </w:r>
@@ -4448,27 +4362,14 @@
             <w:r>
               <w:t xml:space="preserve">Figure </w:t>
             </w:r>
-            <w:r>
-              <w:fldChar w:fldCharType="begin"/>
-            </w:r>
-            <w:r>
-              <w:instrText xml:space="preserve"> SEQ Figure \* ARABIC </w:instrText>
-            </w:r>
-            <w:r>
-              <w:fldChar w:fldCharType="separate"/>
-            </w:r>
-            <w:r>
-              <w:rPr>
-                <w:noProof/>
-              </w:rPr>
-              <w:t>8</w:t>
-            </w:r>
-            <w:r>
-              <w:rPr>
-                <w:noProof/>
-              </w:rPr>
-              <w:fldChar w:fldCharType="end"/>
-            </w:r>
+            <w:fldSimple w:instr=" SEQ Figure \* ARABIC ">
+              <w:r>
+                <w:rPr>
+                  <w:noProof/>
+                </w:rPr>
+                <w:t>8</w:t>
+              </w:r>
+            </w:fldSimple>
             <w:r>
               <w:t xml:space="preserve"> - Matrice représentant l'état de spatialisation </w:t>
             </w:r>
@@ -4652,27 +4553,14 @@
       <w:r>
         <w:t xml:space="preserve">Figure </w:t>
       </w:r>
-      <w:r>
-        <w:fldChar w:fldCharType="begin"/>
-      </w:r>
-      <w:r>
-        <w:instrText xml:space="preserve"> SEQ Figure \* ARABIC </w:instrText>
-      </w:r>
-      <w:r>
-        <w:fldChar w:fldCharType="separate"/>
-      </w:r>
-      <w:r>
-        <w:rPr>
-          <w:noProof/>
-        </w:rPr>
-        <w:t>9</w:t>
-      </w:r>
-      <w:r>
-        <w:rPr>
-          <w:noProof/>
-        </w:rPr>
-        <w:fldChar w:fldCharType="end"/>
-      </w:r>
+      <w:fldSimple w:instr=" SEQ Figure \* ARABIC ">
+        <w:r>
+          <w:rPr>
+            <w:noProof/>
+          </w:rPr>
+          <w:t>9</w:t>
+        </w:r>
+      </w:fldSimple>
       <w:r>
         <w:t xml:space="preserve"> - Capture d'écran du logiciel </w:t>
       </w:r>
@@ -4905,27 +4793,14 @@
       <w:r>
         <w:t xml:space="preserve">Figure </w:t>
       </w:r>
-      <w:r>
-        <w:fldChar w:fldCharType="begin"/>
-      </w:r>
-      <w:r>
-        <w:instrText xml:space="preserve"> SEQ Figure \* ARABIC </w:instrText>
-      </w:r>
-      <w:r>
-        <w:fldChar w:fldCharType="separate"/>
-      </w:r>
-      <w:r>
-        <w:rPr>
-          <w:noProof/>
-        </w:rPr>
-        <w:t>10</w:t>
-      </w:r>
-      <w:r>
-        <w:rPr>
-          <w:noProof/>
-        </w:rPr>
-        <w:fldChar w:fldCharType="end"/>
-      </w:r>
+      <w:fldSimple w:instr=" SEQ Figure \* ARABIC ">
+        <w:r>
+          <w:rPr>
+            <w:noProof/>
+          </w:rPr>
+          <w:t>10</w:t>
+        </w:r>
+      </w:fldSimple>
       <w:r>
         <w:t xml:space="preserve"> - Capture d'écran de </w:t>
       </w:r>
@@ -5103,27 +4978,14 @@
       <w:r>
         <w:t xml:space="preserve">Figure </w:t>
       </w:r>
-      <w:r>
-        <w:fldChar w:fldCharType="begin"/>
-      </w:r>
-      <w:r>
-        <w:instrText xml:space="preserve"> SEQ Figure \* ARABIC </w:instrText>
-      </w:r>
-      <w:r>
-        <w:fldChar w:fldCharType="separate"/>
-      </w:r>
-      <w:r>
-        <w:rPr>
-          <w:noProof/>
-        </w:rPr>
-        <w:t>11</w:t>
-      </w:r>
-      <w:r>
-        <w:rPr>
-          <w:noProof/>
-        </w:rPr>
-        <w:fldChar w:fldCharType="end"/>
-      </w:r>
+      <w:fldSimple w:instr=" SEQ Figure \* ARABIC ">
+        <w:r>
+          <w:rPr>
+            <w:noProof/>
+          </w:rPr>
+          <w:t>11</w:t>
+        </w:r>
+      </w:fldSimple>
       <w:r>
         <w:t xml:space="preserve"> - </w:t>
       </w:r>
@@ -5781,27 +5643,14 @@
       <w:r>
         <w:t xml:space="preserve">Figure </w:t>
       </w:r>
-      <w:r>
-        <w:fldChar w:fldCharType="begin"/>
-      </w:r>
-      <w:r>
-        <w:instrText xml:space="preserve"> SEQ Figure \* ARABIC </w:instrText>
-      </w:r>
-      <w:r>
-        <w:fldChar w:fldCharType="separate"/>
-      </w:r>
-      <w:r>
-        <w:rPr>
-          <w:noProof/>
-        </w:rPr>
-        <w:t>12</w:t>
-      </w:r>
-      <w:r>
-        <w:rPr>
-          <w:noProof/>
-        </w:rPr>
-        <w:fldChar w:fldCharType="end"/>
-      </w:r>
+      <w:fldSimple w:instr=" SEQ Figure \* ARABIC ">
+        <w:r>
+          <w:rPr>
+            <w:noProof/>
+          </w:rPr>
+          <w:t>12</w:t>
+        </w:r>
+      </w:fldSimple>
       <w:r>
         <w:t xml:space="preserve"> – Pour </w:t>
       </w:r>
@@ -6046,14 +5895,12 @@
       <w:r>
         <w:t xml:space="preserve"> Matrix Router en tant que plug-in, plutôt qu’en tant que logiciel </w:t>
       </w:r>
-      <w:proofErr w:type="spellStart"/>
       <w:r>
         <w:rPr>
           <w:i/>
         </w:rPr>
         <w:t>standalone</w:t>
       </w:r>
-      <w:proofErr w:type="spellEnd"/>
       <w:r>
         <w:rPr>
           <w:i/>
@@ -6078,7 +5925,7 @@
     </w:p>
     <w:p>
       <w:pPr>
-        <w:pStyle w:val="Pardeliste"/>
+        <w:pStyle w:val="Paragraphedeliste"/>
         <w:numPr>
           <w:ilvl w:val="0"/>
           <w:numId w:val="22"/>
@@ -6090,7 +5937,7 @@
     </w:p>
     <w:p>
       <w:pPr>
-        <w:pStyle w:val="Pardeliste"/>
+        <w:pStyle w:val="Paragraphedeliste"/>
         <w:numPr>
           <w:ilvl w:val="0"/>
           <w:numId w:val="22"/>
@@ -6346,7 +6193,7 @@
     </w:p>
     <w:p>
       <w:pPr>
-        <w:pStyle w:val="Pardeliste"/>
+        <w:pStyle w:val="Paragraphedeliste"/>
         <w:numPr>
           <w:ilvl w:val="0"/>
           <w:numId w:val="25"/>
@@ -6373,7 +6220,7 @@
     </w:p>
     <w:p>
       <w:pPr>
-        <w:pStyle w:val="Pardeliste"/>
+        <w:pStyle w:val="Paragraphedeliste"/>
         <w:numPr>
           <w:ilvl w:val="0"/>
           <w:numId w:val="25"/>
@@ -6406,7 +6253,7 @@
     </w:p>
     <w:p>
       <w:pPr>
-        <w:pStyle w:val="Pardeliste"/>
+        <w:pStyle w:val="Paragraphedeliste"/>
         <w:numPr>
           <w:ilvl w:val="0"/>
           <w:numId w:val="25"/>
@@ -6433,7 +6280,7 @@
     </w:p>
     <w:p>
       <w:pPr>
-        <w:pStyle w:val="Pardeliste"/>
+        <w:pStyle w:val="Paragraphedeliste"/>
         <w:numPr>
           <w:ilvl w:val="1"/>
           <w:numId w:val="25"/>
@@ -6476,7 +6323,7 @@
     </w:p>
     <w:p>
       <w:pPr>
-        <w:pStyle w:val="Pardeliste"/>
+        <w:pStyle w:val="Paragraphedeliste"/>
         <w:numPr>
           <w:ilvl w:val="1"/>
           <w:numId w:val="25"/>
@@ -6485,19 +6332,11 @@
       <w:r>
         <w:t>Soit le mode « </w:t>
       </w:r>
-      <w:proofErr w:type="spellStart"/>
       <w:r>
         <w:rPr>
           <w:i/>
         </w:rPr>
-        <w:t>Trim</w:t>
-      </w:r>
-      <w:proofErr w:type="spellEnd"/>
-      <w:r>
-        <w:rPr>
-          <w:i/>
-        </w:rPr>
-        <w:t>/Read </w:t>
+        <w:t>Trim/Read </w:t>
       </w:r>
       <w:r>
         <w:t>» lorsque les lignes d’automation ne sont pas créées, et qu’on ne souhaite pas les créer.</w:t>
@@ -6673,7 +6512,6 @@
           <w:b/>
           <w:u w:val="single"/>
         </w:rPr>
-        <w:lastRenderedPageBreak/>
         <w:t>Remarque</w:t>
       </w:r>
       <w:r>
@@ -6694,6 +6532,7 @@
       </w:pPr>
       <w:bookmarkStart w:id="18" w:name="_Toc499831143"/>
       <w:r>
+        <w:lastRenderedPageBreak/>
         <w:t xml:space="preserve">Autres </w:t>
       </w:r>
       <w:proofErr w:type="spellStart"/>
@@ -6764,14 +6603,12 @@
       <w:r>
         <w:t xml:space="preserve">l faudra alors utiliser la version </w:t>
       </w:r>
-      <w:proofErr w:type="spellStart"/>
       <w:r>
         <w:rPr>
           <w:i/>
         </w:rPr>
         <w:t>standalone</w:t>
       </w:r>
-      <w:proofErr w:type="spellEnd"/>
       <w:r>
         <w:t xml:space="preserve"> (toujours en développement en</w:t>
       </w:r>
@@ -7034,27 +6871,14 @@
       <w:r>
         <w:t xml:space="preserve">Figure </w:t>
       </w:r>
-      <w:r>
-        <w:fldChar w:fldCharType="begin"/>
-      </w:r>
-      <w:r>
-        <w:instrText xml:space="preserve"> SEQ Figure \* ARABIC </w:instrText>
-      </w:r>
-      <w:r>
-        <w:fldChar w:fldCharType="separate"/>
-      </w:r>
-      <w:r>
-        <w:rPr>
-          <w:noProof/>
-        </w:rPr>
-        <w:t>13</w:t>
-      </w:r>
-      <w:r>
-        <w:rPr>
-          <w:noProof/>
-        </w:rPr>
-        <w:fldChar w:fldCharType="end"/>
-      </w:r>
+      <w:fldSimple w:instr=" SEQ Figure \* ARABIC ">
+        <w:r>
+          <w:rPr>
+            <w:noProof/>
+          </w:rPr>
+          <w:t>13</w:t>
+        </w:r>
+      </w:fldSimple>
       <w:r>
         <w:t xml:space="preserve"> </w:t>
       </w:r>
@@ -7075,7 +6899,7 @@
     </w:p>
     <w:p>
       <w:pPr>
-        <w:pStyle w:val="Pardeliste"/>
+        <w:pStyle w:val="Paragraphedeliste"/>
         <w:numPr>
           <w:ilvl w:val="0"/>
           <w:numId w:val="35"/>
@@ -7109,7 +6933,7 @@
     </w:p>
     <w:p>
       <w:pPr>
-        <w:pStyle w:val="Pardeliste"/>
+        <w:pStyle w:val="Paragraphedeliste"/>
         <w:numPr>
           <w:ilvl w:val="0"/>
           <w:numId w:val="35"/>
@@ -7192,27 +7016,14 @@
       <w:r>
         <w:t xml:space="preserve">Figure </w:t>
       </w:r>
-      <w:r>
-        <w:fldChar w:fldCharType="begin"/>
-      </w:r>
-      <w:r>
-        <w:instrText xml:space="preserve"> SEQ Figure \* ARABIC </w:instrText>
-      </w:r>
-      <w:r>
-        <w:fldChar w:fldCharType="separate"/>
-      </w:r>
-      <w:r>
-        <w:rPr>
-          <w:noProof/>
-        </w:rPr>
-        <w:t>14</w:t>
-      </w:r>
-      <w:r>
-        <w:rPr>
-          <w:noProof/>
-        </w:rPr>
-        <w:fldChar w:fldCharType="end"/>
-      </w:r>
+      <w:fldSimple w:instr=" SEQ Figure \* ARABIC ">
+        <w:r>
+          <w:rPr>
+            <w:noProof/>
+          </w:rPr>
+          <w:t>14</w:t>
+        </w:r>
+      </w:fldSimple>
       <w:r>
         <w:t xml:space="preserve"> - Vue sur le plug-in </w:t>
       </w:r>
@@ -7350,14 +7161,12 @@
       <w:r>
         <w:t xml:space="preserve"> Matrix Router en tant que logiciel audio </w:t>
       </w:r>
-      <w:proofErr w:type="spellStart"/>
       <w:r>
         <w:rPr>
           <w:i/>
         </w:rPr>
         <w:t>standalone</w:t>
       </w:r>
-      <w:proofErr w:type="spellEnd"/>
       <w:r>
         <w:t>.</w:t>
       </w:r>
@@ -7731,27 +7540,14 @@
       <w:r>
         <w:t xml:space="preserve">Figure </w:t>
       </w:r>
-      <w:r>
-        <w:fldChar w:fldCharType="begin"/>
-      </w:r>
-      <w:r>
-        <w:instrText xml:space="preserve"> SEQ Figure \* ARABIC </w:instrText>
-      </w:r>
-      <w:r>
-        <w:fldChar w:fldCharType="separate"/>
-      </w:r>
-      <w:r>
-        <w:rPr>
-          <w:noProof/>
-        </w:rPr>
-        <w:t>15</w:t>
-      </w:r>
-      <w:r>
-        <w:rPr>
-          <w:noProof/>
-        </w:rPr>
-        <w:fldChar w:fldCharType="end"/>
-      </w:r>
+      <w:fldSimple w:instr=" SEQ Figure \* ARABIC ">
+        <w:r>
+          <w:rPr>
+            <w:noProof/>
+          </w:rPr>
+          <w:t>15</w:t>
+        </w:r>
+      </w:fldSimple>
       <w:r>
         <w:t xml:space="preserve"> - Vue du mixeur de </w:t>
       </w:r>
@@ -7848,30 +7644,14 @@
       <w:r>
         <w:t xml:space="preserve">Figure </w:t>
       </w:r>
-      <w:r>
-        <w:fldChar w:fldCharType="begin"/>
-      </w:r>
-      <w:r>
-        <w:instrText xml:space="preserve"> SEQ </w:instrText>
-      </w:r>
-      <w:r>
-        <w:instrText xml:space="preserve">Figure \* ARABIC </w:instrText>
-      </w:r>
-      <w:r>
-        <w:fldChar w:fldCharType="separate"/>
-      </w:r>
-      <w:r>
-        <w:rPr>
-          <w:noProof/>
-        </w:rPr>
-        <w:t>16</w:t>
-      </w:r>
-      <w:r>
-        <w:rPr>
-          <w:noProof/>
-        </w:rPr>
-        <w:fldChar w:fldCharType="end"/>
-      </w:r>
+      <w:fldSimple w:instr=" SEQ Figure \* ARABIC ">
+        <w:r>
+          <w:rPr>
+            <w:noProof/>
+          </w:rPr>
+          <w:t>16</w:t>
+        </w:r>
+      </w:fldSimple>
       <w:r>
         <w:t xml:space="preserve"> - Matrice de routage non-diagonale</w:t>
       </w:r>
@@ -7978,27 +7758,14 @@
       <w:r>
         <w:t xml:space="preserve">Figure </w:t>
       </w:r>
-      <w:r>
-        <w:fldChar w:fldCharType="begin"/>
-      </w:r>
-      <w:r>
-        <w:instrText xml:space="preserve"> SEQ Figure \* ARABIC </w:instrText>
-      </w:r>
-      <w:r>
-        <w:fldChar w:fldCharType="separate"/>
-      </w:r>
-      <w:r>
-        <w:rPr>
-          <w:noProof/>
-        </w:rPr>
-        <w:t>17</w:t>
-      </w:r>
-      <w:r>
-        <w:rPr>
-          <w:noProof/>
-        </w:rPr>
-        <w:fldChar w:fldCharType="end"/>
-      </w:r>
+      <w:fldSimple w:instr=" SEQ Figure \* ARABIC ">
+        <w:r>
+          <w:rPr>
+            <w:noProof/>
+          </w:rPr>
+          <w:t>17</w:t>
+        </w:r>
+      </w:fldSimple>
       <w:r>
         <w:t xml:space="preserve"> - Matrice de routage inversant la stéréo gauche/droite pour les paires de canaux 5-6, 7-8, et 9-10</w:t>
       </w:r>
@@ -8095,27 +7862,14 @@
       <w:r>
         <w:t xml:space="preserve">Figure </w:t>
       </w:r>
-      <w:r>
-        <w:fldChar w:fldCharType="begin"/>
-      </w:r>
-      <w:r>
-        <w:instrText xml:space="preserve"> SEQ Figure \* ARABIC </w:instrText>
-      </w:r>
-      <w:r>
-        <w:fldChar w:fldCharType="separate"/>
-      </w:r>
-      <w:r>
-        <w:rPr>
-          <w:noProof/>
-        </w:rPr>
-        <w:t>18</w:t>
-      </w:r>
-      <w:r>
-        <w:rPr>
-          <w:noProof/>
-        </w:rPr>
-        <w:fldChar w:fldCharType="end"/>
-      </w:r>
+      <w:fldSimple w:instr=" SEQ Figure \* ARABIC ">
+        <w:r>
+          <w:rPr>
+            <w:noProof/>
+          </w:rPr>
+          <w:t>18</w:t>
+        </w:r>
+      </w:fldSimple>
       <w:r>
         <w:t xml:space="preserve"> - Vue du mixeur </w:t>
       </w:r>
@@ -8125,15 +7879,7 @@
       </w:r>
       <w:proofErr w:type="spellEnd"/>
       <w:r>
-        <w:t xml:space="preserve"> Live pour le routage présenté en figure précédente. Filtre « EQ </w:t>
-      </w:r>
-      <w:proofErr w:type="spellStart"/>
-      <w:r>
-        <w:t>Eight</w:t>
-      </w:r>
-      <w:proofErr w:type="spellEnd"/>
-      <w:r>
-        <w:t> » sur les signaux des haut-parleurs 9 et 10.</w:t>
+        <w:t xml:space="preserve"> Live pour le routage présenté en figure précédente. Filtre « EQ Eight » sur les signaux des haut-parleurs 9 et 10.</w:t>
       </w:r>
     </w:p>
     <w:p/>
@@ -8286,7 +8032,7 @@
 </file>
 
 <file path=word/endnotes.xml><?xml version="1.0" encoding="utf-8"?>
-<w:endnotes xmlns:wpc="http://schemas.microsoft.com/office/word/2010/wordprocessingCanvas" xmlns:mo="http://schemas.microsoft.com/office/mac/office/2008/main" xmlns:mc="http://schemas.openxmlformats.org/markup-compatibility/2006" xmlns:mv="urn:schemas-microsoft-com:mac:vml" xmlns:o="urn:schemas-microsoft-com:office:office" xmlns:r="http://schemas.openxmlformats.org/officeDocument/2006/relationships" xmlns:m="http://schemas.openxmlformats.org/officeDocument/2006/math" xmlns:v="urn:schemas-microsoft-com:vml" xmlns:wp14="http://schemas.microsoft.com/office/word/2010/wordprocessingDrawing" xmlns:wp="http://schemas.openxmlformats.org/drawingml/2006/wordprocessingDrawing" xmlns:w10="urn:schemas-microsoft-com:office:word" xmlns:w="http://schemas.openxmlformats.org/wordprocessingml/2006/main" xmlns:w14="http://schemas.microsoft.com/office/word/2010/wordml" xmlns:w15="http://schemas.microsoft.com/office/word/2012/wordml" xmlns:wpg="http://schemas.microsoft.com/office/word/2010/wordprocessingGroup" xmlns:wpi="http://schemas.microsoft.com/office/word/2010/wordprocessingInk" xmlns:wne="http://schemas.microsoft.com/office/word/2006/wordml" xmlns:wps="http://schemas.microsoft.com/office/word/2010/wordprocessingShape" mc:Ignorable="w14 w15 wp14">
+<w:endnotes xmlns:wpc="http://schemas.microsoft.com/office/word/2010/wordprocessingCanvas" xmlns:cx="http://schemas.microsoft.com/office/drawing/2014/chartex" xmlns:cx1="http://schemas.microsoft.com/office/drawing/2015/9/8/chartex" xmlns:cx2="http://schemas.microsoft.com/office/drawing/2015/10/21/chartex" xmlns:cx3="http://schemas.microsoft.com/office/drawing/2016/5/9/chartex" xmlns:cx4="http://schemas.microsoft.com/office/drawing/2016/5/10/chartex" xmlns:cx5="http://schemas.microsoft.com/office/drawing/2016/5/11/chartex" xmlns:cx6="http://schemas.microsoft.com/office/drawing/2016/5/12/chartex" xmlns:cx7="http://schemas.microsoft.com/office/drawing/2016/5/13/chartex" xmlns:cx8="http://schemas.microsoft.com/office/drawing/2016/5/14/chartex" xmlns:mc="http://schemas.openxmlformats.org/markup-compatibility/2006" xmlns:aink="http://schemas.microsoft.com/office/drawing/2016/ink" xmlns:am3d="http://schemas.microsoft.com/office/drawing/2017/model3d" xmlns:o="urn:schemas-microsoft-com:office:office" xmlns:r="http://schemas.openxmlformats.org/officeDocument/2006/relationships" xmlns:m="http://schemas.openxmlformats.org/officeDocument/2006/math" xmlns:v="urn:schemas-microsoft-com:vml" xmlns:wp14="http://schemas.microsoft.com/office/word/2010/wordprocessingDrawing" xmlns:wp="http://schemas.openxmlformats.org/drawingml/2006/wordprocessingDrawing" xmlns:w10="urn:schemas-microsoft-com:office:word" xmlns:w="http://schemas.openxmlformats.org/wordprocessingml/2006/main" xmlns:w14="http://schemas.microsoft.com/office/word/2010/wordml" xmlns:w15="http://schemas.microsoft.com/office/word/2012/wordml" xmlns:w16cid="http://schemas.microsoft.com/office/word/2016/wordml/cid" xmlns:w16se="http://schemas.microsoft.com/office/word/2015/wordml/symex" xmlns:wpg="http://schemas.microsoft.com/office/word/2010/wordprocessingGroup" xmlns:wpi="http://schemas.microsoft.com/office/word/2010/wordprocessingInk" xmlns:wne="http://schemas.microsoft.com/office/word/2006/wordml" xmlns:wps="http://schemas.microsoft.com/office/word/2010/wordprocessingShape" mc:Ignorable="w14 w15 w16se w16cid wp14">
   <w:endnote w:type="separator" w:id="-1">
     <w:p>
       <w:r>
@@ -8305,7 +8051,7 @@
 </file>
 
 <file path=word/footer1.xml><?xml version="1.0" encoding="utf-8"?>
-<w:ftr xmlns:wpc="http://schemas.microsoft.com/office/word/2010/wordprocessingCanvas" xmlns:mo="http://schemas.microsoft.com/office/mac/office/2008/main" xmlns:mc="http://schemas.openxmlformats.org/markup-compatibility/2006" xmlns:mv="urn:schemas-microsoft-com:mac:vml" xmlns:o="urn:schemas-microsoft-com:office:office" xmlns:r="http://schemas.openxmlformats.org/officeDocument/2006/relationships" xmlns:m="http://schemas.openxmlformats.org/officeDocument/2006/math" xmlns:v="urn:schemas-microsoft-com:vml" xmlns:wp14="http://schemas.microsoft.com/office/word/2010/wordprocessingDrawing" xmlns:wp="http://schemas.openxmlformats.org/drawingml/2006/wordprocessingDrawing" xmlns:w10="urn:schemas-microsoft-com:office:word" xmlns:w="http://schemas.openxmlformats.org/wordprocessingml/2006/main" xmlns:w14="http://schemas.microsoft.com/office/word/2010/wordml" xmlns:w15="http://schemas.microsoft.com/office/word/2012/wordml" xmlns:wpg="http://schemas.microsoft.com/office/word/2010/wordprocessingGroup" xmlns:wpi="http://schemas.microsoft.com/office/word/2010/wordprocessingInk" xmlns:wne="http://schemas.microsoft.com/office/word/2006/wordml" xmlns:wps="http://schemas.microsoft.com/office/word/2010/wordprocessingShape" mc:Ignorable="w14 w15 wp14">
+<w:ftr xmlns:wpc="http://schemas.microsoft.com/office/word/2010/wordprocessingCanvas" xmlns:cx="http://schemas.microsoft.com/office/drawing/2014/chartex" xmlns:cx1="http://schemas.microsoft.com/office/drawing/2015/9/8/chartex" xmlns:cx2="http://schemas.microsoft.com/office/drawing/2015/10/21/chartex" xmlns:cx3="http://schemas.microsoft.com/office/drawing/2016/5/9/chartex" xmlns:cx4="http://schemas.microsoft.com/office/drawing/2016/5/10/chartex" xmlns:cx5="http://schemas.microsoft.com/office/drawing/2016/5/11/chartex" xmlns:cx6="http://schemas.microsoft.com/office/drawing/2016/5/12/chartex" xmlns:cx7="http://schemas.microsoft.com/office/drawing/2016/5/13/chartex" xmlns:cx8="http://schemas.microsoft.com/office/drawing/2016/5/14/chartex" xmlns:mc="http://schemas.openxmlformats.org/markup-compatibility/2006" xmlns:aink="http://schemas.microsoft.com/office/drawing/2016/ink" xmlns:am3d="http://schemas.microsoft.com/office/drawing/2017/model3d" xmlns:o="urn:schemas-microsoft-com:office:office" xmlns:r="http://schemas.openxmlformats.org/officeDocument/2006/relationships" xmlns:m="http://schemas.openxmlformats.org/officeDocument/2006/math" xmlns:v="urn:schemas-microsoft-com:vml" xmlns:wp14="http://schemas.microsoft.com/office/word/2010/wordprocessingDrawing" xmlns:wp="http://schemas.openxmlformats.org/drawingml/2006/wordprocessingDrawing" xmlns:w10="urn:schemas-microsoft-com:office:word" xmlns:w="http://schemas.openxmlformats.org/wordprocessingml/2006/main" xmlns:w14="http://schemas.microsoft.com/office/word/2010/wordml" xmlns:w15="http://schemas.microsoft.com/office/word/2012/wordml" xmlns:w16cid="http://schemas.microsoft.com/office/word/2016/wordml/cid" xmlns:w16se="http://schemas.microsoft.com/office/word/2015/wordml/symex" xmlns:wpg="http://schemas.microsoft.com/office/word/2010/wordprocessingGroup" xmlns:wpi="http://schemas.microsoft.com/office/word/2010/wordprocessingInk" xmlns:wne="http://schemas.microsoft.com/office/word/2006/wordml" xmlns:wps="http://schemas.microsoft.com/office/word/2010/wordprocessingShape" mc:Ignorable="w14 w15 w16se w16cid wp14">
   <w:p>
     <w:pPr>
       <w:pStyle w:val="Pieddepage"/>
@@ -8388,7 +8134,7 @@
 </file>
 
 <file path=word/footer2.xml><?xml version="1.0" encoding="utf-8"?>
-<w:ftr xmlns:wpc="http://schemas.microsoft.com/office/word/2010/wordprocessingCanvas" xmlns:mo="http://schemas.microsoft.com/office/mac/office/2008/main" xmlns:mc="http://schemas.openxmlformats.org/markup-compatibility/2006" xmlns:mv="urn:schemas-microsoft-com:mac:vml" xmlns:o="urn:schemas-microsoft-com:office:office" xmlns:r="http://schemas.openxmlformats.org/officeDocument/2006/relationships" xmlns:m="http://schemas.openxmlformats.org/officeDocument/2006/math" xmlns:v="urn:schemas-microsoft-com:vml" xmlns:wp14="http://schemas.microsoft.com/office/word/2010/wordprocessingDrawing" xmlns:wp="http://schemas.openxmlformats.org/drawingml/2006/wordprocessingDrawing" xmlns:w10="urn:schemas-microsoft-com:office:word" xmlns:w="http://schemas.openxmlformats.org/wordprocessingml/2006/main" xmlns:w14="http://schemas.microsoft.com/office/word/2010/wordml" xmlns:w15="http://schemas.microsoft.com/office/word/2012/wordml" xmlns:wpg="http://schemas.microsoft.com/office/word/2010/wordprocessingGroup" xmlns:wpi="http://schemas.microsoft.com/office/word/2010/wordprocessingInk" xmlns:wne="http://schemas.microsoft.com/office/word/2006/wordml" xmlns:wps="http://schemas.microsoft.com/office/word/2010/wordprocessingShape" mc:Ignorable="w14 w15 wp14">
+<w:ftr xmlns:wpc="http://schemas.microsoft.com/office/word/2010/wordprocessingCanvas" xmlns:cx="http://schemas.microsoft.com/office/drawing/2014/chartex" xmlns:cx1="http://schemas.microsoft.com/office/drawing/2015/9/8/chartex" xmlns:cx2="http://schemas.microsoft.com/office/drawing/2015/10/21/chartex" xmlns:cx3="http://schemas.microsoft.com/office/drawing/2016/5/9/chartex" xmlns:cx4="http://schemas.microsoft.com/office/drawing/2016/5/10/chartex" xmlns:cx5="http://schemas.microsoft.com/office/drawing/2016/5/11/chartex" xmlns:cx6="http://schemas.microsoft.com/office/drawing/2016/5/12/chartex" xmlns:cx7="http://schemas.microsoft.com/office/drawing/2016/5/13/chartex" xmlns:cx8="http://schemas.microsoft.com/office/drawing/2016/5/14/chartex" xmlns:mc="http://schemas.openxmlformats.org/markup-compatibility/2006" xmlns:aink="http://schemas.microsoft.com/office/drawing/2016/ink" xmlns:am3d="http://schemas.microsoft.com/office/drawing/2017/model3d" xmlns:o="urn:schemas-microsoft-com:office:office" xmlns:r="http://schemas.openxmlformats.org/officeDocument/2006/relationships" xmlns:m="http://schemas.openxmlformats.org/officeDocument/2006/math" xmlns:v="urn:schemas-microsoft-com:vml" xmlns:wp14="http://schemas.microsoft.com/office/word/2010/wordprocessingDrawing" xmlns:wp="http://schemas.openxmlformats.org/drawingml/2006/wordprocessingDrawing" xmlns:w10="urn:schemas-microsoft-com:office:word" xmlns:w="http://schemas.openxmlformats.org/wordprocessingml/2006/main" xmlns:w14="http://schemas.microsoft.com/office/word/2010/wordml" xmlns:w15="http://schemas.microsoft.com/office/word/2012/wordml" xmlns:w16cid="http://schemas.microsoft.com/office/word/2016/wordml/cid" xmlns:w16se="http://schemas.microsoft.com/office/word/2015/wordml/symex" xmlns:wpg="http://schemas.microsoft.com/office/word/2010/wordprocessingGroup" xmlns:wpi="http://schemas.microsoft.com/office/word/2010/wordprocessingInk" xmlns:wne="http://schemas.microsoft.com/office/word/2006/wordml" xmlns:wps="http://schemas.microsoft.com/office/word/2010/wordprocessingShape" mc:Ignorable="w14 w15 w16se w16cid wp14">
   <w:p>
     <w:pPr>
       <w:pStyle w:val="Pieddepage"/>
@@ -8425,7 +8171,7 @@
         <w:noProof/>
         <w:color w:val="808080" w:themeColor="background1" w:themeShade="80"/>
       </w:rPr>
-      <w:t>3</w:t>
+      <w:t>16</w:t>
     </w:r>
     <w:r>
       <w:rPr>
@@ -8527,7 +8273,7 @@
 </file>
 
 <file path=word/footnotes.xml><?xml version="1.0" encoding="utf-8"?>
-<w:footnotes xmlns:wpc="http://schemas.microsoft.com/office/word/2010/wordprocessingCanvas" xmlns:mo="http://schemas.microsoft.com/office/mac/office/2008/main" xmlns:mc="http://schemas.openxmlformats.org/markup-compatibility/2006" xmlns:mv="urn:schemas-microsoft-com:mac:vml" xmlns:o="urn:schemas-microsoft-com:office:office" xmlns:r="http://schemas.openxmlformats.org/officeDocument/2006/relationships" xmlns:m="http://schemas.openxmlformats.org/officeDocument/2006/math" xmlns:v="urn:schemas-microsoft-com:vml" xmlns:wp14="http://schemas.microsoft.com/office/word/2010/wordprocessingDrawing" xmlns:wp="http://schemas.openxmlformats.org/drawingml/2006/wordprocessingDrawing" xmlns:w10="urn:schemas-microsoft-com:office:word" xmlns:w="http://schemas.openxmlformats.org/wordprocessingml/2006/main" xmlns:w14="http://schemas.microsoft.com/office/word/2010/wordml" xmlns:w15="http://schemas.microsoft.com/office/word/2012/wordml" xmlns:wpg="http://schemas.microsoft.com/office/word/2010/wordprocessingGroup" xmlns:wpi="http://schemas.microsoft.com/office/word/2010/wordprocessingInk" xmlns:wne="http://schemas.microsoft.com/office/word/2006/wordml" xmlns:wps="http://schemas.microsoft.com/office/word/2010/wordprocessingShape" mc:Ignorable="w14 w15 wp14">
+<w:footnotes xmlns:wpc="http://schemas.microsoft.com/office/word/2010/wordprocessingCanvas" xmlns:cx="http://schemas.microsoft.com/office/drawing/2014/chartex" xmlns:cx1="http://schemas.microsoft.com/office/drawing/2015/9/8/chartex" xmlns:cx2="http://schemas.microsoft.com/office/drawing/2015/10/21/chartex" xmlns:cx3="http://schemas.microsoft.com/office/drawing/2016/5/9/chartex" xmlns:cx4="http://schemas.microsoft.com/office/drawing/2016/5/10/chartex" xmlns:cx5="http://schemas.microsoft.com/office/drawing/2016/5/11/chartex" xmlns:cx6="http://schemas.microsoft.com/office/drawing/2016/5/12/chartex" xmlns:cx7="http://schemas.microsoft.com/office/drawing/2016/5/13/chartex" xmlns:cx8="http://schemas.microsoft.com/office/drawing/2016/5/14/chartex" xmlns:mc="http://schemas.openxmlformats.org/markup-compatibility/2006" xmlns:aink="http://schemas.microsoft.com/office/drawing/2016/ink" xmlns:am3d="http://schemas.microsoft.com/office/drawing/2017/model3d" xmlns:o="urn:schemas-microsoft-com:office:office" xmlns:r="http://schemas.openxmlformats.org/officeDocument/2006/relationships" xmlns:m="http://schemas.openxmlformats.org/officeDocument/2006/math" xmlns:v="urn:schemas-microsoft-com:vml" xmlns:wp14="http://schemas.microsoft.com/office/word/2010/wordprocessingDrawing" xmlns:wp="http://schemas.openxmlformats.org/drawingml/2006/wordprocessingDrawing" xmlns:w10="urn:schemas-microsoft-com:office:word" xmlns:w="http://schemas.openxmlformats.org/wordprocessingml/2006/main" xmlns:w14="http://schemas.microsoft.com/office/word/2010/wordml" xmlns:w15="http://schemas.microsoft.com/office/word/2012/wordml" xmlns:w16cid="http://schemas.microsoft.com/office/word/2016/wordml/cid" xmlns:w16se="http://schemas.microsoft.com/office/word/2015/wordml/symex" xmlns:wpg="http://schemas.microsoft.com/office/word/2010/wordprocessingGroup" xmlns:wpi="http://schemas.microsoft.com/office/word/2010/wordprocessingInk" xmlns:wne="http://schemas.microsoft.com/office/word/2006/wordml" xmlns:wps="http://schemas.microsoft.com/office/word/2010/wordprocessingShape" mc:Ignorable="w14 w15 w16se w16cid wp14">
   <w:footnote w:type="separator" w:id="-1">
     <w:p>
       <w:r>
@@ -8546,7 +8292,7 @@
 </file>
 
 <file path=word/header1.xml><?xml version="1.0" encoding="utf-8"?>
-<w:hdr xmlns:wpc="http://schemas.microsoft.com/office/word/2010/wordprocessingCanvas" xmlns:mo="http://schemas.microsoft.com/office/mac/office/2008/main" xmlns:mc="http://schemas.openxmlformats.org/markup-compatibility/2006" xmlns:mv="urn:schemas-microsoft-com:mac:vml" xmlns:o="urn:schemas-microsoft-com:office:office" xmlns:r="http://schemas.openxmlformats.org/officeDocument/2006/relationships" xmlns:m="http://schemas.openxmlformats.org/officeDocument/2006/math" xmlns:v="urn:schemas-microsoft-com:vml" xmlns:wp14="http://schemas.microsoft.com/office/word/2010/wordprocessingDrawing" xmlns:wp="http://schemas.openxmlformats.org/drawingml/2006/wordprocessingDrawing" xmlns:w10="urn:schemas-microsoft-com:office:word" xmlns:w="http://schemas.openxmlformats.org/wordprocessingml/2006/main" xmlns:w14="http://schemas.microsoft.com/office/word/2010/wordml" xmlns:w15="http://schemas.microsoft.com/office/word/2012/wordml" xmlns:wpg="http://schemas.microsoft.com/office/word/2010/wordprocessingGroup" xmlns:wpi="http://schemas.microsoft.com/office/word/2010/wordprocessingInk" xmlns:wne="http://schemas.microsoft.com/office/word/2006/wordml" xmlns:wps="http://schemas.microsoft.com/office/word/2010/wordprocessingShape" mc:Ignorable="w14 w15 wp14">
+<w:hdr xmlns:wpc="http://schemas.microsoft.com/office/word/2010/wordprocessingCanvas" xmlns:cx="http://schemas.microsoft.com/office/drawing/2014/chartex" xmlns:cx1="http://schemas.microsoft.com/office/drawing/2015/9/8/chartex" xmlns:cx2="http://schemas.microsoft.com/office/drawing/2015/10/21/chartex" xmlns:cx3="http://schemas.microsoft.com/office/drawing/2016/5/9/chartex" xmlns:cx4="http://schemas.microsoft.com/office/drawing/2016/5/10/chartex" xmlns:cx5="http://schemas.microsoft.com/office/drawing/2016/5/11/chartex" xmlns:cx6="http://schemas.microsoft.com/office/drawing/2016/5/12/chartex" xmlns:cx7="http://schemas.microsoft.com/office/drawing/2016/5/13/chartex" xmlns:cx8="http://schemas.microsoft.com/office/drawing/2016/5/14/chartex" xmlns:mc="http://schemas.openxmlformats.org/markup-compatibility/2006" xmlns:aink="http://schemas.microsoft.com/office/drawing/2016/ink" xmlns:am3d="http://schemas.microsoft.com/office/drawing/2017/model3d" xmlns:o="urn:schemas-microsoft-com:office:office" xmlns:r="http://schemas.openxmlformats.org/officeDocument/2006/relationships" xmlns:m="http://schemas.openxmlformats.org/officeDocument/2006/math" xmlns:v="urn:schemas-microsoft-com:vml" xmlns:wp14="http://schemas.microsoft.com/office/word/2010/wordprocessingDrawing" xmlns:wp="http://schemas.openxmlformats.org/drawingml/2006/wordprocessingDrawing" xmlns:w10="urn:schemas-microsoft-com:office:word" xmlns:w="http://schemas.openxmlformats.org/wordprocessingml/2006/main" xmlns:w14="http://schemas.microsoft.com/office/word/2010/wordml" xmlns:w15="http://schemas.microsoft.com/office/word/2012/wordml" xmlns:w16cid="http://schemas.microsoft.com/office/word/2016/wordml/cid" xmlns:w16se="http://schemas.microsoft.com/office/word/2015/wordml/symex" xmlns:wpg="http://schemas.microsoft.com/office/word/2010/wordprocessingGroup" xmlns:wpi="http://schemas.microsoft.com/office/word/2010/wordprocessingInk" xmlns:wne="http://schemas.microsoft.com/office/word/2006/wordml" xmlns:wps="http://schemas.microsoft.com/office/word/2010/wordprocessingShape" mc:Ignorable="w14 w15 w16se w16cid wp14">
   <w:p>
     <w:pPr>
       <w:pStyle w:val="En-tte"/>
@@ -8606,8 +8352,8 @@
 </file>
 
 <file path=word/numbering.xml><?xml version="1.0" encoding="utf-8"?>
-<w:numbering xmlns:wpc="http://schemas.microsoft.com/office/word/2010/wordprocessingCanvas" xmlns:mo="http://schemas.microsoft.com/office/mac/office/2008/main" xmlns:mc="http://schemas.openxmlformats.org/markup-compatibility/2006" xmlns:mv="urn:schemas-microsoft-com:mac:vml" xmlns:o="urn:schemas-microsoft-com:office:office" xmlns:r="http://schemas.openxmlformats.org/officeDocument/2006/relationships" xmlns:m="http://schemas.openxmlformats.org/officeDocument/2006/math" xmlns:v="urn:schemas-microsoft-com:vml" xmlns:wp14="http://schemas.microsoft.com/office/word/2010/wordprocessingDrawing" xmlns:wp="http://schemas.openxmlformats.org/drawingml/2006/wordprocessingDrawing" xmlns:w10="urn:schemas-microsoft-com:office:word" xmlns:w="http://schemas.openxmlformats.org/wordprocessingml/2006/main" xmlns:w14="http://schemas.microsoft.com/office/word/2010/wordml" xmlns:w15="http://schemas.microsoft.com/office/word/2012/wordml" xmlns:wpg="http://schemas.microsoft.com/office/word/2010/wordprocessingGroup" xmlns:wpi="http://schemas.microsoft.com/office/word/2010/wordprocessingInk" xmlns:wne="http://schemas.microsoft.com/office/word/2006/wordml" xmlns:wps="http://schemas.microsoft.com/office/word/2010/wordprocessingShape" mc:Ignorable="w14 w15 wp14">
-  <w:abstractNum w:abstractNumId="0">
+<w:numbering xmlns:wpc="http://schemas.microsoft.com/office/word/2010/wordprocessingCanvas" xmlns:cx="http://schemas.microsoft.com/office/drawing/2014/chartex" xmlns:cx1="http://schemas.microsoft.com/office/drawing/2015/9/8/chartex" xmlns:cx2="http://schemas.microsoft.com/office/drawing/2015/10/21/chartex" xmlns:cx3="http://schemas.microsoft.com/office/drawing/2016/5/9/chartex" xmlns:cx4="http://schemas.microsoft.com/office/drawing/2016/5/10/chartex" xmlns:cx5="http://schemas.microsoft.com/office/drawing/2016/5/11/chartex" xmlns:cx6="http://schemas.microsoft.com/office/drawing/2016/5/12/chartex" xmlns:cx7="http://schemas.microsoft.com/office/drawing/2016/5/13/chartex" xmlns:cx8="http://schemas.microsoft.com/office/drawing/2016/5/14/chartex" xmlns:mc="http://schemas.openxmlformats.org/markup-compatibility/2006" xmlns:aink="http://schemas.microsoft.com/office/drawing/2016/ink" xmlns:am3d="http://schemas.microsoft.com/office/drawing/2017/model3d" xmlns:o="urn:schemas-microsoft-com:office:office" xmlns:r="http://schemas.openxmlformats.org/officeDocument/2006/relationships" xmlns:m="http://schemas.openxmlformats.org/officeDocument/2006/math" xmlns:v="urn:schemas-microsoft-com:vml" xmlns:wp14="http://schemas.microsoft.com/office/word/2010/wordprocessingDrawing" xmlns:wp="http://schemas.openxmlformats.org/drawingml/2006/wordprocessingDrawing" xmlns:w10="urn:schemas-microsoft-com:office:word" xmlns:w="http://schemas.openxmlformats.org/wordprocessingml/2006/main" xmlns:w14="http://schemas.microsoft.com/office/word/2010/wordml" xmlns:w15="http://schemas.microsoft.com/office/word/2012/wordml" xmlns:w16cid="http://schemas.microsoft.com/office/word/2016/wordml/cid" xmlns:w16se="http://schemas.microsoft.com/office/word/2015/wordml/symex" xmlns:wpg="http://schemas.microsoft.com/office/word/2010/wordprocessingGroup" xmlns:wpi="http://schemas.microsoft.com/office/word/2010/wordprocessingInk" xmlns:wne="http://schemas.microsoft.com/office/word/2006/wordml" xmlns:wps="http://schemas.microsoft.com/office/word/2010/wordprocessingShape" mc:Ignorable="w14 w15 w16se w16cid wp14">
+  <w:abstractNum w:abstractNumId="0" w15:restartNumberingAfterBreak="0">
     <w:nsid w:val="00000001"/>
     <w:multiLevelType w:val="multilevel"/>
     <w:tmpl w:val="97DAF1BA"/>
@@ -8693,7 +8439,7 @@
       </w:pPr>
     </w:lvl>
   </w:abstractNum>
-  <w:abstractNum w:abstractNumId="1">
+  <w:abstractNum w:abstractNumId="1" w15:restartNumberingAfterBreak="0">
     <w:nsid w:val="05E67933"/>
     <w:multiLevelType w:val="multilevel"/>
     <w:tmpl w:val="E5C2FA56"/>
@@ -8780,7 +8526,7 @@
       </w:pPr>
     </w:lvl>
   </w:abstractNum>
-  <w:abstractNum w:abstractNumId="2">
+  <w:abstractNum w:abstractNumId="2" w15:restartNumberingAfterBreak="0">
     <w:nsid w:val="07574D5F"/>
     <w:multiLevelType w:val="multilevel"/>
     <w:tmpl w:val="040C001D"/>
@@ -8866,7 +8612,7 @@
       </w:pPr>
     </w:lvl>
   </w:abstractNum>
-  <w:abstractNum w:abstractNumId="3">
+  <w:abstractNum w:abstractNumId="3" w15:restartNumberingAfterBreak="0">
     <w:nsid w:val="12EE5702"/>
     <w:multiLevelType w:val="multilevel"/>
     <w:tmpl w:val="5860BD80"/>
@@ -8952,7 +8698,7 @@
       </w:pPr>
     </w:lvl>
   </w:abstractNum>
-  <w:abstractNum w:abstractNumId="4">
+  <w:abstractNum w:abstractNumId="4" w15:restartNumberingAfterBreak="0">
     <w:nsid w:val="13D62EFA"/>
     <w:multiLevelType w:val="multilevel"/>
     <w:tmpl w:val="757EC450"/>
@@ -9152,7 +8898,7 @@
       </w:pPr>
     </w:lvl>
   </w:abstractNum>
-  <w:abstractNum w:abstractNumId="5">
+  <w:abstractNum w:abstractNumId="5" w15:restartNumberingAfterBreak="0">
     <w:nsid w:val="14E70ECB"/>
     <w:multiLevelType w:val="hybridMultilevel"/>
     <w:tmpl w:val="6D6C5692"/>
@@ -9238,7 +8984,7 @@
       </w:pPr>
     </w:lvl>
   </w:abstractNum>
-  <w:abstractNum w:abstractNumId="6">
+  <w:abstractNum w:abstractNumId="6" w15:restartNumberingAfterBreak="0">
     <w:nsid w:val="1A113CEA"/>
     <w:multiLevelType w:val="hybridMultilevel"/>
     <w:tmpl w:val="3F227F7A"/>
@@ -9351,7 +9097,7 @@
       </w:rPr>
     </w:lvl>
   </w:abstractNum>
-  <w:abstractNum w:abstractNumId="7">
+  <w:abstractNum w:abstractNumId="7" w15:restartNumberingAfterBreak="0">
     <w:nsid w:val="1D5166C0"/>
     <w:multiLevelType w:val="hybridMultilevel"/>
     <w:tmpl w:val="4B9E6AF4"/>
@@ -9464,7 +9210,7 @@
       </w:rPr>
     </w:lvl>
   </w:abstractNum>
-  <w:abstractNum w:abstractNumId="8">
+  <w:abstractNum w:abstractNumId="8" w15:restartNumberingAfterBreak="0">
     <w:nsid w:val="2280303D"/>
     <w:multiLevelType w:val="multilevel"/>
     <w:tmpl w:val="E6B414C8"/>
@@ -9518,7 +9264,7 @@
       <w:lvlJc w:val="left"/>
     </w:lvl>
   </w:abstractNum>
-  <w:abstractNum w:abstractNumId="9">
+  <w:abstractNum w:abstractNumId="9" w15:restartNumberingAfterBreak="0">
     <w:nsid w:val="252B25B9"/>
     <w:multiLevelType w:val="hybridMultilevel"/>
     <w:tmpl w:val="6812FC7A"/>
@@ -9607,7 +9353,7 @@
       </w:pPr>
     </w:lvl>
   </w:abstractNum>
-  <w:abstractNum w:abstractNumId="10">
+  <w:abstractNum w:abstractNumId="10" w15:restartNumberingAfterBreak="0">
     <w:nsid w:val="26BF1916"/>
     <w:multiLevelType w:val="multilevel"/>
     <w:tmpl w:val="715066CE"/>
@@ -9693,7 +9439,7 @@
       </w:pPr>
     </w:lvl>
   </w:abstractNum>
-  <w:abstractNum w:abstractNumId="11">
+  <w:abstractNum w:abstractNumId="11" w15:restartNumberingAfterBreak="0">
     <w:nsid w:val="2E605120"/>
     <w:multiLevelType w:val="hybridMultilevel"/>
     <w:tmpl w:val="1BF27334"/>
@@ -9779,7 +9525,7 @@
       </w:pPr>
     </w:lvl>
   </w:abstractNum>
-  <w:abstractNum w:abstractNumId="12">
+  <w:abstractNum w:abstractNumId="12" w15:restartNumberingAfterBreak="0">
     <w:nsid w:val="3332442A"/>
     <w:multiLevelType w:val="hybridMultilevel"/>
     <w:tmpl w:val="802800D0"/>
@@ -9865,7 +9611,7 @@
       </w:pPr>
     </w:lvl>
   </w:abstractNum>
-  <w:abstractNum w:abstractNumId="13">
+  <w:abstractNum w:abstractNumId="13" w15:restartNumberingAfterBreak="0">
     <w:nsid w:val="3D0A6853"/>
     <w:multiLevelType w:val="multilevel"/>
     <w:tmpl w:val="A83A228E"/>
@@ -9951,7 +9697,7 @@
       </w:pPr>
     </w:lvl>
   </w:abstractNum>
-  <w:abstractNum w:abstractNumId="14">
+  <w:abstractNum w:abstractNumId="14" w15:restartNumberingAfterBreak="0">
     <w:nsid w:val="4C563B20"/>
     <w:multiLevelType w:val="hybridMultilevel"/>
     <w:tmpl w:val="D6007D40"/>
@@ -10064,7 +9810,7 @@
       </w:rPr>
     </w:lvl>
   </w:abstractNum>
-  <w:abstractNum w:abstractNumId="15">
+  <w:abstractNum w:abstractNumId="15" w15:restartNumberingAfterBreak="0">
     <w:nsid w:val="4CD433C7"/>
     <w:multiLevelType w:val="hybridMultilevel"/>
     <w:tmpl w:val="22C43534"/>
@@ -10177,7 +9923,7 @@
       </w:rPr>
     </w:lvl>
   </w:abstractNum>
-  <w:abstractNum w:abstractNumId="16">
+  <w:abstractNum w:abstractNumId="16" w15:restartNumberingAfterBreak="0">
     <w:nsid w:val="513B10B6"/>
     <w:multiLevelType w:val="hybridMultilevel"/>
     <w:tmpl w:val="755A7C10"/>
@@ -10290,7 +10036,7 @@
       </w:rPr>
     </w:lvl>
   </w:abstractNum>
-  <w:abstractNum w:abstractNumId="17">
+  <w:abstractNum w:abstractNumId="17" w15:restartNumberingAfterBreak="0">
     <w:nsid w:val="56901DDD"/>
     <w:multiLevelType w:val="hybridMultilevel"/>
     <w:tmpl w:val="C4BE571C"/>
@@ -10402,7 +10148,7 @@
       </w:rPr>
     </w:lvl>
   </w:abstractNum>
-  <w:abstractNum w:abstractNumId="18">
+  <w:abstractNum w:abstractNumId="18" w15:restartNumberingAfterBreak="0">
     <w:nsid w:val="578E1C90"/>
     <w:multiLevelType w:val="multilevel"/>
     <w:tmpl w:val="2ADA587A"/>
@@ -10488,7 +10234,7 @@
       </w:pPr>
     </w:lvl>
   </w:abstractNum>
-  <w:abstractNum w:abstractNumId="19">
+  <w:abstractNum w:abstractNumId="19" w15:restartNumberingAfterBreak="0">
     <w:nsid w:val="581E461C"/>
     <w:multiLevelType w:val="hybridMultilevel"/>
     <w:tmpl w:val="B2B8AFA8"/>
@@ -10601,7 +10347,7 @@
       </w:rPr>
     </w:lvl>
   </w:abstractNum>
-  <w:abstractNum w:abstractNumId="20">
+  <w:abstractNum w:abstractNumId="20" w15:restartNumberingAfterBreak="0">
     <w:nsid w:val="5D6248BD"/>
     <w:multiLevelType w:val="hybridMultilevel"/>
     <w:tmpl w:val="AB8A8172"/>
@@ -10713,7 +10459,7 @@
       </w:rPr>
     </w:lvl>
   </w:abstractNum>
-  <w:abstractNum w:abstractNumId="21">
+  <w:abstractNum w:abstractNumId="21" w15:restartNumberingAfterBreak="0">
     <w:nsid w:val="63B44B9B"/>
     <w:multiLevelType w:val="hybridMultilevel"/>
     <w:tmpl w:val="674C546C"/>
@@ -10802,7 +10548,7 @@
       </w:pPr>
     </w:lvl>
   </w:abstractNum>
-  <w:abstractNum w:abstractNumId="22">
+  <w:abstractNum w:abstractNumId="22" w15:restartNumberingAfterBreak="0">
     <w:nsid w:val="65390718"/>
     <w:multiLevelType w:val="multilevel"/>
     <w:tmpl w:val="20B4132A"/>
@@ -10924,7 +10670,7 @@
       </w:rPr>
     </w:lvl>
   </w:abstractNum>
-  <w:abstractNum w:abstractNumId="23">
+  <w:abstractNum w:abstractNumId="23" w15:restartNumberingAfterBreak="0">
     <w:nsid w:val="65B06B13"/>
     <w:multiLevelType w:val="multilevel"/>
     <w:tmpl w:val="64E0753C"/>
@@ -11010,7 +10756,7 @@
       </w:pPr>
     </w:lvl>
   </w:abstractNum>
-  <w:abstractNum w:abstractNumId="24">
+  <w:abstractNum w:abstractNumId="24" w15:restartNumberingAfterBreak="0">
     <w:nsid w:val="67B02985"/>
     <w:multiLevelType w:val="hybridMultilevel"/>
     <w:tmpl w:val="06CC3810"/>
@@ -11123,7 +10869,7 @@
       </w:rPr>
     </w:lvl>
   </w:abstractNum>
-  <w:abstractNum w:abstractNumId="25">
+  <w:abstractNum w:abstractNumId="25" w15:restartNumberingAfterBreak="0">
     <w:nsid w:val="68595F37"/>
     <w:multiLevelType w:val="multilevel"/>
     <w:tmpl w:val="1BC494DE"/>
@@ -11209,7 +10955,7 @@
       </w:pPr>
     </w:lvl>
   </w:abstractNum>
-  <w:abstractNum w:abstractNumId="26">
+  <w:abstractNum w:abstractNumId="26" w15:restartNumberingAfterBreak="0">
     <w:nsid w:val="6A1A26A5"/>
     <w:multiLevelType w:val="multilevel"/>
     <w:tmpl w:val="040C001F"/>
@@ -11295,7 +11041,7 @@
       </w:pPr>
     </w:lvl>
   </w:abstractNum>
-  <w:abstractNum w:abstractNumId="27">
+  <w:abstractNum w:abstractNumId="27" w15:restartNumberingAfterBreak="0">
     <w:nsid w:val="6CDB4FA3"/>
     <w:multiLevelType w:val="hybridMultilevel"/>
     <w:tmpl w:val="DEEA5458"/>
@@ -11408,7 +11154,7 @@
       </w:rPr>
     </w:lvl>
   </w:abstractNum>
-  <w:abstractNum w:abstractNumId="28">
+  <w:abstractNum w:abstractNumId="28" w15:restartNumberingAfterBreak="0">
     <w:nsid w:val="723769D7"/>
     <w:multiLevelType w:val="hybridMultilevel"/>
     <w:tmpl w:val="2632BD16"/>
@@ -11497,7 +11243,7 @@
       </w:pPr>
     </w:lvl>
   </w:abstractNum>
-  <w:abstractNum w:abstractNumId="29">
+  <w:abstractNum w:abstractNumId="29" w15:restartNumberingAfterBreak="0">
     <w:nsid w:val="723B1620"/>
     <w:multiLevelType w:val="hybridMultilevel"/>
     <w:tmpl w:val="0A68801A"/>
@@ -11610,7 +11356,7 @@
       </w:rPr>
     </w:lvl>
   </w:abstractNum>
-  <w:abstractNum w:abstractNumId="30">
+  <w:abstractNum w:abstractNumId="30" w15:restartNumberingAfterBreak="0">
     <w:nsid w:val="734D220B"/>
     <w:multiLevelType w:val="hybridMultilevel"/>
     <w:tmpl w:val="6A1A080C"/>
@@ -11722,7 +11468,7 @@
       </w:rPr>
     </w:lvl>
   </w:abstractNum>
-  <w:abstractNum w:abstractNumId="31">
+  <w:abstractNum w:abstractNumId="31" w15:restartNumberingAfterBreak="0">
     <w:nsid w:val="76C10E5D"/>
     <w:multiLevelType w:val="hybridMultilevel"/>
     <w:tmpl w:val="7026C77C"/>
@@ -11835,7 +11581,7 @@
       </w:rPr>
     </w:lvl>
   </w:abstractNum>
-  <w:abstractNum w:abstractNumId="32">
+  <w:abstractNum w:abstractNumId="32" w15:restartNumberingAfterBreak="0">
     <w:nsid w:val="7A6E1C18"/>
     <w:multiLevelType w:val="hybridMultilevel"/>
     <w:tmpl w:val="BD0AA022"/>
@@ -12110,7 +11856,7 @@
 </file>
 
 <file path=word/styles.xml><?xml version="1.0" encoding="utf-8"?>
-<w:styles xmlns:mc="http://schemas.openxmlformats.org/markup-compatibility/2006" xmlns:r="http://schemas.openxmlformats.org/officeDocument/2006/relationships" xmlns:w="http://schemas.openxmlformats.org/wordprocessingml/2006/main" xmlns:w14="http://schemas.microsoft.com/office/word/2010/wordml" xmlns:w15="http://schemas.microsoft.com/office/word/2012/wordml" mc:Ignorable="w14 w15">
+<w:styles xmlns:mc="http://schemas.openxmlformats.org/markup-compatibility/2006" xmlns:r="http://schemas.openxmlformats.org/officeDocument/2006/relationships" xmlns:w="http://schemas.openxmlformats.org/wordprocessingml/2006/main" xmlns:w14="http://schemas.microsoft.com/office/word/2010/wordml" xmlns:w15="http://schemas.microsoft.com/office/word/2012/wordml" xmlns:w16cid="http://schemas.microsoft.com/office/word/2016/wordml/cid" xmlns:w16se="http://schemas.microsoft.com/office/word/2015/wordml/symex" mc:Ignorable="w14 w15 w16se w16cid">
   <w:docDefaults>
     <w:rPrDefault>
       <w:rPr>
@@ -12122,7 +11868,7 @@
     </w:rPrDefault>
     <w:pPrDefault/>
   </w:docDefaults>
-  <w:latentStyles w:defLockedState="0" w:defUIPriority="99" w:defSemiHidden="0" w:defUnhideWhenUsed="0" w:defQFormat="0" w:count="382">
+  <w:latentStyles w:defLockedState="0" w:defUIPriority="99" w:defSemiHidden="0" w:defUnhideWhenUsed="0" w:defQFormat="0" w:count="375">
     <w:lsdException w:name="Normal" w:uiPriority="0" w:qFormat="1"/>
     <w:lsdException w:name="heading 1" w:uiPriority="9" w:qFormat="1"/>
     <w:lsdException w:name="heading 2" w:semiHidden="1" w:uiPriority="9" w:unhideWhenUsed="1" w:qFormat="1"/>
@@ -12531,7 +12277,7 @@
   </w:style>
   <w:style w:type="paragraph" w:styleId="Titre1">
     <w:name w:val="heading 1"/>
-    <w:basedOn w:val="Pardeliste"/>
+    <w:basedOn w:val="Paragraphedeliste"/>
     <w:next w:val="Normal"/>
     <w:link w:val="Titre1Car"/>
     <w:uiPriority w:val="9"/>
@@ -12959,7 +12705,7 @@
       <w:u w:val="single"/>
     </w:rPr>
   </w:style>
-  <w:style w:type="paragraph" w:styleId="Pardeliste">
+  <w:style w:type="paragraph" w:styleId="Paragraphedeliste">
     <w:name w:val="List Paragraph"/>
     <w:basedOn w:val="Normal"/>
     <w:uiPriority w:val="34"/>
@@ -13098,7 +12844,7 @@
       <w:bCs/>
     </w:rPr>
   </w:style>
-  <w:style w:type="character" w:styleId="Emphase">
+  <w:style w:type="character" w:styleId="Accentuation">
     <w:name w:val="Emphasis"/>
     <w:basedOn w:val="Policepardfaut"/>
     <w:uiPriority w:val="20"/>
@@ -13144,7 +12890,6 @@
     <w:uiPriority w:val="59"/>
     <w:rsid w:val="00797FD5"/>
     <w:tblPr>
-      <w:tblInd w:w="0" w:type="dxa"/>
       <w:tblBorders>
         <w:top w:val="single" w:sz="4" w:space="0" w:color="auto"/>
         <w:left w:val="single" w:sz="4" w:space="0" w:color="auto"/>
@@ -13153,12 +12898,6 @@
         <w:insideH w:val="single" w:sz="4" w:space="0" w:color="auto"/>
         <w:insideV w:val="single" w:sz="4" w:space="0" w:color="auto"/>
       </w:tblBorders>
-      <w:tblCellMar>
-        <w:top w:w="0" w:type="dxa"/>
-        <w:left w:w="108" w:type="dxa"/>
-        <w:bottom w:w="0" w:type="dxa"/>
-        <w:right w:w="108" w:type="dxa"/>
-      </w:tblCellMar>
     </w:tblPr>
   </w:style>
   <w:style w:type="paragraph" w:styleId="Textedebulles">
@@ -13210,7 +12949,7 @@
       <w:szCs w:val="18"/>
     </w:rPr>
   </w:style>
-  <w:style w:type="character" w:styleId="Lienhypertextevisit">
+  <w:style w:type="character" w:styleId="Lienhypertextesuivivisit">
     <w:name w:val="FollowedHyperlink"/>
     <w:basedOn w:val="Policepardfaut"/>
     <w:uiPriority w:val="99"/>
@@ -14113,7 +13852,7 @@
 </file>
 
 <file path=customXml/itemProps1.xml><?xml version="1.0" encoding="utf-8"?>
-<ds:datastoreItem xmlns:ds="http://schemas.openxmlformats.org/officeDocument/2006/customXml" ds:itemID="{3CEBF906-CEA6-B84D-9B6C-5DB1B63C2B29}">
+<ds:datastoreItem xmlns:ds="http://schemas.openxmlformats.org/officeDocument/2006/customXml" ds:itemID="{EE0BCAAB-A1C0-4924-81A4-450D58ECE36E}">
   <ds:schemaRefs>
     <ds:schemaRef ds:uri="http://schemas.openxmlformats.org/officeDocument/2006/bibliography"/>
   </ds:schemaRefs>

</xml_diff>